<commit_message>
Iniciando etapa 3, documentação
</commit_message>
<xml_diff>
--- a/doc/RelatorioTecnico.docx
+++ b/doc/RelatorioTecnico.docx
@@ -274,6 +274,7 @@
           <w:szCs w:val="28"/>
         </w:rPr>
       </w:pPr>
+      <w:proofErr w:type="spellStart"/>
       <w:r>
         <w:rPr>
           <w:sz w:val="38"/>
@@ -295,6 +296,7 @@
         </w:rPr>
         <w:t>Customers</w:t>
       </w:r>
+      <w:proofErr w:type="spellEnd"/>
       <w:r>
         <w:rPr>
           <w:sz w:val="38"/>
@@ -2244,6 +2246,7 @@
         </w:rPr>
         <w:t xml:space="preserve">transações feitas pelo celular chegaram a 52.9 bilhões, ante 37 bilhões no ano anterior, se considerados todos os canais bancários (celular, internet, maquininhas, agências, caixas eletrônicos, correspondentes bancários e </w:t>
       </w:r>
+      <w:proofErr w:type="spellStart"/>
       <w:r>
         <w:rPr>
           <w:i/>
@@ -2251,7 +2254,17 @@
           <w:sz w:val="24"/>
           <w:szCs w:val="24"/>
         </w:rPr>
-        <w:t>contact centers</w:t>
+        <w:t>contact</w:t>
+      </w:r>
+      <w:proofErr w:type="spellEnd"/>
+      <w:r>
+        <w:rPr>
+          <w:i/>
+          <w:iCs/>
+          <w:sz w:val="24"/>
+          <w:szCs w:val="24"/>
+        </w:rPr>
+        <w:t xml:space="preserve"> centers</w:t>
       </w:r>
       <w:r>
         <w:rPr>
@@ -2447,6 +2460,7 @@
         </w:rPr>
         <w:t xml:space="preserve"> com </w:t>
       </w:r>
+      <w:proofErr w:type="spellStart"/>
       <w:r>
         <w:rPr>
           <w:i/>
@@ -2456,6 +2470,7 @@
         </w:rPr>
         <w:t>fintechs</w:t>
       </w:r>
+      <w:proofErr w:type="spellEnd"/>
       <w:r>
         <w:rPr>
           <w:sz w:val="24"/>
@@ -2573,6 +2588,7 @@
         </w:rPr>
         <w:t xml:space="preserve"> </w:t>
       </w:r>
+      <w:proofErr w:type="spellStart"/>
       <w:r>
         <w:rPr>
           <w:i/>
@@ -2582,6 +2598,7 @@
         </w:rPr>
         <w:t>onboarding</w:t>
       </w:r>
+      <w:proofErr w:type="spellEnd"/>
       <w:r>
         <w:rPr>
           <w:sz w:val="24"/>
@@ -5570,7 +5587,21 @@
               <w:rPr>
                 <w:rFonts w:eastAsia="Arial"/>
               </w:rPr>
-              <w:t>Elaborar wireframe da POC</w:t>
+              <w:t xml:space="preserve">Elaborar </w:t>
+            </w:r>
+            <w:proofErr w:type="spellStart"/>
+            <w:r>
+              <w:rPr>
+                <w:rFonts w:eastAsia="Arial"/>
+              </w:rPr>
+              <w:t>wireframe</w:t>
+            </w:r>
+            <w:proofErr w:type="spellEnd"/>
+            <w:r>
+              <w:rPr>
+                <w:rFonts w:eastAsia="Arial"/>
+              </w:rPr>
+              <w:t xml:space="preserve"> da POC</w:t>
             </w:r>
           </w:p>
           <w:p>
@@ -7256,7 +7287,23 @@
           <w:sz w:val="24"/>
           <w:szCs w:val="24"/>
         </w:rPr>
-        <w:t>m visualizar a macroarquitetura da solução</w:t>
+        <w:t xml:space="preserve">m visualizar a </w:t>
+      </w:r>
+      <w:proofErr w:type="spellStart"/>
+      <w:r>
+        <w:rPr>
+          <w:sz w:val="24"/>
+          <w:szCs w:val="24"/>
+        </w:rPr>
+        <w:t>macroarquitetura</w:t>
+      </w:r>
+      <w:proofErr w:type="spellEnd"/>
+      <w:r>
+        <w:rPr>
+          <w:sz w:val="24"/>
+          <w:szCs w:val="24"/>
+        </w:rPr>
+        <w:t xml:space="preserve"> da solução</w:t>
       </w:r>
       <w:r>
         <w:rPr>
@@ -7394,8 +7441,13 @@
             <w:r>
               <w:t xml:space="preserve">O </w:t>
             </w:r>
-            <w:r>
-              <w:t xml:space="preserve">back-end deve ser desenvolvido </w:t>
+            <w:proofErr w:type="spellStart"/>
+            <w:r>
+              <w:t>back</w:t>
+            </w:r>
+            <w:proofErr w:type="spellEnd"/>
+            <w:r>
+              <w:t xml:space="preserve">-end deve ser desenvolvido </w:t>
             </w:r>
             <w:r>
               <w:t>com</w:t>
@@ -7435,12 +7487,14 @@
             <w:r>
               <w:t xml:space="preserve">O front-end deve ser desenvolvido </w:t>
             </w:r>
+            <w:proofErr w:type="gramStart"/>
             <w:r>
               <w:t>com</w:t>
             </w:r>
             <w:r>
               <w:t xml:space="preserve"> Angular</w:t>
             </w:r>
+            <w:proofErr w:type="gramEnd"/>
           </w:p>
         </w:tc>
       </w:tr>
@@ -7474,7 +7528,15 @@
               <w:spacing w:line="360" w:lineRule="auto"/>
             </w:pPr>
             <w:r>
-              <w:t>Pacotes Nuget ou NPM a serem utilizados no projeto devem ser obtidos exclusivamente do repositório interno, a inclusão de novos pacotes no repositório deve ser avaliada pela equipe de segurança</w:t>
+              <w:t xml:space="preserve">Pacotes </w:t>
+            </w:r>
+            <w:proofErr w:type="spellStart"/>
+            <w:r>
+              <w:t>Nuget</w:t>
+            </w:r>
+            <w:proofErr w:type="spellEnd"/>
+            <w:r>
+              <w:t xml:space="preserve"> ou NPM a serem utilizados no projeto devem ser obtidos exclusivamente do repositório interno, a inclusão de novos pacotes no repositório deve ser avaliada pela equipe de segurança</w:t>
             </w:r>
           </w:p>
         </w:tc>
@@ -7509,7 +7571,23 @@
               <w:spacing w:line="360" w:lineRule="auto"/>
             </w:pPr>
             <w:r>
-              <w:t>Implementar RabbitMQ como event broker onde n</w:t>
+              <w:t xml:space="preserve">Implementar </w:t>
+            </w:r>
+            <w:proofErr w:type="spellStart"/>
+            <w:r>
+              <w:t>RabbitMQ</w:t>
+            </w:r>
+            <w:proofErr w:type="spellEnd"/>
+            <w:r>
+              <w:t xml:space="preserve"> como </w:t>
+            </w:r>
+            <w:proofErr w:type="spellStart"/>
+            <w:r>
+              <w:t>event</w:t>
+            </w:r>
+            <w:proofErr w:type="spellEnd"/>
+            <w:r>
+              <w:t xml:space="preserve"> broker onde n</w:t>
             </w:r>
             <w:r>
               <w:t>ecessário a comunicação orientada a eventos</w:t>
@@ -7579,7 +7657,15 @@
               <w:spacing w:line="360" w:lineRule="auto"/>
             </w:pPr>
             <w:r>
-              <w:t>O registro de log’s deve ser feito utilizando a slack ELK</w:t>
+              <w:t xml:space="preserve">O registro de </w:t>
+            </w:r>
+            <w:proofErr w:type="spellStart"/>
+            <w:r>
+              <w:t>log’s</w:t>
+            </w:r>
+            <w:proofErr w:type="spellEnd"/>
+            <w:r>
+              <w:t xml:space="preserve"> deve ser feito utilizando a slack ELK</w:t>
             </w:r>
           </w:p>
         </w:tc>
@@ -7699,8 +7785,16 @@
               <w:rPr>
                 <w:b/>
               </w:rPr>
-              <w:t>Dificuldade (B/M/A)*</w:t>
-            </w:r>
+              <w:t>Dificuldade (B/M/</w:t>
+            </w:r>
+            <w:proofErr w:type="gramStart"/>
+            <w:r>
+              <w:rPr>
+                <w:b/>
+              </w:rPr>
+              <w:t>A)*</w:t>
+            </w:r>
+            <w:proofErr w:type="gramEnd"/>
           </w:p>
         </w:tc>
         <w:tc>
@@ -7737,8 +7831,16 @@
               <w:rPr>
                 <w:b/>
               </w:rPr>
-              <w:t>(B/M/A)*</w:t>
-            </w:r>
+              <w:t>(B/M/</w:t>
+            </w:r>
+            <w:proofErr w:type="gramStart"/>
+            <w:r>
+              <w:rPr>
+                <w:b/>
+              </w:rPr>
+              <w:t>A)*</w:t>
+            </w:r>
+            <w:proofErr w:type="gramEnd"/>
           </w:p>
         </w:tc>
       </w:tr>
@@ -8072,8 +8174,13 @@
               <w:spacing w:line="360" w:lineRule="auto"/>
             </w:pPr>
             <w:r>
-              <w:t>Para clientes menores de idade a inclusão de ao menos um representante é obrigatória</w:t>
-            </w:r>
+              <w:t xml:space="preserve">Para clientes menores de idade a inclusão de ao menos um representante é </w:t>
+            </w:r>
+            <w:proofErr w:type="gramStart"/>
+            <w:r>
+              <w:t>obrigatória</w:t>
+            </w:r>
+            <w:proofErr w:type="gramEnd"/>
           </w:p>
         </w:tc>
         <w:tc>
@@ -9096,7 +9203,15 @@
               <w:t>n</w:t>
             </w:r>
             <w:r>
-              <w:t>o onboarding simplificado</w:t>
+              <w:t xml:space="preserve">o </w:t>
+            </w:r>
+            <w:proofErr w:type="spellStart"/>
+            <w:r>
+              <w:t>onboarding</w:t>
+            </w:r>
+            <w:proofErr w:type="spellEnd"/>
+            <w:r>
+              <w:t xml:space="preserve"> simplificado</w:t>
             </w:r>
             <w:r>
               <w:t xml:space="preserve"> deve </w:t>
@@ -9108,8 +9223,13 @@
               <w:t xml:space="preserve"> automaticamente</w:t>
             </w:r>
             <w:r>
-              <w:t xml:space="preserve"> através de consultas em bureaus</w:t>
-            </w:r>
+              <w:t xml:space="preserve"> através de consultas em </w:t>
+            </w:r>
+            <w:proofErr w:type="spellStart"/>
+            <w:r>
+              <w:t>bureaus</w:t>
+            </w:r>
+            <w:proofErr w:type="spellEnd"/>
           </w:p>
         </w:tc>
         <w:tc>
@@ -9445,7 +9565,15 @@
               <w:t>A</w:t>
             </w:r>
             <w:r>
-              <w:t xml:space="preserve">s API’s devem </w:t>
+              <w:t xml:space="preserve">s </w:t>
+            </w:r>
+            <w:proofErr w:type="spellStart"/>
+            <w:r>
+              <w:t>API’s</w:t>
+            </w:r>
+            <w:proofErr w:type="spellEnd"/>
+            <w:r>
+              <w:t xml:space="preserve"> devem </w:t>
             </w:r>
             <w:r>
               <w:t>possuir</w:t>
@@ -9453,9 +9581,11 @@
             <w:r>
               <w:t xml:space="preserve"> um </w:t>
             </w:r>
+            <w:proofErr w:type="spellStart"/>
             <w:r>
               <w:t>throughput</w:t>
             </w:r>
+            <w:proofErr w:type="spellEnd"/>
             <w:r>
               <w:t xml:space="preserve"> </w:t>
             </w:r>
@@ -9934,9 +10064,11 @@
               <w:suppressAutoHyphens/>
               <w:spacing w:line="360" w:lineRule="auto"/>
             </w:pPr>
+            <w:proofErr w:type="spellStart"/>
             <w:r>
               <w:t>Dapper</w:t>
             </w:r>
+            <w:proofErr w:type="spellEnd"/>
           </w:p>
         </w:tc>
       </w:tr>
@@ -9984,9 +10116,11 @@
               <w:suppressAutoHyphens/>
               <w:spacing w:line="360" w:lineRule="auto"/>
             </w:pPr>
+            <w:proofErr w:type="spellStart"/>
             <w:r>
               <w:t>Mysql</w:t>
             </w:r>
+            <w:proofErr w:type="spellEnd"/>
           </w:p>
         </w:tc>
       </w:tr>
@@ -10029,8 +10163,16 @@
               <w:rPr>
                 <w:color w:val="24292E"/>
               </w:rPr>
-              <w:t>Single Page Application</w:t>
-            </w:r>
+              <w:t xml:space="preserve">Single Page </w:t>
+            </w:r>
+            <w:proofErr w:type="spellStart"/>
+            <w:r>
+              <w:rPr>
+                <w:color w:val="24292E"/>
+              </w:rPr>
+              <w:t>Application</w:t>
+            </w:r>
+            <w:proofErr w:type="spellEnd"/>
           </w:p>
         </w:tc>
         <w:tc>
@@ -10249,9 +10391,11 @@
               <w:suppressAutoHyphens/>
               <w:spacing w:line="360" w:lineRule="auto"/>
             </w:pPr>
+            <w:proofErr w:type="spellStart"/>
             <w:r>
               <w:t>xUnit</w:t>
             </w:r>
+            <w:proofErr w:type="spellEnd"/>
           </w:p>
         </w:tc>
       </w:tr>
@@ -10297,9 +10441,11 @@
               <w:suppressAutoHyphens/>
               <w:spacing w:line="360" w:lineRule="auto"/>
             </w:pPr>
+            <w:proofErr w:type="spellStart"/>
             <w:r>
               <w:t>JMeter</w:t>
             </w:r>
+            <w:proofErr w:type="spellEnd"/>
           </w:p>
         </w:tc>
       </w:tr>
@@ -10398,7 +10544,15 @@
               <w:spacing w:line="360" w:lineRule="auto"/>
             </w:pPr>
             <w:r>
-              <w:t>AWS Code Pipelines</w:t>
+              <w:t xml:space="preserve">AWS </w:t>
+            </w:r>
+            <w:proofErr w:type="spellStart"/>
+            <w:r>
+              <w:t>Code</w:t>
+            </w:r>
+            <w:proofErr w:type="spellEnd"/>
+            <w:r>
+              <w:t xml:space="preserve"> Pipelines</w:t>
             </w:r>
           </w:p>
         </w:tc>
@@ -10447,9 +10601,11 @@
               <w:suppressAutoHyphens/>
               <w:spacing w:line="360" w:lineRule="auto"/>
             </w:pPr>
+            <w:proofErr w:type="spellStart"/>
             <w:r>
               <w:t>RabbitMQ</w:t>
             </w:r>
+            <w:proofErr w:type="spellEnd"/>
           </w:p>
         </w:tc>
       </w:tr>
@@ -10571,7 +10727,29 @@
           <w:sz w:val="24"/>
           <w:szCs w:val="24"/>
         </w:rPr>
-        <w:t xml:space="preserve">do sistema My-Customers na </w:t>
+        <w:t xml:space="preserve">do sistema </w:t>
+      </w:r>
+      <w:proofErr w:type="spellStart"/>
+      <w:r>
+        <w:rPr>
+          <w:rFonts w:ascii="Times New Roman" w:eastAsia="Times New Roman" w:hAnsi="Times New Roman"/>
+          <w:i w:val="0"/>
+          <w:color w:val="auto"/>
+          <w:sz w:val="24"/>
+          <w:szCs w:val="24"/>
+        </w:rPr>
+        <w:t>My-Customers</w:t>
+      </w:r>
+      <w:proofErr w:type="spellEnd"/>
+      <w:r>
+        <w:rPr>
+          <w:rFonts w:ascii="Times New Roman" w:eastAsia="Times New Roman" w:hAnsi="Times New Roman"/>
+          <w:i w:val="0"/>
+          <w:color w:val="auto"/>
+          <w:sz w:val="24"/>
+          <w:szCs w:val="24"/>
+        </w:rPr>
+        <w:t xml:space="preserve"> na </w:t>
       </w:r>
       <w:r>
         <w:rPr>
@@ -10993,7 +11171,15 @@
           <w:sz w:val="24"/>
           <w:szCs w:val="24"/>
         </w:rPr>
-        <w:t>em que a aplicação My</w:t>
+        <w:t xml:space="preserve">em que a aplicação </w:t>
+      </w:r>
+      <w:proofErr w:type="spellStart"/>
+      <w:r>
+        <w:rPr>
+          <w:sz w:val="24"/>
+          <w:szCs w:val="24"/>
+        </w:rPr>
+        <w:t>My</w:t>
       </w:r>
       <w:r>
         <w:rPr>
@@ -11002,6 +11188,7 @@
         </w:rPr>
         <w:t>-Customers</w:t>
       </w:r>
+      <w:proofErr w:type="spellEnd"/>
       <w:r>
         <w:rPr>
           <w:sz w:val="24"/>
@@ -11213,7 +11400,23 @@
           <w:sz w:val="24"/>
           <w:szCs w:val="24"/>
         </w:rPr>
-        <w:t xml:space="preserve">, o database </w:t>
+        <w:t xml:space="preserve">, o </w:t>
+      </w:r>
+      <w:proofErr w:type="spellStart"/>
+      <w:r>
+        <w:rPr>
+          <w:sz w:val="24"/>
+          <w:szCs w:val="24"/>
+        </w:rPr>
+        <w:t>database</w:t>
+      </w:r>
+      <w:proofErr w:type="spellEnd"/>
+      <w:r>
+        <w:rPr>
+          <w:sz w:val="24"/>
+          <w:szCs w:val="24"/>
+        </w:rPr>
+        <w:t xml:space="preserve"> </w:t>
       </w:r>
       <w:r>
         <w:rPr>
@@ -11349,8 +11552,33 @@
           <w:sz w:val="24"/>
           <w:szCs w:val="24"/>
         </w:rPr>
-        <w:t xml:space="preserve"> pela Web-Api do My-Customers</w:t>
-      </w:r>
+        <w:t xml:space="preserve"> pela Web-</w:t>
+      </w:r>
+      <w:proofErr w:type="spellStart"/>
+      <w:r>
+        <w:rPr>
+          <w:sz w:val="24"/>
+          <w:szCs w:val="24"/>
+        </w:rPr>
+        <w:t>Api</w:t>
+      </w:r>
+      <w:proofErr w:type="spellEnd"/>
+      <w:r>
+        <w:rPr>
+          <w:sz w:val="24"/>
+          <w:szCs w:val="24"/>
+        </w:rPr>
+        <w:t xml:space="preserve"> do </w:t>
+      </w:r>
+      <w:proofErr w:type="spellStart"/>
+      <w:r>
+        <w:rPr>
+          <w:sz w:val="24"/>
+          <w:szCs w:val="24"/>
+        </w:rPr>
+        <w:t>My-Customers</w:t>
+      </w:r>
+      <w:proofErr w:type="spellEnd"/>
       <w:r>
         <w:rPr>
           <w:sz w:val="24"/>
@@ -11741,6 +11969,7 @@
           <w:szCs w:val="24"/>
         </w:rPr>
       </w:pPr>
+      <w:proofErr w:type="spellStart"/>
       <w:r>
         <w:rPr>
           <w:sz w:val="24"/>
@@ -11748,6 +11977,7 @@
         </w:rPr>
         <w:t>MyCustomers.Web</w:t>
       </w:r>
+      <w:proofErr w:type="spellEnd"/>
       <w:r>
         <w:rPr>
           <w:sz w:val="24"/>
@@ -11841,7 +12071,23 @@
           <w:sz w:val="24"/>
           <w:szCs w:val="24"/>
         </w:rPr>
-        <w:t>Ferramenta responsável por orquestrar chamadas de API’s.</w:t>
+        <w:t xml:space="preserve">Ferramenta responsável por orquestrar chamadas de </w:t>
+      </w:r>
+      <w:proofErr w:type="spellStart"/>
+      <w:r>
+        <w:rPr>
+          <w:sz w:val="24"/>
+          <w:szCs w:val="24"/>
+        </w:rPr>
+        <w:t>API’s</w:t>
+      </w:r>
+      <w:proofErr w:type="spellEnd"/>
+      <w:r>
+        <w:rPr>
+          <w:sz w:val="24"/>
+          <w:szCs w:val="24"/>
+        </w:rPr>
+        <w:t>.</w:t>
       </w:r>
     </w:p>
     <w:p>
@@ -11879,7 +12125,55 @@
           <w:sz w:val="24"/>
           <w:szCs w:val="24"/>
         </w:rPr>
-        <w:t xml:space="preserve"> Framework utilizado no desenvolvimento do back-end da solução My-Customers e do robô My-Robot.</w:t>
+        <w:t xml:space="preserve"> Framework utilizado no desenvolvimento do </w:t>
+      </w:r>
+      <w:proofErr w:type="spellStart"/>
+      <w:r>
+        <w:rPr>
+          <w:sz w:val="24"/>
+          <w:szCs w:val="24"/>
+        </w:rPr>
+        <w:t>back</w:t>
+      </w:r>
+      <w:proofErr w:type="spellEnd"/>
+      <w:r>
+        <w:rPr>
+          <w:sz w:val="24"/>
+          <w:szCs w:val="24"/>
+        </w:rPr>
+        <w:t xml:space="preserve">-end da solução </w:t>
+      </w:r>
+      <w:proofErr w:type="spellStart"/>
+      <w:r>
+        <w:rPr>
+          <w:sz w:val="24"/>
+          <w:szCs w:val="24"/>
+        </w:rPr>
+        <w:t>My-Customers</w:t>
+      </w:r>
+      <w:proofErr w:type="spellEnd"/>
+      <w:r>
+        <w:rPr>
+          <w:sz w:val="24"/>
+          <w:szCs w:val="24"/>
+        </w:rPr>
+        <w:t xml:space="preserve"> e do robô </w:t>
+      </w:r>
+      <w:proofErr w:type="spellStart"/>
+      <w:r>
+        <w:rPr>
+          <w:sz w:val="24"/>
+          <w:szCs w:val="24"/>
+        </w:rPr>
+        <w:t>My-Robot</w:t>
+      </w:r>
+      <w:proofErr w:type="spellEnd"/>
+      <w:r>
+        <w:rPr>
+          <w:sz w:val="24"/>
+          <w:szCs w:val="24"/>
+        </w:rPr>
+        <w:t>.</w:t>
       </w:r>
     </w:p>
     <w:p>
@@ -11897,12 +12191,21 @@
           <w:szCs w:val="24"/>
         </w:rPr>
       </w:pPr>
-      <w:r>
-        <w:rPr>
-          <w:sz w:val="24"/>
-          <w:szCs w:val="24"/>
-        </w:rPr>
-        <w:t xml:space="preserve">MyCustomers.Api </w:t>
+      <w:proofErr w:type="spellStart"/>
+      <w:r>
+        <w:rPr>
+          <w:sz w:val="24"/>
+          <w:szCs w:val="24"/>
+        </w:rPr>
+        <w:t>MyCustomers.Api</w:t>
+      </w:r>
+      <w:proofErr w:type="spellEnd"/>
+      <w:r>
+        <w:rPr>
+          <w:sz w:val="24"/>
+          <w:szCs w:val="24"/>
+        </w:rPr>
+        <w:t xml:space="preserve"> </w:t>
       </w:r>
       <w:r>
         <w:rPr>
@@ -11969,12 +12272,21 @@
           <w:szCs w:val="24"/>
         </w:rPr>
       </w:pPr>
-      <w:r>
-        <w:rPr>
-          <w:sz w:val="24"/>
-          <w:szCs w:val="24"/>
-        </w:rPr>
-        <w:t xml:space="preserve">MyCustomers.Core </w:t>
+      <w:proofErr w:type="spellStart"/>
+      <w:r>
+        <w:rPr>
+          <w:sz w:val="24"/>
+          <w:szCs w:val="24"/>
+        </w:rPr>
+        <w:t>MyCustomers.Core</w:t>
+      </w:r>
+      <w:proofErr w:type="spellEnd"/>
+      <w:r>
+        <w:rPr>
+          <w:sz w:val="24"/>
+          <w:szCs w:val="24"/>
+        </w:rPr>
+        <w:t xml:space="preserve"> </w:t>
       </w:r>
       <w:r>
         <w:rPr>
@@ -12027,12 +12339,21 @@
           <w:szCs w:val="24"/>
         </w:rPr>
       </w:pPr>
-      <w:r>
-        <w:rPr>
-          <w:sz w:val="24"/>
-          <w:szCs w:val="24"/>
-        </w:rPr>
-        <w:t xml:space="preserve">MuCustomers.InfraStructure </w:t>
+      <w:proofErr w:type="spellStart"/>
+      <w:r>
+        <w:rPr>
+          <w:sz w:val="24"/>
+          <w:szCs w:val="24"/>
+        </w:rPr>
+        <w:t>MuCustomers.InfraStructure</w:t>
+      </w:r>
+      <w:proofErr w:type="spellEnd"/>
+      <w:r>
+        <w:rPr>
+          <w:sz w:val="24"/>
+          <w:szCs w:val="24"/>
+        </w:rPr>
+        <w:t xml:space="preserve"> </w:t>
       </w:r>
       <w:r>
         <w:rPr>
@@ -12064,6 +12385,7 @@
           <w:szCs w:val="24"/>
         </w:rPr>
       </w:pPr>
+      <w:proofErr w:type="spellStart"/>
       <w:r>
         <w:rPr>
           <w:sz w:val="24"/>
@@ -12083,7 +12405,15 @@
           <w:sz w:val="24"/>
           <w:szCs w:val="24"/>
         </w:rPr>
-        <w:t>Customers.Tests – Projeto com</w:t>
+        <w:t>Customers.Tests</w:t>
+      </w:r>
+      <w:proofErr w:type="spellEnd"/>
+      <w:r>
+        <w:rPr>
+          <w:sz w:val="24"/>
+          <w:szCs w:val="24"/>
+        </w:rPr>
+        <w:t xml:space="preserve"> – Projeto com</w:t>
       </w:r>
       <w:r>
         <w:rPr>
@@ -12122,12 +12452,21 @@
           <w:szCs w:val="24"/>
         </w:rPr>
       </w:pPr>
-      <w:r>
-        <w:rPr>
-          <w:sz w:val="24"/>
-          <w:szCs w:val="24"/>
-        </w:rPr>
-        <w:t xml:space="preserve">MyGenerics.Logging </w:t>
+      <w:proofErr w:type="spellStart"/>
+      <w:r>
+        <w:rPr>
+          <w:sz w:val="24"/>
+          <w:szCs w:val="24"/>
+        </w:rPr>
+        <w:t>MyGenerics.Logging</w:t>
+      </w:r>
+      <w:proofErr w:type="spellEnd"/>
+      <w:r>
+        <w:rPr>
+          <w:sz w:val="24"/>
+          <w:szCs w:val="24"/>
+        </w:rPr>
+        <w:t xml:space="preserve"> </w:t>
       </w:r>
       <w:r>
         <w:rPr>
@@ -12141,7 +12480,23 @@
           <w:sz w:val="24"/>
           <w:szCs w:val="24"/>
         </w:rPr>
-        <w:t xml:space="preserve"> Pacote responsável pela comunicação com o logstash.</w:t>
+        <w:t xml:space="preserve"> Pacote responsável pela comunicação com o </w:t>
+      </w:r>
+      <w:proofErr w:type="spellStart"/>
+      <w:r>
+        <w:rPr>
+          <w:sz w:val="24"/>
+          <w:szCs w:val="24"/>
+        </w:rPr>
+        <w:t>logstash</w:t>
+      </w:r>
+      <w:proofErr w:type="spellEnd"/>
+      <w:r>
+        <w:rPr>
+          <w:sz w:val="24"/>
+          <w:szCs w:val="24"/>
+        </w:rPr>
+        <w:t>.</w:t>
       </w:r>
     </w:p>
     <w:p>
@@ -12159,6 +12514,7 @@
           <w:szCs w:val="24"/>
         </w:rPr>
       </w:pPr>
+      <w:proofErr w:type="spellStart"/>
       <w:r>
         <w:rPr>
           <w:sz w:val="24"/>
@@ -12166,6 +12522,7 @@
         </w:rPr>
         <w:t>MyCustomers.Messaging</w:t>
       </w:r>
+      <w:proofErr w:type="spellEnd"/>
       <w:r>
         <w:rPr>
           <w:sz w:val="24"/>
@@ -12217,12 +12574,21 @@
           <w:szCs w:val="24"/>
         </w:rPr>
       </w:pPr>
-      <w:r>
-        <w:rPr>
-          <w:sz w:val="24"/>
-          <w:szCs w:val="24"/>
-        </w:rPr>
-        <w:t xml:space="preserve">Dapper </w:t>
+      <w:proofErr w:type="spellStart"/>
+      <w:r>
+        <w:rPr>
+          <w:sz w:val="24"/>
+          <w:szCs w:val="24"/>
+        </w:rPr>
+        <w:t>Dapper</w:t>
+      </w:r>
+      <w:proofErr w:type="spellEnd"/>
+      <w:r>
+        <w:rPr>
+          <w:sz w:val="24"/>
+          <w:szCs w:val="24"/>
+        </w:rPr>
+        <w:t xml:space="preserve"> </w:t>
       </w:r>
       <w:r>
         <w:rPr>
@@ -12254,12 +12620,21 @@
           <w:szCs w:val="24"/>
         </w:rPr>
       </w:pPr>
-      <w:r>
-        <w:rPr>
-          <w:sz w:val="24"/>
-          <w:szCs w:val="24"/>
-        </w:rPr>
-        <w:t xml:space="preserve">MyRobot.Schedule </w:t>
+      <w:proofErr w:type="spellStart"/>
+      <w:r>
+        <w:rPr>
+          <w:sz w:val="24"/>
+          <w:szCs w:val="24"/>
+        </w:rPr>
+        <w:t>MyRobot.Schedule</w:t>
+      </w:r>
+      <w:proofErr w:type="spellEnd"/>
+      <w:r>
+        <w:rPr>
+          <w:sz w:val="24"/>
+          <w:szCs w:val="24"/>
+        </w:rPr>
+        <w:t xml:space="preserve"> </w:t>
       </w:r>
       <w:r>
         <w:rPr>
@@ -12273,7 +12648,23 @@
           <w:sz w:val="24"/>
           <w:szCs w:val="24"/>
         </w:rPr>
-        <w:t xml:space="preserve"> Projeto responsável por organizar todos os serviços que vão executar no MyRobot.</w:t>
+        <w:t xml:space="preserve"> Projeto responsável por organizar todos os serviços que vão executar no </w:t>
+      </w:r>
+      <w:proofErr w:type="spellStart"/>
+      <w:r>
+        <w:rPr>
+          <w:sz w:val="24"/>
+          <w:szCs w:val="24"/>
+        </w:rPr>
+        <w:t>MyRobot</w:t>
+      </w:r>
+      <w:proofErr w:type="spellEnd"/>
+      <w:r>
+        <w:rPr>
+          <w:sz w:val="24"/>
+          <w:szCs w:val="24"/>
+        </w:rPr>
+        <w:t>.</w:t>
       </w:r>
     </w:p>
     <w:p>
@@ -12291,12 +12682,21 @@
           <w:szCs w:val="24"/>
         </w:rPr>
       </w:pPr>
-      <w:r>
-        <w:rPr>
-          <w:sz w:val="24"/>
-          <w:szCs w:val="24"/>
-        </w:rPr>
-        <w:t xml:space="preserve">MyRobot.Services </w:t>
+      <w:proofErr w:type="spellStart"/>
+      <w:r>
+        <w:rPr>
+          <w:sz w:val="24"/>
+          <w:szCs w:val="24"/>
+        </w:rPr>
+        <w:t>MyRobot.Services</w:t>
+      </w:r>
+      <w:proofErr w:type="spellEnd"/>
+      <w:r>
+        <w:rPr>
+          <w:sz w:val="24"/>
+          <w:szCs w:val="24"/>
+        </w:rPr>
+        <w:t xml:space="preserve"> </w:t>
       </w:r>
       <w:r>
         <w:rPr>
@@ -12310,7 +12710,23 @@
           <w:sz w:val="24"/>
           <w:szCs w:val="24"/>
         </w:rPr>
-        <w:t xml:space="preserve"> Projeto com a regra de negócio dos serviços que serão executados no MyRobot.</w:t>
+        <w:t xml:space="preserve"> Projeto com a regra de negócio dos serviços que serão executados no </w:t>
+      </w:r>
+      <w:proofErr w:type="spellStart"/>
+      <w:r>
+        <w:rPr>
+          <w:sz w:val="24"/>
+          <w:szCs w:val="24"/>
+        </w:rPr>
+        <w:t>MyRobot</w:t>
+      </w:r>
+      <w:proofErr w:type="spellEnd"/>
+      <w:r>
+        <w:rPr>
+          <w:sz w:val="24"/>
+          <w:szCs w:val="24"/>
+        </w:rPr>
+        <w:t>.</w:t>
       </w:r>
     </w:p>
     <w:p>
@@ -12328,12 +12744,21 @@
           <w:szCs w:val="24"/>
         </w:rPr>
       </w:pPr>
-      <w:r>
-        <w:rPr>
-          <w:sz w:val="24"/>
-          <w:szCs w:val="24"/>
-        </w:rPr>
-        <w:t xml:space="preserve">MuRobot.InfraStructure </w:t>
+      <w:proofErr w:type="spellStart"/>
+      <w:r>
+        <w:rPr>
+          <w:sz w:val="24"/>
+          <w:szCs w:val="24"/>
+        </w:rPr>
+        <w:t>MuRobot.InfraStructure</w:t>
+      </w:r>
+      <w:proofErr w:type="spellEnd"/>
+      <w:r>
+        <w:rPr>
+          <w:sz w:val="24"/>
+          <w:szCs w:val="24"/>
+        </w:rPr>
+        <w:t xml:space="preserve"> </w:t>
       </w:r>
       <w:r>
         <w:rPr>
@@ -12365,6 +12790,7 @@
           <w:szCs w:val="24"/>
         </w:rPr>
       </w:pPr>
+      <w:proofErr w:type="spellStart"/>
       <w:r>
         <w:rPr>
           <w:sz w:val="24"/>
@@ -12384,7 +12810,15 @@
           <w:sz w:val="24"/>
           <w:szCs w:val="24"/>
         </w:rPr>
-        <w:t>.Tests – Projeto com</w:t>
+        <w:t>.Tests</w:t>
+      </w:r>
+      <w:proofErr w:type="spellEnd"/>
+      <w:r>
+        <w:rPr>
+          <w:sz w:val="24"/>
+          <w:szCs w:val="24"/>
+        </w:rPr>
+        <w:t xml:space="preserve"> – Projeto com</w:t>
       </w:r>
       <w:r>
         <w:rPr>
@@ -12423,12 +12857,21 @@
           <w:szCs w:val="24"/>
         </w:rPr>
       </w:pPr>
-      <w:r>
-        <w:rPr>
-          <w:sz w:val="24"/>
-          <w:szCs w:val="24"/>
-        </w:rPr>
-        <w:t xml:space="preserve">MyRobot.Messaging </w:t>
+      <w:proofErr w:type="spellStart"/>
+      <w:r>
+        <w:rPr>
+          <w:sz w:val="24"/>
+          <w:szCs w:val="24"/>
+        </w:rPr>
+        <w:t>MyRobot.Messaging</w:t>
+      </w:r>
+      <w:proofErr w:type="spellEnd"/>
+      <w:r>
+        <w:rPr>
+          <w:sz w:val="24"/>
+          <w:szCs w:val="24"/>
+        </w:rPr>
+        <w:t xml:space="preserve"> </w:t>
       </w:r>
       <w:r>
         <w:rPr>
@@ -12460,6 +12903,7 @@
           <w:szCs w:val="24"/>
         </w:rPr>
       </w:pPr>
+      <w:proofErr w:type="spellStart"/>
       <w:r>
         <w:rPr>
           <w:sz w:val="24"/>
@@ -12467,6 +12911,7 @@
         </w:rPr>
         <w:t>MySql</w:t>
       </w:r>
+      <w:proofErr w:type="spellEnd"/>
       <w:r>
         <w:rPr>
           <w:sz w:val="24"/>
@@ -12518,12 +12963,21 @@
           <w:szCs w:val="24"/>
         </w:rPr>
       </w:pPr>
-      <w:r>
-        <w:rPr>
-          <w:sz w:val="24"/>
-          <w:szCs w:val="24"/>
-        </w:rPr>
-        <w:t xml:space="preserve">RabbitMQ </w:t>
+      <w:proofErr w:type="spellStart"/>
+      <w:r>
+        <w:rPr>
+          <w:sz w:val="24"/>
+          <w:szCs w:val="24"/>
+        </w:rPr>
+        <w:t>RabbitMQ</w:t>
+      </w:r>
+      <w:proofErr w:type="spellEnd"/>
+      <w:r>
+        <w:rPr>
+          <w:sz w:val="24"/>
+          <w:szCs w:val="24"/>
+        </w:rPr>
+        <w:t xml:space="preserve"> </w:t>
       </w:r>
       <w:r>
         <w:rPr>
@@ -12574,7 +13028,55 @@
           <w:sz w:val="24"/>
           <w:szCs w:val="24"/>
         </w:rPr>
-        <w:t xml:space="preserve"> Junção das ferramentas ElasticSearch, Logstash e Kibana responsáveis pelo armazenamento e consulta de logs.</w:t>
+        <w:t xml:space="preserve"> Junção das ferramentas </w:t>
+      </w:r>
+      <w:proofErr w:type="spellStart"/>
+      <w:r>
+        <w:rPr>
+          <w:sz w:val="24"/>
+          <w:szCs w:val="24"/>
+        </w:rPr>
+        <w:t>ElasticSearch</w:t>
+      </w:r>
+      <w:proofErr w:type="spellEnd"/>
+      <w:r>
+        <w:rPr>
+          <w:sz w:val="24"/>
+          <w:szCs w:val="24"/>
+        </w:rPr>
+        <w:t xml:space="preserve">, </w:t>
+      </w:r>
+      <w:proofErr w:type="spellStart"/>
+      <w:r>
+        <w:rPr>
+          <w:sz w:val="24"/>
+          <w:szCs w:val="24"/>
+        </w:rPr>
+        <w:t>Logstash</w:t>
+      </w:r>
+      <w:proofErr w:type="spellEnd"/>
+      <w:r>
+        <w:rPr>
+          <w:sz w:val="24"/>
+          <w:szCs w:val="24"/>
+        </w:rPr>
+        <w:t xml:space="preserve"> e </w:t>
+      </w:r>
+      <w:proofErr w:type="spellStart"/>
+      <w:r>
+        <w:rPr>
+          <w:sz w:val="24"/>
+          <w:szCs w:val="24"/>
+        </w:rPr>
+        <w:t>Kibana</w:t>
+      </w:r>
+      <w:proofErr w:type="spellEnd"/>
+      <w:r>
+        <w:rPr>
+          <w:sz w:val="24"/>
+          <w:szCs w:val="24"/>
+        </w:rPr>
+        <w:t xml:space="preserve"> responsáveis pelo armazenamento e consulta de logs.</w:t>
       </w:r>
     </w:p>
     <w:p>
@@ -12671,7 +13173,21 @@
           <w:rFonts w:ascii="Times New Roman" w:hAnsi="Times New Roman"/>
         </w:rPr>
         <w:lastRenderedPageBreak/>
-        <w:t>Prova de Conceito (PoC)</w:t>
+        <w:t>Prova de Conceito (</w:t>
+      </w:r>
+      <w:proofErr w:type="spellStart"/>
+      <w:r>
+        <w:rPr>
+          <w:rFonts w:ascii="Times New Roman" w:hAnsi="Times New Roman"/>
+        </w:rPr>
+        <w:t>PoC</w:t>
+      </w:r>
+      <w:proofErr w:type="spellEnd"/>
+      <w:r>
+        <w:rPr>
+          <w:rFonts w:ascii="Times New Roman" w:hAnsi="Times New Roman"/>
+        </w:rPr>
+        <w:t>)</w:t>
       </w:r>
       <w:bookmarkEnd w:id="23"/>
     </w:p>
@@ -12775,8 +13291,17 @@
           <w:sz w:val="24"/>
           <w:szCs w:val="24"/>
         </w:rPr>
-        <w:t>O objetivo dessa poc</w:t>
-      </w:r>
+        <w:t xml:space="preserve">O objetivo dessa </w:t>
+      </w:r>
+      <w:proofErr w:type="spellStart"/>
+      <w:r>
+        <w:rPr>
+          <w:sz w:val="24"/>
+          <w:szCs w:val="24"/>
+        </w:rPr>
+        <w:t>poc</w:t>
+      </w:r>
+      <w:proofErr w:type="spellEnd"/>
       <w:r>
         <w:rPr>
           <w:b/>
@@ -12807,6 +13332,7 @@
         </w:rPr>
         <w:t xml:space="preserve"> o micro ORM </w:t>
       </w:r>
+      <w:proofErr w:type="spellStart"/>
       <w:r>
         <w:rPr>
           <w:sz w:val="24"/>
@@ -12819,7 +13345,15 @@
           <w:sz w:val="24"/>
           <w:szCs w:val="24"/>
         </w:rPr>
-        <w:t xml:space="preserve">apper a fim de entender sua implementação e funcionamento, </w:t>
+        <w:t>apper</w:t>
+      </w:r>
+      <w:proofErr w:type="spellEnd"/>
+      <w:r>
+        <w:rPr>
+          <w:sz w:val="24"/>
+          <w:szCs w:val="24"/>
+        </w:rPr>
+        <w:t xml:space="preserve"> a fim de entender sua implementação e funcionamento, </w:t>
       </w:r>
       <w:r>
         <w:rPr>
@@ -12868,8 +13402,17 @@
           <w:sz w:val="24"/>
           <w:szCs w:val="24"/>
         </w:rPr>
-        <w:t xml:space="preserve"> possível obter maior controle na performance de querys</w:t>
-      </w:r>
+        <w:t xml:space="preserve"> possível obter maior controle na performance de </w:t>
+      </w:r>
+      <w:proofErr w:type="spellStart"/>
+      <w:r>
+        <w:rPr>
+          <w:sz w:val="24"/>
+          <w:szCs w:val="24"/>
+        </w:rPr>
+        <w:t>querys</w:t>
+      </w:r>
+      <w:proofErr w:type="spellEnd"/>
       <w:r>
         <w:rPr>
           <w:sz w:val="24"/>
@@ -12915,8 +13458,9 @@
           <w:sz w:val="24"/>
           <w:szCs w:val="24"/>
         </w:rPr>
-        <w:t>Design pattern</w:t>
-      </w:r>
+        <w:t xml:space="preserve">Design </w:t>
+      </w:r>
+      <w:proofErr w:type="spellStart"/>
       <w:r>
         <w:rPr>
           <w:b/>
@@ -12924,8 +13468,9 @@
           <w:sz w:val="24"/>
           <w:szCs w:val="24"/>
         </w:rPr>
-        <w:t xml:space="preserve"> para API:</w:t>
-      </w:r>
+        <w:t>pattern</w:t>
+      </w:r>
+      <w:proofErr w:type="spellEnd"/>
       <w:r>
         <w:rPr>
           <w:b/>
@@ -12933,6 +13478,15 @@
           <w:sz w:val="24"/>
           <w:szCs w:val="24"/>
         </w:rPr>
+        <w:t xml:space="preserve"> para API:</w:t>
+      </w:r>
+      <w:r>
+        <w:rPr>
+          <w:b/>
+          <w:bCs/>
+          <w:sz w:val="24"/>
+          <w:szCs w:val="24"/>
+        </w:rPr>
         <w:t xml:space="preserve"> </w:t>
       </w:r>
       <w:r>
@@ -12940,7 +13494,23 @@
           <w:sz w:val="24"/>
           <w:szCs w:val="24"/>
         </w:rPr>
-        <w:t>O objetivo dessa poc foi comprovar que a</w:t>
+        <w:t xml:space="preserve">O objetivo dessa </w:t>
+      </w:r>
+      <w:proofErr w:type="spellStart"/>
+      <w:r>
+        <w:rPr>
+          <w:sz w:val="24"/>
+          <w:szCs w:val="24"/>
+        </w:rPr>
+        <w:t>poc</w:t>
+      </w:r>
+      <w:proofErr w:type="spellEnd"/>
+      <w:r>
+        <w:rPr>
+          <w:sz w:val="24"/>
+          <w:szCs w:val="24"/>
+        </w:rPr>
+        <w:t xml:space="preserve"> foi comprovar que a</w:t>
       </w:r>
       <w:r>
         <w:rPr>
@@ -12961,7 +13531,23 @@
           <w:sz w:val="24"/>
           <w:szCs w:val="24"/>
         </w:rPr>
-        <w:t xml:space="preserve"> DDD (Domain-Driven Design) </w:t>
+        <w:t xml:space="preserve"> DDD (Domain-</w:t>
+      </w:r>
+      <w:proofErr w:type="spellStart"/>
+      <w:r>
+        <w:rPr>
+          <w:sz w:val="24"/>
+          <w:szCs w:val="24"/>
+        </w:rPr>
+        <w:t>Driven</w:t>
+      </w:r>
+      <w:proofErr w:type="spellEnd"/>
+      <w:r>
+        <w:rPr>
+          <w:sz w:val="24"/>
+          <w:szCs w:val="24"/>
+        </w:rPr>
+        <w:t xml:space="preserve"> Design) </w:t>
       </w:r>
       <w:r>
         <w:rPr>
@@ -13099,7 +13685,23 @@
           <w:sz w:val="24"/>
           <w:szCs w:val="24"/>
         </w:rPr>
-        <w:t>ngular para desenvolvimento do front-end que será utilizado pelo backoffice d</w:t>
+        <w:t xml:space="preserve">ngular para desenvolvimento do front-end que será utilizado pelo </w:t>
+      </w:r>
+      <w:proofErr w:type="spellStart"/>
+      <w:r>
+        <w:rPr>
+          <w:sz w:val="24"/>
+          <w:szCs w:val="24"/>
+        </w:rPr>
+        <w:t>backoffice</w:t>
+      </w:r>
+      <w:proofErr w:type="spellEnd"/>
+      <w:r>
+        <w:rPr>
+          <w:sz w:val="24"/>
+          <w:szCs w:val="24"/>
+        </w:rPr>
+        <w:t xml:space="preserve"> d</w:t>
       </w:r>
       <w:r>
         <w:rPr>
@@ -13232,14 +13834,46 @@
           <w:sz w:val="24"/>
           <w:szCs w:val="24"/>
         </w:rPr>
-        <w:t>utilizando a ferramenta Figma, o</w:t>
-      </w:r>
-      <w:r>
-        <w:rPr>
-          <w:sz w:val="24"/>
-          <w:szCs w:val="24"/>
-        </w:rPr>
-        <w:t xml:space="preserve"> wireframe e o</w:t>
+        <w:t xml:space="preserve">utilizando a ferramenta </w:t>
+      </w:r>
+      <w:proofErr w:type="spellStart"/>
+      <w:r>
+        <w:rPr>
+          <w:sz w:val="24"/>
+          <w:szCs w:val="24"/>
+        </w:rPr>
+        <w:t>Figma</w:t>
+      </w:r>
+      <w:proofErr w:type="spellEnd"/>
+      <w:r>
+        <w:rPr>
+          <w:sz w:val="24"/>
+          <w:szCs w:val="24"/>
+        </w:rPr>
+        <w:t>, o</w:t>
+      </w:r>
+      <w:r>
+        <w:rPr>
+          <w:sz w:val="24"/>
+          <w:szCs w:val="24"/>
+        </w:rPr>
+        <w:t xml:space="preserve"> </w:t>
+      </w:r>
+      <w:proofErr w:type="spellStart"/>
+      <w:r>
+        <w:rPr>
+          <w:sz w:val="24"/>
+          <w:szCs w:val="24"/>
+        </w:rPr>
+        <w:t>wireframe</w:t>
+      </w:r>
+      <w:proofErr w:type="spellEnd"/>
+      <w:r>
+        <w:rPr>
+          <w:sz w:val="24"/>
+          <w:szCs w:val="24"/>
+        </w:rPr>
+        <w:t xml:space="preserve"> e o</w:t>
       </w:r>
       <w:r>
         <w:rPr>
@@ -13295,7 +13929,14 @@
           <w:sz w:val="24"/>
           <w:szCs w:val="24"/>
         </w:rPr>
-        <w:t>link’s:</w:t>
+        <w:t>links</w:t>
+      </w:r>
+      <w:r>
+        <w:rPr>
+          <w:sz w:val="24"/>
+          <w:szCs w:val="24"/>
+        </w:rPr>
+        <w:t>:</w:t>
       </w:r>
     </w:p>
     <w:p>
@@ -13338,9 +13979,22 @@
             <w:szCs w:val="24"/>
             <w:lang w:val="en-US"/>
           </w:rPr>
-          <w:t>https://www.figma.com/proto/61sc72Z37exQtdckIfP4qK/MyCustomers?node-id=4%3A25&amp;scaling=min-zoom&amp;page-id=0%3A1&amp;starting-point-node-id=2%3A2</w:t>
+          <w:t>https://www.figma.com/file/61sc72Z37exQtdckIfP4qK/MyCustomers?node-id=0%3A1</w:t>
         </w:r>
       </w:hyperlink>
+    </w:p>
+    <w:p>
+      <w:pPr>
+        <w:suppressAutoHyphens/>
+        <w:spacing w:line="360" w:lineRule="auto"/>
+        <w:ind w:left="709"/>
+        <w:jc w:val="both"/>
+        <w:rPr>
+          <w:sz w:val="24"/>
+          <w:szCs w:val="24"/>
+          <w:lang w:val="en-US"/>
+        </w:rPr>
+      </w:pPr>
     </w:p>
     <w:p>
       <w:pPr>
@@ -13612,12 +14266,21 @@
         </w:rPr>
         <w:t xml:space="preserve"> - </w:t>
       </w:r>
-      <w:r>
-        <w:rPr>
-          <w:sz w:val="24"/>
-          <w:szCs w:val="24"/>
-        </w:rPr>
-        <w:t>Controllers:</w:t>
+      <w:proofErr w:type="spellStart"/>
+      <w:r>
+        <w:rPr>
+          <w:sz w:val="24"/>
+          <w:szCs w:val="24"/>
+        </w:rPr>
+        <w:t>Controllers</w:t>
+      </w:r>
+      <w:proofErr w:type="spellEnd"/>
+      <w:r>
+        <w:rPr>
+          <w:sz w:val="24"/>
+          <w:szCs w:val="24"/>
+        </w:rPr>
+        <w:t>:</w:t>
       </w:r>
       <w:r>
         <w:rPr>
@@ -13786,7 +14449,23 @@
           <w:sz w:val="24"/>
           <w:szCs w:val="24"/>
         </w:rPr>
-        <w:t>- Repositorys: Responsáveis por fazer a persistência de dados.</w:t>
+        <w:t xml:space="preserve">- </w:t>
+      </w:r>
+      <w:proofErr w:type="spellStart"/>
+      <w:r>
+        <w:rPr>
+          <w:sz w:val="24"/>
+          <w:szCs w:val="24"/>
+        </w:rPr>
+        <w:t>Repositorys</w:t>
+      </w:r>
+      <w:proofErr w:type="spellEnd"/>
+      <w:r>
+        <w:rPr>
+          <w:sz w:val="24"/>
+          <w:szCs w:val="24"/>
+        </w:rPr>
+        <w:t>: Responsáveis por fazer a persistência de dados.</w:t>
       </w:r>
     </w:p>
     <w:p>
@@ -13804,7 +14483,23 @@
           <w:sz w:val="24"/>
           <w:szCs w:val="24"/>
         </w:rPr>
-        <w:t xml:space="preserve">- AppException: Middleware implementado para controlar as </w:t>
+        <w:t xml:space="preserve">- </w:t>
+      </w:r>
+      <w:proofErr w:type="spellStart"/>
+      <w:r>
+        <w:rPr>
+          <w:sz w:val="24"/>
+          <w:szCs w:val="24"/>
+        </w:rPr>
+        <w:t>AppException</w:t>
+      </w:r>
+      <w:proofErr w:type="spellEnd"/>
+      <w:r>
+        <w:rPr>
+          <w:sz w:val="24"/>
+          <w:szCs w:val="24"/>
+        </w:rPr>
+        <w:t xml:space="preserve">: Middleware implementado para controlar as </w:t>
       </w:r>
       <w:r>
         <w:rPr>
@@ -13927,7 +14622,21 @@
           <w:sz w:val="24"/>
           <w:szCs w:val="24"/>
         </w:rPr>
-        <w:t>Usuário: usuário</w:t>
+        <w:t>Usuário: usu</w:t>
+      </w:r>
+      <w:r>
+        <w:rPr>
+          <w:sz w:val="24"/>
+          <w:szCs w:val="24"/>
+        </w:rPr>
+        <w:t>a</w:t>
+      </w:r>
+      <w:r>
+        <w:rPr>
+          <w:sz w:val="24"/>
+          <w:szCs w:val="24"/>
+        </w:rPr>
+        <w:t>rio</w:t>
       </w:r>
     </w:p>
     <w:p>
@@ -14021,7 +14730,23 @@
           <w:sz w:val="24"/>
           <w:szCs w:val="24"/>
         </w:rPr>
-        <w:t xml:space="preserve"> utilizando o input “Procure por um usuário”, a pesquisa é ativada quando a tecla enter é pressionada.</w:t>
+        <w:t xml:space="preserve"> utilizando o input “Procure por um usuário”, a pesquisa é ativada quando a tecla </w:t>
+      </w:r>
+      <w:proofErr w:type="spellStart"/>
+      <w:r>
+        <w:rPr>
+          <w:sz w:val="24"/>
+          <w:szCs w:val="24"/>
+        </w:rPr>
+        <w:t>enter</w:t>
+      </w:r>
+      <w:proofErr w:type="spellEnd"/>
+      <w:r>
+        <w:rPr>
+          <w:sz w:val="24"/>
+          <w:szCs w:val="24"/>
+        </w:rPr>
+        <w:t xml:space="preserve"> é pressionada.</w:t>
       </w:r>
     </w:p>
     <w:p>
@@ -14040,7 +14765,21 @@
           <w:sz w:val="24"/>
           <w:szCs w:val="24"/>
         </w:rPr>
-        <w:t>Após esse procedimento será exibida uma lista de clientes que possuem o nome pesquisado, o clique em cima de algum dos clientes exibidos vai abrir o cadastro</w:t>
+        <w:t xml:space="preserve">Após esse procedimento será exibida uma lista de clientes que possuem o nome pesquisado, clique em cima de algum dos clientes exibidos </w:t>
+      </w:r>
+      <w:r>
+        <w:rPr>
+          <w:sz w:val="24"/>
+          <w:szCs w:val="24"/>
+        </w:rPr>
+        <w:t>para</w:t>
+      </w:r>
+      <w:r>
+        <w:rPr>
+          <w:sz w:val="24"/>
+          <w:szCs w:val="24"/>
+        </w:rPr>
+        <w:t xml:space="preserve"> abrir o cadastro</w:t>
       </w:r>
       <w:r>
         <w:rPr>
@@ -14049,6 +14788,22 @@
         </w:rPr>
         <w:t>, os campos exibidos podem ser editados e persistidos no banco de dados através do botão salvar.</w:t>
       </w:r>
+    </w:p>
+    <w:p>
+      <w:pPr>
+        <w:pStyle w:val="Ttulo2"/>
+        <w:rPr>
+          <w:rFonts w:ascii="Times New Roman" w:hAnsi="Times New Roman"/>
+        </w:rPr>
+      </w:pPr>
+      <w:bookmarkStart w:id="26" w:name="_Toc80562714"/>
+      <w:r>
+        <w:rPr>
+          <w:rFonts w:ascii="Times New Roman" w:hAnsi="Times New Roman"/>
+        </w:rPr>
+        <w:t>Avaliação da Arquitetura (ATAM)</w:t>
+      </w:r>
+      <w:bookmarkEnd w:id="26"/>
     </w:p>
     <w:p>
       <w:pPr>
@@ -14061,15 +14816,995 @@
           <w:szCs w:val="24"/>
         </w:rPr>
       </w:pPr>
+      <w:proofErr w:type="spellStart"/>
+      <w:r>
+        <w:rPr>
+          <w:sz w:val="24"/>
+          <w:szCs w:val="24"/>
+        </w:rPr>
+        <w:t>Lorem</w:t>
+      </w:r>
+      <w:proofErr w:type="spellEnd"/>
+      <w:r>
+        <w:rPr>
+          <w:sz w:val="24"/>
+          <w:szCs w:val="24"/>
+        </w:rPr>
+        <w:t xml:space="preserve"> ipsum </w:t>
+      </w:r>
+      <w:proofErr w:type="spellStart"/>
+      <w:r>
+        <w:rPr>
+          <w:sz w:val="24"/>
+          <w:szCs w:val="24"/>
+        </w:rPr>
+        <w:t>bla</w:t>
+      </w:r>
+      <w:proofErr w:type="spellEnd"/>
+      <w:r>
+        <w:rPr>
+          <w:sz w:val="24"/>
+          <w:szCs w:val="24"/>
+        </w:rPr>
+        <w:t xml:space="preserve"> </w:t>
+      </w:r>
+      <w:proofErr w:type="spellStart"/>
+      <w:r>
+        <w:rPr>
+          <w:sz w:val="24"/>
+          <w:szCs w:val="24"/>
+        </w:rPr>
+        <w:t>bla</w:t>
+      </w:r>
+      <w:proofErr w:type="spellEnd"/>
+      <w:r>
+        <w:rPr>
+          <w:sz w:val="24"/>
+          <w:szCs w:val="24"/>
+        </w:rPr>
+        <w:t xml:space="preserve"> </w:t>
+      </w:r>
+      <w:proofErr w:type="spellStart"/>
+      <w:r>
+        <w:rPr>
+          <w:sz w:val="24"/>
+          <w:szCs w:val="24"/>
+        </w:rPr>
+        <w:t>bla</w:t>
+      </w:r>
+      <w:proofErr w:type="spellEnd"/>
     </w:p>
+    <w:p>
+      <w:pPr>
+        <w:pStyle w:val="Ttulo2"/>
+        <w:numPr>
+          <w:ilvl w:val="0"/>
+          <w:numId w:val="0"/>
+        </w:numPr>
+        <w:spacing w:before="100" w:beforeAutospacing="1" w:after="100" w:afterAutospacing="1"/>
+        <w:ind w:left="709" w:hanging="709"/>
+        <w:rPr>
+          <w:rFonts w:ascii="Times New Roman" w:hAnsi="Times New Roman"/>
+          <w:szCs w:val="28"/>
+        </w:rPr>
+      </w:pPr>
+      <w:bookmarkStart w:id="27" w:name="_Toc74561918"/>
+      <w:bookmarkStart w:id="28" w:name="_Toc80562715"/>
+      <w:r>
+        <w:rPr>
+          <w:rFonts w:ascii="Times New Roman" w:hAnsi="Times New Roman"/>
+          <w:szCs w:val="28"/>
+        </w:rPr>
+        <w:t xml:space="preserve">6.1. </w:t>
+      </w:r>
+      <w:r>
+        <w:rPr>
+          <w:rFonts w:ascii="Times New Roman" w:hAnsi="Times New Roman"/>
+          <w:szCs w:val="28"/>
+        </w:rPr>
+        <w:tab/>
+        <w:t>Análise das abordagens arquiteturais</w:t>
+      </w:r>
+      <w:bookmarkEnd w:id="27"/>
+      <w:bookmarkEnd w:id="28"/>
+    </w:p>
+    <w:tbl>
+      <w:tblPr>
+        <w:tblW w:w="0" w:type="auto"/>
+        <w:tblBorders>
+          <w:top w:val="single" w:sz="4" w:space="0" w:color="auto"/>
+          <w:left w:val="single" w:sz="4" w:space="0" w:color="auto"/>
+          <w:bottom w:val="single" w:sz="4" w:space="0" w:color="auto"/>
+          <w:right w:val="single" w:sz="4" w:space="0" w:color="auto"/>
+          <w:insideH w:val="single" w:sz="4" w:space="0" w:color="auto"/>
+          <w:insideV w:val="single" w:sz="4" w:space="0" w:color="auto"/>
+        </w:tblBorders>
+        <w:tblLook w:val="04A0" w:firstRow="1" w:lastRow="0" w:firstColumn="1" w:lastColumn="0" w:noHBand="0" w:noVBand="1"/>
+      </w:tblPr>
+      <w:tblGrid>
+        <w:gridCol w:w="2141"/>
+        <w:gridCol w:w="3177"/>
+        <w:gridCol w:w="1380"/>
+        <w:gridCol w:w="1607"/>
+      </w:tblGrid>
+      <w:tr>
+        <w:tc>
+          <w:tcPr>
+            <w:tcW w:w="2141" w:type="dxa"/>
+            <w:shd w:val="pct25" w:color="auto" w:fill="auto"/>
+          </w:tcPr>
+          <w:p>
+            <w:pPr>
+              <w:suppressAutoHyphens/>
+              <w:spacing w:before="100" w:beforeAutospacing="1" w:after="100" w:afterAutospacing="1" w:line="360" w:lineRule="auto"/>
+              <w:jc w:val="center"/>
+              <w:rPr>
+                <w:rFonts w:ascii="Arial" w:hAnsi="Arial" w:cs="Arial"/>
+                <w:b/>
+              </w:rPr>
+            </w:pPr>
+            <w:r>
+              <w:rPr>
+                <w:rFonts w:ascii="Arial" w:hAnsi="Arial" w:cs="Arial"/>
+                <w:b/>
+              </w:rPr>
+              <w:t xml:space="preserve">Atributos de </w:t>
+            </w:r>
+            <w:r>
+              <w:rPr>
+                <w:rFonts w:ascii="Arial" w:hAnsi="Arial" w:cs="Arial"/>
+                <w:b/>
+              </w:rPr>
+              <w:t>Qualidade</w:t>
+            </w:r>
+          </w:p>
+        </w:tc>
+        <w:tc>
+          <w:tcPr>
+            <w:tcW w:w="3177" w:type="dxa"/>
+            <w:shd w:val="pct25" w:color="auto" w:fill="auto"/>
+          </w:tcPr>
+          <w:p>
+            <w:pPr>
+              <w:suppressAutoHyphens/>
+              <w:spacing w:before="100" w:beforeAutospacing="1" w:after="100" w:afterAutospacing="1" w:line="360" w:lineRule="auto"/>
+              <w:jc w:val="center"/>
+              <w:rPr>
+                <w:rFonts w:ascii="Arial" w:hAnsi="Arial" w:cs="Arial"/>
+                <w:b/>
+              </w:rPr>
+            </w:pPr>
+            <w:r>
+              <w:rPr>
+                <w:rFonts w:ascii="Arial" w:hAnsi="Arial" w:cs="Arial"/>
+                <w:b/>
+              </w:rPr>
+              <w:t>Cenários</w:t>
+            </w:r>
+          </w:p>
+        </w:tc>
+        <w:tc>
+          <w:tcPr>
+            <w:tcW w:w="1380" w:type="dxa"/>
+            <w:shd w:val="pct25" w:color="auto" w:fill="auto"/>
+          </w:tcPr>
+          <w:p>
+            <w:pPr>
+              <w:suppressAutoHyphens/>
+              <w:spacing w:before="100" w:beforeAutospacing="1" w:after="100" w:afterAutospacing="1" w:line="360" w:lineRule="auto"/>
+              <w:jc w:val="both"/>
+              <w:rPr>
+                <w:rFonts w:ascii="Arial" w:hAnsi="Arial" w:cs="Arial"/>
+                <w:b/>
+              </w:rPr>
+            </w:pPr>
+            <w:r>
+              <w:rPr>
+                <w:rFonts w:ascii="Arial" w:hAnsi="Arial" w:cs="Arial"/>
+                <w:b/>
+              </w:rPr>
+              <w:t>Importância</w:t>
+            </w:r>
+          </w:p>
+        </w:tc>
+        <w:tc>
+          <w:tcPr>
+            <w:tcW w:w="1607" w:type="dxa"/>
+            <w:shd w:val="pct25" w:color="auto" w:fill="auto"/>
+          </w:tcPr>
+          <w:p>
+            <w:pPr>
+              <w:suppressAutoHyphens/>
+              <w:spacing w:before="100" w:beforeAutospacing="1" w:after="100" w:afterAutospacing="1" w:line="360" w:lineRule="auto"/>
+              <w:jc w:val="both"/>
+              <w:rPr>
+                <w:rFonts w:ascii="Arial" w:hAnsi="Arial" w:cs="Arial"/>
+                <w:b/>
+              </w:rPr>
+            </w:pPr>
+            <w:r>
+              <w:rPr>
+                <w:rFonts w:ascii="Arial" w:hAnsi="Arial" w:cs="Arial"/>
+                <w:b/>
+              </w:rPr>
+              <w:t>Complexidade</w:t>
+            </w:r>
+          </w:p>
+        </w:tc>
+      </w:tr>
+      <w:tr>
+        <w:tc>
+          <w:tcPr>
+            <w:tcW w:w="2141" w:type="dxa"/>
+            <w:shd w:val="clear" w:color="auto" w:fill="auto"/>
+          </w:tcPr>
+          <w:p>
+            <w:pPr>
+              <w:suppressAutoHyphens/>
+              <w:spacing w:before="100" w:beforeAutospacing="1" w:after="100" w:afterAutospacing="1" w:line="360" w:lineRule="auto"/>
+              <w:jc w:val="both"/>
+              <w:rPr>
+                <w:rFonts w:ascii="Arial" w:hAnsi="Arial" w:cs="Arial"/>
+              </w:rPr>
+            </w:pPr>
+            <w:r>
+              <w:rPr>
+                <w:rFonts w:ascii="Arial" w:hAnsi="Arial" w:cs="Arial"/>
+                <w:color w:val="000000"/>
+              </w:rPr>
+              <w:t>Rastreabilidade</w:t>
+            </w:r>
+          </w:p>
+        </w:tc>
+        <w:tc>
+          <w:tcPr>
+            <w:tcW w:w="3177" w:type="dxa"/>
+            <w:shd w:val="clear" w:color="auto" w:fill="auto"/>
+          </w:tcPr>
+          <w:p>
+            <w:pPr>
+              <w:suppressAutoHyphens/>
+              <w:spacing w:before="100" w:beforeAutospacing="1" w:after="100" w:afterAutospacing="1" w:line="360" w:lineRule="auto"/>
+              <w:rPr>
+                <w:rFonts w:ascii="Arial" w:hAnsi="Arial" w:cs="Arial"/>
+              </w:rPr>
+            </w:pPr>
+            <w:r>
+              <w:rPr>
+                <w:rFonts w:ascii="Arial" w:hAnsi="Arial" w:cs="Arial"/>
+              </w:rPr>
+              <w:t xml:space="preserve">Cenário 1: O sistema deve </w:t>
+            </w:r>
+            <w:r>
+              <w:rPr>
+                <w:rFonts w:ascii="Arial" w:hAnsi="Arial" w:cs="Arial"/>
+              </w:rPr>
+              <w:t>manter um registro de log para todas as alterações que ocorrerem no cadastro dos clientes</w:t>
+            </w:r>
+            <w:r>
+              <w:rPr>
+                <w:rFonts w:ascii="Arial" w:hAnsi="Arial" w:cs="Arial"/>
+              </w:rPr>
+              <w:t>.</w:t>
+            </w:r>
+          </w:p>
+        </w:tc>
+        <w:tc>
+          <w:tcPr>
+            <w:tcW w:w="1380" w:type="dxa"/>
+            <w:shd w:val="clear" w:color="auto" w:fill="auto"/>
+          </w:tcPr>
+          <w:p>
+            <w:pPr>
+              <w:suppressAutoHyphens/>
+              <w:spacing w:before="100" w:beforeAutospacing="1" w:after="100" w:afterAutospacing="1" w:line="360" w:lineRule="auto"/>
+              <w:jc w:val="both"/>
+              <w:rPr>
+                <w:rFonts w:ascii="Arial" w:hAnsi="Arial" w:cs="Arial"/>
+              </w:rPr>
+            </w:pPr>
+            <w:r>
+              <w:rPr>
+                <w:rFonts w:ascii="Arial" w:hAnsi="Arial" w:cs="Arial"/>
+              </w:rPr>
+              <w:t>A</w:t>
+            </w:r>
+          </w:p>
+        </w:tc>
+        <w:tc>
+          <w:tcPr>
+            <w:tcW w:w="1607" w:type="dxa"/>
+            <w:shd w:val="clear" w:color="auto" w:fill="auto"/>
+          </w:tcPr>
+          <w:p>
+            <w:pPr>
+              <w:suppressAutoHyphens/>
+              <w:spacing w:before="100" w:beforeAutospacing="1" w:after="100" w:afterAutospacing="1" w:line="360" w:lineRule="auto"/>
+              <w:jc w:val="both"/>
+              <w:rPr>
+                <w:rFonts w:ascii="Arial" w:hAnsi="Arial" w:cs="Arial"/>
+              </w:rPr>
+            </w:pPr>
+            <w:r>
+              <w:rPr>
+                <w:rFonts w:ascii="Arial" w:hAnsi="Arial" w:cs="Arial"/>
+              </w:rPr>
+              <w:t>M</w:t>
+            </w:r>
+          </w:p>
+        </w:tc>
+      </w:tr>
+      <w:tr>
+        <w:tc>
+          <w:tcPr>
+            <w:tcW w:w="2141" w:type="dxa"/>
+            <w:shd w:val="clear" w:color="auto" w:fill="auto"/>
+          </w:tcPr>
+          <w:p>
+            <w:pPr>
+              <w:suppressAutoHyphens/>
+              <w:spacing w:before="100" w:beforeAutospacing="1" w:after="100" w:afterAutospacing="1" w:line="360" w:lineRule="auto"/>
+              <w:jc w:val="both"/>
+              <w:rPr>
+                <w:rFonts w:ascii="Arial" w:hAnsi="Arial" w:cs="Arial"/>
+                <w:color w:val="000000"/>
+              </w:rPr>
+            </w:pPr>
+            <w:r>
+              <w:rPr>
+                <w:rFonts w:ascii="Arial" w:hAnsi="Arial" w:cs="Arial"/>
+                <w:color w:val="000000"/>
+              </w:rPr>
+              <w:t>Performance</w:t>
+            </w:r>
+          </w:p>
+        </w:tc>
+        <w:tc>
+          <w:tcPr>
+            <w:tcW w:w="3177" w:type="dxa"/>
+            <w:shd w:val="clear" w:color="auto" w:fill="auto"/>
+          </w:tcPr>
+          <w:p>
+            <w:pPr>
+              <w:suppressAutoHyphens/>
+              <w:spacing w:before="100" w:beforeAutospacing="1" w:after="100" w:afterAutospacing="1" w:line="360" w:lineRule="auto"/>
+              <w:jc w:val="both"/>
+              <w:rPr>
+                <w:rFonts w:ascii="Arial" w:hAnsi="Arial" w:cs="Arial"/>
+              </w:rPr>
+            </w:pPr>
+            <w:r>
+              <w:rPr>
+                <w:rFonts w:ascii="Arial" w:hAnsi="Arial" w:cs="Arial"/>
+              </w:rPr>
+              <w:t>Cenário</w:t>
+            </w:r>
+            <w:r>
+              <w:rPr>
+                <w:rFonts w:ascii="Arial" w:hAnsi="Arial" w:cs="Arial"/>
+              </w:rPr>
+              <w:t xml:space="preserve"> </w:t>
+            </w:r>
+            <w:r>
+              <w:rPr>
+                <w:rFonts w:ascii="Arial" w:hAnsi="Arial" w:cs="Arial"/>
+              </w:rPr>
+              <w:t xml:space="preserve">2: O sistema </w:t>
+            </w:r>
+            <w:r>
+              <w:rPr>
+                <w:rFonts w:ascii="Arial" w:hAnsi="Arial" w:cs="Arial"/>
+              </w:rPr>
+              <w:t>deve atender a no mínimo 340 tps.</w:t>
+            </w:r>
+          </w:p>
+        </w:tc>
+        <w:tc>
+          <w:tcPr>
+            <w:tcW w:w="1380" w:type="dxa"/>
+            <w:shd w:val="clear" w:color="auto" w:fill="auto"/>
+          </w:tcPr>
+          <w:p>
+            <w:pPr>
+              <w:suppressAutoHyphens/>
+              <w:spacing w:before="100" w:beforeAutospacing="1" w:after="100" w:afterAutospacing="1" w:line="360" w:lineRule="auto"/>
+              <w:jc w:val="both"/>
+              <w:rPr>
+                <w:rFonts w:ascii="Arial" w:hAnsi="Arial" w:cs="Arial"/>
+              </w:rPr>
+            </w:pPr>
+            <w:r>
+              <w:rPr>
+                <w:rFonts w:ascii="Arial" w:hAnsi="Arial" w:cs="Arial"/>
+              </w:rPr>
+              <w:t>A</w:t>
+            </w:r>
+          </w:p>
+        </w:tc>
+        <w:tc>
+          <w:tcPr>
+            <w:tcW w:w="1607" w:type="dxa"/>
+            <w:shd w:val="clear" w:color="auto" w:fill="auto"/>
+          </w:tcPr>
+          <w:p>
+            <w:pPr>
+              <w:suppressAutoHyphens/>
+              <w:spacing w:before="100" w:beforeAutospacing="1" w:after="100" w:afterAutospacing="1" w:line="360" w:lineRule="auto"/>
+              <w:jc w:val="both"/>
+              <w:rPr>
+                <w:rFonts w:ascii="Arial" w:hAnsi="Arial" w:cs="Arial"/>
+              </w:rPr>
+            </w:pPr>
+            <w:r>
+              <w:rPr>
+                <w:rFonts w:ascii="Arial" w:hAnsi="Arial" w:cs="Arial"/>
+              </w:rPr>
+              <w:t>A</w:t>
+            </w:r>
+          </w:p>
+        </w:tc>
+      </w:tr>
+      <w:tr>
+        <w:tc>
+          <w:tcPr>
+            <w:tcW w:w="2141" w:type="dxa"/>
+            <w:shd w:val="clear" w:color="auto" w:fill="auto"/>
+          </w:tcPr>
+          <w:p>
+            <w:pPr>
+              <w:suppressAutoHyphens/>
+              <w:spacing w:before="100" w:beforeAutospacing="1" w:after="100" w:afterAutospacing="1" w:line="360" w:lineRule="auto"/>
+              <w:jc w:val="both"/>
+              <w:rPr>
+                <w:rFonts w:ascii="Arial" w:hAnsi="Arial" w:cs="Arial"/>
+                <w:color w:val="000000"/>
+              </w:rPr>
+            </w:pPr>
+            <w:r>
+              <w:rPr>
+                <w:rFonts w:ascii="Arial" w:hAnsi="Arial" w:cs="Arial"/>
+                <w:color w:val="000000"/>
+              </w:rPr>
+              <w:t>Disponibilidade</w:t>
+            </w:r>
+          </w:p>
+        </w:tc>
+        <w:tc>
+          <w:tcPr>
+            <w:tcW w:w="3177" w:type="dxa"/>
+            <w:shd w:val="clear" w:color="auto" w:fill="auto"/>
+          </w:tcPr>
+          <w:p>
+            <w:pPr>
+              <w:suppressAutoHyphens/>
+              <w:spacing w:before="100" w:beforeAutospacing="1" w:after="100" w:afterAutospacing="1" w:line="360" w:lineRule="auto"/>
+              <w:jc w:val="both"/>
+              <w:rPr>
+                <w:rFonts w:ascii="Arial" w:hAnsi="Arial" w:cs="Arial"/>
+              </w:rPr>
+            </w:pPr>
+            <w:r>
+              <w:rPr>
+                <w:rFonts w:ascii="Arial" w:hAnsi="Arial" w:cs="Arial"/>
+              </w:rPr>
+              <w:t xml:space="preserve">Cenário </w:t>
+            </w:r>
+            <w:r>
+              <w:rPr>
+                <w:rFonts w:ascii="Arial" w:hAnsi="Arial" w:cs="Arial"/>
+              </w:rPr>
+              <w:t>3</w:t>
+            </w:r>
+            <w:r>
+              <w:rPr>
+                <w:rFonts w:ascii="Arial" w:hAnsi="Arial" w:cs="Arial"/>
+              </w:rPr>
+              <w:t>: O sistema deve estar disponível 25x7x365</w:t>
+            </w:r>
+            <w:r>
+              <w:rPr>
+                <w:rFonts w:ascii="Arial" w:hAnsi="Arial" w:cs="Arial"/>
+              </w:rPr>
+              <w:t>.</w:t>
+            </w:r>
+          </w:p>
+        </w:tc>
+        <w:tc>
+          <w:tcPr>
+            <w:tcW w:w="1380" w:type="dxa"/>
+            <w:shd w:val="clear" w:color="auto" w:fill="auto"/>
+          </w:tcPr>
+          <w:p>
+            <w:pPr>
+              <w:suppressAutoHyphens/>
+              <w:spacing w:before="100" w:beforeAutospacing="1" w:after="100" w:afterAutospacing="1" w:line="360" w:lineRule="auto"/>
+              <w:jc w:val="both"/>
+              <w:rPr>
+                <w:rFonts w:ascii="Arial" w:hAnsi="Arial" w:cs="Arial"/>
+              </w:rPr>
+            </w:pPr>
+            <w:r>
+              <w:rPr>
+                <w:rFonts w:ascii="Arial" w:hAnsi="Arial" w:cs="Arial"/>
+              </w:rPr>
+              <w:t>A</w:t>
+            </w:r>
+          </w:p>
+        </w:tc>
+        <w:tc>
+          <w:tcPr>
+            <w:tcW w:w="1607" w:type="dxa"/>
+            <w:shd w:val="clear" w:color="auto" w:fill="auto"/>
+          </w:tcPr>
+          <w:p>
+            <w:pPr>
+              <w:suppressAutoHyphens/>
+              <w:spacing w:before="100" w:beforeAutospacing="1" w:after="100" w:afterAutospacing="1" w:line="360" w:lineRule="auto"/>
+              <w:jc w:val="both"/>
+              <w:rPr>
+                <w:rFonts w:ascii="Arial" w:hAnsi="Arial" w:cs="Arial"/>
+              </w:rPr>
+            </w:pPr>
+            <w:r>
+              <w:rPr>
+                <w:rFonts w:ascii="Arial" w:hAnsi="Arial" w:cs="Arial"/>
+              </w:rPr>
+              <w:t>M</w:t>
+            </w:r>
+          </w:p>
+        </w:tc>
+      </w:tr>
+      <w:tr>
+        <w:tc>
+          <w:tcPr>
+            <w:tcW w:w="2141" w:type="dxa"/>
+            <w:shd w:val="clear" w:color="auto" w:fill="auto"/>
+          </w:tcPr>
+          <w:p>
+            <w:pPr>
+              <w:suppressAutoHyphens/>
+              <w:spacing w:before="100" w:beforeAutospacing="1" w:after="100" w:afterAutospacing="1" w:line="360" w:lineRule="auto"/>
+              <w:jc w:val="both"/>
+              <w:rPr>
+                <w:rFonts w:ascii="Arial" w:hAnsi="Arial" w:cs="Arial"/>
+                <w:color w:val="000000"/>
+              </w:rPr>
+            </w:pPr>
+            <w:r>
+              <w:rPr>
+                <w:rFonts w:ascii="Arial" w:hAnsi="Arial" w:cs="Arial"/>
+                <w:color w:val="000000"/>
+              </w:rPr>
+              <w:t>Compatibilidade</w:t>
+            </w:r>
+          </w:p>
+        </w:tc>
+        <w:tc>
+          <w:tcPr>
+            <w:tcW w:w="3177" w:type="dxa"/>
+            <w:shd w:val="clear" w:color="auto" w:fill="auto"/>
+          </w:tcPr>
+          <w:p>
+            <w:pPr>
+              <w:suppressAutoHyphens/>
+              <w:spacing w:before="100" w:beforeAutospacing="1" w:after="100" w:afterAutospacing="1" w:line="360" w:lineRule="auto"/>
+              <w:jc w:val="both"/>
+              <w:rPr>
+                <w:rFonts w:ascii="Arial" w:hAnsi="Arial" w:cs="Arial"/>
+              </w:rPr>
+            </w:pPr>
+            <w:r>
+              <w:rPr>
+                <w:rFonts w:ascii="Arial" w:hAnsi="Arial" w:cs="Arial"/>
+              </w:rPr>
+              <w:t>Cenário 4: O front-end deve ser compatível com os browsers: Crhome, Firefox e Edge</w:t>
+            </w:r>
+          </w:p>
+        </w:tc>
+        <w:tc>
+          <w:tcPr>
+            <w:tcW w:w="1380" w:type="dxa"/>
+            <w:shd w:val="clear" w:color="auto" w:fill="auto"/>
+          </w:tcPr>
+          <w:p>
+            <w:pPr>
+              <w:suppressAutoHyphens/>
+              <w:spacing w:before="100" w:beforeAutospacing="1" w:after="100" w:afterAutospacing="1" w:line="360" w:lineRule="auto"/>
+              <w:jc w:val="both"/>
+              <w:rPr>
+                <w:rFonts w:ascii="Arial" w:hAnsi="Arial" w:cs="Arial"/>
+              </w:rPr>
+            </w:pPr>
+            <w:r>
+              <w:rPr>
+                <w:rFonts w:ascii="Arial" w:hAnsi="Arial" w:cs="Arial"/>
+              </w:rPr>
+              <w:t>B</w:t>
+            </w:r>
+          </w:p>
+        </w:tc>
+        <w:tc>
+          <w:tcPr>
+            <w:tcW w:w="1607" w:type="dxa"/>
+            <w:shd w:val="clear" w:color="auto" w:fill="auto"/>
+          </w:tcPr>
+          <w:p>
+            <w:pPr>
+              <w:suppressAutoHyphens/>
+              <w:spacing w:before="100" w:beforeAutospacing="1" w:after="100" w:afterAutospacing="1" w:line="360" w:lineRule="auto"/>
+              <w:jc w:val="both"/>
+              <w:rPr>
+                <w:rFonts w:ascii="Arial" w:hAnsi="Arial" w:cs="Arial"/>
+              </w:rPr>
+            </w:pPr>
+            <w:r>
+              <w:rPr>
+                <w:rFonts w:ascii="Arial" w:hAnsi="Arial" w:cs="Arial"/>
+              </w:rPr>
+              <w:t>M</w:t>
+            </w:r>
+          </w:p>
+        </w:tc>
+      </w:tr>
+      <w:tr>
+        <w:tc>
+          <w:tcPr>
+            <w:tcW w:w="2141" w:type="dxa"/>
+            <w:shd w:val="clear" w:color="auto" w:fill="auto"/>
+          </w:tcPr>
+          <w:p>
+            <w:pPr>
+              <w:suppressAutoHyphens/>
+              <w:spacing w:before="100" w:beforeAutospacing="1" w:after="100" w:afterAutospacing="1" w:line="360" w:lineRule="auto"/>
+              <w:jc w:val="both"/>
+              <w:rPr>
+                <w:rFonts w:ascii="Arial" w:hAnsi="Arial" w:cs="Arial"/>
+              </w:rPr>
+            </w:pPr>
+            <w:r>
+              <w:rPr>
+                <w:rFonts w:ascii="Arial" w:hAnsi="Arial" w:cs="Arial"/>
+                <w:color w:val="000000"/>
+              </w:rPr>
+              <w:t>Usabilidade</w:t>
+            </w:r>
+          </w:p>
+        </w:tc>
+        <w:tc>
+          <w:tcPr>
+            <w:tcW w:w="3177" w:type="dxa"/>
+            <w:shd w:val="clear" w:color="auto" w:fill="auto"/>
+          </w:tcPr>
+          <w:p>
+            <w:pPr>
+              <w:suppressAutoHyphens/>
+              <w:spacing w:before="100" w:beforeAutospacing="1" w:after="100" w:afterAutospacing="1" w:line="360" w:lineRule="auto"/>
+              <w:jc w:val="both"/>
+              <w:rPr>
+                <w:rFonts w:ascii="Arial" w:hAnsi="Arial" w:cs="Arial"/>
+              </w:rPr>
+            </w:pPr>
+            <w:r>
+              <w:rPr>
+                <w:rFonts w:ascii="Arial" w:hAnsi="Arial" w:cs="Arial"/>
+              </w:rPr>
+              <w:t xml:space="preserve">Cenário </w:t>
+            </w:r>
+            <w:r>
+              <w:rPr>
+                <w:rFonts w:ascii="Arial" w:hAnsi="Arial" w:cs="Arial"/>
+              </w:rPr>
+              <w:t>5</w:t>
+            </w:r>
+            <w:r>
+              <w:rPr>
+                <w:rFonts w:ascii="Arial" w:hAnsi="Arial" w:cs="Arial"/>
+              </w:rPr>
+              <w:t>: O</w:t>
+            </w:r>
+            <w:r>
+              <w:rPr>
+                <w:rFonts w:ascii="Arial" w:hAnsi="Arial" w:cs="Arial"/>
+              </w:rPr>
+              <w:t xml:space="preserve"> front-end deve apresentar características que facilitem a utilização por PCD’s</w:t>
+            </w:r>
+            <w:r>
+              <w:rPr>
+                <w:rFonts w:ascii="Arial" w:hAnsi="Arial" w:cs="Arial"/>
+              </w:rPr>
+              <w:t>.</w:t>
+            </w:r>
+          </w:p>
+        </w:tc>
+        <w:tc>
+          <w:tcPr>
+            <w:tcW w:w="1380" w:type="dxa"/>
+            <w:shd w:val="clear" w:color="auto" w:fill="auto"/>
+          </w:tcPr>
+          <w:p>
+            <w:pPr>
+              <w:suppressAutoHyphens/>
+              <w:spacing w:before="100" w:beforeAutospacing="1" w:after="100" w:afterAutospacing="1" w:line="360" w:lineRule="auto"/>
+              <w:jc w:val="both"/>
+              <w:rPr>
+                <w:rFonts w:ascii="Arial" w:hAnsi="Arial" w:cs="Arial"/>
+              </w:rPr>
+            </w:pPr>
+            <w:r>
+              <w:rPr>
+                <w:rFonts w:ascii="Arial" w:hAnsi="Arial" w:cs="Arial"/>
+              </w:rPr>
+              <w:t>M</w:t>
+            </w:r>
+          </w:p>
+        </w:tc>
+        <w:tc>
+          <w:tcPr>
+            <w:tcW w:w="1607" w:type="dxa"/>
+            <w:shd w:val="clear" w:color="auto" w:fill="auto"/>
+          </w:tcPr>
+          <w:p>
+            <w:pPr>
+              <w:suppressAutoHyphens/>
+              <w:spacing w:before="100" w:beforeAutospacing="1" w:after="100" w:afterAutospacing="1" w:line="360" w:lineRule="auto"/>
+              <w:jc w:val="both"/>
+              <w:rPr>
+                <w:rFonts w:ascii="Arial" w:hAnsi="Arial" w:cs="Arial"/>
+              </w:rPr>
+            </w:pPr>
+            <w:r>
+              <w:rPr>
+                <w:rFonts w:ascii="Arial" w:hAnsi="Arial" w:cs="Arial"/>
+              </w:rPr>
+              <w:t>B</w:t>
+            </w:r>
+          </w:p>
+        </w:tc>
+      </w:tr>
+      <w:tr>
+        <w:tc>
+          <w:tcPr>
+            <w:tcW w:w="2141" w:type="dxa"/>
+            <w:shd w:val="clear" w:color="auto" w:fill="auto"/>
+          </w:tcPr>
+          <w:p>
+            <w:pPr>
+              <w:suppressAutoHyphens/>
+              <w:spacing w:before="100" w:beforeAutospacing="1" w:after="100" w:afterAutospacing="1" w:line="360" w:lineRule="auto"/>
+              <w:jc w:val="both"/>
+              <w:rPr>
+                <w:rFonts w:ascii="Arial" w:hAnsi="Arial" w:cs="Arial"/>
+              </w:rPr>
+            </w:pPr>
+            <w:r>
+              <w:rPr>
+                <w:rFonts w:ascii="Arial" w:hAnsi="Arial" w:cs="Arial"/>
+                <w:color w:val="000000"/>
+              </w:rPr>
+              <w:t>Manutenibilidade</w:t>
+            </w:r>
+          </w:p>
+        </w:tc>
+        <w:tc>
+          <w:tcPr>
+            <w:tcW w:w="3177" w:type="dxa"/>
+            <w:shd w:val="clear" w:color="auto" w:fill="auto"/>
+          </w:tcPr>
+          <w:p>
+            <w:pPr>
+              <w:suppressAutoHyphens/>
+              <w:spacing w:before="100" w:beforeAutospacing="1" w:after="100" w:afterAutospacing="1" w:line="360" w:lineRule="auto"/>
+              <w:jc w:val="both"/>
+              <w:rPr>
+                <w:rFonts w:ascii="Arial" w:hAnsi="Arial" w:cs="Arial"/>
+              </w:rPr>
+            </w:pPr>
+            <w:r>
+              <w:rPr>
+                <w:rFonts w:ascii="Arial" w:hAnsi="Arial" w:cs="Arial"/>
+              </w:rPr>
+              <w:t xml:space="preserve">Cenário </w:t>
+            </w:r>
+            <w:r>
+              <w:rPr>
+                <w:rFonts w:ascii="Arial" w:hAnsi="Arial" w:cs="Arial"/>
+              </w:rPr>
+              <w:t>6</w:t>
+            </w:r>
+            <w:r>
+              <w:rPr>
+                <w:rFonts w:ascii="Arial" w:hAnsi="Arial" w:cs="Arial"/>
+              </w:rPr>
+              <w:t>:</w:t>
+            </w:r>
+            <w:r>
+              <w:rPr>
+                <w:rFonts w:ascii="Arial" w:hAnsi="Arial" w:cs="Arial"/>
+              </w:rPr>
+              <w:t xml:space="preserve"> </w:t>
+            </w:r>
+            <w:r>
+              <w:rPr>
+                <w:rFonts w:ascii="Arial" w:hAnsi="Arial" w:cs="Arial"/>
+              </w:rPr>
+              <w:t>O deploy em produção das aplicações e a infraestrutura devem ser automatizadas usando pipelines CI/CD</w:t>
+            </w:r>
+          </w:p>
+        </w:tc>
+        <w:tc>
+          <w:tcPr>
+            <w:tcW w:w="1380" w:type="dxa"/>
+            <w:shd w:val="clear" w:color="auto" w:fill="auto"/>
+          </w:tcPr>
+          <w:p>
+            <w:pPr>
+              <w:suppressAutoHyphens/>
+              <w:spacing w:before="100" w:beforeAutospacing="1" w:after="100" w:afterAutospacing="1" w:line="360" w:lineRule="auto"/>
+              <w:jc w:val="both"/>
+              <w:rPr>
+                <w:rFonts w:ascii="Arial" w:hAnsi="Arial" w:cs="Arial"/>
+              </w:rPr>
+            </w:pPr>
+            <w:r>
+              <w:rPr>
+                <w:rFonts w:ascii="Arial" w:hAnsi="Arial" w:cs="Arial"/>
+              </w:rPr>
+              <w:t>M</w:t>
+            </w:r>
+          </w:p>
+        </w:tc>
+        <w:tc>
+          <w:tcPr>
+            <w:tcW w:w="1607" w:type="dxa"/>
+            <w:shd w:val="clear" w:color="auto" w:fill="auto"/>
+          </w:tcPr>
+          <w:p>
+            <w:pPr>
+              <w:suppressAutoHyphens/>
+              <w:spacing w:before="100" w:beforeAutospacing="1" w:after="100" w:afterAutospacing="1" w:line="360" w:lineRule="auto"/>
+              <w:jc w:val="both"/>
+              <w:rPr>
+                <w:rFonts w:ascii="Arial" w:hAnsi="Arial" w:cs="Arial"/>
+              </w:rPr>
+            </w:pPr>
+            <w:r>
+              <w:rPr>
+                <w:rFonts w:ascii="Arial" w:hAnsi="Arial" w:cs="Arial"/>
+              </w:rPr>
+              <w:t>M</w:t>
+            </w:r>
+          </w:p>
+        </w:tc>
+      </w:tr>
+      <w:tr>
+        <w:tc>
+          <w:tcPr>
+            <w:tcW w:w="2141" w:type="dxa"/>
+            <w:shd w:val="clear" w:color="auto" w:fill="auto"/>
+          </w:tcPr>
+          <w:p>
+            <w:pPr>
+              <w:suppressAutoHyphens/>
+              <w:spacing w:before="100" w:beforeAutospacing="1" w:after="100" w:afterAutospacing="1" w:line="360" w:lineRule="auto"/>
+              <w:jc w:val="both"/>
+              <w:rPr>
+                <w:rFonts w:ascii="Arial" w:hAnsi="Arial" w:cs="Arial"/>
+                <w:color w:val="000000"/>
+              </w:rPr>
+            </w:pPr>
+            <w:r>
+              <w:rPr>
+                <w:rFonts w:ascii="Arial" w:hAnsi="Arial" w:cs="Arial"/>
+                <w:color w:val="000000"/>
+              </w:rPr>
+              <w:t>Eficiência</w:t>
+            </w:r>
+          </w:p>
+        </w:tc>
+        <w:tc>
+          <w:tcPr>
+            <w:tcW w:w="3177" w:type="dxa"/>
+            <w:shd w:val="clear" w:color="auto" w:fill="auto"/>
+          </w:tcPr>
+          <w:p>
+            <w:pPr>
+              <w:suppressAutoHyphens/>
+              <w:spacing w:before="100" w:beforeAutospacing="1" w:after="100" w:afterAutospacing="1" w:line="360" w:lineRule="auto"/>
+              <w:jc w:val="both"/>
+              <w:rPr>
+                <w:rFonts w:ascii="Arial" w:hAnsi="Arial" w:cs="Arial"/>
+              </w:rPr>
+            </w:pPr>
+            <w:r>
+              <w:rPr>
+                <w:rFonts w:ascii="Arial" w:hAnsi="Arial" w:cs="Arial"/>
+              </w:rPr>
+              <w:t xml:space="preserve">Cenário 7: </w:t>
+            </w:r>
+            <w:r>
+              <w:rPr>
+                <w:rFonts w:ascii="Arial" w:hAnsi="Arial" w:cs="Arial"/>
+              </w:rPr>
+              <w:t xml:space="preserve">O processamento de grandes quantidades de informação deve ser executado preferencialmente </w:t>
+            </w:r>
+            <w:r>
+              <w:rPr>
+                <w:rFonts w:ascii="Arial" w:hAnsi="Arial" w:cs="Arial"/>
+              </w:rPr>
+              <w:t>após 20h</w:t>
+            </w:r>
+            <w:r>
+              <w:rPr>
+                <w:rFonts w:ascii="Arial" w:hAnsi="Arial" w:cs="Arial"/>
+              </w:rPr>
+              <w:t>.</w:t>
+            </w:r>
+          </w:p>
+        </w:tc>
+        <w:tc>
+          <w:tcPr>
+            <w:tcW w:w="1380" w:type="dxa"/>
+            <w:shd w:val="clear" w:color="auto" w:fill="auto"/>
+          </w:tcPr>
+          <w:p>
+            <w:pPr>
+              <w:suppressAutoHyphens/>
+              <w:spacing w:before="100" w:beforeAutospacing="1" w:after="100" w:afterAutospacing="1" w:line="360" w:lineRule="auto"/>
+              <w:jc w:val="both"/>
+              <w:rPr>
+                <w:rFonts w:ascii="Arial" w:hAnsi="Arial" w:cs="Arial"/>
+              </w:rPr>
+            </w:pPr>
+            <w:r>
+              <w:rPr>
+                <w:rFonts w:ascii="Arial" w:hAnsi="Arial" w:cs="Arial"/>
+              </w:rPr>
+              <w:t>A</w:t>
+            </w:r>
+          </w:p>
+        </w:tc>
+        <w:tc>
+          <w:tcPr>
+            <w:tcW w:w="1607" w:type="dxa"/>
+            <w:shd w:val="clear" w:color="auto" w:fill="auto"/>
+          </w:tcPr>
+          <w:p>
+            <w:pPr>
+              <w:suppressAutoHyphens/>
+              <w:spacing w:before="100" w:beforeAutospacing="1" w:after="100" w:afterAutospacing="1" w:line="360" w:lineRule="auto"/>
+              <w:jc w:val="both"/>
+              <w:rPr>
+                <w:rFonts w:ascii="Arial" w:hAnsi="Arial" w:cs="Arial"/>
+              </w:rPr>
+            </w:pPr>
+            <w:r>
+              <w:rPr>
+                <w:rFonts w:ascii="Arial" w:hAnsi="Arial" w:cs="Arial"/>
+              </w:rPr>
+              <w:t>B</w:t>
+            </w:r>
+          </w:p>
+        </w:tc>
+      </w:tr>
+    </w:tbl>
     <w:p>
       <w:pPr>
         <w:suppressAutoHyphens/>
         <w:spacing w:line="360" w:lineRule="auto"/>
         <w:jc w:val="both"/>
         <w:rPr>
-          <w:b/>
-          <w:bCs/>
+          <w:sz w:val="24"/>
+          <w:szCs w:val="24"/>
+        </w:rPr>
+      </w:pPr>
+    </w:p>
+    <w:p>
+      <w:pPr>
+        <w:suppressAutoHyphens/>
+        <w:spacing w:line="360" w:lineRule="auto"/>
+        <w:ind w:firstLine="720"/>
+        <w:jc w:val="both"/>
+        <w:rPr>
           <w:sz w:val="24"/>
           <w:szCs w:val="24"/>
         </w:rPr>
@@ -14083,20 +15818,10 @@
         <w:rPr>
           <w:b/>
           <w:bCs/>
-          <w:i/>
-          <w:kern w:val="28"/>
-          <w:sz w:val="28"/>
-        </w:rPr>
-      </w:pPr>
-      <w:r>
-        <w:rPr>
-          <w:b/>
-          <w:bCs/>
-          <w:sz w:val="24"/>
-          <w:szCs w:val="24"/>
-        </w:rPr>
-        <w:t>Etapa 3 – Conteúdo a ser produzido</w:t>
-      </w:r>
+          <w:sz w:val="24"/>
+          <w:szCs w:val="24"/>
+        </w:rPr>
+      </w:pPr>
     </w:p>
     <w:p>
       <w:pPr>
@@ -14110,14 +15835,14 @@
           <w:rFonts w:ascii="Times New Roman" w:hAnsi="Times New Roman"/>
         </w:rPr>
       </w:pPr>
-      <w:bookmarkStart w:id="26" w:name="_Toc80562721"/>
+      <w:bookmarkStart w:id="29" w:name="_Toc80562721"/>
       <w:r>
         <w:rPr>
           <w:rFonts w:ascii="Times New Roman" w:hAnsi="Times New Roman"/>
         </w:rPr>
         <w:t>Referências</w:t>
       </w:r>
-      <w:bookmarkEnd w:id="26"/>
+      <w:bookmarkEnd w:id="29"/>
     </w:p>
     <w:p>
       <w:pPr>
@@ -14582,6 +16307,7 @@
         <w:szCs w:val="24"/>
       </w:rPr>
     </w:pPr>
+    <w:proofErr w:type="spellStart"/>
     <w:r>
       <w:rPr>
         <w:color w:val="000000"/>
@@ -14598,6 +16324,7 @@
       </w:rPr>
       <w:t>Customers</w:t>
     </w:r>
+    <w:proofErr w:type="spellEnd"/>
     <w:r>
       <w:rPr>
         <w:color w:val="000000"/>
@@ -19116,6 +20843,18 @@
       <w:shd w:val="clear" w:color="auto" w:fill="E1DFDD"/>
     </w:rPr>
   </w:style>
+  <w:style w:type="character" w:styleId="HiperlinkVisitado">
+    <w:name w:val="FollowedHyperlink"/>
+    <w:basedOn w:val="Fontepargpadro"/>
+    <w:uiPriority w:val="99"/>
+    <w:semiHidden/>
+    <w:unhideWhenUsed/>
+    <w:rsid w:val="00671B69"/>
+    <w:rPr>
+      <w:color w:val="800080" w:themeColor="followedHyperlink"/>
+      <w:u w:val="single"/>
+    </w:rPr>
+  </w:style>
 </w:styles>
 </file>
 

</xml_diff>

<commit_message>
Adicionando item 6 - Evidencias da avaliação
</commit_message>
<xml_diff>
--- a/doc/RelatorioTecnico.docx
+++ b/doc/RelatorioTecnico.docx
@@ -274,7 +274,6 @@
           <w:szCs w:val="28"/>
         </w:rPr>
       </w:pPr>
-      <w:proofErr w:type="spellStart"/>
       <w:r>
         <w:rPr>
           <w:sz w:val="38"/>
@@ -296,7 +295,6 @@
         </w:rPr>
         <w:t>Customers</w:t>
       </w:r>
-      <w:proofErr w:type="spellEnd"/>
       <w:r>
         <w:rPr>
           <w:sz w:val="38"/>
@@ -2246,7 +2244,6 @@
         </w:rPr>
         <w:t xml:space="preserve">transações feitas pelo celular chegaram a 52.9 bilhões, ante 37 bilhões no ano anterior, se considerados todos os canais bancários (celular, internet, maquininhas, agências, caixas eletrônicos, correspondentes bancários e </w:t>
       </w:r>
-      <w:proofErr w:type="spellStart"/>
       <w:r>
         <w:rPr>
           <w:i/>
@@ -2254,17 +2251,7 @@
           <w:sz w:val="24"/>
           <w:szCs w:val="24"/>
         </w:rPr>
-        <w:t>contact</w:t>
-      </w:r>
-      <w:proofErr w:type="spellEnd"/>
-      <w:r>
-        <w:rPr>
-          <w:i/>
-          <w:iCs/>
-          <w:sz w:val="24"/>
-          <w:szCs w:val="24"/>
-        </w:rPr>
-        <w:t xml:space="preserve"> centers</w:t>
+        <w:t>contact centers</w:t>
       </w:r>
       <w:r>
         <w:rPr>
@@ -2460,7 +2447,6 @@
         </w:rPr>
         <w:t xml:space="preserve"> com </w:t>
       </w:r>
-      <w:proofErr w:type="spellStart"/>
       <w:r>
         <w:rPr>
           <w:i/>
@@ -2470,7 +2456,6 @@
         </w:rPr>
         <w:t>fintechs</w:t>
       </w:r>
-      <w:proofErr w:type="spellEnd"/>
       <w:r>
         <w:rPr>
           <w:sz w:val="24"/>
@@ -2588,7 +2573,6 @@
         </w:rPr>
         <w:t xml:space="preserve"> </w:t>
       </w:r>
-      <w:proofErr w:type="spellStart"/>
       <w:r>
         <w:rPr>
           <w:i/>
@@ -2598,7 +2582,6 @@
         </w:rPr>
         <w:t>onboarding</w:t>
       </w:r>
-      <w:proofErr w:type="spellEnd"/>
       <w:r>
         <w:rPr>
           <w:sz w:val="24"/>
@@ -5587,21 +5570,7 @@
               <w:rPr>
                 <w:rFonts w:eastAsia="Arial"/>
               </w:rPr>
-              <w:t xml:space="preserve">Elaborar </w:t>
-            </w:r>
-            <w:proofErr w:type="spellStart"/>
-            <w:r>
-              <w:rPr>
-                <w:rFonts w:eastAsia="Arial"/>
-              </w:rPr>
-              <w:t>wireframe</w:t>
-            </w:r>
-            <w:proofErr w:type="spellEnd"/>
-            <w:r>
-              <w:rPr>
-                <w:rFonts w:eastAsia="Arial"/>
-              </w:rPr>
-              <w:t xml:space="preserve"> da POC</w:t>
+              <w:t>Elaborar wireframe da POC</w:t>
             </w:r>
           </w:p>
           <w:p>
@@ -7287,23 +7256,7 @@
           <w:sz w:val="24"/>
           <w:szCs w:val="24"/>
         </w:rPr>
-        <w:t xml:space="preserve">m visualizar a </w:t>
-      </w:r>
-      <w:proofErr w:type="spellStart"/>
-      <w:r>
-        <w:rPr>
-          <w:sz w:val="24"/>
-          <w:szCs w:val="24"/>
-        </w:rPr>
-        <w:t>macroarquitetura</w:t>
-      </w:r>
-      <w:proofErr w:type="spellEnd"/>
-      <w:r>
-        <w:rPr>
-          <w:sz w:val="24"/>
-          <w:szCs w:val="24"/>
-        </w:rPr>
-        <w:t xml:space="preserve"> da solução</w:t>
+        <w:t>m visualizar a macroarquitetura da solução</w:t>
       </w:r>
       <w:r>
         <w:rPr>
@@ -7441,13 +7394,8 @@
             <w:r>
               <w:t xml:space="preserve">O </w:t>
             </w:r>
-            <w:proofErr w:type="spellStart"/>
-            <w:r>
-              <w:t>back</w:t>
-            </w:r>
-            <w:proofErr w:type="spellEnd"/>
-            <w:r>
-              <w:t xml:space="preserve">-end deve ser desenvolvido </w:t>
+            <w:r>
+              <w:t xml:space="preserve">back-end deve ser desenvolvido </w:t>
             </w:r>
             <w:r>
               <w:t>com</w:t>
@@ -7487,14 +7435,12 @@
             <w:r>
               <w:t xml:space="preserve">O front-end deve ser desenvolvido </w:t>
             </w:r>
-            <w:proofErr w:type="gramStart"/>
             <w:r>
               <w:t>com</w:t>
             </w:r>
             <w:r>
               <w:t xml:space="preserve"> Angular</w:t>
             </w:r>
-            <w:proofErr w:type="gramEnd"/>
           </w:p>
         </w:tc>
       </w:tr>
@@ -7528,15 +7474,7 @@
               <w:spacing w:line="360" w:lineRule="auto"/>
             </w:pPr>
             <w:r>
-              <w:t xml:space="preserve">Pacotes </w:t>
-            </w:r>
-            <w:proofErr w:type="spellStart"/>
-            <w:r>
-              <w:t>Nuget</w:t>
-            </w:r>
-            <w:proofErr w:type="spellEnd"/>
-            <w:r>
-              <w:t xml:space="preserve"> ou NPM a serem utilizados no projeto devem ser obtidos exclusivamente do repositório interno, a inclusão de novos pacotes no repositório deve ser avaliada pela equipe de segurança</w:t>
+              <w:t>Pacotes Nuget ou NPM a serem utilizados no projeto devem ser obtidos exclusivamente do repositório interno, a inclusão de novos pacotes no repositório deve ser avaliada pela equipe de segurança</w:t>
             </w:r>
           </w:p>
         </w:tc>
@@ -7571,23 +7509,7 @@
               <w:spacing w:line="360" w:lineRule="auto"/>
             </w:pPr>
             <w:r>
-              <w:t xml:space="preserve">Implementar </w:t>
-            </w:r>
-            <w:proofErr w:type="spellStart"/>
-            <w:r>
-              <w:t>RabbitMQ</w:t>
-            </w:r>
-            <w:proofErr w:type="spellEnd"/>
-            <w:r>
-              <w:t xml:space="preserve"> como </w:t>
-            </w:r>
-            <w:proofErr w:type="spellStart"/>
-            <w:r>
-              <w:t>event</w:t>
-            </w:r>
-            <w:proofErr w:type="spellEnd"/>
-            <w:r>
-              <w:t xml:space="preserve"> broker onde n</w:t>
+              <w:t>Implementar RabbitMQ como event broker onde n</w:t>
             </w:r>
             <w:r>
               <w:t>ecessário a comunicação orientada a eventos</w:t>
@@ -7657,15 +7579,7 @@
               <w:spacing w:line="360" w:lineRule="auto"/>
             </w:pPr>
             <w:r>
-              <w:t xml:space="preserve">O registro de </w:t>
-            </w:r>
-            <w:proofErr w:type="spellStart"/>
-            <w:r>
-              <w:t>log’s</w:t>
-            </w:r>
-            <w:proofErr w:type="spellEnd"/>
-            <w:r>
-              <w:t xml:space="preserve"> deve ser feito utilizando a slack ELK</w:t>
+              <w:t>O registro de log’s deve ser feito utilizando a slack ELK</w:t>
             </w:r>
           </w:p>
         </w:tc>
@@ -7785,16 +7699,8 @@
               <w:rPr>
                 <w:b/>
               </w:rPr>
-              <w:t>Dificuldade (B/M/</w:t>
-            </w:r>
-            <w:proofErr w:type="gramStart"/>
-            <w:r>
-              <w:rPr>
-                <w:b/>
-              </w:rPr>
-              <w:t>A)*</w:t>
-            </w:r>
-            <w:proofErr w:type="gramEnd"/>
+              <w:t>Dificuldade (B/M/A)*</w:t>
+            </w:r>
           </w:p>
         </w:tc>
         <w:tc>
@@ -7831,16 +7737,8 @@
               <w:rPr>
                 <w:b/>
               </w:rPr>
-              <w:t>(B/M/</w:t>
-            </w:r>
-            <w:proofErr w:type="gramStart"/>
-            <w:r>
-              <w:rPr>
-                <w:b/>
-              </w:rPr>
-              <w:t>A)*</w:t>
-            </w:r>
-            <w:proofErr w:type="gramEnd"/>
+              <w:t>(B/M/A)*</w:t>
+            </w:r>
           </w:p>
         </w:tc>
       </w:tr>
@@ -8174,13 +8072,8 @@
               <w:spacing w:line="360" w:lineRule="auto"/>
             </w:pPr>
             <w:r>
-              <w:t xml:space="preserve">Para clientes menores de idade a inclusão de ao menos um representante é </w:t>
-            </w:r>
-            <w:proofErr w:type="gramStart"/>
-            <w:r>
-              <w:t>obrigatória</w:t>
-            </w:r>
-            <w:proofErr w:type="gramEnd"/>
+              <w:t>Para clientes menores de idade a inclusão de ao menos um representante é obrigatória</w:t>
+            </w:r>
           </w:p>
         </w:tc>
         <w:tc>
@@ -9203,15 +9096,7 @@
               <w:t>n</w:t>
             </w:r>
             <w:r>
-              <w:t xml:space="preserve">o </w:t>
-            </w:r>
-            <w:proofErr w:type="spellStart"/>
-            <w:r>
-              <w:t>onboarding</w:t>
-            </w:r>
-            <w:proofErr w:type="spellEnd"/>
-            <w:r>
-              <w:t xml:space="preserve"> simplificado</w:t>
+              <w:t>o onboarding simplificado</w:t>
             </w:r>
             <w:r>
               <w:t xml:space="preserve"> deve </w:t>
@@ -9223,13 +9108,8 @@
               <w:t xml:space="preserve"> automaticamente</w:t>
             </w:r>
             <w:r>
-              <w:t xml:space="preserve"> através de consultas em </w:t>
-            </w:r>
-            <w:proofErr w:type="spellStart"/>
-            <w:r>
-              <w:t>bureaus</w:t>
-            </w:r>
-            <w:proofErr w:type="spellEnd"/>
+              <w:t xml:space="preserve"> através de consultas em bureaus</w:t>
+            </w:r>
           </w:p>
         </w:tc>
         <w:tc>
@@ -9565,15 +9445,7 @@
               <w:t>A</w:t>
             </w:r>
             <w:r>
-              <w:t xml:space="preserve">s </w:t>
-            </w:r>
-            <w:proofErr w:type="spellStart"/>
-            <w:r>
-              <w:t>API’s</w:t>
-            </w:r>
-            <w:proofErr w:type="spellEnd"/>
-            <w:r>
-              <w:t xml:space="preserve"> devem </w:t>
+              <w:t xml:space="preserve">s API’s devem </w:t>
             </w:r>
             <w:r>
               <w:t>possuir</w:t>
@@ -9581,11 +9453,9 @@
             <w:r>
               <w:t xml:space="preserve"> um </w:t>
             </w:r>
-            <w:proofErr w:type="spellStart"/>
             <w:r>
               <w:t>throughput</w:t>
             </w:r>
-            <w:proofErr w:type="spellEnd"/>
             <w:r>
               <w:t xml:space="preserve"> </w:t>
             </w:r>
@@ -10070,11 +9940,9 @@
               <w:suppressAutoHyphens/>
               <w:spacing w:line="360" w:lineRule="auto"/>
             </w:pPr>
-            <w:proofErr w:type="spellStart"/>
             <w:r>
               <w:t>Dapper</w:t>
             </w:r>
-            <w:proofErr w:type="spellEnd"/>
           </w:p>
         </w:tc>
       </w:tr>
@@ -10122,11 +9990,9 @@
               <w:suppressAutoHyphens/>
               <w:spacing w:line="360" w:lineRule="auto"/>
             </w:pPr>
-            <w:proofErr w:type="spellStart"/>
             <w:r>
               <w:t>Mysql</w:t>
             </w:r>
-            <w:proofErr w:type="spellEnd"/>
           </w:p>
         </w:tc>
       </w:tr>
@@ -10169,16 +10035,8 @@
               <w:rPr>
                 <w:color w:val="24292E"/>
               </w:rPr>
-              <w:t xml:space="preserve">Single Page </w:t>
-            </w:r>
-            <w:proofErr w:type="spellStart"/>
-            <w:r>
-              <w:rPr>
-                <w:color w:val="24292E"/>
-              </w:rPr>
-              <w:t>Application</w:t>
-            </w:r>
-            <w:proofErr w:type="spellEnd"/>
+              <w:t>Single Page Application</w:t>
+            </w:r>
           </w:p>
         </w:tc>
         <w:tc>
@@ -10397,11 +10255,9 @@
               <w:suppressAutoHyphens/>
               <w:spacing w:line="360" w:lineRule="auto"/>
             </w:pPr>
-            <w:proofErr w:type="spellStart"/>
             <w:r>
               <w:t>xUnit</w:t>
             </w:r>
-            <w:proofErr w:type="spellEnd"/>
           </w:p>
         </w:tc>
       </w:tr>
@@ -10447,11 +10303,9 @@
               <w:suppressAutoHyphens/>
               <w:spacing w:line="360" w:lineRule="auto"/>
             </w:pPr>
-            <w:proofErr w:type="spellStart"/>
             <w:r>
               <w:t>JMeter</w:t>
             </w:r>
-            <w:proofErr w:type="spellEnd"/>
           </w:p>
         </w:tc>
       </w:tr>
@@ -10550,15 +10404,7 @@
               <w:spacing w:line="360" w:lineRule="auto"/>
             </w:pPr>
             <w:r>
-              <w:t xml:space="preserve">AWS </w:t>
-            </w:r>
-            <w:proofErr w:type="spellStart"/>
-            <w:r>
-              <w:t>Code</w:t>
-            </w:r>
-            <w:proofErr w:type="spellEnd"/>
-            <w:r>
-              <w:t xml:space="preserve"> Pipelines</w:t>
+              <w:t>AWS Code Pipelines</w:t>
             </w:r>
           </w:p>
         </w:tc>
@@ -10607,11 +10453,9 @@
               <w:suppressAutoHyphens/>
               <w:spacing w:line="360" w:lineRule="auto"/>
             </w:pPr>
-            <w:proofErr w:type="spellStart"/>
             <w:r>
               <w:t>RabbitMQ</w:t>
             </w:r>
-            <w:proofErr w:type="spellEnd"/>
           </w:p>
         </w:tc>
       </w:tr>
@@ -10733,29 +10577,7 @@
           <w:sz w:val="24"/>
           <w:szCs w:val="24"/>
         </w:rPr>
-        <w:t xml:space="preserve">do sistema </w:t>
-      </w:r>
-      <w:proofErr w:type="spellStart"/>
-      <w:r>
-        <w:rPr>
-          <w:rFonts w:ascii="Times New Roman" w:eastAsia="Times New Roman" w:hAnsi="Times New Roman"/>
-          <w:i w:val="0"/>
-          <w:color w:val="auto"/>
-          <w:sz w:val="24"/>
-          <w:szCs w:val="24"/>
-        </w:rPr>
-        <w:t>My-Customers</w:t>
-      </w:r>
-      <w:proofErr w:type="spellEnd"/>
-      <w:r>
-        <w:rPr>
-          <w:rFonts w:ascii="Times New Roman" w:eastAsia="Times New Roman" w:hAnsi="Times New Roman"/>
-          <w:i w:val="0"/>
-          <w:color w:val="auto"/>
-          <w:sz w:val="24"/>
-          <w:szCs w:val="24"/>
-        </w:rPr>
-        <w:t xml:space="preserve"> na </w:t>
+        <w:t xml:space="preserve">do sistema My-Customers na </w:t>
       </w:r>
       <w:r>
         <w:rPr>
@@ -11177,15 +10999,7 @@
           <w:sz w:val="24"/>
           <w:szCs w:val="24"/>
         </w:rPr>
-        <w:t xml:space="preserve">em que a aplicação </w:t>
-      </w:r>
-      <w:proofErr w:type="spellStart"/>
-      <w:r>
-        <w:rPr>
-          <w:sz w:val="24"/>
-          <w:szCs w:val="24"/>
-        </w:rPr>
-        <w:t>My</w:t>
+        <w:t>em que a aplicação My</w:t>
       </w:r>
       <w:r>
         <w:rPr>
@@ -11194,7 +11008,6 @@
         </w:rPr>
         <w:t>-Customers</w:t>
       </w:r>
-      <w:proofErr w:type="spellEnd"/>
       <w:r>
         <w:rPr>
           <w:sz w:val="24"/>
@@ -11406,23 +11219,7 @@
           <w:sz w:val="24"/>
           <w:szCs w:val="24"/>
         </w:rPr>
-        <w:t xml:space="preserve">, o </w:t>
-      </w:r>
-      <w:proofErr w:type="spellStart"/>
-      <w:r>
-        <w:rPr>
-          <w:sz w:val="24"/>
-          <w:szCs w:val="24"/>
-        </w:rPr>
-        <w:t>database</w:t>
-      </w:r>
-      <w:proofErr w:type="spellEnd"/>
-      <w:r>
-        <w:rPr>
-          <w:sz w:val="24"/>
-          <w:szCs w:val="24"/>
-        </w:rPr>
-        <w:t xml:space="preserve"> </w:t>
+        <w:t xml:space="preserve">, o database </w:t>
       </w:r>
       <w:r>
         <w:rPr>
@@ -11558,33 +11355,8 @@
           <w:sz w:val="24"/>
           <w:szCs w:val="24"/>
         </w:rPr>
-        <w:t xml:space="preserve"> pela Web-</w:t>
-      </w:r>
-      <w:proofErr w:type="spellStart"/>
-      <w:r>
-        <w:rPr>
-          <w:sz w:val="24"/>
-          <w:szCs w:val="24"/>
-        </w:rPr>
-        <w:t>Api</w:t>
-      </w:r>
-      <w:proofErr w:type="spellEnd"/>
-      <w:r>
-        <w:rPr>
-          <w:sz w:val="24"/>
-          <w:szCs w:val="24"/>
-        </w:rPr>
-        <w:t xml:space="preserve"> do </w:t>
-      </w:r>
-      <w:proofErr w:type="spellStart"/>
-      <w:r>
-        <w:rPr>
-          <w:sz w:val="24"/>
-          <w:szCs w:val="24"/>
-        </w:rPr>
-        <w:t>My-Customers</w:t>
-      </w:r>
-      <w:proofErr w:type="spellEnd"/>
+        <w:t xml:space="preserve"> pela Web-Api do My-Customers</w:t>
+      </w:r>
       <w:r>
         <w:rPr>
           <w:sz w:val="24"/>
@@ -11975,7 +11747,6 @@
           <w:szCs w:val="24"/>
         </w:rPr>
       </w:pPr>
-      <w:proofErr w:type="spellStart"/>
       <w:r>
         <w:rPr>
           <w:sz w:val="24"/>
@@ -11983,7 +11754,6 @@
         </w:rPr>
         <w:t>MyCustomers.Web</w:t>
       </w:r>
-      <w:proofErr w:type="spellEnd"/>
       <w:r>
         <w:rPr>
           <w:sz w:val="24"/>
@@ -12077,23 +11847,7 @@
           <w:sz w:val="24"/>
           <w:szCs w:val="24"/>
         </w:rPr>
-        <w:t xml:space="preserve">Ferramenta responsável por orquestrar chamadas de </w:t>
-      </w:r>
-      <w:proofErr w:type="spellStart"/>
-      <w:r>
-        <w:rPr>
-          <w:sz w:val="24"/>
-          <w:szCs w:val="24"/>
-        </w:rPr>
-        <w:t>API’s</w:t>
-      </w:r>
-      <w:proofErr w:type="spellEnd"/>
-      <w:r>
-        <w:rPr>
-          <w:sz w:val="24"/>
-          <w:szCs w:val="24"/>
-        </w:rPr>
-        <w:t>.</w:t>
+        <w:t>Ferramenta responsável por orquestrar chamadas de API’s.</w:t>
       </w:r>
     </w:p>
     <w:p>
@@ -12131,55 +11885,7 @@
           <w:sz w:val="24"/>
           <w:szCs w:val="24"/>
         </w:rPr>
-        <w:t xml:space="preserve"> Framework utilizado no desenvolvimento do </w:t>
-      </w:r>
-      <w:proofErr w:type="spellStart"/>
-      <w:r>
-        <w:rPr>
-          <w:sz w:val="24"/>
-          <w:szCs w:val="24"/>
-        </w:rPr>
-        <w:t>back</w:t>
-      </w:r>
-      <w:proofErr w:type="spellEnd"/>
-      <w:r>
-        <w:rPr>
-          <w:sz w:val="24"/>
-          <w:szCs w:val="24"/>
-        </w:rPr>
-        <w:t xml:space="preserve">-end da solução </w:t>
-      </w:r>
-      <w:proofErr w:type="spellStart"/>
-      <w:r>
-        <w:rPr>
-          <w:sz w:val="24"/>
-          <w:szCs w:val="24"/>
-        </w:rPr>
-        <w:t>My-Customers</w:t>
-      </w:r>
-      <w:proofErr w:type="spellEnd"/>
-      <w:r>
-        <w:rPr>
-          <w:sz w:val="24"/>
-          <w:szCs w:val="24"/>
-        </w:rPr>
-        <w:t xml:space="preserve"> e do robô </w:t>
-      </w:r>
-      <w:proofErr w:type="spellStart"/>
-      <w:r>
-        <w:rPr>
-          <w:sz w:val="24"/>
-          <w:szCs w:val="24"/>
-        </w:rPr>
-        <w:t>My-Robot</w:t>
-      </w:r>
-      <w:proofErr w:type="spellEnd"/>
-      <w:r>
-        <w:rPr>
-          <w:sz w:val="24"/>
-          <w:szCs w:val="24"/>
-        </w:rPr>
-        <w:t>.</w:t>
+        <w:t xml:space="preserve"> Framework utilizado no desenvolvimento do back-end da solução My-Customers e do robô My-Robot.</w:t>
       </w:r>
     </w:p>
     <w:p>
@@ -12197,21 +11903,12 @@
           <w:szCs w:val="24"/>
         </w:rPr>
       </w:pPr>
-      <w:proofErr w:type="spellStart"/>
-      <w:r>
-        <w:rPr>
-          <w:sz w:val="24"/>
-          <w:szCs w:val="24"/>
-        </w:rPr>
-        <w:t>MyCustomers.Api</w:t>
-      </w:r>
-      <w:proofErr w:type="spellEnd"/>
-      <w:r>
-        <w:rPr>
-          <w:sz w:val="24"/>
-          <w:szCs w:val="24"/>
-        </w:rPr>
-        <w:t xml:space="preserve"> </w:t>
+      <w:r>
+        <w:rPr>
+          <w:sz w:val="24"/>
+          <w:szCs w:val="24"/>
+        </w:rPr>
+        <w:t xml:space="preserve">MyCustomers.Api </w:t>
       </w:r>
       <w:r>
         <w:rPr>
@@ -12278,21 +11975,12 @@
           <w:szCs w:val="24"/>
         </w:rPr>
       </w:pPr>
-      <w:proofErr w:type="spellStart"/>
-      <w:r>
-        <w:rPr>
-          <w:sz w:val="24"/>
-          <w:szCs w:val="24"/>
-        </w:rPr>
-        <w:t>MyCustomers.Core</w:t>
-      </w:r>
-      <w:proofErr w:type="spellEnd"/>
-      <w:r>
-        <w:rPr>
-          <w:sz w:val="24"/>
-          <w:szCs w:val="24"/>
-        </w:rPr>
-        <w:t xml:space="preserve"> </w:t>
+      <w:r>
+        <w:rPr>
+          <w:sz w:val="24"/>
+          <w:szCs w:val="24"/>
+        </w:rPr>
+        <w:t xml:space="preserve">MyCustomers.Core </w:t>
       </w:r>
       <w:r>
         <w:rPr>
@@ -12345,21 +12033,12 @@
           <w:szCs w:val="24"/>
         </w:rPr>
       </w:pPr>
-      <w:proofErr w:type="spellStart"/>
-      <w:r>
-        <w:rPr>
-          <w:sz w:val="24"/>
-          <w:szCs w:val="24"/>
-        </w:rPr>
-        <w:t>MuCustomers.InfraStructure</w:t>
-      </w:r>
-      <w:proofErr w:type="spellEnd"/>
-      <w:r>
-        <w:rPr>
-          <w:sz w:val="24"/>
-          <w:szCs w:val="24"/>
-        </w:rPr>
-        <w:t xml:space="preserve"> </w:t>
+      <w:r>
+        <w:rPr>
+          <w:sz w:val="24"/>
+          <w:szCs w:val="24"/>
+        </w:rPr>
+        <w:t xml:space="preserve">MuCustomers.InfraStructure </w:t>
       </w:r>
       <w:r>
         <w:rPr>
@@ -12391,7 +12070,6 @@
           <w:szCs w:val="24"/>
         </w:rPr>
       </w:pPr>
-      <w:proofErr w:type="spellStart"/>
       <w:r>
         <w:rPr>
           <w:sz w:val="24"/>
@@ -12411,15 +12089,7 @@
           <w:sz w:val="24"/>
           <w:szCs w:val="24"/>
         </w:rPr>
-        <w:t>Customers.Tests</w:t>
-      </w:r>
-      <w:proofErr w:type="spellEnd"/>
-      <w:r>
-        <w:rPr>
-          <w:sz w:val="24"/>
-          <w:szCs w:val="24"/>
-        </w:rPr>
-        <w:t xml:space="preserve"> – Projeto com</w:t>
+        <w:t>Customers.Tests – Projeto com</w:t>
       </w:r>
       <w:r>
         <w:rPr>
@@ -12458,21 +12128,12 @@
           <w:szCs w:val="24"/>
         </w:rPr>
       </w:pPr>
-      <w:proofErr w:type="spellStart"/>
-      <w:r>
-        <w:rPr>
-          <w:sz w:val="24"/>
-          <w:szCs w:val="24"/>
-        </w:rPr>
-        <w:t>MyGenerics.Logging</w:t>
-      </w:r>
-      <w:proofErr w:type="spellEnd"/>
-      <w:r>
-        <w:rPr>
-          <w:sz w:val="24"/>
-          <w:szCs w:val="24"/>
-        </w:rPr>
-        <w:t xml:space="preserve"> </w:t>
+      <w:r>
+        <w:rPr>
+          <w:sz w:val="24"/>
+          <w:szCs w:val="24"/>
+        </w:rPr>
+        <w:t xml:space="preserve">MyGenerics.Logging </w:t>
       </w:r>
       <w:r>
         <w:rPr>
@@ -12486,23 +12147,7 @@
           <w:sz w:val="24"/>
           <w:szCs w:val="24"/>
         </w:rPr>
-        <w:t xml:space="preserve"> Pacote responsável pela comunicação com o </w:t>
-      </w:r>
-      <w:proofErr w:type="spellStart"/>
-      <w:r>
-        <w:rPr>
-          <w:sz w:val="24"/>
-          <w:szCs w:val="24"/>
-        </w:rPr>
-        <w:t>logstash</w:t>
-      </w:r>
-      <w:proofErr w:type="spellEnd"/>
-      <w:r>
-        <w:rPr>
-          <w:sz w:val="24"/>
-          <w:szCs w:val="24"/>
-        </w:rPr>
-        <w:t>.</w:t>
+        <w:t xml:space="preserve"> Pacote responsável pela comunicação com o logstash.</w:t>
       </w:r>
     </w:p>
     <w:p>
@@ -12520,7 +12165,6 @@
           <w:szCs w:val="24"/>
         </w:rPr>
       </w:pPr>
-      <w:proofErr w:type="spellStart"/>
       <w:r>
         <w:rPr>
           <w:sz w:val="24"/>
@@ -12528,7 +12172,6 @@
         </w:rPr>
         <w:t>MyCustomers.Messaging</w:t>
       </w:r>
-      <w:proofErr w:type="spellEnd"/>
       <w:r>
         <w:rPr>
           <w:sz w:val="24"/>
@@ -12580,21 +12223,12 @@
           <w:szCs w:val="24"/>
         </w:rPr>
       </w:pPr>
-      <w:proofErr w:type="spellStart"/>
-      <w:r>
-        <w:rPr>
-          <w:sz w:val="24"/>
-          <w:szCs w:val="24"/>
-        </w:rPr>
-        <w:t>Dapper</w:t>
-      </w:r>
-      <w:proofErr w:type="spellEnd"/>
-      <w:r>
-        <w:rPr>
-          <w:sz w:val="24"/>
-          <w:szCs w:val="24"/>
-        </w:rPr>
-        <w:t xml:space="preserve"> </w:t>
+      <w:r>
+        <w:rPr>
+          <w:sz w:val="24"/>
+          <w:szCs w:val="24"/>
+        </w:rPr>
+        <w:t xml:space="preserve">Dapper </w:t>
       </w:r>
       <w:r>
         <w:rPr>
@@ -12626,21 +12260,12 @@
           <w:szCs w:val="24"/>
         </w:rPr>
       </w:pPr>
-      <w:proofErr w:type="spellStart"/>
-      <w:r>
-        <w:rPr>
-          <w:sz w:val="24"/>
-          <w:szCs w:val="24"/>
-        </w:rPr>
-        <w:t>MyRobot.Schedule</w:t>
-      </w:r>
-      <w:proofErr w:type="spellEnd"/>
-      <w:r>
-        <w:rPr>
-          <w:sz w:val="24"/>
-          <w:szCs w:val="24"/>
-        </w:rPr>
-        <w:t xml:space="preserve"> </w:t>
+      <w:r>
+        <w:rPr>
+          <w:sz w:val="24"/>
+          <w:szCs w:val="24"/>
+        </w:rPr>
+        <w:t xml:space="preserve">MyRobot.Schedule </w:t>
       </w:r>
       <w:r>
         <w:rPr>
@@ -12654,23 +12279,7 @@
           <w:sz w:val="24"/>
           <w:szCs w:val="24"/>
         </w:rPr>
-        <w:t xml:space="preserve"> Projeto responsável por organizar todos os serviços que vão executar no </w:t>
-      </w:r>
-      <w:proofErr w:type="spellStart"/>
-      <w:r>
-        <w:rPr>
-          <w:sz w:val="24"/>
-          <w:szCs w:val="24"/>
-        </w:rPr>
-        <w:t>MyRobot</w:t>
-      </w:r>
-      <w:proofErr w:type="spellEnd"/>
-      <w:r>
-        <w:rPr>
-          <w:sz w:val="24"/>
-          <w:szCs w:val="24"/>
-        </w:rPr>
-        <w:t>.</w:t>
+        <w:t xml:space="preserve"> Projeto responsável por organizar todos os serviços que vão executar no MyRobot.</w:t>
       </w:r>
     </w:p>
     <w:p>
@@ -12688,21 +12297,12 @@
           <w:szCs w:val="24"/>
         </w:rPr>
       </w:pPr>
-      <w:proofErr w:type="spellStart"/>
-      <w:r>
-        <w:rPr>
-          <w:sz w:val="24"/>
-          <w:szCs w:val="24"/>
-        </w:rPr>
-        <w:t>MyRobot.Services</w:t>
-      </w:r>
-      <w:proofErr w:type="spellEnd"/>
-      <w:r>
-        <w:rPr>
-          <w:sz w:val="24"/>
-          <w:szCs w:val="24"/>
-        </w:rPr>
-        <w:t xml:space="preserve"> </w:t>
+      <w:r>
+        <w:rPr>
+          <w:sz w:val="24"/>
+          <w:szCs w:val="24"/>
+        </w:rPr>
+        <w:t xml:space="preserve">MyRobot.Services </w:t>
       </w:r>
       <w:r>
         <w:rPr>
@@ -12716,23 +12316,7 @@
           <w:sz w:val="24"/>
           <w:szCs w:val="24"/>
         </w:rPr>
-        <w:t xml:space="preserve"> Projeto com a regra de negócio dos serviços que serão executados no </w:t>
-      </w:r>
-      <w:proofErr w:type="spellStart"/>
-      <w:r>
-        <w:rPr>
-          <w:sz w:val="24"/>
-          <w:szCs w:val="24"/>
-        </w:rPr>
-        <w:t>MyRobot</w:t>
-      </w:r>
-      <w:proofErr w:type="spellEnd"/>
-      <w:r>
-        <w:rPr>
-          <w:sz w:val="24"/>
-          <w:szCs w:val="24"/>
-        </w:rPr>
-        <w:t>.</w:t>
+        <w:t xml:space="preserve"> Projeto com a regra de negócio dos serviços que serão executados no MyRobot.</w:t>
       </w:r>
     </w:p>
     <w:p>
@@ -12750,21 +12334,12 @@
           <w:szCs w:val="24"/>
         </w:rPr>
       </w:pPr>
-      <w:proofErr w:type="spellStart"/>
-      <w:r>
-        <w:rPr>
-          <w:sz w:val="24"/>
-          <w:szCs w:val="24"/>
-        </w:rPr>
-        <w:t>MuRobot.InfraStructure</w:t>
-      </w:r>
-      <w:proofErr w:type="spellEnd"/>
-      <w:r>
-        <w:rPr>
-          <w:sz w:val="24"/>
-          <w:szCs w:val="24"/>
-        </w:rPr>
-        <w:t xml:space="preserve"> </w:t>
+      <w:r>
+        <w:rPr>
+          <w:sz w:val="24"/>
+          <w:szCs w:val="24"/>
+        </w:rPr>
+        <w:t xml:space="preserve">MuRobot.InfraStructure </w:t>
       </w:r>
       <w:r>
         <w:rPr>
@@ -12796,7 +12371,6 @@
           <w:szCs w:val="24"/>
         </w:rPr>
       </w:pPr>
-      <w:proofErr w:type="spellStart"/>
       <w:r>
         <w:rPr>
           <w:sz w:val="24"/>
@@ -12816,15 +12390,7 @@
           <w:sz w:val="24"/>
           <w:szCs w:val="24"/>
         </w:rPr>
-        <w:t>.Tests</w:t>
-      </w:r>
-      <w:proofErr w:type="spellEnd"/>
-      <w:r>
-        <w:rPr>
-          <w:sz w:val="24"/>
-          <w:szCs w:val="24"/>
-        </w:rPr>
-        <w:t xml:space="preserve"> – Projeto com</w:t>
+        <w:t>.Tests – Projeto com</w:t>
       </w:r>
       <w:r>
         <w:rPr>
@@ -12863,21 +12429,12 @@
           <w:szCs w:val="24"/>
         </w:rPr>
       </w:pPr>
-      <w:proofErr w:type="spellStart"/>
-      <w:r>
-        <w:rPr>
-          <w:sz w:val="24"/>
-          <w:szCs w:val="24"/>
-        </w:rPr>
-        <w:t>MyRobot.Messaging</w:t>
-      </w:r>
-      <w:proofErr w:type="spellEnd"/>
-      <w:r>
-        <w:rPr>
-          <w:sz w:val="24"/>
-          <w:szCs w:val="24"/>
-        </w:rPr>
-        <w:t xml:space="preserve"> </w:t>
+      <w:r>
+        <w:rPr>
+          <w:sz w:val="24"/>
+          <w:szCs w:val="24"/>
+        </w:rPr>
+        <w:t xml:space="preserve">MyRobot.Messaging </w:t>
       </w:r>
       <w:r>
         <w:rPr>
@@ -12909,7 +12466,6 @@
           <w:szCs w:val="24"/>
         </w:rPr>
       </w:pPr>
-      <w:proofErr w:type="spellStart"/>
       <w:r>
         <w:rPr>
           <w:sz w:val="24"/>
@@ -12917,7 +12473,6 @@
         </w:rPr>
         <w:t>MySql</w:t>
       </w:r>
-      <w:proofErr w:type="spellEnd"/>
       <w:r>
         <w:rPr>
           <w:sz w:val="24"/>
@@ -12969,21 +12524,12 @@
           <w:szCs w:val="24"/>
         </w:rPr>
       </w:pPr>
-      <w:proofErr w:type="spellStart"/>
-      <w:r>
-        <w:rPr>
-          <w:sz w:val="24"/>
-          <w:szCs w:val="24"/>
-        </w:rPr>
-        <w:t>RabbitMQ</w:t>
-      </w:r>
-      <w:proofErr w:type="spellEnd"/>
-      <w:r>
-        <w:rPr>
-          <w:sz w:val="24"/>
-          <w:szCs w:val="24"/>
-        </w:rPr>
-        <w:t xml:space="preserve"> </w:t>
+      <w:r>
+        <w:rPr>
+          <w:sz w:val="24"/>
+          <w:szCs w:val="24"/>
+        </w:rPr>
+        <w:t xml:space="preserve">RabbitMQ </w:t>
       </w:r>
       <w:r>
         <w:rPr>
@@ -13034,55 +12580,7 @@
           <w:sz w:val="24"/>
           <w:szCs w:val="24"/>
         </w:rPr>
-        <w:t xml:space="preserve"> Junção das ferramentas </w:t>
-      </w:r>
-      <w:proofErr w:type="spellStart"/>
-      <w:r>
-        <w:rPr>
-          <w:sz w:val="24"/>
-          <w:szCs w:val="24"/>
-        </w:rPr>
-        <w:t>ElasticSearch</w:t>
-      </w:r>
-      <w:proofErr w:type="spellEnd"/>
-      <w:r>
-        <w:rPr>
-          <w:sz w:val="24"/>
-          <w:szCs w:val="24"/>
-        </w:rPr>
-        <w:t xml:space="preserve">, </w:t>
-      </w:r>
-      <w:proofErr w:type="spellStart"/>
-      <w:r>
-        <w:rPr>
-          <w:sz w:val="24"/>
-          <w:szCs w:val="24"/>
-        </w:rPr>
-        <w:t>Logstash</w:t>
-      </w:r>
-      <w:proofErr w:type="spellEnd"/>
-      <w:r>
-        <w:rPr>
-          <w:sz w:val="24"/>
-          <w:szCs w:val="24"/>
-        </w:rPr>
-        <w:t xml:space="preserve"> e </w:t>
-      </w:r>
-      <w:proofErr w:type="spellStart"/>
-      <w:r>
-        <w:rPr>
-          <w:sz w:val="24"/>
-          <w:szCs w:val="24"/>
-        </w:rPr>
-        <w:t>Kibana</w:t>
-      </w:r>
-      <w:proofErr w:type="spellEnd"/>
-      <w:r>
-        <w:rPr>
-          <w:sz w:val="24"/>
-          <w:szCs w:val="24"/>
-        </w:rPr>
-        <w:t xml:space="preserve"> responsáveis pelo armazenamento e consulta de logs.</w:t>
+        <w:t xml:space="preserve"> Junção das ferramentas ElasticSearch, Logstash e Kibana responsáveis pelo armazenamento e consulta de logs.</w:t>
       </w:r>
     </w:p>
     <w:p>
@@ -13179,21 +12677,7 @@
           <w:rFonts w:ascii="Times New Roman" w:hAnsi="Times New Roman"/>
         </w:rPr>
         <w:lastRenderedPageBreak/>
-        <w:t>Prova de Conceito (</w:t>
-      </w:r>
-      <w:proofErr w:type="spellStart"/>
-      <w:r>
-        <w:rPr>
-          <w:rFonts w:ascii="Times New Roman" w:hAnsi="Times New Roman"/>
-        </w:rPr>
-        <w:t>PoC</w:t>
-      </w:r>
-      <w:proofErr w:type="spellEnd"/>
-      <w:r>
-        <w:rPr>
-          <w:rFonts w:ascii="Times New Roman" w:hAnsi="Times New Roman"/>
-        </w:rPr>
-        <w:t>)</w:t>
+        <w:t>Prova de Conceito (PoC)</w:t>
       </w:r>
       <w:bookmarkEnd w:id="23"/>
     </w:p>
@@ -13297,17 +12781,8 @@
           <w:sz w:val="24"/>
           <w:szCs w:val="24"/>
         </w:rPr>
-        <w:t xml:space="preserve">O objetivo dessa </w:t>
-      </w:r>
-      <w:proofErr w:type="spellStart"/>
-      <w:r>
-        <w:rPr>
-          <w:sz w:val="24"/>
-          <w:szCs w:val="24"/>
-        </w:rPr>
-        <w:t>poc</w:t>
-      </w:r>
-      <w:proofErr w:type="spellEnd"/>
+        <w:t>O objetivo dessa poc</w:t>
+      </w:r>
       <w:r>
         <w:rPr>
           <w:b/>
@@ -13338,7 +12813,6 @@
         </w:rPr>
         <w:t xml:space="preserve"> o micro ORM </w:t>
       </w:r>
-      <w:proofErr w:type="spellStart"/>
       <w:r>
         <w:rPr>
           <w:sz w:val="24"/>
@@ -13351,15 +12825,7 @@
           <w:sz w:val="24"/>
           <w:szCs w:val="24"/>
         </w:rPr>
-        <w:t>apper</w:t>
-      </w:r>
-      <w:proofErr w:type="spellEnd"/>
-      <w:r>
-        <w:rPr>
-          <w:sz w:val="24"/>
-          <w:szCs w:val="24"/>
-        </w:rPr>
-        <w:t xml:space="preserve"> a fim de entender sua implementação e funcionamento, </w:t>
+        <w:t xml:space="preserve">apper a fim de entender sua implementação e funcionamento, </w:t>
       </w:r>
       <w:r>
         <w:rPr>
@@ -13408,17 +12874,8 @@
           <w:sz w:val="24"/>
           <w:szCs w:val="24"/>
         </w:rPr>
-        <w:t xml:space="preserve"> possível obter maior controle na performance de </w:t>
-      </w:r>
-      <w:proofErr w:type="spellStart"/>
-      <w:r>
-        <w:rPr>
-          <w:sz w:val="24"/>
-          <w:szCs w:val="24"/>
-        </w:rPr>
-        <w:t>querys</w:t>
-      </w:r>
-      <w:proofErr w:type="spellEnd"/>
+        <w:t xml:space="preserve"> possível obter maior controle na performance de querys</w:t>
+      </w:r>
       <w:r>
         <w:rPr>
           <w:sz w:val="24"/>
@@ -13464,9 +12921,8 @@
           <w:sz w:val="24"/>
           <w:szCs w:val="24"/>
         </w:rPr>
-        <w:t xml:space="preserve">Design </w:t>
-      </w:r>
-      <w:proofErr w:type="spellStart"/>
+        <w:t>Design pattern</w:t>
+      </w:r>
       <w:r>
         <w:rPr>
           <w:b/>
@@ -13474,9 +12930,8 @@
           <w:sz w:val="24"/>
           <w:szCs w:val="24"/>
         </w:rPr>
-        <w:t>pattern</w:t>
-      </w:r>
-      <w:proofErr w:type="spellEnd"/>
+        <w:t xml:space="preserve"> para API:</w:t>
+      </w:r>
       <w:r>
         <w:rPr>
           <w:b/>
@@ -13484,15 +12939,6 @@
           <w:sz w:val="24"/>
           <w:szCs w:val="24"/>
         </w:rPr>
-        <w:t xml:space="preserve"> para API:</w:t>
-      </w:r>
-      <w:r>
-        <w:rPr>
-          <w:b/>
-          <w:bCs/>
-          <w:sz w:val="24"/>
-          <w:szCs w:val="24"/>
-        </w:rPr>
         <w:t xml:space="preserve"> </w:t>
       </w:r>
       <w:r>
@@ -13500,23 +12946,7 @@
           <w:sz w:val="24"/>
           <w:szCs w:val="24"/>
         </w:rPr>
-        <w:t xml:space="preserve">O objetivo dessa </w:t>
-      </w:r>
-      <w:proofErr w:type="spellStart"/>
-      <w:r>
-        <w:rPr>
-          <w:sz w:val="24"/>
-          <w:szCs w:val="24"/>
-        </w:rPr>
-        <w:t>poc</w:t>
-      </w:r>
-      <w:proofErr w:type="spellEnd"/>
-      <w:r>
-        <w:rPr>
-          <w:sz w:val="24"/>
-          <w:szCs w:val="24"/>
-        </w:rPr>
-        <w:t xml:space="preserve"> foi comprovar que a</w:t>
+        <w:t>O objetivo dessa poc foi comprovar que a</w:t>
       </w:r>
       <w:r>
         <w:rPr>
@@ -13537,23 +12967,7 @@
           <w:sz w:val="24"/>
           <w:szCs w:val="24"/>
         </w:rPr>
-        <w:t xml:space="preserve"> DDD (Domain-</w:t>
-      </w:r>
-      <w:proofErr w:type="spellStart"/>
-      <w:r>
-        <w:rPr>
-          <w:sz w:val="24"/>
-          <w:szCs w:val="24"/>
-        </w:rPr>
-        <w:t>Driven</w:t>
-      </w:r>
-      <w:proofErr w:type="spellEnd"/>
-      <w:r>
-        <w:rPr>
-          <w:sz w:val="24"/>
-          <w:szCs w:val="24"/>
-        </w:rPr>
-        <w:t xml:space="preserve"> Design) </w:t>
+        <w:t xml:space="preserve"> DDD (Domain-Driven Design) </w:t>
       </w:r>
       <w:r>
         <w:rPr>
@@ -13691,23 +13105,7 @@
           <w:sz w:val="24"/>
           <w:szCs w:val="24"/>
         </w:rPr>
-        <w:t xml:space="preserve">ngular para desenvolvimento do front-end que será utilizado pelo </w:t>
-      </w:r>
-      <w:proofErr w:type="spellStart"/>
-      <w:r>
-        <w:rPr>
-          <w:sz w:val="24"/>
-          <w:szCs w:val="24"/>
-        </w:rPr>
-        <w:t>backoffice</w:t>
-      </w:r>
-      <w:proofErr w:type="spellEnd"/>
-      <w:r>
-        <w:rPr>
-          <w:sz w:val="24"/>
-          <w:szCs w:val="24"/>
-        </w:rPr>
-        <w:t xml:space="preserve"> d</w:t>
+        <w:t>ngular para desenvolvimento do front-end que será utilizado pelo backoffice d</w:t>
       </w:r>
       <w:r>
         <w:rPr>
@@ -13840,46 +13238,14 @@
           <w:sz w:val="24"/>
           <w:szCs w:val="24"/>
         </w:rPr>
-        <w:t xml:space="preserve">utilizando a ferramenta </w:t>
-      </w:r>
-      <w:proofErr w:type="spellStart"/>
-      <w:r>
-        <w:rPr>
-          <w:sz w:val="24"/>
-          <w:szCs w:val="24"/>
-        </w:rPr>
-        <w:t>Figma</w:t>
-      </w:r>
-      <w:proofErr w:type="spellEnd"/>
-      <w:r>
-        <w:rPr>
-          <w:sz w:val="24"/>
-          <w:szCs w:val="24"/>
-        </w:rPr>
-        <w:t>, o</w:t>
-      </w:r>
-      <w:r>
-        <w:rPr>
-          <w:sz w:val="24"/>
-          <w:szCs w:val="24"/>
-        </w:rPr>
-        <w:t xml:space="preserve"> </w:t>
-      </w:r>
-      <w:proofErr w:type="spellStart"/>
-      <w:r>
-        <w:rPr>
-          <w:sz w:val="24"/>
-          <w:szCs w:val="24"/>
-        </w:rPr>
-        <w:t>wireframe</w:t>
-      </w:r>
-      <w:proofErr w:type="spellEnd"/>
-      <w:r>
-        <w:rPr>
-          <w:sz w:val="24"/>
-          <w:szCs w:val="24"/>
-        </w:rPr>
-        <w:t xml:space="preserve"> e o</w:t>
+        <w:t>utilizando a ferramenta Figma, o</w:t>
+      </w:r>
+      <w:r>
+        <w:rPr>
+          <w:sz w:val="24"/>
+          <w:szCs w:val="24"/>
+        </w:rPr>
+        <w:t xml:space="preserve"> wireframe e o</w:t>
       </w:r>
       <w:r>
         <w:rPr>
@@ -14272,21 +13638,12 @@
         </w:rPr>
         <w:t xml:space="preserve"> - </w:t>
       </w:r>
-      <w:proofErr w:type="spellStart"/>
-      <w:r>
-        <w:rPr>
-          <w:sz w:val="24"/>
-          <w:szCs w:val="24"/>
-        </w:rPr>
-        <w:t>Controllers</w:t>
-      </w:r>
-      <w:proofErr w:type="spellEnd"/>
-      <w:r>
-        <w:rPr>
-          <w:sz w:val="24"/>
-          <w:szCs w:val="24"/>
-        </w:rPr>
-        <w:t>:</w:t>
+      <w:r>
+        <w:rPr>
+          <w:sz w:val="24"/>
+          <w:szCs w:val="24"/>
+        </w:rPr>
+        <w:t>Controllers:</w:t>
       </w:r>
       <w:r>
         <w:rPr>
@@ -14455,23 +13812,7 @@
           <w:sz w:val="24"/>
           <w:szCs w:val="24"/>
         </w:rPr>
-        <w:t xml:space="preserve">- </w:t>
-      </w:r>
-      <w:proofErr w:type="spellStart"/>
-      <w:r>
-        <w:rPr>
-          <w:sz w:val="24"/>
-          <w:szCs w:val="24"/>
-        </w:rPr>
-        <w:t>Repositorys</w:t>
-      </w:r>
-      <w:proofErr w:type="spellEnd"/>
-      <w:r>
-        <w:rPr>
-          <w:sz w:val="24"/>
-          <w:szCs w:val="24"/>
-        </w:rPr>
-        <w:t>: Responsáveis por fazer a persistência de dados.</w:t>
+        <w:t>- Repositorys: Responsáveis por fazer a persistência de dados.</w:t>
       </w:r>
     </w:p>
     <w:p>
@@ -14489,23 +13830,7 @@
           <w:sz w:val="24"/>
           <w:szCs w:val="24"/>
         </w:rPr>
-        <w:t xml:space="preserve">- </w:t>
-      </w:r>
-      <w:proofErr w:type="spellStart"/>
-      <w:r>
-        <w:rPr>
-          <w:sz w:val="24"/>
-          <w:szCs w:val="24"/>
-        </w:rPr>
-        <w:t>AppException</w:t>
-      </w:r>
-      <w:proofErr w:type="spellEnd"/>
-      <w:r>
-        <w:rPr>
-          <w:sz w:val="24"/>
-          <w:szCs w:val="24"/>
-        </w:rPr>
-        <w:t xml:space="preserve">: Middleware implementado para controlar as </w:t>
+        <w:t xml:space="preserve">- AppException: Middleware implementado para controlar as </w:t>
       </w:r>
       <w:r>
         <w:rPr>
@@ -14738,7 +14063,6 @@
         </w:rPr>
         <w:t xml:space="preserve"> utilizando o input “Procure por um usuário”, a pesquisa é ativada quando a tecla </w:t>
       </w:r>
-      <w:proofErr w:type="spellStart"/>
       <w:r>
         <w:rPr>
           <w:sz w:val="24"/>
@@ -14746,7 +14070,6 @@
         </w:rPr>
         <w:t>enter</w:t>
       </w:r>
-      <w:proofErr w:type="spellEnd"/>
       <w:r>
         <w:rPr>
           <w:sz w:val="24"/>
@@ -14822,63 +14145,13 @@
           <w:szCs w:val="24"/>
         </w:rPr>
       </w:pPr>
-      <w:proofErr w:type="spellStart"/>
-      <w:r>
-        <w:rPr>
-          <w:sz w:val="24"/>
-          <w:szCs w:val="24"/>
-        </w:rPr>
-        <w:t>Lorem</w:t>
-      </w:r>
-      <w:proofErr w:type="spellEnd"/>
-      <w:r>
-        <w:rPr>
-          <w:sz w:val="24"/>
-          <w:szCs w:val="24"/>
-        </w:rPr>
-        <w:t xml:space="preserve"> ipsum </w:t>
-      </w:r>
-      <w:proofErr w:type="spellStart"/>
-      <w:r>
-        <w:rPr>
-          <w:sz w:val="24"/>
-          <w:szCs w:val="24"/>
-        </w:rPr>
-        <w:t>bla</w:t>
-      </w:r>
-      <w:proofErr w:type="spellEnd"/>
-      <w:r>
-        <w:rPr>
-          <w:sz w:val="24"/>
-          <w:szCs w:val="24"/>
-        </w:rPr>
-        <w:t xml:space="preserve"> </w:t>
-      </w:r>
-      <w:proofErr w:type="spellStart"/>
-      <w:r>
-        <w:rPr>
-          <w:sz w:val="24"/>
-          <w:szCs w:val="24"/>
-        </w:rPr>
-        <w:t>bla</w:t>
-      </w:r>
-      <w:proofErr w:type="spellEnd"/>
-      <w:r>
-        <w:rPr>
-          <w:sz w:val="24"/>
-          <w:szCs w:val="24"/>
-        </w:rPr>
-        <w:t xml:space="preserve"> </w:t>
-      </w:r>
-      <w:proofErr w:type="spellStart"/>
-      <w:r>
-        <w:rPr>
-          <w:sz w:val="24"/>
-          <w:szCs w:val="24"/>
-        </w:rPr>
-        <w:t>bla</w:t>
-      </w:r>
-      <w:proofErr w:type="spellEnd"/>
+      <w:r>
+        <w:rPr>
+          <w:sz w:val="24"/>
+          <w:szCs w:val="24"/>
+        </w:rPr>
+        <w:t>Lorem ipsum bla bla bla</w:t>
+      </w:r>
     </w:p>
     <w:p>
       <w:pPr>
@@ -16043,10 +15316,7 @@
         <w:t>–</w:t>
       </w:r>
       <w:r>
-        <w:t xml:space="preserve"> Manutenibilidade</w:t>
-      </w:r>
-      <w:r>
-        <w:t xml:space="preserve">: </w:t>
+        <w:t xml:space="preserve"> Manutenibilidade: </w:t>
       </w:r>
       <w:r>
         <w:t>Os sistemas envolvidos na solução devem possuir esteiras de deploy automático, sendo assim, havendo a necessidade de publicação de versões em produção somente será necessário gerar u</w:t>
@@ -16134,8 +15404,8 @@
         <w:tblLook w:val="04A0" w:firstRow="1" w:lastRow="0" w:firstColumn="1" w:lastColumn="0" w:noHBand="0" w:noVBand="1"/>
       </w:tblPr>
       <w:tblGrid>
-        <w:gridCol w:w="4120"/>
-        <w:gridCol w:w="4185"/>
+        <w:gridCol w:w="4140"/>
+        <w:gridCol w:w="4165"/>
       </w:tblGrid>
       <w:tr>
         <w:tc>
@@ -16182,7 +15452,7 @@
                 <w:sz w:val="24"/>
                 <w:szCs w:val="24"/>
               </w:rPr>
-              <w:t>Interoperabilidade</w:t>
+              <w:t>Rastreabilidade</w:t>
             </w:r>
           </w:p>
         </w:tc>
@@ -16235,10 +15505,21 @@
             </w:pPr>
             <w:r>
               <w:rPr>
-                <w:sz w:val="24"/>
-                <w:szCs w:val="24"/>
-              </w:rPr>
-              <w:t>O sistema deve se comunicar com outras tecnologias.</w:t>
+                <w:rFonts w:ascii="Arial" w:hAnsi="Arial" w:cs="Arial"/>
+              </w:rPr>
+              <w:t xml:space="preserve">O sistema deve </w:t>
+            </w:r>
+            <w:r>
+              <w:rPr>
+                <w:rFonts w:ascii="Arial" w:hAnsi="Arial" w:cs="Arial"/>
+              </w:rPr>
+              <w:t>manter um registro de log para todas as alterações que ocorrerem no cadastro dos clientes</w:t>
+            </w:r>
+            <w:r>
+              <w:rPr>
+                <w:rFonts w:ascii="Arial" w:hAnsi="Arial" w:cs="Arial"/>
+              </w:rPr>
+              <w:t>.</w:t>
             </w:r>
           </w:p>
         </w:tc>
@@ -16295,49 +15576,28 @@
                 <w:sz w:val="24"/>
                 <w:szCs w:val="24"/>
               </w:rPr>
-              <w:t>O sistema deve ter como resposta a</w:t>
+              <w:t xml:space="preserve">O sistema deve </w:t>
             </w:r>
             <w:r>
               <w:rPr>
                 <w:sz w:val="24"/>
                 <w:szCs w:val="24"/>
               </w:rPr>
-              <w:t xml:space="preserve"> uma</w:t>
+              <w:t>permitir a identificação do responsável pelas alterações no cadastro de clientes</w:t>
             </w:r>
             <w:r>
               <w:rPr>
                 <w:sz w:val="24"/>
                 <w:szCs w:val="24"/>
               </w:rPr>
-              <w:t xml:space="preserve"> requisição uma </w:t>
+              <w:t>, além disso deve</w:t>
             </w:r>
             <w:r>
               <w:rPr>
                 <w:sz w:val="24"/>
                 <w:szCs w:val="24"/>
               </w:rPr>
-              <w:t>saída</w:t>
-            </w:r>
-            <w:r>
-              <w:rPr>
-                <w:sz w:val="24"/>
-                <w:szCs w:val="24"/>
-              </w:rPr>
-              <w:t xml:space="preserve"> de fácil leitura</w:t>
-            </w:r>
-            <w:r>
-              <w:rPr>
-                <w:sz w:val="24"/>
-                <w:szCs w:val="24"/>
-              </w:rPr>
-              <w:t xml:space="preserve"> por outro componente</w:t>
-            </w:r>
-            <w:r>
-              <w:rPr>
-                <w:sz w:val="24"/>
-                <w:szCs w:val="24"/>
-              </w:rPr>
-              <w:t>.</w:t>
+              <w:t xml:space="preserve"> registrar quais informações foram alteradas.</w:t>
             </w:r>
           </w:p>
         </w:tc>
@@ -16522,7 +15782,7 @@
                 <w:sz w:val="24"/>
                 <w:szCs w:val="24"/>
               </w:rPr>
-              <w:t>O sistema de monitoramento envia uma requisição para o serviço REST do módulo de informações gerenciais.</w:t>
+              <w:t>Sistemas enviam requisições para a API rest do sistema My-Customers</w:t>
             </w:r>
           </w:p>
         </w:tc>
@@ -16579,21 +15839,7 @@
                 <w:sz w:val="24"/>
                 <w:szCs w:val="24"/>
               </w:rPr>
-              <w:t>Cria</w:t>
-            </w:r>
-            <w:r>
-              <w:rPr>
-                <w:sz w:val="24"/>
-                <w:szCs w:val="24"/>
-              </w:rPr>
-              <w:t>r um serviço REST para atender à</w:t>
-            </w:r>
-            <w:r>
-              <w:rPr>
-                <w:sz w:val="24"/>
-                <w:szCs w:val="24"/>
-              </w:rPr>
-              <w:t>s requisições do sistema de monitoramento</w:t>
+              <w:t>Elaborar inteligência que receba todas as alterações que mudem o estado do cadastro do cliente e envie para o sistema responsável por persistir os logs.</w:t>
             </w:r>
           </w:p>
         </w:tc>
@@ -16653,7 +15899,21 @@
                 <w:sz w:val="24"/>
                 <w:szCs w:val="24"/>
               </w:rPr>
-              <w:t>Retornar os dados requisitados no formato JSON</w:t>
+              <w:t xml:space="preserve">Persistir os logs enviados e possibilitar consulta através de interface </w:t>
+            </w:r>
+            <w:r>
+              <w:rPr>
+                <w:sz w:val="24"/>
+                <w:szCs w:val="24"/>
+              </w:rPr>
+              <w:t xml:space="preserve">para </w:t>
+            </w:r>
+            <w:r>
+              <w:rPr>
+                <w:sz w:val="24"/>
+                <w:szCs w:val="24"/>
+              </w:rPr>
+              <w:t>usuário.</w:t>
             </w:r>
           </w:p>
         </w:tc>
@@ -16730,14 +15990,955 @@
                 <w:sz w:val="24"/>
                 <w:szCs w:val="24"/>
               </w:rPr>
-              <w:t>Alguma instabilidade na rede pode deixar a conexão lenta</w:t>
+              <w:t xml:space="preserve">Instabilidade no servidor responsável por armazenamento dos logs </w:t>
             </w:r>
             <w:r>
               <w:rPr>
                 <w:sz w:val="24"/>
                 <w:szCs w:val="24"/>
               </w:rPr>
-              <w:t xml:space="preserve"> ou mesmo a perda de pacotes</w:t>
+              <w:t>causando</w:t>
+            </w:r>
+            <w:r>
+              <w:rPr>
+                <w:sz w:val="24"/>
+                <w:szCs w:val="24"/>
+              </w:rPr>
+              <w:t xml:space="preserve"> perda de pacotes.</w:t>
+            </w:r>
+          </w:p>
+        </w:tc>
+      </w:tr>
+      <w:tr>
+        <w:tc>
+          <w:tcPr>
+            <w:tcW w:w="4605" w:type="dxa"/>
+            <w:shd w:val="pct10" w:color="auto" w:fill="auto"/>
+          </w:tcPr>
+          <w:p>
+            <w:pPr>
+              <w:suppressAutoHyphens/>
+              <w:spacing w:before="100" w:beforeAutospacing="1" w:after="100" w:afterAutospacing="1" w:line="360" w:lineRule="auto"/>
+              <w:jc w:val="both"/>
+              <w:rPr>
+                <w:sz w:val="24"/>
+                <w:szCs w:val="24"/>
+              </w:rPr>
+            </w:pPr>
+            <w:r>
+              <w:rPr>
+                <w:sz w:val="24"/>
+                <w:szCs w:val="24"/>
+              </w:rPr>
+              <w:t>Pontos de Sensibilidade:</w:t>
+            </w:r>
+          </w:p>
+        </w:tc>
+        <w:tc>
+          <w:tcPr>
+            <w:tcW w:w="4606" w:type="dxa"/>
+            <w:shd w:val="clear" w:color="auto" w:fill="auto"/>
+          </w:tcPr>
+          <w:p>
+            <w:pPr>
+              <w:suppressAutoHyphens/>
+              <w:spacing w:before="100" w:beforeAutospacing="1" w:after="100" w:afterAutospacing="1" w:line="360" w:lineRule="auto"/>
+              <w:jc w:val="both"/>
+              <w:rPr>
+                <w:sz w:val="24"/>
+                <w:szCs w:val="24"/>
+              </w:rPr>
+            </w:pPr>
+            <w:r>
+              <w:rPr>
+                <w:sz w:val="24"/>
+                <w:szCs w:val="24"/>
+              </w:rPr>
+              <w:t>Não há</w:t>
+            </w:r>
+          </w:p>
+        </w:tc>
+      </w:tr>
+      <w:tr>
+        <w:tc>
+          <w:tcPr>
+            <w:tcW w:w="4605" w:type="dxa"/>
+            <w:shd w:val="pct10" w:color="auto" w:fill="auto"/>
+          </w:tcPr>
+          <w:p>
+            <w:pPr>
+              <w:suppressAutoHyphens/>
+              <w:spacing w:before="100" w:beforeAutospacing="1" w:after="100" w:afterAutospacing="1" w:line="360" w:lineRule="auto"/>
+              <w:jc w:val="both"/>
+              <w:rPr>
+                <w:sz w:val="24"/>
+                <w:szCs w:val="24"/>
+              </w:rPr>
+            </w:pPr>
+            <w:r>
+              <w:rPr>
+                <w:sz w:val="24"/>
+                <w:szCs w:val="24"/>
+              </w:rPr>
+              <w:t>Tradeoff:</w:t>
+            </w:r>
+          </w:p>
+        </w:tc>
+        <w:tc>
+          <w:tcPr>
+            <w:tcW w:w="4606" w:type="dxa"/>
+            <w:shd w:val="clear" w:color="auto" w:fill="auto"/>
+          </w:tcPr>
+          <w:p>
+            <w:pPr>
+              <w:suppressAutoHyphens/>
+              <w:spacing w:before="100" w:beforeAutospacing="1" w:after="100" w:afterAutospacing="1" w:line="360" w:lineRule="auto"/>
+              <w:jc w:val="both"/>
+              <w:rPr>
+                <w:sz w:val="24"/>
+                <w:szCs w:val="24"/>
+              </w:rPr>
+            </w:pPr>
+            <w:r>
+              <w:rPr>
+                <w:sz w:val="24"/>
+                <w:szCs w:val="24"/>
+              </w:rPr>
+              <w:t>Não há</w:t>
+            </w:r>
+          </w:p>
+        </w:tc>
+      </w:tr>
+    </w:tbl>
+    <w:p>
+      <w:pPr>
+        <w:pStyle w:val="Corpodetexto"/>
+      </w:pPr>
+    </w:p>
+    <w:tbl>
+      <w:tblPr>
+        <w:tblW w:w="0" w:type="auto"/>
+        <w:tblBorders>
+          <w:top w:val="single" w:sz="4" w:space="0" w:color="auto"/>
+          <w:left w:val="single" w:sz="4" w:space="0" w:color="auto"/>
+          <w:bottom w:val="single" w:sz="4" w:space="0" w:color="auto"/>
+          <w:right w:val="single" w:sz="4" w:space="0" w:color="auto"/>
+          <w:insideH w:val="single" w:sz="4" w:space="0" w:color="auto"/>
+          <w:insideV w:val="single" w:sz="4" w:space="0" w:color="auto"/>
+        </w:tblBorders>
+        <w:tblLook w:val="04A0" w:firstRow="1" w:lastRow="0" w:firstColumn="1" w:lastColumn="0" w:noHBand="0" w:noVBand="1"/>
+      </w:tblPr>
+      <w:tblGrid>
+        <w:gridCol w:w="4483"/>
+        <w:gridCol w:w="3822"/>
+      </w:tblGrid>
+      <w:tr>
+        <w:tc>
+          <w:tcPr>
+            <w:tcW w:w="4605" w:type="dxa"/>
+            <w:shd w:val="pct15" w:color="auto" w:fill="auto"/>
+          </w:tcPr>
+          <w:p>
+            <w:pPr>
+              <w:suppressAutoHyphens/>
+              <w:spacing w:before="100" w:beforeAutospacing="1" w:after="100" w:afterAutospacing="1" w:line="360" w:lineRule="auto"/>
+              <w:jc w:val="both"/>
+              <w:rPr>
+                <w:sz w:val="24"/>
+                <w:szCs w:val="24"/>
+              </w:rPr>
+            </w:pPr>
+            <w:r>
+              <w:rPr>
+                <w:sz w:val="24"/>
+                <w:szCs w:val="24"/>
+              </w:rPr>
+              <w:t>Atributo de Qualidade:</w:t>
+            </w:r>
+          </w:p>
+        </w:tc>
+        <w:tc>
+          <w:tcPr>
+            <w:tcW w:w="4606" w:type="dxa"/>
+            <w:shd w:val="clear" w:color="auto" w:fill="auto"/>
+          </w:tcPr>
+          <w:p>
+            <w:pPr>
+              <w:suppressAutoHyphens/>
+              <w:spacing w:before="100" w:beforeAutospacing="1" w:after="100" w:afterAutospacing="1" w:line="360" w:lineRule="auto"/>
+              <w:jc w:val="both"/>
+              <w:rPr>
+                <w:sz w:val="24"/>
+                <w:szCs w:val="24"/>
+              </w:rPr>
+            </w:pPr>
+            <w:r>
+              <w:rPr>
+                <w:sz w:val="24"/>
+                <w:szCs w:val="24"/>
+              </w:rPr>
+              <w:t>Compatibilidade</w:t>
+            </w:r>
+          </w:p>
+        </w:tc>
+      </w:tr>
+      <w:tr>
+        <w:tc>
+          <w:tcPr>
+            <w:tcW w:w="4605" w:type="dxa"/>
+            <w:tcBorders>
+              <w:bottom w:val="single" w:sz="4" w:space="0" w:color="auto"/>
+            </w:tcBorders>
+            <w:shd w:val="pct15" w:color="auto" w:fill="auto"/>
+          </w:tcPr>
+          <w:p>
+            <w:pPr>
+              <w:suppressAutoHyphens/>
+              <w:spacing w:before="100" w:beforeAutospacing="1" w:after="100" w:afterAutospacing="1" w:line="360" w:lineRule="auto"/>
+              <w:jc w:val="both"/>
+              <w:rPr>
+                <w:sz w:val="24"/>
+                <w:szCs w:val="24"/>
+              </w:rPr>
+            </w:pPr>
+            <w:r>
+              <w:rPr>
+                <w:sz w:val="24"/>
+                <w:szCs w:val="24"/>
+              </w:rPr>
+              <w:t>Requisito de Qualidade:</w:t>
+            </w:r>
+          </w:p>
+        </w:tc>
+        <w:tc>
+          <w:tcPr>
+            <w:tcW w:w="4606" w:type="dxa"/>
+            <w:tcBorders>
+              <w:bottom w:val="single" w:sz="4" w:space="0" w:color="auto"/>
+            </w:tcBorders>
+            <w:shd w:val="clear" w:color="auto" w:fill="auto"/>
+          </w:tcPr>
+          <w:p>
+            <w:pPr>
+              <w:suppressAutoHyphens/>
+              <w:spacing w:before="100" w:beforeAutospacing="1" w:after="100" w:afterAutospacing="1" w:line="360" w:lineRule="auto"/>
+              <w:jc w:val="both"/>
+              <w:rPr>
+                <w:sz w:val="24"/>
+                <w:szCs w:val="24"/>
+              </w:rPr>
+            </w:pPr>
+            <w:r>
+              <w:rPr>
+                <w:sz w:val="24"/>
+                <w:szCs w:val="24"/>
+              </w:rPr>
+              <w:t>O front-end deve se</w:t>
+            </w:r>
+            <w:r>
+              <w:rPr>
+                <w:sz w:val="24"/>
+                <w:szCs w:val="24"/>
+              </w:rPr>
+              <w:t>r compatível com os navegadores: C</w:t>
+            </w:r>
+            <w:r>
+              <w:rPr>
+                <w:sz w:val="24"/>
+                <w:szCs w:val="24"/>
+              </w:rPr>
+              <w:t>hrome, Firefox e Edge</w:t>
+            </w:r>
+            <w:r>
+              <w:rPr>
+                <w:sz w:val="24"/>
+                <w:szCs w:val="24"/>
+              </w:rPr>
+              <w:t>.</w:t>
+            </w:r>
+          </w:p>
+        </w:tc>
+      </w:tr>
+      <w:tr>
+        <w:tc>
+          <w:tcPr>
+            <w:tcW w:w="9211" w:type="dxa"/>
+            <w:gridSpan w:val="2"/>
+            <w:shd w:val="pct15" w:color="auto" w:fill="auto"/>
+          </w:tcPr>
+          <w:p>
+            <w:pPr>
+              <w:suppressAutoHyphens/>
+              <w:spacing w:before="100" w:beforeAutospacing="1" w:after="100" w:afterAutospacing="1" w:line="360" w:lineRule="auto"/>
+              <w:jc w:val="both"/>
+              <w:rPr>
+                <w:sz w:val="24"/>
+                <w:szCs w:val="24"/>
+              </w:rPr>
+            </w:pPr>
+            <w:r>
+              <w:rPr>
+                <w:sz w:val="24"/>
+                <w:szCs w:val="24"/>
+              </w:rPr>
+              <w:t>Preocupação:</w:t>
+            </w:r>
+          </w:p>
+        </w:tc>
+      </w:tr>
+      <w:tr>
+        <w:tc>
+          <w:tcPr>
+            <w:tcW w:w="9211" w:type="dxa"/>
+            <w:gridSpan w:val="2"/>
+            <w:tcBorders>
+              <w:bottom w:val="single" w:sz="4" w:space="0" w:color="auto"/>
+            </w:tcBorders>
+            <w:shd w:val="clear" w:color="auto" w:fill="auto"/>
+          </w:tcPr>
+          <w:p>
+            <w:pPr>
+              <w:suppressAutoHyphens/>
+              <w:spacing w:before="100" w:beforeAutospacing="1" w:after="100" w:afterAutospacing="1" w:line="360" w:lineRule="auto"/>
+              <w:jc w:val="both"/>
+              <w:rPr>
+                <w:sz w:val="24"/>
+                <w:szCs w:val="24"/>
+              </w:rPr>
+            </w:pPr>
+            <w:r>
+              <w:rPr>
+                <w:sz w:val="24"/>
+                <w:szCs w:val="24"/>
+              </w:rPr>
+              <w:t>O front-end deve se manter funcional e preservar o design sendo executado nos navegadores Chrome, Firefox e Edge</w:t>
+            </w:r>
+            <w:r>
+              <w:rPr>
+                <w:sz w:val="24"/>
+                <w:szCs w:val="24"/>
+              </w:rPr>
+              <w:t>.</w:t>
+            </w:r>
+          </w:p>
+        </w:tc>
+      </w:tr>
+      <w:tr>
+        <w:tc>
+          <w:tcPr>
+            <w:tcW w:w="9211" w:type="dxa"/>
+            <w:gridSpan w:val="2"/>
+            <w:shd w:val="pct15" w:color="auto" w:fill="auto"/>
+          </w:tcPr>
+          <w:p>
+            <w:pPr>
+              <w:suppressAutoHyphens/>
+              <w:spacing w:before="100" w:beforeAutospacing="1" w:after="100" w:afterAutospacing="1" w:line="360" w:lineRule="auto"/>
+              <w:jc w:val="both"/>
+              <w:rPr>
+                <w:sz w:val="24"/>
+                <w:szCs w:val="24"/>
+              </w:rPr>
+            </w:pPr>
+            <w:r>
+              <w:rPr>
+                <w:sz w:val="24"/>
+                <w:szCs w:val="24"/>
+              </w:rPr>
+              <w:t>Cenário(s):</w:t>
+            </w:r>
+          </w:p>
+        </w:tc>
+      </w:tr>
+      <w:tr>
+        <w:tc>
+          <w:tcPr>
+            <w:tcW w:w="9211" w:type="dxa"/>
+            <w:gridSpan w:val="2"/>
+            <w:tcBorders>
+              <w:bottom w:val="single" w:sz="4" w:space="0" w:color="auto"/>
+            </w:tcBorders>
+            <w:shd w:val="clear" w:color="auto" w:fill="auto"/>
+          </w:tcPr>
+          <w:p>
+            <w:pPr>
+              <w:suppressAutoHyphens/>
+              <w:spacing w:before="100" w:beforeAutospacing="1" w:after="100" w:afterAutospacing="1" w:line="360" w:lineRule="auto"/>
+              <w:jc w:val="both"/>
+              <w:rPr>
+                <w:sz w:val="24"/>
+                <w:szCs w:val="24"/>
+              </w:rPr>
+            </w:pPr>
+            <w:r>
+              <w:rPr>
+                <w:sz w:val="24"/>
+                <w:szCs w:val="24"/>
+              </w:rPr>
+              <w:t xml:space="preserve">Cenário </w:t>
+            </w:r>
+            <w:r>
+              <w:rPr>
+                <w:sz w:val="24"/>
+                <w:szCs w:val="24"/>
+              </w:rPr>
+              <w:t>4</w:t>
+            </w:r>
+          </w:p>
+        </w:tc>
+      </w:tr>
+      <w:tr>
+        <w:tc>
+          <w:tcPr>
+            <w:tcW w:w="9211" w:type="dxa"/>
+            <w:gridSpan w:val="2"/>
+            <w:shd w:val="pct15" w:color="auto" w:fill="auto"/>
+          </w:tcPr>
+          <w:p>
+            <w:pPr>
+              <w:tabs>
+                <w:tab w:val="left" w:pos="1490"/>
+              </w:tabs>
+              <w:suppressAutoHyphens/>
+              <w:spacing w:before="100" w:beforeAutospacing="1" w:after="100" w:afterAutospacing="1" w:line="360" w:lineRule="auto"/>
+              <w:jc w:val="both"/>
+              <w:rPr>
+                <w:sz w:val="24"/>
+                <w:szCs w:val="24"/>
+              </w:rPr>
+            </w:pPr>
+            <w:r>
+              <w:rPr>
+                <w:sz w:val="24"/>
+                <w:szCs w:val="24"/>
+              </w:rPr>
+              <w:t>Ambiente:</w:t>
+            </w:r>
+          </w:p>
+        </w:tc>
+      </w:tr>
+      <w:tr>
+        <w:tc>
+          <w:tcPr>
+            <w:tcW w:w="9211" w:type="dxa"/>
+            <w:gridSpan w:val="2"/>
+            <w:tcBorders>
+              <w:bottom w:val="single" w:sz="4" w:space="0" w:color="auto"/>
+            </w:tcBorders>
+            <w:shd w:val="clear" w:color="auto" w:fill="auto"/>
+          </w:tcPr>
+          <w:p>
+            <w:pPr>
+              <w:suppressAutoHyphens/>
+              <w:spacing w:before="100" w:beforeAutospacing="1" w:after="100" w:afterAutospacing="1" w:line="360" w:lineRule="auto"/>
+              <w:jc w:val="both"/>
+              <w:rPr>
+                <w:sz w:val="24"/>
+                <w:szCs w:val="24"/>
+              </w:rPr>
+            </w:pPr>
+            <w:r>
+              <w:rPr>
+                <w:sz w:val="24"/>
+                <w:szCs w:val="24"/>
+              </w:rPr>
+              <w:t>Sistema e</w:t>
+            </w:r>
+            <w:r>
+              <w:rPr>
+                <w:sz w:val="24"/>
+                <w:szCs w:val="24"/>
+              </w:rPr>
+              <w:t>m operação normal</w:t>
+            </w:r>
+          </w:p>
+        </w:tc>
+      </w:tr>
+      <w:tr>
+        <w:tc>
+          <w:tcPr>
+            <w:tcW w:w="9211" w:type="dxa"/>
+            <w:gridSpan w:val="2"/>
+            <w:shd w:val="pct15" w:color="auto" w:fill="auto"/>
+          </w:tcPr>
+          <w:p>
+            <w:pPr>
+              <w:tabs>
+                <w:tab w:val="left" w:pos="1775"/>
+              </w:tabs>
+              <w:suppressAutoHyphens/>
+              <w:spacing w:before="100" w:beforeAutospacing="1" w:after="100" w:afterAutospacing="1" w:line="360" w:lineRule="auto"/>
+              <w:jc w:val="both"/>
+              <w:rPr>
+                <w:sz w:val="24"/>
+                <w:szCs w:val="24"/>
+              </w:rPr>
+            </w:pPr>
+            <w:r>
+              <w:rPr>
+                <w:sz w:val="24"/>
+                <w:szCs w:val="24"/>
+              </w:rPr>
+              <w:t>Estímulo:</w:t>
+            </w:r>
+          </w:p>
+        </w:tc>
+      </w:tr>
+      <w:tr>
+        <w:tc>
+          <w:tcPr>
+            <w:tcW w:w="9211" w:type="dxa"/>
+            <w:gridSpan w:val="2"/>
+            <w:tcBorders>
+              <w:bottom w:val="single" w:sz="4" w:space="0" w:color="auto"/>
+            </w:tcBorders>
+            <w:shd w:val="clear" w:color="auto" w:fill="auto"/>
+          </w:tcPr>
+          <w:p>
+            <w:pPr>
+              <w:suppressAutoHyphens/>
+              <w:spacing w:before="100" w:beforeAutospacing="1" w:after="100" w:afterAutospacing="1" w:line="360" w:lineRule="auto"/>
+              <w:jc w:val="both"/>
+              <w:rPr>
+                <w:sz w:val="24"/>
+                <w:szCs w:val="24"/>
+              </w:rPr>
+            </w:pPr>
+            <w:r>
+              <w:rPr>
+                <w:sz w:val="24"/>
+                <w:szCs w:val="24"/>
+              </w:rPr>
+              <w:t>Usuário acessa o front-end em diferentes navegadores.</w:t>
+            </w:r>
+          </w:p>
+        </w:tc>
+      </w:tr>
+      <w:tr>
+        <w:tc>
+          <w:tcPr>
+            <w:tcW w:w="9211" w:type="dxa"/>
+            <w:gridSpan w:val="2"/>
+            <w:shd w:val="pct15" w:color="auto" w:fill="auto"/>
+          </w:tcPr>
+          <w:p>
+            <w:pPr>
+              <w:suppressAutoHyphens/>
+              <w:spacing w:before="100" w:beforeAutospacing="1" w:after="100" w:afterAutospacing="1" w:line="360" w:lineRule="auto"/>
+              <w:jc w:val="both"/>
+              <w:rPr>
+                <w:sz w:val="24"/>
+                <w:szCs w:val="24"/>
+              </w:rPr>
+            </w:pPr>
+            <w:r>
+              <w:rPr>
+                <w:sz w:val="24"/>
+                <w:szCs w:val="24"/>
+              </w:rPr>
+              <w:t>Mecanismo:</w:t>
+            </w:r>
+          </w:p>
+        </w:tc>
+      </w:tr>
+      <w:tr>
+        <w:tc>
+          <w:tcPr>
+            <w:tcW w:w="9211" w:type="dxa"/>
+            <w:gridSpan w:val="2"/>
+            <w:tcBorders>
+              <w:bottom w:val="single" w:sz="4" w:space="0" w:color="auto"/>
+            </w:tcBorders>
+            <w:shd w:val="clear" w:color="auto" w:fill="auto"/>
+          </w:tcPr>
+          <w:p>
+            <w:pPr>
+              <w:suppressAutoHyphens/>
+              <w:spacing w:before="100" w:beforeAutospacing="1" w:after="100" w:afterAutospacing="1" w:line="360" w:lineRule="auto"/>
+              <w:jc w:val="both"/>
+              <w:rPr>
+                <w:sz w:val="24"/>
+                <w:szCs w:val="24"/>
+              </w:rPr>
+            </w:pPr>
+            <w:r>
+              <w:rPr>
+                <w:sz w:val="24"/>
+                <w:szCs w:val="24"/>
+              </w:rPr>
+              <w:t>Adequar código do front-end para diferentes navegadores caso necessário.</w:t>
+            </w:r>
+          </w:p>
+        </w:tc>
+      </w:tr>
+      <w:tr>
+        <w:tc>
+          <w:tcPr>
+            <w:tcW w:w="9211" w:type="dxa"/>
+            <w:gridSpan w:val="2"/>
+            <w:shd w:val="pct15" w:color="auto" w:fill="auto"/>
+          </w:tcPr>
+          <w:p>
+            <w:pPr>
+              <w:tabs>
+                <w:tab w:val="left" w:pos="2478"/>
+              </w:tabs>
+              <w:suppressAutoHyphens/>
+              <w:spacing w:before="100" w:beforeAutospacing="1" w:after="100" w:afterAutospacing="1" w:line="360" w:lineRule="auto"/>
+              <w:jc w:val="both"/>
+              <w:rPr>
+                <w:sz w:val="24"/>
+                <w:szCs w:val="24"/>
+              </w:rPr>
+            </w:pPr>
+            <w:r>
+              <w:rPr>
+                <w:sz w:val="24"/>
+                <w:szCs w:val="24"/>
+              </w:rPr>
+              <w:t>Medida de resposta:</w:t>
+            </w:r>
+          </w:p>
+        </w:tc>
+      </w:tr>
+      <w:tr>
+        <w:tc>
+          <w:tcPr>
+            <w:tcW w:w="9211" w:type="dxa"/>
+            <w:gridSpan w:val="2"/>
+            <w:tcBorders>
+              <w:bottom w:val="single" w:sz="4" w:space="0" w:color="auto"/>
+            </w:tcBorders>
+            <w:shd w:val="clear" w:color="auto" w:fill="auto"/>
+          </w:tcPr>
+          <w:p>
+            <w:pPr>
+              <w:suppressAutoHyphens/>
+              <w:spacing w:before="100" w:beforeAutospacing="1" w:after="100" w:afterAutospacing="1" w:line="360" w:lineRule="auto"/>
+              <w:jc w:val="both"/>
+              <w:rPr>
+                <w:sz w:val="24"/>
+                <w:szCs w:val="24"/>
+              </w:rPr>
+            </w:pPr>
+            <w:r>
+              <w:rPr>
+                <w:sz w:val="24"/>
+                <w:szCs w:val="24"/>
+              </w:rPr>
+              <w:t>Design é apresentado de forma idêntica e sistema permanece funcional em diferentes navegadores.</w:t>
+            </w:r>
+          </w:p>
+          <w:p>
+            <w:pPr>
+              <w:suppressAutoHyphens/>
+              <w:spacing w:before="100" w:beforeAutospacing="1" w:after="100" w:afterAutospacing="1" w:line="360" w:lineRule="auto"/>
+              <w:jc w:val="both"/>
+              <w:rPr>
+                <w:sz w:val="24"/>
+                <w:szCs w:val="24"/>
+              </w:rPr>
+            </w:pPr>
+            <w:r>
+              <w:rPr>
+                <w:sz w:val="24"/>
+                <w:szCs w:val="24"/>
+              </w:rPr>
+              <w:lastRenderedPageBreak/>
+              <w:t>Edge:</w:t>
+            </w:r>
+            <w:r>
+              <w:rPr>
+                <w:sz w:val="24"/>
+                <w:szCs w:val="24"/>
+              </w:rPr>
+              <w:br/>
+            </w:r>
+            <w:r>
+              <w:rPr>
+                <w:noProof/>
+              </w:rPr>
+              <w:drawing>
+                <wp:inline distT="0" distB="0" distL="0" distR="0" wp14:anchorId="58D59B08" wp14:editId="15A95647">
+                  <wp:extent cx="5280025" cy="1952625"/>
+                  <wp:effectExtent l="0" t="0" r="0" b="9525"/>
+                  <wp:docPr id="5" name="Imagem 5"/>
+                  <wp:cNvGraphicFramePr>
+                    <a:graphicFrameLocks xmlns:a="http://schemas.openxmlformats.org/drawingml/2006/main" noChangeAspect="1"/>
+                  </wp:cNvGraphicFramePr>
+                  <a:graphic xmlns:a="http://schemas.openxmlformats.org/drawingml/2006/main">
+                    <a:graphicData uri="http://schemas.openxmlformats.org/drawingml/2006/picture">
+                      <pic:pic xmlns:pic="http://schemas.openxmlformats.org/drawingml/2006/picture">
+                        <pic:nvPicPr>
+                          <pic:cNvPr id="1" name=""/>
+                          <pic:cNvPicPr/>
+                        </pic:nvPicPr>
+                        <pic:blipFill>
+                          <a:blip r:embed="rId19"/>
+                          <a:stretch>
+                            <a:fillRect/>
+                          </a:stretch>
+                        </pic:blipFill>
+                        <pic:spPr>
+                          <a:xfrm>
+                            <a:off x="0" y="0"/>
+                            <a:ext cx="5280025" cy="1952625"/>
+                          </a:xfrm>
+                          <a:prstGeom prst="rect">
+                            <a:avLst/>
+                          </a:prstGeom>
+                        </pic:spPr>
+                      </pic:pic>
+                    </a:graphicData>
+                  </a:graphic>
+                </wp:inline>
+              </w:drawing>
+            </w:r>
+          </w:p>
+          <w:p>
+            <w:pPr>
+              <w:suppressAutoHyphens/>
+              <w:spacing w:before="100" w:beforeAutospacing="1" w:after="100" w:afterAutospacing="1" w:line="360" w:lineRule="auto"/>
+              <w:jc w:val="both"/>
+              <w:rPr>
+                <w:sz w:val="24"/>
+                <w:szCs w:val="24"/>
+              </w:rPr>
+            </w:pPr>
+            <w:r>
+              <w:rPr>
+                <w:sz w:val="24"/>
+                <w:szCs w:val="24"/>
+              </w:rPr>
+              <w:t>Chrome:</w:t>
+            </w:r>
+            <w:r>
+              <w:rPr>
+                <w:sz w:val="24"/>
+                <w:szCs w:val="24"/>
+              </w:rPr>
+              <w:br/>
+            </w:r>
+            <w:r>
+              <w:rPr>
+                <w:sz w:val="24"/>
+                <w:szCs w:val="24"/>
+              </w:rPr>
+              <w:drawing>
+                <wp:inline distT="0" distB="0" distL="0" distR="0" wp14:anchorId="1B624124" wp14:editId="2369BCD3">
+                  <wp:extent cx="5280025" cy="1932940"/>
+                  <wp:effectExtent l="0" t="0" r="0" b="0"/>
+                  <wp:docPr id="9" name="Imagem 9"/>
+                  <wp:cNvGraphicFramePr>
+                    <a:graphicFrameLocks xmlns:a="http://schemas.openxmlformats.org/drawingml/2006/main" noChangeAspect="1"/>
+                  </wp:cNvGraphicFramePr>
+                  <a:graphic xmlns:a="http://schemas.openxmlformats.org/drawingml/2006/main">
+                    <a:graphicData uri="http://schemas.openxmlformats.org/drawingml/2006/picture">
+                      <pic:pic xmlns:pic="http://schemas.openxmlformats.org/drawingml/2006/picture">
+                        <pic:nvPicPr>
+                          <pic:cNvPr id="1" name=""/>
+                          <pic:cNvPicPr/>
+                        </pic:nvPicPr>
+                        <pic:blipFill>
+                          <a:blip r:embed="rId20"/>
+                          <a:stretch>
+                            <a:fillRect/>
+                          </a:stretch>
+                        </pic:blipFill>
+                        <pic:spPr>
+                          <a:xfrm>
+                            <a:off x="0" y="0"/>
+                            <a:ext cx="5280025" cy="1932940"/>
+                          </a:xfrm>
+                          <a:prstGeom prst="rect">
+                            <a:avLst/>
+                          </a:prstGeom>
+                        </pic:spPr>
+                      </pic:pic>
+                    </a:graphicData>
+                  </a:graphic>
+                </wp:inline>
+              </w:drawing>
+            </w:r>
+          </w:p>
+          <w:p>
+            <w:pPr>
+              <w:suppressAutoHyphens/>
+              <w:spacing w:before="100" w:beforeAutospacing="1" w:after="100" w:afterAutospacing="1" w:line="360" w:lineRule="auto"/>
+              <w:jc w:val="both"/>
+              <w:rPr>
+                <w:sz w:val="24"/>
+                <w:szCs w:val="24"/>
+              </w:rPr>
+            </w:pPr>
+            <w:r>
+              <w:rPr>
+                <w:sz w:val="24"/>
+                <w:szCs w:val="24"/>
+              </w:rPr>
+              <w:t>Firefox:</w:t>
+            </w:r>
+            <w:r>
+              <w:rPr>
+                <w:noProof/>
+              </w:rPr>
+              <w:drawing>
+                <wp:inline distT="0" distB="0" distL="0" distR="0" wp14:anchorId="2EC8C46E" wp14:editId="67248F31">
+                  <wp:extent cx="5280025" cy="1979930"/>
+                  <wp:effectExtent l="0" t="0" r="0" b="1270"/>
+                  <wp:docPr id="10" name="Imagem 10"/>
+                  <wp:cNvGraphicFramePr>
+                    <a:graphicFrameLocks xmlns:a="http://schemas.openxmlformats.org/drawingml/2006/main" noChangeAspect="1"/>
+                  </wp:cNvGraphicFramePr>
+                  <a:graphic xmlns:a="http://schemas.openxmlformats.org/drawingml/2006/main">
+                    <a:graphicData uri="http://schemas.openxmlformats.org/drawingml/2006/picture">
+                      <pic:pic xmlns:pic="http://schemas.openxmlformats.org/drawingml/2006/picture">
+                        <pic:nvPicPr>
+                          <pic:cNvPr id="1" name=""/>
+                          <pic:cNvPicPr/>
+                        </pic:nvPicPr>
+                        <pic:blipFill>
+                          <a:blip r:embed="rId21"/>
+                          <a:stretch>
+                            <a:fillRect/>
+                          </a:stretch>
+                        </pic:blipFill>
+                        <pic:spPr>
+                          <a:xfrm>
+                            <a:off x="0" y="0"/>
+                            <a:ext cx="5280025" cy="1979930"/>
+                          </a:xfrm>
+                          <a:prstGeom prst="rect">
+                            <a:avLst/>
+                          </a:prstGeom>
+                        </pic:spPr>
+                      </pic:pic>
+                    </a:graphicData>
+                  </a:graphic>
+                </wp:inline>
+              </w:drawing>
+            </w:r>
+          </w:p>
+          <w:p>
+            <w:pPr>
+              <w:suppressAutoHyphens/>
+              <w:spacing w:before="100" w:beforeAutospacing="1" w:after="100" w:afterAutospacing="1" w:line="360" w:lineRule="auto"/>
+              <w:jc w:val="both"/>
+              <w:rPr>
+                <w:sz w:val="24"/>
+                <w:szCs w:val="24"/>
+              </w:rPr>
+            </w:pPr>
+          </w:p>
+          <w:p>
+            <w:pPr>
+              <w:suppressAutoHyphens/>
+              <w:spacing w:before="100" w:beforeAutospacing="1" w:after="100" w:afterAutospacing="1" w:line="360" w:lineRule="auto"/>
+              <w:jc w:val="both"/>
+              <w:rPr>
+                <w:sz w:val="24"/>
+                <w:szCs w:val="24"/>
+              </w:rPr>
+            </w:pPr>
+          </w:p>
+          <w:p>
+            <w:pPr>
+              <w:suppressAutoHyphens/>
+              <w:spacing w:before="100" w:beforeAutospacing="1" w:after="100" w:afterAutospacing="1" w:line="360" w:lineRule="auto"/>
+              <w:jc w:val="both"/>
+              <w:rPr>
+                <w:sz w:val="24"/>
+                <w:szCs w:val="24"/>
+              </w:rPr>
+            </w:pPr>
+          </w:p>
+          <w:p>
+            <w:pPr>
+              <w:suppressAutoHyphens/>
+              <w:spacing w:before="100" w:beforeAutospacing="1" w:after="100" w:afterAutospacing="1" w:line="360" w:lineRule="auto"/>
+              <w:jc w:val="both"/>
+              <w:rPr>
+                <w:sz w:val="24"/>
+                <w:szCs w:val="24"/>
+              </w:rPr>
+            </w:pPr>
+          </w:p>
+        </w:tc>
+      </w:tr>
+      <w:tr>
+        <w:tc>
+          <w:tcPr>
+            <w:tcW w:w="9211" w:type="dxa"/>
+            <w:gridSpan w:val="2"/>
+            <w:shd w:val="pct15" w:color="auto" w:fill="auto"/>
+          </w:tcPr>
+          <w:p>
+            <w:pPr>
+              <w:suppressAutoHyphens/>
+              <w:spacing w:before="100" w:beforeAutospacing="1" w:after="100" w:afterAutospacing="1" w:line="360" w:lineRule="auto"/>
+              <w:jc w:val="both"/>
+              <w:rPr>
+                <w:sz w:val="24"/>
+                <w:szCs w:val="24"/>
+              </w:rPr>
+            </w:pPr>
+            <w:r>
+              <w:rPr>
+                <w:sz w:val="24"/>
+                <w:szCs w:val="24"/>
+              </w:rPr>
+              <w:lastRenderedPageBreak/>
+              <w:t>Considerações sobre a arquitetura:</w:t>
+            </w:r>
+          </w:p>
+        </w:tc>
+      </w:tr>
+      <w:tr>
+        <w:tc>
+          <w:tcPr>
+            <w:tcW w:w="4605" w:type="dxa"/>
+            <w:shd w:val="pct10" w:color="auto" w:fill="auto"/>
+          </w:tcPr>
+          <w:p>
+            <w:pPr>
+              <w:suppressAutoHyphens/>
+              <w:spacing w:before="100" w:beforeAutospacing="1" w:after="100" w:afterAutospacing="1" w:line="360" w:lineRule="auto"/>
+              <w:jc w:val="both"/>
+              <w:rPr>
+                <w:sz w:val="24"/>
+                <w:szCs w:val="24"/>
+              </w:rPr>
+            </w:pPr>
+            <w:r>
+              <w:rPr>
+                <w:sz w:val="24"/>
+                <w:szCs w:val="24"/>
+              </w:rPr>
+              <w:t>Riscos:</w:t>
+            </w:r>
+          </w:p>
+        </w:tc>
+        <w:tc>
+          <w:tcPr>
+            <w:tcW w:w="4606" w:type="dxa"/>
+            <w:shd w:val="clear" w:color="auto" w:fill="auto"/>
+          </w:tcPr>
+          <w:p>
+            <w:pPr>
+              <w:suppressAutoHyphens/>
+              <w:spacing w:before="100" w:beforeAutospacing="1" w:after="100" w:afterAutospacing="1" w:line="360" w:lineRule="auto"/>
+              <w:jc w:val="both"/>
+              <w:rPr>
+                <w:sz w:val="24"/>
+                <w:szCs w:val="24"/>
+              </w:rPr>
+            </w:pPr>
+            <w:r>
+              <w:rPr>
+                <w:sz w:val="24"/>
+                <w:szCs w:val="24"/>
+              </w:rPr>
+              <w:t>O código do front-end pode ser interpretado de maneiras diferentes entre os navegadores, causando diferença entre o layout e até impedir que funcionalidades sejam executadas corretamente</w:t>
             </w:r>
             <w:r>
               <w:rPr>
@@ -17129,7 +17330,7 @@
         </w:rPr>
         <w:t xml:space="preserve"> </w:t>
       </w:r>
-      <w:hyperlink r:id="rId19" w:history="1">
+      <w:hyperlink r:id="rId22" w:history="1">
         <w:r>
           <w:rPr>
             <w:rStyle w:val="Hyperlink"/>
@@ -17179,10 +17380,10 @@
       </w:r>
     </w:p>
     <w:sectPr>
-      <w:headerReference w:type="even" r:id="rId20"/>
-      <w:headerReference w:type="default" r:id="rId21"/>
-      <w:footerReference w:type="even" r:id="rId22"/>
-      <w:footerReference w:type="default" r:id="rId23"/>
+      <w:headerReference w:type="even" r:id="rId23"/>
+      <w:headerReference w:type="default" r:id="rId24"/>
+      <w:footerReference w:type="even" r:id="rId25"/>
+      <w:footerReference w:type="default" r:id="rId26"/>
       <w:pgSz w:w="11909" w:h="16834"/>
       <w:pgMar w:top="1418" w:right="1797" w:bottom="1418" w:left="1797" w:header="709" w:footer="709" w:gutter="0"/>
       <w:pgNumType w:start="1"/>
@@ -17396,7 +17597,6 @@
         <w:szCs w:val="24"/>
       </w:rPr>
     </w:pPr>
-    <w:proofErr w:type="spellStart"/>
     <w:r>
       <w:rPr>
         <w:color w:val="000000"/>
@@ -17413,7 +17613,6 @@
       </w:rPr>
       <w:t>Customers</w:t>
     </w:r>
-    <w:proofErr w:type="spellEnd"/>
     <w:r>
       <w:rPr>
         <w:color w:val="000000"/>
@@ -22268,28 +22467,28 @@
 </file>
 
 <file path=customXml/item1.xml><?xml version="1.0" encoding="utf-8"?>
+<b:Sources xmlns:b="http://schemas.openxmlformats.org/officeDocument/2006/bibliography" xmlns="http://schemas.openxmlformats.org/officeDocument/2006/bibliography" SelectedStyle="\APA.XSL" StyleName="APA"/>
+</file>
+
+<file path=customXml/item2.xml><?xml version="1.0" encoding="utf-8"?>
 <go:gDocsCustomXmlDataStorage xmlns:go="http://customooxmlschemas.google.com/" xmlns:r="http://schemas.openxmlformats.org/officeDocument/2006/relationships">
   <go:docsCustomData xmlns:go="http://customooxmlschemas.google.com/" roundtripDataSignature="AMtx7mhr8fJpXyXGw+943AqUFmYJYKlTeA==">AMUW2mWvv+HMmybsHL7/pQVRgp4by+7nN37TfU3MU+gZCRA3Ih5YYdxjAC1oa1p1/2pUxY7a1vxHe4OUHtSIBFH4fHSlzusAv47ms/e518+uEaCPTunKtOL66wXeqaf8w3DB1HIzj5gmHKUtSYfIbBa/aIfZpwkfMMQwuAk8RpnElM+TxjaLwsQnJcVgAPJCffkRxKkdMYf+AZdcw9cWO4kKxXE59K4MIIkGW66ZrczWiqrVDysa2W4kT6yxYg58f90BiY93MAOptp6fpvzJjoy5eb5nHxzZGKHzEWvR1sg1AdnumB4DFxbVwQKxvKkjfBOWKMPVxcXIzTLq1mY8i0AhUkBNZTYmlf+SOCauyTaCKRvMXJmwCZu3pL/GNJrhQWQMzMu9i0mNo4+/CjlBO46BamsXTNZLWg==</go:docsCustomData>
 </go:gDocsCustomXmlDataStorage>
 </file>
 
-<file path=customXml/item2.xml><?xml version="1.0" encoding="utf-8"?>
-<b:Sources xmlns:b="http://schemas.openxmlformats.org/officeDocument/2006/bibliography" xmlns="http://schemas.openxmlformats.org/officeDocument/2006/bibliography" SelectedStyle="\APA.XSL" StyleName="APA"/>
+<file path=customXml/itemProps1.xml><?xml version="1.0" encoding="utf-8"?>
+<ds:datastoreItem xmlns:ds="http://schemas.openxmlformats.org/officeDocument/2006/customXml" ds:itemID="{F2DDE5E6-1BC2-4493-9C2E-A764C52C0B6D}">
+  <ds:schemaRefs>
+    <ds:schemaRef ds:uri="http://schemas.openxmlformats.org/officeDocument/2006/bibliography"/>
+  </ds:schemaRefs>
+</ds:datastoreItem>
 </file>
 
-<file path=customXml/itemProps1.xml><?xml version="1.0" encoding="utf-8"?>
+<file path=customXml/itemProps2.xml><?xml version="1.0" encoding="utf-8"?>
 <ds:datastoreItem xmlns:ds="http://schemas.openxmlformats.org/officeDocument/2006/customXml" ds:itemID="{11111111-1234-1234-1234-123412341234}">
   <ds:schemaRefs>
     <ds:schemaRef ds:uri="http://customooxmlschemas.google.com/"/>
     <ds:schemaRef ds:uri="http://schemas.openxmlformats.org/officeDocument/2006/relationships"/>
   </ds:schemaRefs>
 </ds:datastoreItem>
-</file>
-
-<file path=customXml/itemProps2.xml><?xml version="1.0" encoding="utf-8"?>
-<ds:datastoreItem xmlns:ds="http://schemas.openxmlformats.org/officeDocument/2006/customXml" ds:itemID="{F2DDE5E6-1BC2-4493-9C2E-A764C52C0B6D}">
-  <ds:schemaRefs>
-    <ds:schemaRef ds:uri="http://schemas.openxmlformats.org/officeDocument/2006/bibliography"/>
-  </ds:schemaRefs>
-</ds:datastoreItem>
 </file>
</xml_diff>

<commit_message>
Adicionando mais cenários de testes
</commit_message>
<xml_diff>
--- a/doc/RelatorioTecnico.docx
+++ b/doc/RelatorioTecnico.docx
@@ -16129,8 +16129,8 @@
         <w:tblLook w:val="04A0" w:firstRow="1" w:lastRow="0" w:firstColumn="1" w:lastColumn="0" w:noHBand="0" w:noVBand="1"/>
       </w:tblPr>
       <w:tblGrid>
-        <w:gridCol w:w="4483"/>
-        <w:gridCol w:w="3822"/>
+        <w:gridCol w:w="4156"/>
+        <w:gridCol w:w="4149"/>
       </w:tblGrid>
       <w:tr>
         <w:tc>
@@ -16174,10 +16174,10 @@
             </w:pPr>
             <w:r>
               <w:rPr>
-                <w:sz w:val="24"/>
-                <w:szCs w:val="24"/>
-              </w:rPr>
-              <w:t>Compatibilidade</w:t>
+                <w:rFonts w:ascii="Arial" w:hAnsi="Arial" w:cs="Arial"/>
+                <w:color w:val="000000"/>
+              </w:rPr>
+              <w:t>Performance</w:t>
             </w:r>
           </w:p>
         </w:tc>
@@ -16230,29 +16230,13 @@
             </w:pPr>
             <w:r>
               <w:rPr>
-                <w:sz w:val="24"/>
-                <w:szCs w:val="24"/>
-              </w:rPr>
-              <w:t>O front-end deve se</w:t>
-            </w:r>
-            <w:r>
-              <w:rPr>
-                <w:sz w:val="24"/>
-                <w:szCs w:val="24"/>
-              </w:rPr>
-              <w:t>r compatível com os navegadores: C</w:t>
-            </w:r>
-            <w:r>
-              <w:rPr>
-                <w:sz w:val="24"/>
-                <w:szCs w:val="24"/>
-              </w:rPr>
-              <w:t>hrome, Firefox e Edge</w:t>
-            </w:r>
-            <w:r>
-              <w:rPr>
-                <w:sz w:val="24"/>
-                <w:szCs w:val="24"/>
+                <w:rFonts w:ascii="Arial" w:hAnsi="Arial" w:cs="Arial"/>
+              </w:rPr>
+              <w:t>O sistema deve atender a no mínimo 340 tps</w:t>
+            </w:r>
+            <w:r>
+              <w:rPr>
+                <w:rFonts w:ascii="Arial" w:hAnsi="Arial" w:cs="Arial"/>
               </w:rPr>
               <w:t>.</w:t>
             </w:r>
@@ -16311,14 +16295,14 @@
                 <w:sz w:val="24"/>
                 <w:szCs w:val="24"/>
               </w:rPr>
-              <w:t>O front-end deve se manter funcional e preservar o design sendo executado nos navegadores Chrome, Firefox e Edge</w:t>
-            </w:r>
-            <w:r>
-              <w:rPr>
-                <w:sz w:val="24"/>
-                <w:szCs w:val="24"/>
-              </w:rPr>
-              <w:t>.</w:t>
+              <w:t xml:space="preserve">O sistema deve </w:t>
+            </w:r>
+            <w:r>
+              <w:rPr>
+                <w:sz w:val="24"/>
+                <w:szCs w:val="24"/>
+              </w:rPr>
+              <w:t>atender a um número mínimo de requisições por segundo pois terá de atender a um cenário onde milhares de usuários farão sua utilização simultaneamente.</w:t>
             </w:r>
           </w:p>
         </w:tc>
@@ -16375,14 +16359,7 @@
                 <w:sz w:val="24"/>
                 <w:szCs w:val="24"/>
               </w:rPr>
-              <w:t xml:space="preserve">Cenário </w:t>
-            </w:r>
-            <w:r>
-              <w:rPr>
-                <w:sz w:val="24"/>
-                <w:szCs w:val="24"/>
-              </w:rPr>
-              <w:t>4</w:t>
+              <w:t>Cenário 1</w:t>
             </w:r>
           </w:p>
         </w:tc>
@@ -16449,7 +16426,14 @@
                 <w:sz w:val="24"/>
                 <w:szCs w:val="24"/>
               </w:rPr>
-              <w:t>m operação normal</w:t>
+              <w:t xml:space="preserve">m operação </w:t>
+            </w:r>
+            <w:r>
+              <w:rPr>
+                <w:sz w:val="24"/>
+                <w:szCs w:val="24"/>
+              </w:rPr>
+              <w:t>extrema</w:t>
             </w:r>
           </w:p>
         </w:tc>
@@ -16509,7 +16493,7 @@
                 <w:sz w:val="24"/>
                 <w:szCs w:val="24"/>
               </w:rPr>
-              <w:t>Usuário acessa o front-end em diferentes navegadores.</w:t>
+              <w:t>Teste de carga no sistema. Não é possível reproduzir pois o hardware disponível para testes não consegue atingir a métrica definida.</w:t>
             </w:r>
           </w:p>
         </w:tc>
@@ -16566,7 +16550,7 @@
                 <w:sz w:val="24"/>
                 <w:szCs w:val="24"/>
               </w:rPr>
-              <w:t>Adequar código do front-end para diferentes navegadores caso necessário.</w:t>
+              <w:t>A infraestrutura que suporta o sistema deve ser escalável a fim de atender a métrica definida caso necessário.</w:t>
             </w:r>
           </w:p>
         </w:tc>
@@ -16626,9 +16610,19 @@
                 <w:sz w:val="24"/>
                 <w:szCs w:val="24"/>
               </w:rPr>
-              <w:t>Design é apresentado de forma idêntica e sistema permanece funcional em diferentes navegadores.</w:t>
-            </w:r>
-          </w:p>
+              <w:lastRenderedPageBreak/>
+              <w:t>Escalar a infraestrutura de forma que o tempo de resposta não aumente diante ao aumento no número de requisições.</w:t>
+            </w:r>
+          </w:p>
+        </w:tc>
+      </w:tr>
+      <w:tr>
+        <w:tc>
+          <w:tcPr>
+            <w:tcW w:w="9211" w:type="dxa"/>
+            <w:gridSpan w:val="2"/>
+            <w:shd w:val="pct15" w:color="auto" w:fill="auto"/>
+          </w:tcPr>
           <w:p>
             <w:pPr>
               <w:suppressAutoHyphens/>
@@ -16644,25 +16638,708 @@
                 <w:sz w:val="24"/>
                 <w:szCs w:val="24"/>
               </w:rPr>
+              <w:t>Considerações sobre a arquitetura:</w:t>
+            </w:r>
+          </w:p>
+        </w:tc>
+      </w:tr>
+      <w:tr>
+        <w:tc>
+          <w:tcPr>
+            <w:tcW w:w="4605" w:type="dxa"/>
+            <w:shd w:val="pct10" w:color="auto" w:fill="auto"/>
+          </w:tcPr>
+          <w:p>
+            <w:pPr>
+              <w:suppressAutoHyphens/>
+              <w:spacing w:before="100" w:beforeAutospacing="1" w:after="100" w:afterAutospacing="1" w:line="360" w:lineRule="auto"/>
+              <w:jc w:val="both"/>
+              <w:rPr>
+                <w:sz w:val="24"/>
+                <w:szCs w:val="24"/>
+              </w:rPr>
+            </w:pPr>
+            <w:r>
+              <w:rPr>
+                <w:sz w:val="24"/>
+                <w:szCs w:val="24"/>
+              </w:rPr>
+              <w:t>Riscos:</w:t>
+            </w:r>
+          </w:p>
+        </w:tc>
+        <w:tc>
+          <w:tcPr>
+            <w:tcW w:w="4606" w:type="dxa"/>
+            <w:shd w:val="clear" w:color="auto" w:fill="auto"/>
+          </w:tcPr>
+          <w:p>
+            <w:pPr>
+              <w:suppressAutoHyphens/>
+              <w:spacing w:before="100" w:beforeAutospacing="1" w:after="100" w:afterAutospacing="1" w:line="360" w:lineRule="auto"/>
+              <w:jc w:val="both"/>
+              <w:rPr>
+                <w:sz w:val="24"/>
+                <w:szCs w:val="24"/>
+              </w:rPr>
+            </w:pPr>
+            <w:r>
+              <w:rPr>
+                <w:sz w:val="24"/>
+                <w:szCs w:val="24"/>
+              </w:rPr>
+              <w:t>Infraestrutura não suportar o aumento no número de requisições e aumentar o tempo de resposta para os usuários.</w:t>
+            </w:r>
+          </w:p>
+        </w:tc>
+      </w:tr>
+      <w:tr>
+        <w:tc>
+          <w:tcPr>
+            <w:tcW w:w="4605" w:type="dxa"/>
+            <w:shd w:val="pct10" w:color="auto" w:fill="auto"/>
+          </w:tcPr>
+          <w:p>
+            <w:pPr>
+              <w:suppressAutoHyphens/>
+              <w:spacing w:before="100" w:beforeAutospacing="1" w:after="100" w:afterAutospacing="1" w:line="360" w:lineRule="auto"/>
+              <w:jc w:val="both"/>
+              <w:rPr>
+                <w:sz w:val="24"/>
+                <w:szCs w:val="24"/>
+              </w:rPr>
+            </w:pPr>
+            <w:r>
+              <w:rPr>
+                <w:sz w:val="24"/>
+                <w:szCs w:val="24"/>
+              </w:rPr>
+              <w:t>Pontos de Sensibilidade:</w:t>
+            </w:r>
+          </w:p>
+        </w:tc>
+        <w:tc>
+          <w:tcPr>
+            <w:tcW w:w="4606" w:type="dxa"/>
+            <w:shd w:val="clear" w:color="auto" w:fill="auto"/>
+          </w:tcPr>
+          <w:p>
+            <w:pPr>
+              <w:suppressAutoHyphens/>
+              <w:spacing w:before="100" w:beforeAutospacing="1" w:after="100" w:afterAutospacing="1" w:line="360" w:lineRule="auto"/>
+              <w:jc w:val="both"/>
+              <w:rPr>
+                <w:sz w:val="24"/>
+                <w:szCs w:val="24"/>
+              </w:rPr>
+            </w:pPr>
+            <w:r>
+              <w:rPr>
+                <w:sz w:val="24"/>
+                <w:szCs w:val="24"/>
+              </w:rPr>
+              <w:t>Não há</w:t>
+            </w:r>
+          </w:p>
+        </w:tc>
+      </w:tr>
+      <w:tr>
+        <w:tc>
+          <w:tcPr>
+            <w:tcW w:w="4605" w:type="dxa"/>
+            <w:shd w:val="pct10" w:color="auto" w:fill="auto"/>
+          </w:tcPr>
+          <w:p>
+            <w:pPr>
+              <w:suppressAutoHyphens/>
+              <w:spacing w:before="100" w:beforeAutospacing="1" w:after="100" w:afterAutospacing="1" w:line="360" w:lineRule="auto"/>
+              <w:jc w:val="both"/>
+              <w:rPr>
+                <w:sz w:val="24"/>
+                <w:szCs w:val="24"/>
+              </w:rPr>
+            </w:pPr>
+            <w:r>
+              <w:rPr>
+                <w:sz w:val="24"/>
+                <w:szCs w:val="24"/>
+              </w:rPr>
+              <w:t>Tradeoff:</w:t>
+            </w:r>
+          </w:p>
+        </w:tc>
+        <w:tc>
+          <w:tcPr>
+            <w:tcW w:w="4606" w:type="dxa"/>
+            <w:shd w:val="clear" w:color="auto" w:fill="auto"/>
+          </w:tcPr>
+          <w:p>
+            <w:pPr>
+              <w:suppressAutoHyphens/>
+              <w:spacing w:before="100" w:beforeAutospacing="1" w:after="100" w:afterAutospacing="1" w:line="360" w:lineRule="auto"/>
+              <w:jc w:val="both"/>
+              <w:rPr>
+                <w:sz w:val="24"/>
+                <w:szCs w:val="24"/>
+              </w:rPr>
+            </w:pPr>
+            <w:r>
+              <w:rPr>
+                <w:sz w:val="24"/>
+                <w:szCs w:val="24"/>
+              </w:rPr>
+              <w:t>Não há</w:t>
+            </w:r>
+          </w:p>
+        </w:tc>
+      </w:tr>
+    </w:tbl>
+    <w:p>
+      <w:pPr>
+        <w:pStyle w:val="Corpodetexto"/>
+      </w:pPr>
+    </w:p>
+    <w:tbl>
+      <w:tblPr>
+        <w:tblW w:w="0" w:type="auto"/>
+        <w:tblBorders>
+          <w:top w:val="single" w:sz="4" w:space="0" w:color="auto"/>
+          <w:left w:val="single" w:sz="4" w:space="0" w:color="auto"/>
+          <w:bottom w:val="single" w:sz="4" w:space="0" w:color="auto"/>
+          <w:right w:val="single" w:sz="4" w:space="0" w:color="auto"/>
+          <w:insideH w:val="single" w:sz="4" w:space="0" w:color="auto"/>
+          <w:insideV w:val="single" w:sz="4" w:space="0" w:color="auto"/>
+        </w:tblBorders>
+        <w:tblLook w:val="04A0" w:firstRow="1" w:lastRow="0" w:firstColumn="1" w:lastColumn="0" w:noHBand="0" w:noVBand="1"/>
+      </w:tblPr>
+      <w:tblGrid>
+        <w:gridCol w:w="4483"/>
+        <w:gridCol w:w="3822"/>
+      </w:tblGrid>
+      <w:tr>
+        <w:tc>
+          <w:tcPr>
+            <w:tcW w:w="4605" w:type="dxa"/>
+            <w:shd w:val="pct15" w:color="auto" w:fill="auto"/>
+          </w:tcPr>
+          <w:p>
+            <w:pPr>
+              <w:suppressAutoHyphens/>
+              <w:spacing w:before="100" w:beforeAutospacing="1" w:after="100" w:afterAutospacing="1" w:line="360" w:lineRule="auto"/>
+              <w:jc w:val="both"/>
+              <w:rPr>
+                <w:sz w:val="24"/>
+                <w:szCs w:val="24"/>
+              </w:rPr>
+            </w:pPr>
+            <w:r>
+              <w:rPr>
+                <w:sz w:val="24"/>
+                <w:szCs w:val="24"/>
+              </w:rPr>
+              <w:t>Atributo de Qualidade:</w:t>
+            </w:r>
+          </w:p>
+        </w:tc>
+        <w:tc>
+          <w:tcPr>
+            <w:tcW w:w="4606" w:type="dxa"/>
+            <w:shd w:val="clear" w:color="auto" w:fill="auto"/>
+          </w:tcPr>
+          <w:p>
+            <w:pPr>
+              <w:suppressAutoHyphens/>
+              <w:spacing w:before="100" w:beforeAutospacing="1" w:after="100" w:afterAutospacing="1" w:line="360" w:lineRule="auto"/>
+              <w:jc w:val="both"/>
+              <w:rPr>
+                <w:sz w:val="24"/>
+                <w:szCs w:val="24"/>
+              </w:rPr>
+            </w:pPr>
+            <w:r>
+              <w:rPr>
+                <w:sz w:val="24"/>
+                <w:szCs w:val="24"/>
+              </w:rPr>
+              <w:t>Disponibilidade</w:t>
+            </w:r>
+          </w:p>
+        </w:tc>
+      </w:tr>
+      <w:tr>
+        <w:tc>
+          <w:tcPr>
+            <w:tcW w:w="4605" w:type="dxa"/>
+            <w:tcBorders>
+              <w:bottom w:val="single" w:sz="4" w:space="0" w:color="auto"/>
+            </w:tcBorders>
+            <w:shd w:val="pct15" w:color="auto" w:fill="auto"/>
+          </w:tcPr>
+          <w:p>
+            <w:pPr>
+              <w:suppressAutoHyphens/>
+              <w:spacing w:before="100" w:beforeAutospacing="1" w:after="100" w:afterAutospacing="1" w:line="360" w:lineRule="auto"/>
+              <w:jc w:val="both"/>
+              <w:rPr>
+                <w:sz w:val="24"/>
+                <w:szCs w:val="24"/>
+              </w:rPr>
+            </w:pPr>
+            <w:r>
+              <w:rPr>
+                <w:sz w:val="24"/>
+                <w:szCs w:val="24"/>
+              </w:rPr>
+              <w:t>Requisito de Qualidade:</w:t>
+            </w:r>
+          </w:p>
+        </w:tc>
+        <w:tc>
+          <w:tcPr>
+            <w:tcW w:w="4606" w:type="dxa"/>
+            <w:tcBorders>
+              <w:bottom w:val="single" w:sz="4" w:space="0" w:color="auto"/>
+            </w:tcBorders>
+            <w:shd w:val="clear" w:color="auto" w:fill="auto"/>
+          </w:tcPr>
+          <w:p>
+            <w:pPr>
+              <w:suppressAutoHyphens/>
+              <w:spacing w:before="100" w:beforeAutospacing="1" w:after="100" w:afterAutospacing="1" w:line="360" w:lineRule="auto"/>
+              <w:jc w:val="both"/>
+              <w:rPr>
+                <w:sz w:val="24"/>
+                <w:szCs w:val="24"/>
+              </w:rPr>
+            </w:pPr>
+            <w:r>
+              <w:rPr>
+                <w:rFonts w:ascii="Arial" w:hAnsi="Arial" w:cs="Arial"/>
+              </w:rPr>
+              <w:t>O sistema deve estar disponível 24x7x365</w:t>
+            </w:r>
+            <w:r>
+              <w:rPr>
+                <w:rFonts w:ascii="Arial" w:hAnsi="Arial" w:cs="Arial"/>
+              </w:rPr>
+              <w:t>.</w:t>
+            </w:r>
+          </w:p>
+        </w:tc>
+      </w:tr>
+      <w:tr>
+        <w:tc>
+          <w:tcPr>
+            <w:tcW w:w="9211" w:type="dxa"/>
+            <w:gridSpan w:val="2"/>
+            <w:shd w:val="pct15" w:color="auto" w:fill="auto"/>
+          </w:tcPr>
+          <w:p>
+            <w:pPr>
+              <w:suppressAutoHyphens/>
+              <w:spacing w:before="100" w:beforeAutospacing="1" w:after="100" w:afterAutospacing="1" w:line="360" w:lineRule="auto"/>
+              <w:jc w:val="both"/>
+              <w:rPr>
+                <w:sz w:val="24"/>
+                <w:szCs w:val="24"/>
+              </w:rPr>
+            </w:pPr>
+            <w:r>
+              <w:rPr>
+                <w:sz w:val="24"/>
+                <w:szCs w:val="24"/>
+              </w:rPr>
+              <w:t>Preocupação:</w:t>
+            </w:r>
+          </w:p>
+        </w:tc>
+      </w:tr>
+      <w:tr>
+        <w:tc>
+          <w:tcPr>
+            <w:tcW w:w="9211" w:type="dxa"/>
+            <w:gridSpan w:val="2"/>
+            <w:tcBorders>
+              <w:bottom w:val="single" w:sz="4" w:space="0" w:color="auto"/>
+            </w:tcBorders>
+            <w:shd w:val="clear" w:color="auto" w:fill="auto"/>
+          </w:tcPr>
+          <w:p>
+            <w:pPr>
+              <w:suppressAutoHyphens/>
+              <w:spacing w:before="100" w:beforeAutospacing="1" w:after="100" w:afterAutospacing="1" w:line="360" w:lineRule="auto"/>
+              <w:jc w:val="both"/>
+              <w:rPr>
+                <w:sz w:val="24"/>
+                <w:szCs w:val="24"/>
+              </w:rPr>
+            </w:pPr>
+            <w:r>
+              <w:rPr>
+                <w:sz w:val="24"/>
+                <w:szCs w:val="24"/>
+              </w:rPr>
+              <w:t>O sistema deve</w:t>
+            </w:r>
+            <w:r>
+              <w:rPr>
+                <w:sz w:val="24"/>
+                <w:szCs w:val="24"/>
+              </w:rPr>
+              <w:t xml:space="preserve"> apresentar a maior disponibilidade possível já que atende a um modelo de negócio </w:t>
+            </w:r>
+            <w:r>
+              <w:rPr>
+                <w:i/>
+                <w:iCs/>
+                <w:sz w:val="24"/>
+                <w:szCs w:val="24"/>
+              </w:rPr>
+              <w:t>b2c</w:t>
+            </w:r>
+            <w:r>
+              <w:rPr>
+                <w:sz w:val="24"/>
+                <w:szCs w:val="24"/>
+              </w:rPr>
+              <w:t>.</w:t>
+            </w:r>
+          </w:p>
+        </w:tc>
+      </w:tr>
+      <w:tr>
+        <w:tc>
+          <w:tcPr>
+            <w:tcW w:w="9211" w:type="dxa"/>
+            <w:gridSpan w:val="2"/>
+            <w:shd w:val="pct15" w:color="auto" w:fill="auto"/>
+          </w:tcPr>
+          <w:p>
+            <w:pPr>
+              <w:suppressAutoHyphens/>
+              <w:spacing w:before="100" w:beforeAutospacing="1" w:after="100" w:afterAutospacing="1" w:line="360" w:lineRule="auto"/>
+              <w:jc w:val="both"/>
+              <w:rPr>
+                <w:sz w:val="24"/>
+                <w:szCs w:val="24"/>
+              </w:rPr>
+            </w:pPr>
+            <w:r>
+              <w:rPr>
+                <w:sz w:val="24"/>
+                <w:szCs w:val="24"/>
+              </w:rPr>
+              <w:t>Cenário(s):</w:t>
+            </w:r>
+          </w:p>
+        </w:tc>
+      </w:tr>
+      <w:tr>
+        <w:tc>
+          <w:tcPr>
+            <w:tcW w:w="9211" w:type="dxa"/>
+            <w:gridSpan w:val="2"/>
+            <w:tcBorders>
+              <w:bottom w:val="single" w:sz="4" w:space="0" w:color="auto"/>
+            </w:tcBorders>
+            <w:shd w:val="clear" w:color="auto" w:fill="auto"/>
+          </w:tcPr>
+          <w:p>
+            <w:pPr>
+              <w:suppressAutoHyphens/>
+              <w:spacing w:before="100" w:beforeAutospacing="1" w:after="100" w:afterAutospacing="1" w:line="360" w:lineRule="auto"/>
+              <w:jc w:val="both"/>
+              <w:rPr>
+                <w:sz w:val="24"/>
+                <w:szCs w:val="24"/>
+              </w:rPr>
+            </w:pPr>
+            <w:r>
+              <w:rPr>
+                <w:sz w:val="24"/>
+                <w:szCs w:val="24"/>
+              </w:rPr>
+              <w:t>Cenário 1</w:t>
+            </w:r>
+          </w:p>
+        </w:tc>
+      </w:tr>
+      <w:tr>
+        <w:tc>
+          <w:tcPr>
+            <w:tcW w:w="9211" w:type="dxa"/>
+            <w:gridSpan w:val="2"/>
+            <w:shd w:val="pct15" w:color="auto" w:fill="auto"/>
+          </w:tcPr>
+          <w:p>
+            <w:pPr>
+              <w:tabs>
+                <w:tab w:val="left" w:pos="1490"/>
+              </w:tabs>
+              <w:suppressAutoHyphens/>
+              <w:spacing w:before="100" w:beforeAutospacing="1" w:after="100" w:afterAutospacing="1" w:line="360" w:lineRule="auto"/>
+              <w:jc w:val="both"/>
+              <w:rPr>
+                <w:sz w:val="24"/>
+                <w:szCs w:val="24"/>
+              </w:rPr>
+            </w:pPr>
+            <w:r>
+              <w:rPr>
+                <w:sz w:val="24"/>
+                <w:szCs w:val="24"/>
+              </w:rPr>
+              <w:t>Ambiente:</w:t>
+            </w:r>
+          </w:p>
+        </w:tc>
+      </w:tr>
+      <w:tr>
+        <w:tc>
+          <w:tcPr>
+            <w:tcW w:w="9211" w:type="dxa"/>
+            <w:gridSpan w:val="2"/>
+            <w:tcBorders>
+              <w:bottom w:val="single" w:sz="4" w:space="0" w:color="auto"/>
+            </w:tcBorders>
+            <w:shd w:val="clear" w:color="auto" w:fill="auto"/>
+          </w:tcPr>
+          <w:p>
+            <w:pPr>
+              <w:suppressAutoHyphens/>
+              <w:spacing w:before="100" w:beforeAutospacing="1" w:after="100" w:afterAutospacing="1" w:line="360" w:lineRule="auto"/>
+              <w:jc w:val="both"/>
+              <w:rPr>
+                <w:sz w:val="24"/>
+                <w:szCs w:val="24"/>
+              </w:rPr>
+            </w:pPr>
+            <w:r>
+              <w:rPr>
+                <w:sz w:val="24"/>
+                <w:szCs w:val="24"/>
+              </w:rPr>
+              <w:t>Sistema e</w:t>
+            </w:r>
+            <w:r>
+              <w:rPr>
+                <w:sz w:val="24"/>
+                <w:szCs w:val="24"/>
+              </w:rPr>
+              <w:t>m operação normal</w:t>
+            </w:r>
+          </w:p>
+        </w:tc>
+      </w:tr>
+      <w:tr>
+        <w:tc>
+          <w:tcPr>
+            <w:tcW w:w="9211" w:type="dxa"/>
+            <w:gridSpan w:val="2"/>
+            <w:shd w:val="pct15" w:color="auto" w:fill="auto"/>
+          </w:tcPr>
+          <w:p>
+            <w:pPr>
+              <w:tabs>
+                <w:tab w:val="left" w:pos="1775"/>
+              </w:tabs>
+              <w:suppressAutoHyphens/>
+              <w:spacing w:before="100" w:beforeAutospacing="1" w:after="100" w:afterAutospacing="1" w:line="360" w:lineRule="auto"/>
+              <w:jc w:val="both"/>
+              <w:rPr>
+                <w:sz w:val="24"/>
+                <w:szCs w:val="24"/>
+              </w:rPr>
+            </w:pPr>
+            <w:r>
+              <w:rPr>
+                <w:sz w:val="24"/>
+                <w:szCs w:val="24"/>
+              </w:rPr>
+              <w:t>Estímulo:</w:t>
+            </w:r>
+          </w:p>
+        </w:tc>
+      </w:tr>
+      <w:tr>
+        <w:tc>
+          <w:tcPr>
+            <w:tcW w:w="9211" w:type="dxa"/>
+            <w:gridSpan w:val="2"/>
+            <w:tcBorders>
+              <w:bottom w:val="single" w:sz="4" w:space="0" w:color="auto"/>
+            </w:tcBorders>
+            <w:shd w:val="clear" w:color="auto" w:fill="auto"/>
+          </w:tcPr>
+          <w:p>
+            <w:pPr>
+              <w:suppressAutoHyphens/>
+              <w:spacing w:before="100" w:beforeAutospacing="1" w:after="100" w:afterAutospacing="1" w:line="360" w:lineRule="auto"/>
+              <w:jc w:val="both"/>
+              <w:rPr>
+                <w:sz w:val="24"/>
+                <w:szCs w:val="24"/>
+              </w:rPr>
+            </w:pPr>
+            <w:r>
+              <w:rPr>
+                <w:sz w:val="24"/>
+                <w:szCs w:val="24"/>
+              </w:rPr>
+              <w:t>Usuários utilizando o sistema</w:t>
+            </w:r>
+          </w:p>
+        </w:tc>
+      </w:tr>
+      <w:tr>
+        <w:tc>
+          <w:tcPr>
+            <w:tcW w:w="9211" w:type="dxa"/>
+            <w:gridSpan w:val="2"/>
+            <w:shd w:val="pct15" w:color="auto" w:fill="auto"/>
+          </w:tcPr>
+          <w:p>
+            <w:pPr>
+              <w:suppressAutoHyphens/>
+              <w:spacing w:before="100" w:beforeAutospacing="1" w:after="100" w:afterAutospacing="1" w:line="360" w:lineRule="auto"/>
+              <w:jc w:val="both"/>
+              <w:rPr>
+                <w:sz w:val="24"/>
+                <w:szCs w:val="24"/>
+              </w:rPr>
+            </w:pPr>
+            <w:r>
+              <w:rPr>
+                <w:sz w:val="24"/>
+                <w:szCs w:val="24"/>
+              </w:rPr>
+              <w:t>Mecanismo:</w:t>
+            </w:r>
+          </w:p>
+        </w:tc>
+      </w:tr>
+      <w:tr>
+        <w:tc>
+          <w:tcPr>
+            <w:tcW w:w="9211" w:type="dxa"/>
+            <w:gridSpan w:val="2"/>
+            <w:tcBorders>
+              <w:bottom w:val="single" w:sz="4" w:space="0" w:color="auto"/>
+            </w:tcBorders>
+            <w:shd w:val="clear" w:color="auto" w:fill="auto"/>
+          </w:tcPr>
+          <w:p>
+            <w:pPr>
+              <w:suppressAutoHyphens/>
+              <w:spacing w:before="100" w:beforeAutospacing="1" w:after="100" w:afterAutospacing="1" w:line="360" w:lineRule="auto"/>
+              <w:jc w:val="both"/>
+              <w:rPr>
+                <w:sz w:val="24"/>
+                <w:szCs w:val="24"/>
+              </w:rPr>
+            </w:pPr>
+            <w:r>
+              <w:rPr>
+                <w:sz w:val="24"/>
+                <w:szCs w:val="24"/>
+              </w:rPr>
+              <w:t>Acessar sistema em diferentes horários e dias.</w:t>
+            </w:r>
+          </w:p>
+        </w:tc>
+      </w:tr>
+      <w:tr>
+        <w:tc>
+          <w:tcPr>
+            <w:tcW w:w="9211" w:type="dxa"/>
+            <w:gridSpan w:val="2"/>
+            <w:shd w:val="pct15" w:color="auto" w:fill="auto"/>
+          </w:tcPr>
+          <w:p>
+            <w:pPr>
+              <w:tabs>
+                <w:tab w:val="left" w:pos="2478"/>
+              </w:tabs>
+              <w:suppressAutoHyphens/>
+              <w:spacing w:before="100" w:beforeAutospacing="1" w:after="100" w:afterAutospacing="1" w:line="360" w:lineRule="auto"/>
+              <w:jc w:val="both"/>
+              <w:rPr>
+                <w:sz w:val="24"/>
+                <w:szCs w:val="24"/>
+              </w:rPr>
+            </w:pPr>
+            <w:r>
+              <w:rPr>
+                <w:sz w:val="24"/>
+                <w:szCs w:val="24"/>
+              </w:rPr>
+              <w:t>Medida de resposta:</w:t>
+            </w:r>
+          </w:p>
+        </w:tc>
+      </w:tr>
+      <w:tr>
+        <w:tc>
+          <w:tcPr>
+            <w:tcW w:w="9211" w:type="dxa"/>
+            <w:gridSpan w:val="2"/>
+            <w:tcBorders>
+              <w:bottom w:val="single" w:sz="4" w:space="0" w:color="auto"/>
+            </w:tcBorders>
+            <w:shd w:val="clear" w:color="auto" w:fill="auto"/>
+          </w:tcPr>
+          <w:p>
+            <w:pPr>
+              <w:suppressAutoHyphens/>
+              <w:spacing w:before="100" w:beforeAutospacing="1" w:after="100" w:afterAutospacing="1" w:line="360" w:lineRule="auto"/>
+              <w:jc w:val="both"/>
+              <w:rPr>
+                <w:sz w:val="24"/>
+                <w:szCs w:val="24"/>
+              </w:rPr>
+            </w:pPr>
+            <w:r>
+              <w:rPr>
+                <w:sz w:val="24"/>
+                <w:szCs w:val="24"/>
+              </w:rPr>
+              <w:t>Implantar sistema em infraestrutura resiliente a falhas</w:t>
+            </w:r>
+            <w:r>
+              <w:rPr>
+                <w:sz w:val="24"/>
+                <w:szCs w:val="24"/>
+              </w:rPr>
+              <w:t>.</w:t>
+            </w:r>
+            <w:r>
+              <w:rPr>
+                <w:sz w:val="24"/>
+                <w:szCs w:val="24"/>
+              </w:rPr>
+              <w:t xml:space="preserve"> Para implementação das provas de conceito foi utilizado a nuvem da AWS, em sua versão paga ela pode garantir até 99.9% de disponibilidade.</w:t>
+            </w:r>
+          </w:p>
+          <w:p>
+            <w:pPr>
+              <w:suppressAutoHyphens/>
+              <w:spacing w:before="100" w:beforeAutospacing="1" w:after="100" w:afterAutospacing="1" w:line="360" w:lineRule="auto"/>
+              <w:jc w:val="both"/>
+              <w:rPr>
+                <w:sz w:val="24"/>
+                <w:szCs w:val="24"/>
+              </w:rPr>
+            </w:pPr>
+            <w:r>
+              <w:rPr>
+                <w:noProof/>
+              </w:rPr>
               <w:lastRenderedPageBreak/>
-              <w:t>Edge:</w:t>
-            </w:r>
-            <w:r>
-              <w:rPr>
-                <w:sz w:val="24"/>
-                <w:szCs w:val="24"/>
-              </w:rPr>
-              <w:br/>
-            </w:r>
-            <w:r>
-              <w:rPr>
-                <w:noProof/>
-              </w:rPr>
               <w:drawing>
-                <wp:inline distT="0" distB="0" distL="0" distR="0" wp14:anchorId="58D59B08" wp14:editId="15A95647">
-                  <wp:extent cx="5280025" cy="1952625"/>
-                  <wp:effectExtent l="0" t="0" r="0" b="9525"/>
-                  <wp:docPr id="5" name="Imagem 5"/>
+                <wp:inline distT="0" distB="0" distL="0" distR="0" wp14:anchorId="29B0F415" wp14:editId="04908401">
+                  <wp:extent cx="5280025" cy="1577340"/>
+                  <wp:effectExtent l="0" t="0" r="0" b="3810"/>
+                  <wp:docPr id="3" name="Imagem 3"/>
                   <wp:cNvGraphicFramePr>
                     <a:graphicFrameLocks xmlns:a="http://schemas.openxmlformats.org/drawingml/2006/main" noChangeAspect="1"/>
                   </wp:cNvGraphicFramePr>
@@ -16682,7 +17359,7 @@
                         <pic:spPr>
                           <a:xfrm>
                             <a:off x="0" y="0"/>
-                            <a:ext cx="5280025" cy="1952625"/>
+                            <a:ext cx="5280025" cy="1577340"/>
                           </a:xfrm>
                           <a:prstGeom prst="rect">
                             <a:avLst/>
@@ -16707,28 +17384,13 @@
             </w:pPr>
             <w:r>
               <w:rPr>
-                <w:sz w:val="24"/>
-                <w:szCs w:val="24"/>
-              </w:rPr>
-              <w:t>Chrome:</w:t>
-            </w:r>
-            <w:r>
-              <w:rPr>
-                <w:sz w:val="24"/>
-                <w:szCs w:val="24"/>
-              </w:rPr>
-              <w:br/>
-            </w:r>
-            <w:r>
-              <w:rPr>
-                <w:sz w:val="24"/>
-                <w:szCs w:val="24"/>
+                <w:noProof/>
               </w:rPr>
               <w:drawing>
-                <wp:inline distT="0" distB="0" distL="0" distR="0" wp14:anchorId="1B624124" wp14:editId="2369BCD3">
-                  <wp:extent cx="5280025" cy="1932940"/>
+                <wp:inline distT="0" distB="0" distL="0" distR="0" wp14:anchorId="4CF6689F" wp14:editId="32487D0B">
+                  <wp:extent cx="5280025" cy="1113182"/>
                   <wp:effectExtent l="0" t="0" r="0" b="0"/>
-                  <wp:docPr id="9" name="Imagem 9"/>
+                  <wp:docPr id="7" name="Imagem 7"/>
                   <wp:cNvGraphicFramePr>
                     <a:graphicFrameLocks xmlns:a="http://schemas.openxmlformats.org/drawingml/2006/main" noChangeAspect="1"/>
                   </wp:cNvGraphicFramePr>
@@ -16748,7 +17410,7 @@
                         <pic:spPr>
                           <a:xfrm>
                             <a:off x="0" y="0"/>
-                            <a:ext cx="5280025" cy="1932940"/>
+                            <a:ext cx="5329322" cy="1123575"/>
                           </a:xfrm>
                           <a:prstGeom prst="rect">
                             <a:avLst/>
@@ -16771,22 +17433,1481 @@
                 <w:szCs w:val="24"/>
               </w:rPr>
             </w:pPr>
-            <w:r>
-              <w:rPr>
-                <w:sz w:val="24"/>
-                <w:szCs w:val="24"/>
-              </w:rPr>
-              <w:t>Firefox:</w:t>
+          </w:p>
+        </w:tc>
+      </w:tr>
+      <w:tr>
+        <w:tc>
+          <w:tcPr>
+            <w:tcW w:w="9211" w:type="dxa"/>
+            <w:gridSpan w:val="2"/>
+            <w:shd w:val="pct15" w:color="auto" w:fill="auto"/>
+          </w:tcPr>
+          <w:p>
+            <w:pPr>
+              <w:suppressAutoHyphens/>
+              <w:spacing w:before="100" w:beforeAutospacing="1" w:after="100" w:afterAutospacing="1" w:line="360" w:lineRule="auto"/>
+              <w:jc w:val="both"/>
+              <w:rPr>
+                <w:sz w:val="24"/>
+                <w:szCs w:val="24"/>
+              </w:rPr>
+            </w:pPr>
+            <w:r>
+              <w:rPr>
+                <w:sz w:val="24"/>
+                <w:szCs w:val="24"/>
+              </w:rPr>
+              <w:lastRenderedPageBreak/>
+              <w:t>Considerações sobre a arquitetura:</w:t>
+            </w:r>
+          </w:p>
+        </w:tc>
+      </w:tr>
+      <w:tr>
+        <w:tc>
+          <w:tcPr>
+            <w:tcW w:w="4605" w:type="dxa"/>
+            <w:shd w:val="pct10" w:color="auto" w:fill="auto"/>
+          </w:tcPr>
+          <w:p>
+            <w:pPr>
+              <w:suppressAutoHyphens/>
+              <w:spacing w:before="100" w:beforeAutospacing="1" w:after="100" w:afterAutospacing="1" w:line="360" w:lineRule="auto"/>
+              <w:jc w:val="both"/>
+              <w:rPr>
+                <w:sz w:val="24"/>
+                <w:szCs w:val="24"/>
+              </w:rPr>
+            </w:pPr>
+            <w:r>
+              <w:rPr>
+                <w:sz w:val="24"/>
+                <w:szCs w:val="24"/>
+              </w:rPr>
+              <w:t>Riscos:</w:t>
+            </w:r>
+          </w:p>
+        </w:tc>
+        <w:tc>
+          <w:tcPr>
+            <w:tcW w:w="4606" w:type="dxa"/>
+            <w:shd w:val="clear" w:color="auto" w:fill="auto"/>
+          </w:tcPr>
+          <w:p>
+            <w:pPr>
+              <w:suppressAutoHyphens/>
+              <w:spacing w:before="100" w:beforeAutospacing="1" w:after="100" w:afterAutospacing="1" w:line="360" w:lineRule="auto"/>
+              <w:jc w:val="both"/>
+              <w:rPr>
+                <w:sz w:val="24"/>
+                <w:szCs w:val="24"/>
+              </w:rPr>
+            </w:pPr>
+            <w:r>
+              <w:rPr>
+                <w:sz w:val="24"/>
+                <w:szCs w:val="24"/>
+              </w:rPr>
+              <w:t xml:space="preserve">Sistema </w:t>
+            </w:r>
+            <w:r>
+              <w:rPr>
+                <w:sz w:val="24"/>
+                <w:szCs w:val="24"/>
+              </w:rPr>
+              <w:t>f</w:t>
+            </w:r>
+            <w:r>
+              <w:rPr>
+                <w:sz w:val="24"/>
+                <w:szCs w:val="24"/>
+              </w:rPr>
+              <w:t>icar indisponível, impossibilitando clientes de acessarem seus recursos financeiros</w:t>
+            </w:r>
+            <w:r>
+              <w:rPr>
+                <w:sz w:val="24"/>
+                <w:szCs w:val="24"/>
+              </w:rPr>
+              <w:t>.</w:t>
+            </w:r>
+          </w:p>
+        </w:tc>
+      </w:tr>
+      <w:tr>
+        <w:tc>
+          <w:tcPr>
+            <w:tcW w:w="4605" w:type="dxa"/>
+            <w:shd w:val="pct10" w:color="auto" w:fill="auto"/>
+          </w:tcPr>
+          <w:p>
+            <w:pPr>
+              <w:suppressAutoHyphens/>
+              <w:spacing w:before="100" w:beforeAutospacing="1" w:after="100" w:afterAutospacing="1" w:line="360" w:lineRule="auto"/>
+              <w:jc w:val="both"/>
+              <w:rPr>
+                <w:sz w:val="24"/>
+                <w:szCs w:val="24"/>
+              </w:rPr>
+            </w:pPr>
+            <w:r>
+              <w:rPr>
+                <w:sz w:val="24"/>
+                <w:szCs w:val="24"/>
+              </w:rPr>
+              <w:t>Pontos de Sensibilidade:</w:t>
+            </w:r>
+          </w:p>
+        </w:tc>
+        <w:tc>
+          <w:tcPr>
+            <w:tcW w:w="4606" w:type="dxa"/>
+            <w:shd w:val="clear" w:color="auto" w:fill="auto"/>
+          </w:tcPr>
+          <w:p>
+            <w:pPr>
+              <w:suppressAutoHyphens/>
+              <w:spacing w:before="100" w:beforeAutospacing="1" w:after="100" w:afterAutospacing="1" w:line="360" w:lineRule="auto"/>
+              <w:jc w:val="both"/>
+              <w:rPr>
+                <w:sz w:val="24"/>
+                <w:szCs w:val="24"/>
+              </w:rPr>
+            </w:pPr>
+            <w:r>
+              <w:rPr>
+                <w:sz w:val="24"/>
+                <w:szCs w:val="24"/>
+              </w:rPr>
+              <w:t>Não há</w:t>
+            </w:r>
+          </w:p>
+        </w:tc>
+      </w:tr>
+      <w:tr>
+        <w:tc>
+          <w:tcPr>
+            <w:tcW w:w="4605" w:type="dxa"/>
+            <w:shd w:val="pct10" w:color="auto" w:fill="auto"/>
+          </w:tcPr>
+          <w:p>
+            <w:pPr>
+              <w:suppressAutoHyphens/>
+              <w:spacing w:before="100" w:beforeAutospacing="1" w:after="100" w:afterAutospacing="1" w:line="360" w:lineRule="auto"/>
+              <w:jc w:val="both"/>
+              <w:rPr>
+                <w:sz w:val="24"/>
+                <w:szCs w:val="24"/>
+              </w:rPr>
+            </w:pPr>
+            <w:r>
+              <w:rPr>
+                <w:sz w:val="24"/>
+                <w:szCs w:val="24"/>
+              </w:rPr>
+              <w:t>Tradeoff:</w:t>
+            </w:r>
+          </w:p>
+        </w:tc>
+        <w:tc>
+          <w:tcPr>
+            <w:tcW w:w="4606" w:type="dxa"/>
+            <w:shd w:val="clear" w:color="auto" w:fill="auto"/>
+          </w:tcPr>
+          <w:p>
+            <w:pPr>
+              <w:suppressAutoHyphens/>
+              <w:spacing w:before="100" w:beforeAutospacing="1" w:after="100" w:afterAutospacing="1" w:line="360" w:lineRule="auto"/>
+              <w:jc w:val="both"/>
+              <w:rPr>
+                <w:sz w:val="24"/>
+                <w:szCs w:val="24"/>
+              </w:rPr>
+            </w:pPr>
+            <w:r>
+              <w:rPr>
+                <w:sz w:val="24"/>
+                <w:szCs w:val="24"/>
+              </w:rPr>
+              <w:t>Não há</w:t>
+            </w:r>
+          </w:p>
+        </w:tc>
+      </w:tr>
+    </w:tbl>
+    <w:p>
+      <w:pPr>
+        <w:pStyle w:val="Corpodetexto"/>
+      </w:pPr>
+    </w:p>
+    <w:tbl>
+      <w:tblPr>
+        <w:tblW w:w="0" w:type="auto"/>
+        <w:tblBorders>
+          <w:top w:val="single" w:sz="4" w:space="0" w:color="auto"/>
+          <w:left w:val="single" w:sz="4" w:space="0" w:color="auto"/>
+          <w:bottom w:val="single" w:sz="4" w:space="0" w:color="auto"/>
+          <w:right w:val="single" w:sz="4" w:space="0" w:color="auto"/>
+          <w:insideH w:val="single" w:sz="4" w:space="0" w:color="auto"/>
+          <w:insideV w:val="single" w:sz="4" w:space="0" w:color="auto"/>
+        </w:tblBorders>
+        <w:tblLook w:val="04A0" w:firstRow="1" w:lastRow="0" w:firstColumn="1" w:lastColumn="0" w:noHBand="0" w:noVBand="1"/>
+      </w:tblPr>
+      <w:tblGrid>
+        <w:gridCol w:w="4133"/>
+        <w:gridCol w:w="4172"/>
+      </w:tblGrid>
+      <w:tr>
+        <w:tc>
+          <w:tcPr>
+            <w:tcW w:w="4605" w:type="dxa"/>
+            <w:shd w:val="pct15" w:color="auto" w:fill="auto"/>
+          </w:tcPr>
+          <w:p>
+            <w:pPr>
+              <w:suppressAutoHyphens/>
+              <w:spacing w:before="100" w:beforeAutospacing="1" w:after="100" w:afterAutospacing="1" w:line="360" w:lineRule="auto"/>
+              <w:jc w:val="both"/>
+              <w:rPr>
+                <w:sz w:val="24"/>
+                <w:szCs w:val="24"/>
+              </w:rPr>
+            </w:pPr>
+            <w:r>
+              <w:rPr>
+                <w:sz w:val="24"/>
+                <w:szCs w:val="24"/>
+              </w:rPr>
+              <w:t>Atributo de Qualidade:</w:t>
+            </w:r>
+          </w:p>
+        </w:tc>
+        <w:tc>
+          <w:tcPr>
+            <w:tcW w:w="4606" w:type="dxa"/>
+            <w:shd w:val="clear" w:color="auto" w:fill="auto"/>
+          </w:tcPr>
+          <w:p>
+            <w:pPr>
+              <w:suppressAutoHyphens/>
+              <w:spacing w:before="100" w:beforeAutospacing="1" w:after="100" w:afterAutospacing="1" w:line="360" w:lineRule="auto"/>
+              <w:jc w:val="both"/>
+              <w:rPr>
+                <w:sz w:val="24"/>
+                <w:szCs w:val="24"/>
+              </w:rPr>
+            </w:pPr>
+            <w:r>
+              <w:rPr>
+                <w:sz w:val="24"/>
+                <w:szCs w:val="24"/>
+              </w:rPr>
+              <w:t>Disponibilidade</w:t>
+            </w:r>
+          </w:p>
+        </w:tc>
+      </w:tr>
+      <w:tr>
+        <w:tc>
+          <w:tcPr>
+            <w:tcW w:w="4605" w:type="dxa"/>
+            <w:tcBorders>
+              <w:bottom w:val="single" w:sz="4" w:space="0" w:color="auto"/>
+            </w:tcBorders>
+            <w:shd w:val="pct15" w:color="auto" w:fill="auto"/>
+          </w:tcPr>
+          <w:p>
+            <w:pPr>
+              <w:suppressAutoHyphens/>
+              <w:spacing w:before="100" w:beforeAutospacing="1" w:after="100" w:afterAutospacing="1" w:line="360" w:lineRule="auto"/>
+              <w:jc w:val="both"/>
+              <w:rPr>
+                <w:sz w:val="24"/>
+                <w:szCs w:val="24"/>
+              </w:rPr>
+            </w:pPr>
+            <w:r>
+              <w:rPr>
+                <w:sz w:val="24"/>
+                <w:szCs w:val="24"/>
+              </w:rPr>
+              <w:t>Requisito de Qualidade:</w:t>
+            </w:r>
+          </w:p>
+        </w:tc>
+        <w:tc>
+          <w:tcPr>
+            <w:tcW w:w="4606" w:type="dxa"/>
+            <w:tcBorders>
+              <w:bottom w:val="single" w:sz="4" w:space="0" w:color="auto"/>
+            </w:tcBorders>
+            <w:shd w:val="clear" w:color="auto" w:fill="auto"/>
+          </w:tcPr>
+          <w:p>
+            <w:pPr>
+              <w:suppressAutoHyphens/>
+              <w:spacing w:before="100" w:beforeAutospacing="1" w:after="100" w:afterAutospacing="1" w:line="360" w:lineRule="auto"/>
+              <w:jc w:val="both"/>
+              <w:rPr>
+                <w:sz w:val="24"/>
+                <w:szCs w:val="24"/>
+              </w:rPr>
+            </w:pPr>
+            <w:r>
+              <w:rPr>
+                <w:rFonts w:ascii="Arial" w:hAnsi="Arial" w:cs="Arial"/>
+              </w:rPr>
+              <w:t>O sistema deve estar disponível 24x7x365</w:t>
+            </w:r>
+            <w:r>
+              <w:rPr>
+                <w:rFonts w:ascii="Arial" w:hAnsi="Arial" w:cs="Arial"/>
+              </w:rPr>
+              <w:t>.</w:t>
+            </w:r>
+          </w:p>
+        </w:tc>
+      </w:tr>
+      <w:tr>
+        <w:tc>
+          <w:tcPr>
+            <w:tcW w:w="9211" w:type="dxa"/>
+            <w:gridSpan w:val="2"/>
+            <w:shd w:val="pct15" w:color="auto" w:fill="auto"/>
+          </w:tcPr>
+          <w:p>
+            <w:pPr>
+              <w:suppressAutoHyphens/>
+              <w:spacing w:before="100" w:beforeAutospacing="1" w:after="100" w:afterAutospacing="1" w:line="360" w:lineRule="auto"/>
+              <w:jc w:val="both"/>
+              <w:rPr>
+                <w:sz w:val="24"/>
+                <w:szCs w:val="24"/>
+              </w:rPr>
+            </w:pPr>
+            <w:r>
+              <w:rPr>
+                <w:sz w:val="24"/>
+                <w:szCs w:val="24"/>
+              </w:rPr>
+              <w:t>Preocupação:</w:t>
+            </w:r>
+          </w:p>
+        </w:tc>
+      </w:tr>
+      <w:tr>
+        <w:tc>
+          <w:tcPr>
+            <w:tcW w:w="9211" w:type="dxa"/>
+            <w:gridSpan w:val="2"/>
+            <w:tcBorders>
+              <w:bottom w:val="single" w:sz="4" w:space="0" w:color="auto"/>
+            </w:tcBorders>
+            <w:shd w:val="clear" w:color="auto" w:fill="auto"/>
+          </w:tcPr>
+          <w:p>
+            <w:pPr>
+              <w:suppressAutoHyphens/>
+              <w:spacing w:before="100" w:beforeAutospacing="1" w:after="100" w:afterAutospacing="1" w:line="360" w:lineRule="auto"/>
+              <w:jc w:val="both"/>
+              <w:rPr>
+                <w:sz w:val="24"/>
+                <w:szCs w:val="24"/>
+              </w:rPr>
+            </w:pPr>
+            <w:r>
+              <w:rPr>
+                <w:sz w:val="24"/>
+                <w:szCs w:val="24"/>
+              </w:rPr>
+              <w:t>O sistema deve</w:t>
+            </w:r>
+            <w:r>
+              <w:rPr>
+                <w:sz w:val="24"/>
+                <w:szCs w:val="24"/>
+              </w:rPr>
+              <w:t xml:space="preserve"> apresentar a maior disponibilidade possível já que atende a um modelo de negócio </w:t>
+            </w:r>
+            <w:r>
+              <w:rPr>
+                <w:i/>
+                <w:iCs/>
+                <w:sz w:val="24"/>
+                <w:szCs w:val="24"/>
+              </w:rPr>
+              <w:t>b2c</w:t>
+            </w:r>
+            <w:r>
+              <w:rPr>
+                <w:sz w:val="24"/>
+                <w:szCs w:val="24"/>
+              </w:rPr>
+              <w:t>.</w:t>
+            </w:r>
+          </w:p>
+        </w:tc>
+      </w:tr>
+      <w:tr>
+        <w:tc>
+          <w:tcPr>
+            <w:tcW w:w="9211" w:type="dxa"/>
+            <w:gridSpan w:val="2"/>
+            <w:shd w:val="pct15" w:color="auto" w:fill="auto"/>
+          </w:tcPr>
+          <w:p>
+            <w:pPr>
+              <w:suppressAutoHyphens/>
+              <w:spacing w:before="100" w:beforeAutospacing="1" w:after="100" w:afterAutospacing="1" w:line="360" w:lineRule="auto"/>
+              <w:jc w:val="both"/>
+              <w:rPr>
+                <w:sz w:val="24"/>
+                <w:szCs w:val="24"/>
+              </w:rPr>
+            </w:pPr>
+            <w:r>
+              <w:rPr>
+                <w:sz w:val="24"/>
+                <w:szCs w:val="24"/>
+              </w:rPr>
+              <w:t>Cenário(s):</w:t>
+            </w:r>
+          </w:p>
+        </w:tc>
+      </w:tr>
+      <w:tr>
+        <w:tc>
+          <w:tcPr>
+            <w:tcW w:w="9211" w:type="dxa"/>
+            <w:gridSpan w:val="2"/>
+            <w:tcBorders>
+              <w:bottom w:val="single" w:sz="4" w:space="0" w:color="auto"/>
+            </w:tcBorders>
+            <w:shd w:val="clear" w:color="auto" w:fill="auto"/>
+          </w:tcPr>
+          <w:p>
+            <w:pPr>
+              <w:suppressAutoHyphens/>
+              <w:spacing w:before="100" w:beforeAutospacing="1" w:after="100" w:afterAutospacing="1" w:line="360" w:lineRule="auto"/>
+              <w:jc w:val="both"/>
+              <w:rPr>
+                <w:sz w:val="24"/>
+                <w:szCs w:val="24"/>
+              </w:rPr>
+            </w:pPr>
+            <w:r>
+              <w:rPr>
+                <w:sz w:val="24"/>
+                <w:szCs w:val="24"/>
+              </w:rPr>
+              <w:t>Cenário 1</w:t>
+            </w:r>
+          </w:p>
+        </w:tc>
+      </w:tr>
+      <w:tr>
+        <w:tc>
+          <w:tcPr>
+            <w:tcW w:w="9211" w:type="dxa"/>
+            <w:gridSpan w:val="2"/>
+            <w:shd w:val="pct15" w:color="auto" w:fill="auto"/>
+          </w:tcPr>
+          <w:p>
+            <w:pPr>
+              <w:tabs>
+                <w:tab w:val="left" w:pos="1490"/>
+              </w:tabs>
+              <w:suppressAutoHyphens/>
+              <w:spacing w:before="100" w:beforeAutospacing="1" w:after="100" w:afterAutospacing="1" w:line="360" w:lineRule="auto"/>
+              <w:jc w:val="both"/>
+              <w:rPr>
+                <w:sz w:val="24"/>
+                <w:szCs w:val="24"/>
+              </w:rPr>
+            </w:pPr>
+            <w:r>
+              <w:rPr>
+                <w:sz w:val="24"/>
+                <w:szCs w:val="24"/>
+              </w:rPr>
+              <w:t>Ambiente:</w:t>
+            </w:r>
+          </w:p>
+        </w:tc>
+      </w:tr>
+      <w:tr>
+        <w:tc>
+          <w:tcPr>
+            <w:tcW w:w="9211" w:type="dxa"/>
+            <w:gridSpan w:val="2"/>
+            <w:tcBorders>
+              <w:bottom w:val="single" w:sz="4" w:space="0" w:color="auto"/>
+            </w:tcBorders>
+            <w:shd w:val="clear" w:color="auto" w:fill="auto"/>
+          </w:tcPr>
+          <w:p>
+            <w:pPr>
+              <w:suppressAutoHyphens/>
+              <w:spacing w:before="100" w:beforeAutospacing="1" w:after="100" w:afterAutospacing="1" w:line="360" w:lineRule="auto"/>
+              <w:jc w:val="both"/>
+              <w:rPr>
+                <w:sz w:val="24"/>
+                <w:szCs w:val="24"/>
+              </w:rPr>
+            </w:pPr>
+            <w:r>
+              <w:rPr>
+                <w:sz w:val="24"/>
+                <w:szCs w:val="24"/>
+              </w:rPr>
+              <w:t>Sistema e</w:t>
+            </w:r>
+            <w:r>
+              <w:rPr>
+                <w:sz w:val="24"/>
+                <w:szCs w:val="24"/>
+              </w:rPr>
+              <w:t>m operação normal</w:t>
+            </w:r>
+            <w:r>
+              <w:rPr>
+                <w:sz w:val="24"/>
+                <w:szCs w:val="24"/>
+              </w:rPr>
+              <w:t>.</w:t>
+            </w:r>
+          </w:p>
+        </w:tc>
+      </w:tr>
+      <w:tr>
+        <w:tc>
+          <w:tcPr>
+            <w:tcW w:w="9211" w:type="dxa"/>
+            <w:gridSpan w:val="2"/>
+            <w:shd w:val="pct15" w:color="auto" w:fill="auto"/>
+          </w:tcPr>
+          <w:p>
+            <w:pPr>
+              <w:tabs>
+                <w:tab w:val="left" w:pos="1775"/>
+              </w:tabs>
+              <w:suppressAutoHyphens/>
+              <w:spacing w:before="100" w:beforeAutospacing="1" w:after="100" w:afterAutospacing="1" w:line="360" w:lineRule="auto"/>
+              <w:jc w:val="both"/>
+              <w:rPr>
+                <w:sz w:val="24"/>
+                <w:szCs w:val="24"/>
+              </w:rPr>
+            </w:pPr>
+            <w:r>
+              <w:rPr>
+                <w:sz w:val="24"/>
+                <w:szCs w:val="24"/>
+              </w:rPr>
+              <w:t>Estímulo:</w:t>
+            </w:r>
+          </w:p>
+        </w:tc>
+      </w:tr>
+      <w:tr>
+        <w:tc>
+          <w:tcPr>
+            <w:tcW w:w="9211" w:type="dxa"/>
+            <w:gridSpan w:val="2"/>
+            <w:tcBorders>
+              <w:bottom w:val="single" w:sz="4" w:space="0" w:color="auto"/>
+            </w:tcBorders>
+            <w:shd w:val="clear" w:color="auto" w:fill="auto"/>
+          </w:tcPr>
+          <w:p>
+            <w:pPr>
+              <w:suppressAutoHyphens/>
+              <w:spacing w:before="100" w:beforeAutospacing="1" w:after="100" w:afterAutospacing="1" w:line="360" w:lineRule="auto"/>
+              <w:jc w:val="both"/>
+              <w:rPr>
+                <w:sz w:val="24"/>
+                <w:szCs w:val="24"/>
+              </w:rPr>
+            </w:pPr>
+            <w:r>
+              <w:rPr>
+                <w:sz w:val="24"/>
+                <w:szCs w:val="24"/>
+              </w:rPr>
+              <w:t>Usuários utilizando o sistema</w:t>
+            </w:r>
+            <w:r>
+              <w:rPr>
+                <w:sz w:val="24"/>
+                <w:szCs w:val="24"/>
+              </w:rPr>
+              <w:t>.</w:t>
+            </w:r>
+          </w:p>
+        </w:tc>
+      </w:tr>
+      <w:tr>
+        <w:tc>
+          <w:tcPr>
+            <w:tcW w:w="9211" w:type="dxa"/>
+            <w:gridSpan w:val="2"/>
+            <w:shd w:val="pct15" w:color="auto" w:fill="auto"/>
+          </w:tcPr>
+          <w:p>
+            <w:pPr>
+              <w:suppressAutoHyphens/>
+              <w:spacing w:before="100" w:beforeAutospacing="1" w:after="100" w:afterAutospacing="1" w:line="360" w:lineRule="auto"/>
+              <w:jc w:val="both"/>
+              <w:rPr>
+                <w:sz w:val="24"/>
+                <w:szCs w:val="24"/>
+              </w:rPr>
+            </w:pPr>
+            <w:r>
+              <w:rPr>
+                <w:sz w:val="24"/>
+                <w:szCs w:val="24"/>
+              </w:rPr>
+              <w:t>Mecanismo:</w:t>
+            </w:r>
+          </w:p>
+        </w:tc>
+      </w:tr>
+      <w:tr>
+        <w:tc>
+          <w:tcPr>
+            <w:tcW w:w="9211" w:type="dxa"/>
+            <w:gridSpan w:val="2"/>
+            <w:tcBorders>
+              <w:bottom w:val="single" w:sz="4" w:space="0" w:color="auto"/>
+            </w:tcBorders>
+            <w:shd w:val="clear" w:color="auto" w:fill="auto"/>
+          </w:tcPr>
+          <w:p>
+            <w:pPr>
+              <w:suppressAutoHyphens/>
+              <w:spacing w:before="100" w:beforeAutospacing="1" w:after="100" w:afterAutospacing="1" w:line="360" w:lineRule="auto"/>
+              <w:jc w:val="both"/>
+              <w:rPr>
+                <w:sz w:val="24"/>
+                <w:szCs w:val="24"/>
+              </w:rPr>
+            </w:pPr>
+            <w:r>
+              <w:rPr>
+                <w:sz w:val="24"/>
+                <w:szCs w:val="24"/>
+              </w:rPr>
+              <w:t>Acessar sistema em diferentes horários e dias.</w:t>
+            </w:r>
+          </w:p>
+        </w:tc>
+      </w:tr>
+      <w:tr>
+        <w:tc>
+          <w:tcPr>
+            <w:tcW w:w="9211" w:type="dxa"/>
+            <w:gridSpan w:val="2"/>
+            <w:shd w:val="pct15" w:color="auto" w:fill="auto"/>
+          </w:tcPr>
+          <w:p>
+            <w:pPr>
+              <w:tabs>
+                <w:tab w:val="left" w:pos="2478"/>
+              </w:tabs>
+              <w:suppressAutoHyphens/>
+              <w:spacing w:before="100" w:beforeAutospacing="1" w:after="100" w:afterAutospacing="1" w:line="360" w:lineRule="auto"/>
+              <w:jc w:val="both"/>
+              <w:rPr>
+                <w:sz w:val="24"/>
+                <w:szCs w:val="24"/>
+              </w:rPr>
+            </w:pPr>
+            <w:r>
+              <w:rPr>
+                <w:sz w:val="24"/>
+                <w:szCs w:val="24"/>
+              </w:rPr>
+              <w:lastRenderedPageBreak/>
+              <w:t>Medida de resposta:</w:t>
+            </w:r>
+          </w:p>
+        </w:tc>
+      </w:tr>
+      <w:tr>
+        <w:tc>
+          <w:tcPr>
+            <w:tcW w:w="9211" w:type="dxa"/>
+            <w:gridSpan w:val="2"/>
+            <w:tcBorders>
+              <w:bottom w:val="single" w:sz="4" w:space="0" w:color="auto"/>
+            </w:tcBorders>
+            <w:shd w:val="clear" w:color="auto" w:fill="auto"/>
+          </w:tcPr>
+          <w:p>
+            <w:pPr>
+              <w:suppressAutoHyphens/>
+              <w:spacing w:before="100" w:beforeAutospacing="1" w:after="100" w:afterAutospacing="1" w:line="360" w:lineRule="auto"/>
+              <w:jc w:val="both"/>
+              <w:rPr>
+                <w:sz w:val="24"/>
+                <w:szCs w:val="24"/>
+              </w:rPr>
+            </w:pPr>
+            <w:r>
+              <w:rPr>
+                <w:sz w:val="24"/>
+                <w:szCs w:val="24"/>
+              </w:rPr>
+              <w:t>Implantar sistema em infraestrutura resiliente a falhas. Para implementação das provas de conceito foi utilizado a nuvem da AWS, em sua versão paga ela pode garantir até 99.9% de disponibilidade.</w:t>
+            </w:r>
+          </w:p>
+        </w:tc>
+      </w:tr>
+      <w:tr>
+        <w:tc>
+          <w:tcPr>
+            <w:tcW w:w="9211" w:type="dxa"/>
+            <w:gridSpan w:val="2"/>
+            <w:shd w:val="pct15" w:color="auto" w:fill="auto"/>
+          </w:tcPr>
+          <w:p>
+            <w:pPr>
+              <w:suppressAutoHyphens/>
+              <w:spacing w:before="100" w:beforeAutospacing="1" w:after="100" w:afterAutospacing="1" w:line="360" w:lineRule="auto"/>
+              <w:jc w:val="both"/>
+              <w:rPr>
+                <w:sz w:val="24"/>
+                <w:szCs w:val="24"/>
+              </w:rPr>
+            </w:pPr>
+            <w:r>
+              <w:rPr>
+                <w:sz w:val="24"/>
+                <w:szCs w:val="24"/>
+              </w:rPr>
+              <w:t>Considerações sobre a arquitetura:</w:t>
+            </w:r>
+          </w:p>
+        </w:tc>
+      </w:tr>
+      <w:tr>
+        <w:tc>
+          <w:tcPr>
+            <w:tcW w:w="4605" w:type="dxa"/>
+            <w:shd w:val="pct10" w:color="auto" w:fill="auto"/>
+          </w:tcPr>
+          <w:p>
+            <w:pPr>
+              <w:suppressAutoHyphens/>
+              <w:spacing w:before="100" w:beforeAutospacing="1" w:after="100" w:afterAutospacing="1" w:line="360" w:lineRule="auto"/>
+              <w:jc w:val="both"/>
+              <w:rPr>
+                <w:sz w:val="24"/>
+                <w:szCs w:val="24"/>
+              </w:rPr>
+            </w:pPr>
+            <w:r>
+              <w:rPr>
+                <w:sz w:val="24"/>
+                <w:szCs w:val="24"/>
+              </w:rPr>
+              <w:t>Riscos:</w:t>
+            </w:r>
+          </w:p>
+        </w:tc>
+        <w:tc>
+          <w:tcPr>
+            <w:tcW w:w="4606" w:type="dxa"/>
+            <w:shd w:val="clear" w:color="auto" w:fill="auto"/>
+          </w:tcPr>
+          <w:p>
+            <w:pPr>
+              <w:suppressAutoHyphens/>
+              <w:spacing w:before="100" w:beforeAutospacing="1" w:after="100" w:afterAutospacing="1" w:line="360" w:lineRule="auto"/>
+              <w:jc w:val="both"/>
+              <w:rPr>
+                <w:sz w:val="24"/>
+                <w:szCs w:val="24"/>
+              </w:rPr>
+            </w:pPr>
+            <w:r>
+              <w:rPr>
+                <w:sz w:val="24"/>
+                <w:szCs w:val="24"/>
+              </w:rPr>
+              <w:t>Sistema cair e ficar indisponível, impossibilitando clientes de acessarem seus recursos financeiros.</w:t>
+            </w:r>
+          </w:p>
+        </w:tc>
+      </w:tr>
+      <w:tr>
+        <w:tc>
+          <w:tcPr>
+            <w:tcW w:w="4605" w:type="dxa"/>
+            <w:shd w:val="pct10" w:color="auto" w:fill="auto"/>
+          </w:tcPr>
+          <w:p>
+            <w:pPr>
+              <w:suppressAutoHyphens/>
+              <w:spacing w:before="100" w:beforeAutospacing="1" w:after="100" w:afterAutospacing="1" w:line="360" w:lineRule="auto"/>
+              <w:jc w:val="both"/>
+              <w:rPr>
+                <w:sz w:val="24"/>
+                <w:szCs w:val="24"/>
+              </w:rPr>
+            </w:pPr>
+            <w:r>
+              <w:rPr>
+                <w:sz w:val="24"/>
+                <w:szCs w:val="24"/>
+              </w:rPr>
+              <w:t>Pontos de Sensibilidade:</w:t>
+            </w:r>
+          </w:p>
+        </w:tc>
+        <w:tc>
+          <w:tcPr>
+            <w:tcW w:w="4606" w:type="dxa"/>
+            <w:shd w:val="clear" w:color="auto" w:fill="auto"/>
+          </w:tcPr>
+          <w:p>
+            <w:pPr>
+              <w:suppressAutoHyphens/>
+              <w:spacing w:before="100" w:beforeAutospacing="1" w:after="100" w:afterAutospacing="1" w:line="360" w:lineRule="auto"/>
+              <w:jc w:val="both"/>
+              <w:rPr>
+                <w:sz w:val="24"/>
+                <w:szCs w:val="24"/>
+              </w:rPr>
+            </w:pPr>
+            <w:r>
+              <w:rPr>
+                <w:sz w:val="24"/>
+                <w:szCs w:val="24"/>
+              </w:rPr>
+              <w:t>Não há</w:t>
+            </w:r>
+          </w:p>
+        </w:tc>
+      </w:tr>
+      <w:tr>
+        <w:tc>
+          <w:tcPr>
+            <w:tcW w:w="4605" w:type="dxa"/>
+            <w:shd w:val="pct10" w:color="auto" w:fill="auto"/>
+          </w:tcPr>
+          <w:p>
+            <w:pPr>
+              <w:suppressAutoHyphens/>
+              <w:spacing w:before="100" w:beforeAutospacing="1" w:after="100" w:afterAutospacing="1" w:line="360" w:lineRule="auto"/>
+              <w:jc w:val="both"/>
+              <w:rPr>
+                <w:sz w:val="24"/>
+                <w:szCs w:val="24"/>
+              </w:rPr>
+            </w:pPr>
+            <w:r>
+              <w:rPr>
+                <w:sz w:val="24"/>
+                <w:szCs w:val="24"/>
+              </w:rPr>
+              <w:t>Tradeoff:</w:t>
+            </w:r>
+          </w:p>
+        </w:tc>
+        <w:tc>
+          <w:tcPr>
+            <w:tcW w:w="4606" w:type="dxa"/>
+            <w:shd w:val="clear" w:color="auto" w:fill="auto"/>
+          </w:tcPr>
+          <w:p>
+            <w:pPr>
+              <w:suppressAutoHyphens/>
+              <w:spacing w:before="100" w:beforeAutospacing="1" w:after="100" w:afterAutospacing="1" w:line="360" w:lineRule="auto"/>
+              <w:jc w:val="both"/>
+              <w:rPr>
+                <w:sz w:val="24"/>
+                <w:szCs w:val="24"/>
+              </w:rPr>
+            </w:pPr>
+            <w:r>
+              <w:rPr>
+                <w:sz w:val="24"/>
+                <w:szCs w:val="24"/>
+              </w:rPr>
+              <w:t>Não há</w:t>
+            </w:r>
+          </w:p>
+        </w:tc>
+      </w:tr>
+    </w:tbl>
+    <w:p>
+      <w:pPr>
+        <w:pStyle w:val="Corpodetexto"/>
+      </w:pPr>
+    </w:p>
+    <w:p>
+      <w:pPr>
+        <w:pStyle w:val="Corpodetexto"/>
+      </w:pPr>
+    </w:p>
+    <w:tbl>
+      <w:tblPr>
+        <w:tblW w:w="0" w:type="auto"/>
+        <w:tblBorders>
+          <w:top w:val="single" w:sz="4" w:space="0" w:color="auto"/>
+          <w:left w:val="single" w:sz="4" w:space="0" w:color="auto"/>
+          <w:bottom w:val="single" w:sz="4" w:space="0" w:color="auto"/>
+          <w:right w:val="single" w:sz="4" w:space="0" w:color="auto"/>
+          <w:insideH w:val="single" w:sz="4" w:space="0" w:color="auto"/>
+          <w:insideV w:val="single" w:sz="4" w:space="0" w:color="auto"/>
+        </w:tblBorders>
+        <w:tblLook w:val="04A0" w:firstRow="1" w:lastRow="0" w:firstColumn="1" w:lastColumn="0" w:noHBand="0" w:noVBand="1"/>
+      </w:tblPr>
+      <w:tblGrid>
+        <w:gridCol w:w="4483"/>
+        <w:gridCol w:w="3822"/>
+      </w:tblGrid>
+      <w:tr>
+        <w:tc>
+          <w:tcPr>
+            <w:tcW w:w="4605" w:type="dxa"/>
+            <w:shd w:val="pct15" w:color="auto" w:fill="auto"/>
+          </w:tcPr>
+          <w:p>
+            <w:pPr>
+              <w:suppressAutoHyphens/>
+              <w:spacing w:before="100" w:beforeAutospacing="1" w:after="100" w:afterAutospacing="1" w:line="360" w:lineRule="auto"/>
+              <w:jc w:val="both"/>
+              <w:rPr>
+                <w:sz w:val="24"/>
+                <w:szCs w:val="24"/>
+              </w:rPr>
+            </w:pPr>
+            <w:r>
+              <w:rPr>
+                <w:sz w:val="24"/>
+                <w:szCs w:val="24"/>
+              </w:rPr>
+              <w:t>Atributo de Qualidade:</w:t>
+            </w:r>
+          </w:p>
+        </w:tc>
+        <w:tc>
+          <w:tcPr>
+            <w:tcW w:w="4606" w:type="dxa"/>
+            <w:shd w:val="clear" w:color="auto" w:fill="auto"/>
+          </w:tcPr>
+          <w:p>
+            <w:pPr>
+              <w:suppressAutoHyphens/>
+              <w:spacing w:before="100" w:beforeAutospacing="1" w:after="100" w:afterAutospacing="1" w:line="360" w:lineRule="auto"/>
+              <w:jc w:val="both"/>
+              <w:rPr>
+                <w:sz w:val="24"/>
+                <w:szCs w:val="24"/>
+              </w:rPr>
+            </w:pPr>
+            <w:r>
+              <w:rPr>
+                <w:sz w:val="24"/>
+                <w:szCs w:val="24"/>
+              </w:rPr>
+              <w:t>Compatibilidade</w:t>
+            </w:r>
+          </w:p>
+        </w:tc>
+      </w:tr>
+      <w:tr>
+        <w:tc>
+          <w:tcPr>
+            <w:tcW w:w="4605" w:type="dxa"/>
+            <w:tcBorders>
+              <w:bottom w:val="single" w:sz="4" w:space="0" w:color="auto"/>
+            </w:tcBorders>
+            <w:shd w:val="pct15" w:color="auto" w:fill="auto"/>
+          </w:tcPr>
+          <w:p>
+            <w:pPr>
+              <w:suppressAutoHyphens/>
+              <w:spacing w:before="100" w:beforeAutospacing="1" w:after="100" w:afterAutospacing="1" w:line="360" w:lineRule="auto"/>
+              <w:jc w:val="both"/>
+              <w:rPr>
+                <w:sz w:val="24"/>
+                <w:szCs w:val="24"/>
+              </w:rPr>
+            </w:pPr>
+            <w:r>
+              <w:rPr>
+                <w:sz w:val="24"/>
+                <w:szCs w:val="24"/>
+              </w:rPr>
+              <w:t>Requisito de Qualidade:</w:t>
+            </w:r>
+          </w:p>
+        </w:tc>
+        <w:tc>
+          <w:tcPr>
+            <w:tcW w:w="4606" w:type="dxa"/>
+            <w:tcBorders>
+              <w:bottom w:val="single" w:sz="4" w:space="0" w:color="auto"/>
+            </w:tcBorders>
+            <w:shd w:val="clear" w:color="auto" w:fill="auto"/>
+          </w:tcPr>
+          <w:p>
+            <w:pPr>
+              <w:suppressAutoHyphens/>
+              <w:spacing w:before="100" w:beforeAutospacing="1" w:after="100" w:afterAutospacing="1" w:line="360" w:lineRule="auto"/>
+              <w:jc w:val="both"/>
+              <w:rPr>
+                <w:sz w:val="24"/>
+                <w:szCs w:val="24"/>
+              </w:rPr>
+            </w:pPr>
+            <w:r>
+              <w:rPr>
+                <w:sz w:val="24"/>
+                <w:szCs w:val="24"/>
+              </w:rPr>
+              <w:t>O front-end deve se</w:t>
+            </w:r>
+            <w:r>
+              <w:rPr>
+                <w:sz w:val="24"/>
+                <w:szCs w:val="24"/>
+              </w:rPr>
+              <w:t>r compatível com os navegadores: C</w:t>
+            </w:r>
+            <w:r>
+              <w:rPr>
+                <w:sz w:val="24"/>
+                <w:szCs w:val="24"/>
+              </w:rPr>
+              <w:t>hrome, Firefox e Edge</w:t>
+            </w:r>
+            <w:r>
+              <w:rPr>
+                <w:sz w:val="24"/>
+                <w:szCs w:val="24"/>
+              </w:rPr>
+              <w:t>.</w:t>
+            </w:r>
+          </w:p>
+        </w:tc>
+      </w:tr>
+      <w:tr>
+        <w:tc>
+          <w:tcPr>
+            <w:tcW w:w="9211" w:type="dxa"/>
+            <w:gridSpan w:val="2"/>
+            <w:shd w:val="pct15" w:color="auto" w:fill="auto"/>
+          </w:tcPr>
+          <w:p>
+            <w:pPr>
+              <w:suppressAutoHyphens/>
+              <w:spacing w:before="100" w:beforeAutospacing="1" w:after="100" w:afterAutospacing="1" w:line="360" w:lineRule="auto"/>
+              <w:jc w:val="both"/>
+              <w:rPr>
+                <w:sz w:val="24"/>
+                <w:szCs w:val="24"/>
+              </w:rPr>
+            </w:pPr>
+            <w:r>
+              <w:rPr>
+                <w:sz w:val="24"/>
+                <w:szCs w:val="24"/>
+              </w:rPr>
+              <w:t>Preocupação:</w:t>
+            </w:r>
+          </w:p>
+        </w:tc>
+      </w:tr>
+      <w:tr>
+        <w:tc>
+          <w:tcPr>
+            <w:tcW w:w="9211" w:type="dxa"/>
+            <w:gridSpan w:val="2"/>
+            <w:tcBorders>
+              <w:bottom w:val="single" w:sz="4" w:space="0" w:color="auto"/>
+            </w:tcBorders>
+            <w:shd w:val="clear" w:color="auto" w:fill="auto"/>
+          </w:tcPr>
+          <w:p>
+            <w:pPr>
+              <w:suppressAutoHyphens/>
+              <w:spacing w:before="100" w:beforeAutospacing="1" w:after="100" w:afterAutospacing="1" w:line="360" w:lineRule="auto"/>
+              <w:jc w:val="both"/>
+              <w:rPr>
+                <w:sz w:val="24"/>
+                <w:szCs w:val="24"/>
+              </w:rPr>
+            </w:pPr>
+            <w:r>
+              <w:rPr>
+                <w:sz w:val="24"/>
+                <w:szCs w:val="24"/>
+              </w:rPr>
+              <w:t>O front-end deve se manter funcional e preservar o design sendo executado nos navegadores Chrome, Firefox e Edge</w:t>
+            </w:r>
+            <w:r>
+              <w:rPr>
+                <w:sz w:val="24"/>
+                <w:szCs w:val="24"/>
+              </w:rPr>
+              <w:t>.</w:t>
+            </w:r>
+          </w:p>
+        </w:tc>
+      </w:tr>
+      <w:tr>
+        <w:tc>
+          <w:tcPr>
+            <w:tcW w:w="9211" w:type="dxa"/>
+            <w:gridSpan w:val="2"/>
+            <w:shd w:val="pct15" w:color="auto" w:fill="auto"/>
+          </w:tcPr>
+          <w:p>
+            <w:pPr>
+              <w:suppressAutoHyphens/>
+              <w:spacing w:before="100" w:beforeAutospacing="1" w:after="100" w:afterAutospacing="1" w:line="360" w:lineRule="auto"/>
+              <w:jc w:val="both"/>
+              <w:rPr>
+                <w:sz w:val="24"/>
+                <w:szCs w:val="24"/>
+              </w:rPr>
+            </w:pPr>
+            <w:r>
+              <w:rPr>
+                <w:sz w:val="24"/>
+                <w:szCs w:val="24"/>
+              </w:rPr>
+              <w:t>Cenário(s):</w:t>
+            </w:r>
+          </w:p>
+        </w:tc>
+      </w:tr>
+      <w:tr>
+        <w:tc>
+          <w:tcPr>
+            <w:tcW w:w="9211" w:type="dxa"/>
+            <w:gridSpan w:val="2"/>
+            <w:tcBorders>
+              <w:bottom w:val="single" w:sz="4" w:space="0" w:color="auto"/>
+            </w:tcBorders>
+            <w:shd w:val="clear" w:color="auto" w:fill="auto"/>
+          </w:tcPr>
+          <w:p>
+            <w:pPr>
+              <w:suppressAutoHyphens/>
+              <w:spacing w:before="100" w:beforeAutospacing="1" w:after="100" w:afterAutospacing="1" w:line="360" w:lineRule="auto"/>
+              <w:jc w:val="both"/>
+              <w:rPr>
+                <w:sz w:val="24"/>
+                <w:szCs w:val="24"/>
+              </w:rPr>
+            </w:pPr>
+            <w:r>
+              <w:rPr>
+                <w:sz w:val="24"/>
+                <w:szCs w:val="24"/>
+              </w:rPr>
+              <w:t xml:space="preserve">Cenário </w:t>
+            </w:r>
+            <w:r>
+              <w:rPr>
+                <w:sz w:val="24"/>
+                <w:szCs w:val="24"/>
+              </w:rPr>
+              <w:t>4</w:t>
+            </w:r>
+          </w:p>
+        </w:tc>
+      </w:tr>
+      <w:tr>
+        <w:tc>
+          <w:tcPr>
+            <w:tcW w:w="9211" w:type="dxa"/>
+            <w:gridSpan w:val="2"/>
+            <w:shd w:val="pct15" w:color="auto" w:fill="auto"/>
+          </w:tcPr>
+          <w:p>
+            <w:pPr>
+              <w:tabs>
+                <w:tab w:val="left" w:pos="1490"/>
+              </w:tabs>
+              <w:suppressAutoHyphens/>
+              <w:spacing w:before="100" w:beforeAutospacing="1" w:after="100" w:afterAutospacing="1" w:line="360" w:lineRule="auto"/>
+              <w:jc w:val="both"/>
+              <w:rPr>
+                <w:sz w:val="24"/>
+                <w:szCs w:val="24"/>
+              </w:rPr>
+            </w:pPr>
+            <w:r>
+              <w:rPr>
+                <w:sz w:val="24"/>
+                <w:szCs w:val="24"/>
+              </w:rPr>
+              <w:t>Ambiente:</w:t>
+            </w:r>
+          </w:p>
+        </w:tc>
+      </w:tr>
+      <w:tr>
+        <w:tc>
+          <w:tcPr>
+            <w:tcW w:w="9211" w:type="dxa"/>
+            <w:gridSpan w:val="2"/>
+            <w:tcBorders>
+              <w:bottom w:val="single" w:sz="4" w:space="0" w:color="auto"/>
+            </w:tcBorders>
+            <w:shd w:val="clear" w:color="auto" w:fill="auto"/>
+          </w:tcPr>
+          <w:p>
+            <w:pPr>
+              <w:suppressAutoHyphens/>
+              <w:spacing w:before="100" w:beforeAutospacing="1" w:after="100" w:afterAutospacing="1" w:line="360" w:lineRule="auto"/>
+              <w:jc w:val="both"/>
+              <w:rPr>
+                <w:sz w:val="24"/>
+                <w:szCs w:val="24"/>
+              </w:rPr>
+            </w:pPr>
+            <w:r>
+              <w:rPr>
+                <w:sz w:val="24"/>
+                <w:szCs w:val="24"/>
+              </w:rPr>
+              <w:t>Sistema e</w:t>
+            </w:r>
+            <w:r>
+              <w:rPr>
+                <w:sz w:val="24"/>
+                <w:szCs w:val="24"/>
+              </w:rPr>
+              <w:t>m operação normal</w:t>
+            </w:r>
+            <w:r>
+              <w:rPr>
+                <w:sz w:val="24"/>
+                <w:szCs w:val="24"/>
+              </w:rPr>
+              <w:t>.</w:t>
+            </w:r>
+          </w:p>
+        </w:tc>
+      </w:tr>
+      <w:tr>
+        <w:tc>
+          <w:tcPr>
+            <w:tcW w:w="9211" w:type="dxa"/>
+            <w:gridSpan w:val="2"/>
+            <w:shd w:val="pct15" w:color="auto" w:fill="auto"/>
+          </w:tcPr>
+          <w:p>
+            <w:pPr>
+              <w:tabs>
+                <w:tab w:val="left" w:pos="1775"/>
+              </w:tabs>
+              <w:suppressAutoHyphens/>
+              <w:spacing w:before="100" w:beforeAutospacing="1" w:after="100" w:afterAutospacing="1" w:line="360" w:lineRule="auto"/>
+              <w:jc w:val="both"/>
+              <w:rPr>
+                <w:sz w:val="24"/>
+                <w:szCs w:val="24"/>
+              </w:rPr>
+            </w:pPr>
+            <w:r>
+              <w:rPr>
+                <w:sz w:val="24"/>
+                <w:szCs w:val="24"/>
+              </w:rPr>
+              <w:t>Estímulo:</w:t>
+            </w:r>
+          </w:p>
+        </w:tc>
+      </w:tr>
+      <w:tr>
+        <w:tc>
+          <w:tcPr>
+            <w:tcW w:w="9211" w:type="dxa"/>
+            <w:gridSpan w:val="2"/>
+            <w:tcBorders>
+              <w:bottom w:val="single" w:sz="4" w:space="0" w:color="auto"/>
+            </w:tcBorders>
+            <w:shd w:val="clear" w:color="auto" w:fill="auto"/>
+          </w:tcPr>
+          <w:p>
+            <w:pPr>
+              <w:suppressAutoHyphens/>
+              <w:spacing w:before="100" w:beforeAutospacing="1" w:after="100" w:afterAutospacing="1" w:line="360" w:lineRule="auto"/>
+              <w:jc w:val="both"/>
+              <w:rPr>
+                <w:sz w:val="24"/>
+                <w:szCs w:val="24"/>
+              </w:rPr>
+            </w:pPr>
+            <w:r>
+              <w:rPr>
+                <w:sz w:val="24"/>
+                <w:szCs w:val="24"/>
+              </w:rPr>
+              <w:t>Usuário acessa o front-end em diferentes navegadores.</w:t>
+            </w:r>
+          </w:p>
+        </w:tc>
+      </w:tr>
+      <w:tr>
+        <w:tc>
+          <w:tcPr>
+            <w:tcW w:w="9211" w:type="dxa"/>
+            <w:gridSpan w:val="2"/>
+            <w:shd w:val="pct15" w:color="auto" w:fill="auto"/>
+          </w:tcPr>
+          <w:p>
+            <w:pPr>
+              <w:suppressAutoHyphens/>
+              <w:spacing w:before="100" w:beforeAutospacing="1" w:after="100" w:afterAutospacing="1" w:line="360" w:lineRule="auto"/>
+              <w:jc w:val="both"/>
+              <w:rPr>
+                <w:sz w:val="24"/>
+                <w:szCs w:val="24"/>
+              </w:rPr>
+            </w:pPr>
+            <w:r>
+              <w:rPr>
+                <w:sz w:val="24"/>
+                <w:szCs w:val="24"/>
+              </w:rPr>
+              <w:t>Mecanismo:</w:t>
+            </w:r>
+          </w:p>
+        </w:tc>
+      </w:tr>
+      <w:tr>
+        <w:tc>
+          <w:tcPr>
+            <w:tcW w:w="9211" w:type="dxa"/>
+            <w:gridSpan w:val="2"/>
+            <w:tcBorders>
+              <w:bottom w:val="single" w:sz="4" w:space="0" w:color="auto"/>
+            </w:tcBorders>
+            <w:shd w:val="clear" w:color="auto" w:fill="auto"/>
+          </w:tcPr>
+          <w:p>
+            <w:pPr>
+              <w:suppressAutoHyphens/>
+              <w:spacing w:before="100" w:beforeAutospacing="1" w:after="100" w:afterAutospacing="1" w:line="360" w:lineRule="auto"/>
+              <w:jc w:val="both"/>
+              <w:rPr>
+                <w:sz w:val="24"/>
+                <w:szCs w:val="24"/>
+              </w:rPr>
+            </w:pPr>
+            <w:r>
+              <w:rPr>
+                <w:sz w:val="24"/>
+                <w:szCs w:val="24"/>
+              </w:rPr>
+              <w:t>Adequar código do front-end para diferentes navegadores caso necessário.</w:t>
+            </w:r>
+          </w:p>
+        </w:tc>
+      </w:tr>
+      <w:tr>
+        <w:tc>
+          <w:tcPr>
+            <w:tcW w:w="9211" w:type="dxa"/>
+            <w:gridSpan w:val="2"/>
+            <w:shd w:val="pct15" w:color="auto" w:fill="auto"/>
+          </w:tcPr>
+          <w:p>
+            <w:pPr>
+              <w:tabs>
+                <w:tab w:val="left" w:pos="2478"/>
+              </w:tabs>
+              <w:suppressAutoHyphens/>
+              <w:spacing w:before="100" w:beforeAutospacing="1" w:after="100" w:afterAutospacing="1" w:line="360" w:lineRule="auto"/>
+              <w:jc w:val="both"/>
+              <w:rPr>
+                <w:sz w:val="24"/>
+                <w:szCs w:val="24"/>
+              </w:rPr>
+            </w:pPr>
+            <w:r>
+              <w:rPr>
+                <w:sz w:val="24"/>
+                <w:szCs w:val="24"/>
+              </w:rPr>
+              <w:t>Medida de resposta:</w:t>
+            </w:r>
+          </w:p>
+        </w:tc>
+      </w:tr>
+      <w:tr>
+        <w:tc>
+          <w:tcPr>
+            <w:tcW w:w="9211" w:type="dxa"/>
+            <w:gridSpan w:val="2"/>
+            <w:tcBorders>
+              <w:bottom w:val="single" w:sz="4" w:space="0" w:color="auto"/>
+            </w:tcBorders>
+            <w:shd w:val="clear" w:color="auto" w:fill="auto"/>
+          </w:tcPr>
+          <w:p>
+            <w:pPr>
+              <w:suppressAutoHyphens/>
+              <w:spacing w:before="100" w:beforeAutospacing="1" w:after="100" w:afterAutospacing="1" w:line="360" w:lineRule="auto"/>
+              <w:jc w:val="both"/>
+              <w:rPr>
+                <w:sz w:val="24"/>
+                <w:szCs w:val="24"/>
+              </w:rPr>
+            </w:pPr>
+            <w:r>
+              <w:rPr>
+                <w:sz w:val="24"/>
+                <w:szCs w:val="24"/>
+              </w:rPr>
+              <w:t>Design é apresentado de forma idêntica e sistema permanece funcional em diferentes navegadores.</w:t>
+            </w:r>
+          </w:p>
+          <w:p>
+            <w:pPr>
+              <w:suppressAutoHyphens/>
+              <w:spacing w:before="100" w:beforeAutospacing="1" w:after="100" w:afterAutospacing="1" w:line="360" w:lineRule="auto"/>
+              <w:jc w:val="both"/>
+              <w:rPr>
+                <w:sz w:val="24"/>
+                <w:szCs w:val="24"/>
+              </w:rPr>
+            </w:pPr>
+            <w:r>
+              <w:rPr>
+                <w:sz w:val="24"/>
+                <w:szCs w:val="24"/>
+              </w:rPr>
+              <w:lastRenderedPageBreak/>
+              <w:t>Edge:</w:t>
+            </w:r>
+            <w:r>
+              <w:rPr>
+                <w:sz w:val="24"/>
+                <w:szCs w:val="24"/>
+              </w:rPr>
+              <w:br/>
             </w:r>
             <w:r>
               <w:rPr>
                 <w:noProof/>
               </w:rPr>
               <w:drawing>
-                <wp:inline distT="0" distB="0" distL="0" distR="0" wp14:anchorId="2EC8C46E" wp14:editId="67248F31">
-                  <wp:extent cx="5280025" cy="1979930"/>
-                  <wp:effectExtent l="0" t="0" r="0" b="1270"/>
-                  <wp:docPr id="10" name="Imagem 10"/>
+                <wp:inline distT="0" distB="0" distL="0" distR="0" wp14:anchorId="58D59B08" wp14:editId="15A95647">
+                  <wp:extent cx="5280025" cy="1952625"/>
+                  <wp:effectExtent l="0" t="0" r="0" b="9525"/>
+                  <wp:docPr id="5" name="Imagem 5"/>
                   <wp:cNvGraphicFramePr>
                     <a:graphicFrameLocks xmlns:a="http://schemas.openxmlformats.org/drawingml/2006/main" noChangeAspect="1"/>
                   </wp:cNvGraphicFramePr>
@@ -16806,6 +18927,131 @@
                         <pic:spPr>
                           <a:xfrm>
                             <a:off x="0" y="0"/>
+                            <a:ext cx="5280025" cy="1952625"/>
+                          </a:xfrm>
+                          <a:prstGeom prst="rect">
+                            <a:avLst/>
+                          </a:prstGeom>
+                        </pic:spPr>
+                      </pic:pic>
+                    </a:graphicData>
+                  </a:graphic>
+                </wp:inline>
+              </w:drawing>
+            </w:r>
+          </w:p>
+          <w:p>
+            <w:pPr>
+              <w:suppressAutoHyphens/>
+              <w:spacing w:before="100" w:beforeAutospacing="1" w:after="100" w:afterAutospacing="1" w:line="360" w:lineRule="auto"/>
+              <w:jc w:val="both"/>
+              <w:rPr>
+                <w:sz w:val="24"/>
+                <w:szCs w:val="24"/>
+              </w:rPr>
+            </w:pPr>
+            <w:r>
+              <w:rPr>
+                <w:sz w:val="24"/>
+                <w:szCs w:val="24"/>
+              </w:rPr>
+              <w:t>Chrome:</w:t>
+            </w:r>
+            <w:r>
+              <w:rPr>
+                <w:sz w:val="24"/>
+                <w:szCs w:val="24"/>
+              </w:rPr>
+              <w:br/>
+            </w:r>
+            <w:r>
+              <w:rPr>
+                <w:noProof/>
+                <w:sz w:val="24"/>
+                <w:szCs w:val="24"/>
+              </w:rPr>
+              <w:drawing>
+                <wp:inline distT="0" distB="0" distL="0" distR="0" wp14:anchorId="1B624124" wp14:editId="2369BCD3">
+                  <wp:extent cx="5280025" cy="1932940"/>
+                  <wp:effectExtent l="0" t="0" r="0" b="0"/>
+                  <wp:docPr id="9" name="Imagem 9"/>
+                  <wp:cNvGraphicFramePr>
+                    <a:graphicFrameLocks xmlns:a="http://schemas.openxmlformats.org/drawingml/2006/main" noChangeAspect="1"/>
+                  </wp:cNvGraphicFramePr>
+                  <a:graphic xmlns:a="http://schemas.openxmlformats.org/drawingml/2006/main">
+                    <a:graphicData uri="http://schemas.openxmlformats.org/drawingml/2006/picture">
+                      <pic:pic xmlns:pic="http://schemas.openxmlformats.org/drawingml/2006/picture">
+                        <pic:nvPicPr>
+                          <pic:cNvPr id="1" name=""/>
+                          <pic:cNvPicPr/>
+                        </pic:nvPicPr>
+                        <pic:blipFill>
+                          <a:blip r:embed="rId22"/>
+                          <a:stretch>
+                            <a:fillRect/>
+                          </a:stretch>
+                        </pic:blipFill>
+                        <pic:spPr>
+                          <a:xfrm>
+                            <a:off x="0" y="0"/>
+                            <a:ext cx="5280025" cy="1932940"/>
+                          </a:xfrm>
+                          <a:prstGeom prst="rect">
+                            <a:avLst/>
+                          </a:prstGeom>
+                        </pic:spPr>
+                      </pic:pic>
+                    </a:graphicData>
+                  </a:graphic>
+                </wp:inline>
+              </w:drawing>
+            </w:r>
+          </w:p>
+          <w:p>
+            <w:pPr>
+              <w:suppressAutoHyphens/>
+              <w:spacing w:before="100" w:beforeAutospacing="1" w:after="100" w:afterAutospacing="1" w:line="360" w:lineRule="auto"/>
+              <w:jc w:val="both"/>
+              <w:rPr>
+                <w:sz w:val="24"/>
+                <w:szCs w:val="24"/>
+              </w:rPr>
+            </w:pPr>
+            <w:r>
+              <w:rPr>
+                <w:sz w:val="24"/>
+                <w:szCs w:val="24"/>
+              </w:rPr>
+              <w:t>Firefox:</w:t>
+            </w:r>
+            <w:r>
+              <w:rPr>
+                <w:noProof/>
+              </w:rPr>
+              <w:drawing>
+                <wp:inline distT="0" distB="0" distL="0" distR="0" wp14:anchorId="2EC8C46E" wp14:editId="67248F31">
+                  <wp:extent cx="5280025" cy="1979930"/>
+                  <wp:effectExtent l="0" t="0" r="0" b="1270"/>
+                  <wp:docPr id="10" name="Imagem 10"/>
+                  <wp:cNvGraphicFramePr>
+                    <a:graphicFrameLocks xmlns:a="http://schemas.openxmlformats.org/drawingml/2006/main" noChangeAspect="1"/>
+                  </wp:cNvGraphicFramePr>
+                  <a:graphic xmlns:a="http://schemas.openxmlformats.org/drawingml/2006/main">
+                    <a:graphicData uri="http://schemas.openxmlformats.org/drawingml/2006/picture">
+                      <pic:pic xmlns:pic="http://schemas.openxmlformats.org/drawingml/2006/picture">
+                        <pic:nvPicPr>
+                          <pic:cNvPr id="1" name=""/>
+                          <pic:cNvPicPr/>
+                        </pic:nvPicPr>
+                        <pic:blipFill>
+                          <a:blip r:embed="rId23"/>
+                          <a:stretch>
+                            <a:fillRect/>
+                          </a:stretch>
+                        </pic:blipFill>
+                        <pic:spPr>
+                          <a:xfrm>
+                            <a:off x="0" y="0"/>
                             <a:ext cx="5280025" cy="1979930"/>
                           </a:xfrm>
                           <a:prstGeom prst="rect">
@@ -17056,6 +19302,858 @@
         <w:pStyle w:val="Corpodetexto"/>
       </w:pPr>
     </w:p>
+    <w:tbl>
+      <w:tblPr>
+        <w:tblW w:w="0" w:type="auto"/>
+        <w:tblBorders>
+          <w:top w:val="single" w:sz="4" w:space="0" w:color="auto"/>
+          <w:left w:val="single" w:sz="4" w:space="0" w:color="auto"/>
+          <w:bottom w:val="single" w:sz="4" w:space="0" w:color="auto"/>
+          <w:right w:val="single" w:sz="4" w:space="0" w:color="auto"/>
+          <w:insideH w:val="single" w:sz="4" w:space="0" w:color="auto"/>
+          <w:insideV w:val="single" w:sz="4" w:space="0" w:color="auto"/>
+        </w:tblBorders>
+        <w:tblLook w:val="04A0" w:firstRow="1" w:lastRow="0" w:firstColumn="1" w:lastColumn="0" w:noHBand="0" w:noVBand="1"/>
+      </w:tblPr>
+      <w:tblGrid>
+        <w:gridCol w:w="4483"/>
+        <w:gridCol w:w="3822"/>
+      </w:tblGrid>
+      <w:tr>
+        <w:tc>
+          <w:tcPr>
+            <w:tcW w:w="4605" w:type="dxa"/>
+            <w:shd w:val="pct15" w:color="auto" w:fill="auto"/>
+          </w:tcPr>
+          <w:p>
+            <w:pPr>
+              <w:suppressAutoHyphens/>
+              <w:spacing w:before="100" w:beforeAutospacing="1" w:after="100" w:afterAutospacing="1" w:line="360" w:lineRule="auto"/>
+              <w:jc w:val="both"/>
+              <w:rPr>
+                <w:sz w:val="24"/>
+                <w:szCs w:val="24"/>
+              </w:rPr>
+            </w:pPr>
+            <w:r>
+              <w:rPr>
+                <w:sz w:val="24"/>
+                <w:szCs w:val="24"/>
+              </w:rPr>
+              <w:t>Atributo de Qualidade:</w:t>
+            </w:r>
+          </w:p>
+        </w:tc>
+        <w:tc>
+          <w:tcPr>
+            <w:tcW w:w="4606" w:type="dxa"/>
+            <w:shd w:val="clear" w:color="auto" w:fill="auto"/>
+          </w:tcPr>
+          <w:p>
+            <w:pPr>
+              <w:suppressAutoHyphens/>
+              <w:spacing w:before="100" w:beforeAutospacing="1" w:after="100" w:afterAutospacing="1" w:line="360" w:lineRule="auto"/>
+              <w:jc w:val="both"/>
+              <w:rPr>
+                <w:sz w:val="24"/>
+                <w:szCs w:val="24"/>
+              </w:rPr>
+            </w:pPr>
+            <w:r>
+              <w:rPr>
+                <w:sz w:val="24"/>
+                <w:szCs w:val="24"/>
+              </w:rPr>
+              <w:t>Usabilidade</w:t>
+            </w:r>
+          </w:p>
+        </w:tc>
+      </w:tr>
+      <w:tr>
+        <w:tc>
+          <w:tcPr>
+            <w:tcW w:w="4605" w:type="dxa"/>
+            <w:tcBorders>
+              <w:bottom w:val="single" w:sz="4" w:space="0" w:color="auto"/>
+            </w:tcBorders>
+            <w:shd w:val="pct15" w:color="auto" w:fill="auto"/>
+          </w:tcPr>
+          <w:p>
+            <w:pPr>
+              <w:suppressAutoHyphens/>
+              <w:spacing w:before="100" w:beforeAutospacing="1" w:after="100" w:afterAutospacing="1" w:line="360" w:lineRule="auto"/>
+              <w:jc w:val="both"/>
+              <w:rPr>
+                <w:sz w:val="24"/>
+                <w:szCs w:val="24"/>
+              </w:rPr>
+            </w:pPr>
+            <w:r>
+              <w:rPr>
+                <w:sz w:val="24"/>
+                <w:szCs w:val="24"/>
+              </w:rPr>
+              <w:t>Requisito de Qualidade:</w:t>
+            </w:r>
+          </w:p>
+        </w:tc>
+        <w:tc>
+          <w:tcPr>
+            <w:tcW w:w="4606" w:type="dxa"/>
+            <w:tcBorders>
+              <w:bottom w:val="single" w:sz="4" w:space="0" w:color="auto"/>
+            </w:tcBorders>
+            <w:shd w:val="clear" w:color="auto" w:fill="auto"/>
+          </w:tcPr>
+          <w:p>
+            <w:pPr>
+              <w:suppressAutoHyphens/>
+              <w:spacing w:before="100" w:beforeAutospacing="1" w:after="100" w:afterAutospacing="1" w:line="360" w:lineRule="auto"/>
+              <w:jc w:val="both"/>
+              <w:rPr>
+                <w:sz w:val="24"/>
+                <w:szCs w:val="24"/>
+              </w:rPr>
+            </w:pPr>
+            <w:r>
+              <w:rPr>
+                <w:rFonts w:ascii="Arial" w:hAnsi="Arial" w:cs="Arial"/>
+              </w:rPr>
+              <w:t>O</w:t>
+            </w:r>
+            <w:r>
+              <w:rPr>
+                <w:rFonts w:ascii="Arial" w:hAnsi="Arial" w:cs="Arial"/>
+              </w:rPr>
+              <w:t xml:space="preserve"> front-end deve apresentar características que facilitem a utilização por PCD’s</w:t>
+            </w:r>
+            <w:r>
+              <w:rPr>
+                <w:rFonts w:ascii="Arial" w:hAnsi="Arial" w:cs="Arial"/>
+              </w:rPr>
+              <w:t>.</w:t>
+            </w:r>
+          </w:p>
+        </w:tc>
+      </w:tr>
+      <w:tr>
+        <w:tc>
+          <w:tcPr>
+            <w:tcW w:w="9211" w:type="dxa"/>
+            <w:gridSpan w:val="2"/>
+            <w:shd w:val="pct15" w:color="auto" w:fill="auto"/>
+          </w:tcPr>
+          <w:p>
+            <w:pPr>
+              <w:suppressAutoHyphens/>
+              <w:spacing w:before="100" w:beforeAutospacing="1" w:after="100" w:afterAutospacing="1" w:line="360" w:lineRule="auto"/>
+              <w:jc w:val="both"/>
+              <w:rPr>
+                <w:sz w:val="24"/>
+                <w:szCs w:val="24"/>
+              </w:rPr>
+            </w:pPr>
+            <w:r>
+              <w:rPr>
+                <w:sz w:val="24"/>
+                <w:szCs w:val="24"/>
+              </w:rPr>
+              <w:t>Preocupação:</w:t>
+            </w:r>
+          </w:p>
+        </w:tc>
+      </w:tr>
+      <w:tr>
+        <w:tc>
+          <w:tcPr>
+            <w:tcW w:w="9211" w:type="dxa"/>
+            <w:gridSpan w:val="2"/>
+            <w:tcBorders>
+              <w:bottom w:val="single" w:sz="4" w:space="0" w:color="auto"/>
+            </w:tcBorders>
+            <w:shd w:val="clear" w:color="auto" w:fill="auto"/>
+          </w:tcPr>
+          <w:p>
+            <w:pPr>
+              <w:suppressAutoHyphens/>
+              <w:spacing w:before="100" w:beforeAutospacing="1" w:after="100" w:afterAutospacing="1" w:line="360" w:lineRule="auto"/>
+              <w:jc w:val="both"/>
+              <w:rPr>
+                <w:sz w:val="24"/>
+                <w:szCs w:val="24"/>
+              </w:rPr>
+            </w:pPr>
+            <w:r>
+              <w:rPr>
+                <w:sz w:val="24"/>
+                <w:szCs w:val="24"/>
+              </w:rPr>
+              <w:t xml:space="preserve">O </w:t>
+            </w:r>
+            <w:r>
+              <w:rPr>
+                <w:sz w:val="24"/>
+                <w:szCs w:val="24"/>
+              </w:rPr>
+              <w:t>front-end</w:t>
+            </w:r>
+            <w:r>
+              <w:rPr>
+                <w:sz w:val="24"/>
+                <w:szCs w:val="24"/>
+              </w:rPr>
+              <w:t xml:space="preserve"> deve</w:t>
+            </w:r>
+            <w:r>
+              <w:rPr>
+                <w:sz w:val="24"/>
+                <w:szCs w:val="24"/>
+              </w:rPr>
+              <w:t xml:space="preserve"> </w:t>
+            </w:r>
+            <w:r>
+              <w:rPr>
+                <w:sz w:val="24"/>
+                <w:szCs w:val="24"/>
+              </w:rPr>
+              <w:t>fornecer boa usabilidade</w:t>
+            </w:r>
+            <w:r>
+              <w:rPr>
+                <w:sz w:val="24"/>
+                <w:szCs w:val="24"/>
+              </w:rPr>
+              <w:t>.</w:t>
+            </w:r>
+          </w:p>
+        </w:tc>
+      </w:tr>
+      <w:tr>
+        <w:tc>
+          <w:tcPr>
+            <w:tcW w:w="9211" w:type="dxa"/>
+            <w:gridSpan w:val="2"/>
+            <w:shd w:val="pct15" w:color="auto" w:fill="auto"/>
+          </w:tcPr>
+          <w:p>
+            <w:pPr>
+              <w:suppressAutoHyphens/>
+              <w:spacing w:before="100" w:beforeAutospacing="1" w:after="100" w:afterAutospacing="1" w:line="360" w:lineRule="auto"/>
+              <w:jc w:val="both"/>
+              <w:rPr>
+                <w:sz w:val="24"/>
+                <w:szCs w:val="24"/>
+              </w:rPr>
+            </w:pPr>
+            <w:r>
+              <w:rPr>
+                <w:sz w:val="24"/>
+                <w:szCs w:val="24"/>
+              </w:rPr>
+              <w:t>Cenário(s):</w:t>
+            </w:r>
+          </w:p>
+        </w:tc>
+      </w:tr>
+      <w:tr>
+        <w:tc>
+          <w:tcPr>
+            <w:tcW w:w="9211" w:type="dxa"/>
+            <w:gridSpan w:val="2"/>
+            <w:tcBorders>
+              <w:bottom w:val="single" w:sz="4" w:space="0" w:color="auto"/>
+            </w:tcBorders>
+            <w:shd w:val="clear" w:color="auto" w:fill="auto"/>
+          </w:tcPr>
+          <w:p>
+            <w:pPr>
+              <w:suppressAutoHyphens/>
+              <w:spacing w:before="100" w:beforeAutospacing="1" w:after="100" w:afterAutospacing="1" w:line="360" w:lineRule="auto"/>
+              <w:jc w:val="both"/>
+              <w:rPr>
+                <w:sz w:val="24"/>
+                <w:szCs w:val="24"/>
+              </w:rPr>
+            </w:pPr>
+            <w:r>
+              <w:rPr>
+                <w:sz w:val="24"/>
+                <w:szCs w:val="24"/>
+              </w:rPr>
+              <w:t>Cenário 1</w:t>
+            </w:r>
+          </w:p>
+        </w:tc>
+      </w:tr>
+      <w:tr>
+        <w:tc>
+          <w:tcPr>
+            <w:tcW w:w="9211" w:type="dxa"/>
+            <w:gridSpan w:val="2"/>
+            <w:shd w:val="pct15" w:color="auto" w:fill="auto"/>
+          </w:tcPr>
+          <w:p>
+            <w:pPr>
+              <w:tabs>
+                <w:tab w:val="left" w:pos="1490"/>
+              </w:tabs>
+              <w:suppressAutoHyphens/>
+              <w:spacing w:before="100" w:beforeAutospacing="1" w:after="100" w:afterAutospacing="1" w:line="360" w:lineRule="auto"/>
+              <w:jc w:val="both"/>
+              <w:rPr>
+                <w:sz w:val="24"/>
+                <w:szCs w:val="24"/>
+              </w:rPr>
+            </w:pPr>
+            <w:r>
+              <w:rPr>
+                <w:sz w:val="24"/>
+                <w:szCs w:val="24"/>
+              </w:rPr>
+              <w:t>Ambiente:</w:t>
+            </w:r>
+          </w:p>
+        </w:tc>
+      </w:tr>
+      <w:tr>
+        <w:tc>
+          <w:tcPr>
+            <w:tcW w:w="9211" w:type="dxa"/>
+            <w:gridSpan w:val="2"/>
+            <w:tcBorders>
+              <w:bottom w:val="single" w:sz="4" w:space="0" w:color="auto"/>
+            </w:tcBorders>
+            <w:shd w:val="clear" w:color="auto" w:fill="auto"/>
+          </w:tcPr>
+          <w:p>
+            <w:pPr>
+              <w:suppressAutoHyphens/>
+              <w:spacing w:before="100" w:beforeAutospacing="1" w:after="100" w:afterAutospacing="1" w:line="360" w:lineRule="auto"/>
+              <w:jc w:val="both"/>
+              <w:rPr>
+                <w:sz w:val="24"/>
+                <w:szCs w:val="24"/>
+              </w:rPr>
+            </w:pPr>
+            <w:r>
+              <w:rPr>
+                <w:sz w:val="24"/>
+                <w:szCs w:val="24"/>
+              </w:rPr>
+              <w:t>Sistema e</w:t>
+            </w:r>
+            <w:r>
+              <w:rPr>
+                <w:sz w:val="24"/>
+                <w:szCs w:val="24"/>
+              </w:rPr>
+              <w:t>m operação normal</w:t>
+            </w:r>
+            <w:r>
+              <w:rPr>
+                <w:sz w:val="24"/>
+                <w:szCs w:val="24"/>
+              </w:rPr>
+              <w:t>.</w:t>
+            </w:r>
+          </w:p>
+        </w:tc>
+      </w:tr>
+      <w:tr>
+        <w:tc>
+          <w:tcPr>
+            <w:tcW w:w="9211" w:type="dxa"/>
+            <w:gridSpan w:val="2"/>
+            <w:shd w:val="pct15" w:color="auto" w:fill="auto"/>
+          </w:tcPr>
+          <w:p>
+            <w:pPr>
+              <w:tabs>
+                <w:tab w:val="left" w:pos="1775"/>
+              </w:tabs>
+              <w:suppressAutoHyphens/>
+              <w:spacing w:before="100" w:beforeAutospacing="1" w:after="100" w:afterAutospacing="1" w:line="360" w:lineRule="auto"/>
+              <w:jc w:val="both"/>
+              <w:rPr>
+                <w:sz w:val="24"/>
+                <w:szCs w:val="24"/>
+              </w:rPr>
+            </w:pPr>
+            <w:r>
+              <w:rPr>
+                <w:sz w:val="24"/>
+                <w:szCs w:val="24"/>
+              </w:rPr>
+              <w:t>Estímulo:</w:t>
+            </w:r>
+          </w:p>
+        </w:tc>
+      </w:tr>
+      <w:tr>
+        <w:tc>
+          <w:tcPr>
+            <w:tcW w:w="9211" w:type="dxa"/>
+            <w:gridSpan w:val="2"/>
+            <w:tcBorders>
+              <w:bottom w:val="single" w:sz="4" w:space="0" w:color="auto"/>
+            </w:tcBorders>
+            <w:shd w:val="clear" w:color="auto" w:fill="auto"/>
+          </w:tcPr>
+          <w:p>
+            <w:pPr>
+              <w:suppressAutoHyphens/>
+              <w:spacing w:before="100" w:beforeAutospacing="1" w:after="100" w:afterAutospacing="1" w:line="360" w:lineRule="auto"/>
+              <w:jc w:val="both"/>
+              <w:rPr>
+                <w:sz w:val="24"/>
+                <w:szCs w:val="24"/>
+              </w:rPr>
+            </w:pPr>
+            <w:r>
+              <w:rPr>
+                <w:sz w:val="24"/>
+                <w:szCs w:val="24"/>
+              </w:rPr>
+              <w:t>Usuários utilizando o sistema</w:t>
+            </w:r>
+            <w:r>
+              <w:rPr>
+                <w:sz w:val="24"/>
+                <w:szCs w:val="24"/>
+              </w:rPr>
+              <w:t>.</w:t>
+            </w:r>
+          </w:p>
+        </w:tc>
+      </w:tr>
+      <w:tr>
+        <w:tc>
+          <w:tcPr>
+            <w:tcW w:w="9211" w:type="dxa"/>
+            <w:gridSpan w:val="2"/>
+            <w:shd w:val="pct15" w:color="auto" w:fill="auto"/>
+          </w:tcPr>
+          <w:p>
+            <w:pPr>
+              <w:suppressAutoHyphens/>
+              <w:spacing w:before="100" w:beforeAutospacing="1" w:after="100" w:afterAutospacing="1" w:line="360" w:lineRule="auto"/>
+              <w:jc w:val="both"/>
+              <w:rPr>
+                <w:sz w:val="24"/>
+                <w:szCs w:val="24"/>
+              </w:rPr>
+            </w:pPr>
+            <w:r>
+              <w:rPr>
+                <w:sz w:val="24"/>
+                <w:szCs w:val="24"/>
+              </w:rPr>
+              <w:t>Mecanismo:</w:t>
+            </w:r>
+          </w:p>
+        </w:tc>
+      </w:tr>
+      <w:tr>
+        <w:tc>
+          <w:tcPr>
+            <w:tcW w:w="9211" w:type="dxa"/>
+            <w:gridSpan w:val="2"/>
+            <w:tcBorders>
+              <w:bottom w:val="single" w:sz="4" w:space="0" w:color="auto"/>
+            </w:tcBorders>
+            <w:shd w:val="clear" w:color="auto" w:fill="auto"/>
+          </w:tcPr>
+          <w:p>
+            <w:pPr>
+              <w:suppressAutoHyphens/>
+              <w:spacing w:before="100" w:beforeAutospacing="1" w:after="100" w:afterAutospacing="1" w:line="360" w:lineRule="auto"/>
+              <w:jc w:val="both"/>
+              <w:rPr>
+                <w:sz w:val="24"/>
+                <w:szCs w:val="24"/>
+              </w:rPr>
+            </w:pPr>
+            <w:r>
+              <w:rPr>
+                <w:sz w:val="24"/>
+                <w:szCs w:val="24"/>
+              </w:rPr>
+              <w:t>A</w:t>
+            </w:r>
+            <w:r>
+              <w:rPr>
+                <w:sz w:val="24"/>
+                <w:szCs w:val="24"/>
+              </w:rPr>
+              <w:t>companhar utilização do sistema verificando tempo que tarefas levam para serem completadas</w:t>
+            </w:r>
+            <w:r>
+              <w:rPr>
+                <w:sz w:val="24"/>
+                <w:szCs w:val="24"/>
+              </w:rPr>
+              <w:t>.</w:t>
+            </w:r>
+          </w:p>
+        </w:tc>
+      </w:tr>
+      <w:tr>
+        <w:tc>
+          <w:tcPr>
+            <w:tcW w:w="9211" w:type="dxa"/>
+            <w:gridSpan w:val="2"/>
+            <w:shd w:val="pct15" w:color="auto" w:fill="auto"/>
+          </w:tcPr>
+          <w:p>
+            <w:pPr>
+              <w:tabs>
+                <w:tab w:val="left" w:pos="2478"/>
+              </w:tabs>
+              <w:suppressAutoHyphens/>
+              <w:spacing w:before="100" w:beforeAutospacing="1" w:after="100" w:afterAutospacing="1" w:line="360" w:lineRule="auto"/>
+              <w:jc w:val="both"/>
+              <w:rPr>
+                <w:sz w:val="24"/>
+                <w:szCs w:val="24"/>
+              </w:rPr>
+            </w:pPr>
+            <w:r>
+              <w:rPr>
+                <w:sz w:val="24"/>
+                <w:szCs w:val="24"/>
+              </w:rPr>
+              <w:t>Medida de resposta:</w:t>
+            </w:r>
+          </w:p>
+        </w:tc>
+      </w:tr>
+      <w:tr>
+        <w:tc>
+          <w:tcPr>
+            <w:tcW w:w="9211" w:type="dxa"/>
+            <w:gridSpan w:val="2"/>
+            <w:tcBorders>
+              <w:bottom w:val="single" w:sz="4" w:space="0" w:color="auto"/>
+            </w:tcBorders>
+            <w:shd w:val="clear" w:color="auto" w:fill="auto"/>
+          </w:tcPr>
+          <w:p>
+            <w:pPr>
+              <w:suppressAutoHyphens/>
+              <w:spacing w:before="100" w:beforeAutospacing="1" w:after="100" w:afterAutospacing="1" w:line="360" w:lineRule="auto"/>
+              <w:jc w:val="both"/>
+              <w:rPr>
+                <w:sz w:val="24"/>
+                <w:szCs w:val="24"/>
+              </w:rPr>
+            </w:pPr>
+            <w:r>
+              <w:rPr>
+                <w:sz w:val="24"/>
+                <w:szCs w:val="24"/>
+              </w:rPr>
+              <w:t xml:space="preserve">Sistema com design intuitivo e de fácil </w:t>
+            </w:r>
+            <w:r>
+              <w:rPr>
+                <w:sz w:val="24"/>
+                <w:szCs w:val="24"/>
+              </w:rPr>
+              <w:t>visualização</w:t>
+            </w:r>
+            <w:r>
+              <w:rPr>
+                <w:sz w:val="24"/>
+                <w:szCs w:val="24"/>
+              </w:rPr>
+              <w:t>.</w:t>
+            </w:r>
+          </w:p>
+          <w:p>
+            <w:pPr>
+              <w:suppressAutoHyphens/>
+              <w:spacing w:before="100" w:beforeAutospacing="1" w:after="100" w:afterAutospacing="1" w:line="360" w:lineRule="auto"/>
+              <w:jc w:val="both"/>
+              <w:rPr>
+                <w:sz w:val="24"/>
+                <w:szCs w:val="24"/>
+              </w:rPr>
+            </w:pPr>
+            <w:r>
+              <w:rPr>
+                <w:sz w:val="24"/>
+                <w:szCs w:val="24"/>
+              </w:rPr>
+              <w:t>Na prova de conceito implementada é possível gravar a atualização de um cadastro com a execução de apenas dois comandos.</w:t>
+            </w:r>
+          </w:p>
+          <w:p>
+            <w:pPr>
+              <w:suppressAutoHyphens/>
+              <w:spacing w:before="100" w:beforeAutospacing="1" w:after="100" w:afterAutospacing="1" w:line="360" w:lineRule="auto"/>
+              <w:jc w:val="both"/>
+              <w:rPr>
+                <w:sz w:val="24"/>
+                <w:szCs w:val="24"/>
+              </w:rPr>
+            </w:pPr>
+            <w:r>
+              <w:rPr>
+                <w:sz w:val="24"/>
+                <w:szCs w:val="24"/>
+              </w:rPr>
+              <w:lastRenderedPageBreak/>
+              <w:t>Foram implementados campos grandes que facilitam a visualização, o botão de ação foi destacado com uma cor forte que torna fácil sua identificação.</w:t>
+            </w:r>
+          </w:p>
+          <w:p>
+            <w:pPr>
+              <w:suppressAutoHyphens/>
+              <w:spacing w:before="100" w:beforeAutospacing="1" w:after="100" w:afterAutospacing="1" w:line="360" w:lineRule="auto"/>
+              <w:jc w:val="both"/>
+              <w:rPr>
+                <w:sz w:val="24"/>
+                <w:szCs w:val="24"/>
+              </w:rPr>
+            </w:pPr>
+            <w:r>
+              <w:rPr>
+                <w:noProof/>
+              </w:rPr>
+              <w:drawing>
+                <wp:inline distT="0" distB="0" distL="0" distR="0" wp14:anchorId="709EDBF5" wp14:editId="1969490E">
+                  <wp:extent cx="5280025" cy="1764665"/>
+                  <wp:effectExtent l="0" t="0" r="0" b="6985"/>
+                  <wp:docPr id="8" name="Imagem 8"/>
+                  <wp:cNvGraphicFramePr>
+                    <a:graphicFrameLocks xmlns:a="http://schemas.openxmlformats.org/drawingml/2006/main" noChangeAspect="1"/>
+                  </wp:cNvGraphicFramePr>
+                  <a:graphic xmlns:a="http://schemas.openxmlformats.org/drawingml/2006/main">
+                    <a:graphicData uri="http://schemas.openxmlformats.org/drawingml/2006/picture">
+                      <pic:pic xmlns:pic="http://schemas.openxmlformats.org/drawingml/2006/picture">
+                        <pic:nvPicPr>
+                          <pic:cNvPr id="1" name=""/>
+                          <pic:cNvPicPr/>
+                        </pic:nvPicPr>
+                        <pic:blipFill>
+                          <a:blip r:embed="rId24"/>
+                          <a:stretch>
+                            <a:fillRect/>
+                          </a:stretch>
+                        </pic:blipFill>
+                        <pic:spPr>
+                          <a:xfrm>
+                            <a:off x="0" y="0"/>
+                            <a:ext cx="5280025" cy="1764665"/>
+                          </a:xfrm>
+                          <a:prstGeom prst="rect">
+                            <a:avLst/>
+                          </a:prstGeom>
+                        </pic:spPr>
+                      </pic:pic>
+                    </a:graphicData>
+                  </a:graphic>
+                </wp:inline>
+              </w:drawing>
+            </w:r>
+          </w:p>
+          <w:p>
+            <w:pPr>
+              <w:suppressAutoHyphens/>
+              <w:spacing w:before="100" w:beforeAutospacing="1" w:after="100" w:afterAutospacing="1" w:line="360" w:lineRule="auto"/>
+              <w:jc w:val="both"/>
+              <w:rPr>
+                <w:sz w:val="24"/>
+                <w:szCs w:val="24"/>
+              </w:rPr>
+            </w:pPr>
+          </w:p>
+        </w:tc>
+      </w:tr>
+      <w:tr>
+        <w:tc>
+          <w:tcPr>
+            <w:tcW w:w="9211" w:type="dxa"/>
+            <w:gridSpan w:val="2"/>
+            <w:shd w:val="pct15" w:color="auto" w:fill="auto"/>
+          </w:tcPr>
+          <w:p>
+            <w:pPr>
+              <w:suppressAutoHyphens/>
+              <w:spacing w:before="100" w:beforeAutospacing="1" w:after="100" w:afterAutospacing="1" w:line="360" w:lineRule="auto"/>
+              <w:jc w:val="both"/>
+              <w:rPr>
+                <w:sz w:val="24"/>
+                <w:szCs w:val="24"/>
+              </w:rPr>
+            </w:pPr>
+            <w:r>
+              <w:rPr>
+                <w:sz w:val="24"/>
+                <w:szCs w:val="24"/>
+              </w:rPr>
+              <w:lastRenderedPageBreak/>
+              <w:t>Considerações sobre a arquitetura:</w:t>
+            </w:r>
+          </w:p>
+        </w:tc>
+      </w:tr>
+      <w:tr>
+        <w:tc>
+          <w:tcPr>
+            <w:tcW w:w="4605" w:type="dxa"/>
+            <w:shd w:val="pct10" w:color="auto" w:fill="auto"/>
+          </w:tcPr>
+          <w:p>
+            <w:pPr>
+              <w:suppressAutoHyphens/>
+              <w:spacing w:before="100" w:beforeAutospacing="1" w:after="100" w:afterAutospacing="1" w:line="360" w:lineRule="auto"/>
+              <w:jc w:val="both"/>
+              <w:rPr>
+                <w:sz w:val="24"/>
+                <w:szCs w:val="24"/>
+              </w:rPr>
+            </w:pPr>
+            <w:r>
+              <w:rPr>
+                <w:sz w:val="24"/>
+                <w:szCs w:val="24"/>
+              </w:rPr>
+              <w:t>Riscos:</w:t>
+            </w:r>
+          </w:p>
+        </w:tc>
+        <w:tc>
+          <w:tcPr>
+            <w:tcW w:w="4606" w:type="dxa"/>
+            <w:shd w:val="clear" w:color="auto" w:fill="auto"/>
+          </w:tcPr>
+          <w:p>
+            <w:pPr>
+              <w:suppressAutoHyphens/>
+              <w:spacing w:before="100" w:beforeAutospacing="1" w:after="100" w:afterAutospacing="1" w:line="360" w:lineRule="auto"/>
+              <w:jc w:val="both"/>
+              <w:rPr>
+                <w:sz w:val="24"/>
+                <w:szCs w:val="24"/>
+              </w:rPr>
+            </w:pPr>
+            <w:r>
+              <w:rPr>
+                <w:sz w:val="24"/>
+                <w:szCs w:val="24"/>
+              </w:rPr>
+              <w:t>Um sistema difícil de utilizar causa perda de produtividade e pode até mesmo impossibilitar a utilização de alguns usuários.</w:t>
+            </w:r>
+          </w:p>
+        </w:tc>
+      </w:tr>
+      <w:tr>
+        <w:tc>
+          <w:tcPr>
+            <w:tcW w:w="4605" w:type="dxa"/>
+            <w:shd w:val="pct10" w:color="auto" w:fill="auto"/>
+          </w:tcPr>
+          <w:p>
+            <w:pPr>
+              <w:suppressAutoHyphens/>
+              <w:spacing w:before="100" w:beforeAutospacing="1" w:after="100" w:afterAutospacing="1" w:line="360" w:lineRule="auto"/>
+              <w:jc w:val="both"/>
+              <w:rPr>
+                <w:sz w:val="24"/>
+                <w:szCs w:val="24"/>
+              </w:rPr>
+            </w:pPr>
+            <w:r>
+              <w:rPr>
+                <w:sz w:val="24"/>
+                <w:szCs w:val="24"/>
+              </w:rPr>
+              <w:t>Pontos de Sensibilidade:</w:t>
+            </w:r>
+          </w:p>
+        </w:tc>
+        <w:tc>
+          <w:tcPr>
+            <w:tcW w:w="4606" w:type="dxa"/>
+            <w:shd w:val="clear" w:color="auto" w:fill="auto"/>
+          </w:tcPr>
+          <w:p>
+            <w:pPr>
+              <w:suppressAutoHyphens/>
+              <w:spacing w:before="100" w:beforeAutospacing="1" w:after="100" w:afterAutospacing="1" w:line="360" w:lineRule="auto"/>
+              <w:jc w:val="both"/>
+              <w:rPr>
+                <w:sz w:val="24"/>
+                <w:szCs w:val="24"/>
+              </w:rPr>
+            </w:pPr>
+            <w:r>
+              <w:rPr>
+                <w:sz w:val="24"/>
+                <w:szCs w:val="24"/>
+              </w:rPr>
+              <w:t>Não há</w:t>
+            </w:r>
+          </w:p>
+        </w:tc>
+      </w:tr>
+      <w:tr>
+        <w:tc>
+          <w:tcPr>
+            <w:tcW w:w="4605" w:type="dxa"/>
+            <w:shd w:val="pct10" w:color="auto" w:fill="auto"/>
+          </w:tcPr>
+          <w:p>
+            <w:pPr>
+              <w:suppressAutoHyphens/>
+              <w:spacing w:before="100" w:beforeAutospacing="1" w:after="100" w:afterAutospacing="1" w:line="360" w:lineRule="auto"/>
+              <w:jc w:val="both"/>
+              <w:rPr>
+                <w:sz w:val="24"/>
+                <w:szCs w:val="24"/>
+              </w:rPr>
+            </w:pPr>
+            <w:r>
+              <w:rPr>
+                <w:sz w:val="24"/>
+                <w:szCs w:val="24"/>
+              </w:rPr>
+              <w:t>Tradeoff:</w:t>
+            </w:r>
+          </w:p>
+        </w:tc>
+        <w:tc>
+          <w:tcPr>
+            <w:tcW w:w="4606" w:type="dxa"/>
+            <w:shd w:val="clear" w:color="auto" w:fill="auto"/>
+          </w:tcPr>
+          <w:p>
+            <w:pPr>
+              <w:suppressAutoHyphens/>
+              <w:spacing w:before="100" w:beforeAutospacing="1" w:after="100" w:afterAutospacing="1" w:line="360" w:lineRule="auto"/>
+              <w:jc w:val="both"/>
+              <w:rPr>
+                <w:sz w:val="24"/>
+                <w:szCs w:val="24"/>
+              </w:rPr>
+            </w:pPr>
+            <w:r>
+              <w:rPr>
+                <w:sz w:val="24"/>
+                <w:szCs w:val="24"/>
+              </w:rPr>
+              <w:t>Não há</w:t>
+            </w:r>
+          </w:p>
+        </w:tc>
+      </w:tr>
+    </w:tbl>
+    <w:p>
+      <w:pPr>
+        <w:pStyle w:val="Corpodetexto"/>
+      </w:pPr>
+    </w:p>
     <w:p>
       <w:pPr>
         <w:pStyle w:val="NormalWeb"/>
@@ -17330,7 +20428,7 @@
         </w:rPr>
         <w:t xml:space="preserve"> </w:t>
       </w:r>
-      <w:hyperlink r:id="rId22" w:history="1">
+      <w:hyperlink r:id="rId25" w:history="1">
         <w:r>
           <w:rPr>
             <w:rStyle w:val="Hyperlink"/>
@@ -17380,10 +20478,10 @@
       </w:r>
     </w:p>
     <w:sectPr>
-      <w:headerReference w:type="even" r:id="rId23"/>
-      <w:headerReference w:type="default" r:id="rId24"/>
-      <w:footerReference w:type="even" r:id="rId25"/>
-      <w:footerReference w:type="default" r:id="rId26"/>
+      <w:headerReference w:type="even" r:id="rId26"/>
+      <w:headerReference w:type="default" r:id="rId27"/>
+      <w:footerReference w:type="even" r:id="rId28"/>
+      <w:footerReference w:type="default" r:id="rId29"/>
       <w:pgSz w:w="11909" w:h="16834"/>
       <w:pgMar w:top="1418" w:right="1797" w:bottom="1418" w:left="1797" w:header="709" w:footer="709" w:gutter="0"/>
       <w:pgNumType w:start="1"/>
@@ -22467,28 +25565,28 @@
 </file>
 
 <file path=customXml/item1.xml><?xml version="1.0" encoding="utf-8"?>
-<b:Sources xmlns:b="http://schemas.openxmlformats.org/officeDocument/2006/bibliography" xmlns="http://schemas.openxmlformats.org/officeDocument/2006/bibliography" SelectedStyle="\APA.XSL" StyleName="APA"/>
-</file>
-
-<file path=customXml/item2.xml><?xml version="1.0" encoding="utf-8"?>
 <go:gDocsCustomXmlDataStorage xmlns:go="http://customooxmlschemas.google.com/" xmlns:r="http://schemas.openxmlformats.org/officeDocument/2006/relationships">
   <go:docsCustomData xmlns:go="http://customooxmlschemas.google.com/" roundtripDataSignature="AMtx7mhr8fJpXyXGw+943AqUFmYJYKlTeA==">AMUW2mWvv+HMmybsHL7/pQVRgp4by+7nN37TfU3MU+gZCRA3Ih5YYdxjAC1oa1p1/2pUxY7a1vxHe4OUHtSIBFH4fHSlzusAv47ms/e518+uEaCPTunKtOL66wXeqaf8w3DB1HIzj5gmHKUtSYfIbBa/aIfZpwkfMMQwuAk8RpnElM+TxjaLwsQnJcVgAPJCffkRxKkdMYf+AZdcw9cWO4kKxXE59K4MIIkGW66ZrczWiqrVDysa2W4kT6yxYg58f90BiY93MAOptp6fpvzJjoy5eb5nHxzZGKHzEWvR1sg1AdnumB4DFxbVwQKxvKkjfBOWKMPVxcXIzTLq1mY8i0AhUkBNZTYmlf+SOCauyTaCKRvMXJmwCZu3pL/GNJrhQWQMzMu9i0mNo4+/CjlBO46BamsXTNZLWg==</go:docsCustomData>
 </go:gDocsCustomXmlDataStorage>
 </file>
 
-<file path=customXml/itemProps1.xml><?xml version="1.0" encoding="utf-8"?>
-<ds:datastoreItem xmlns:ds="http://schemas.openxmlformats.org/officeDocument/2006/customXml" ds:itemID="{F2DDE5E6-1BC2-4493-9C2E-A764C52C0B6D}">
-  <ds:schemaRefs>
-    <ds:schemaRef ds:uri="http://schemas.openxmlformats.org/officeDocument/2006/bibliography"/>
-  </ds:schemaRefs>
-</ds:datastoreItem>
+<file path=customXml/item2.xml><?xml version="1.0" encoding="utf-8"?>
+<b:Sources xmlns:b="http://schemas.openxmlformats.org/officeDocument/2006/bibliography" xmlns="http://schemas.openxmlformats.org/officeDocument/2006/bibliography" SelectedStyle="\APA.XSL" StyleName="APA"/>
 </file>
 
-<file path=customXml/itemProps2.xml><?xml version="1.0" encoding="utf-8"?>
+<file path=customXml/itemProps1.xml><?xml version="1.0" encoding="utf-8"?>
 <ds:datastoreItem xmlns:ds="http://schemas.openxmlformats.org/officeDocument/2006/customXml" ds:itemID="{11111111-1234-1234-1234-123412341234}">
   <ds:schemaRefs>
     <ds:schemaRef ds:uri="http://customooxmlschemas.google.com/"/>
     <ds:schemaRef ds:uri="http://schemas.openxmlformats.org/officeDocument/2006/relationships"/>
   </ds:schemaRefs>
 </ds:datastoreItem>
+</file>
+
+<file path=customXml/itemProps2.xml><?xml version="1.0" encoding="utf-8"?>
+<ds:datastoreItem xmlns:ds="http://schemas.openxmlformats.org/officeDocument/2006/customXml" ds:itemID="{F2DDE5E6-1BC2-4493-9C2E-A764C52C0B6D}">
+  <ds:schemaRefs>
+    <ds:schemaRef ds:uri="http://schemas.openxmlformats.org/officeDocument/2006/bibliography"/>
+  </ds:schemaRefs>
+</ds:datastoreItem>
 </file>
</xml_diff>

<commit_message>
Video de apresentação final
</commit_message>
<xml_diff>
--- a/doc/RelatorioTecnico.docx
+++ b/doc/RelatorioTecnico.docx
@@ -274,6 +274,7 @@
           <w:szCs w:val="28"/>
         </w:rPr>
       </w:pPr>
+      <w:proofErr w:type="spellStart"/>
       <w:r>
         <w:rPr>
           <w:sz w:val="38"/>
@@ -295,6 +296,7 @@
         </w:rPr>
         <w:t>Customers</w:t>
       </w:r>
+      <w:proofErr w:type="spellEnd"/>
       <w:r>
         <w:rPr>
           <w:sz w:val="38"/>
@@ -2810,6 +2812,7 @@
         </w:rPr>
         <w:t xml:space="preserve">transações feitas pelo celular chegaram a 52.9 bilhões, ante 37 bilhões no ano anterior, se considerados todos os canais bancários (celular, internet, maquininhas, agências, caixas eletrônicos, correspondentes bancários e </w:t>
       </w:r>
+      <w:proofErr w:type="spellStart"/>
       <w:r>
         <w:rPr>
           <w:i/>
@@ -2817,7 +2820,17 @@
           <w:sz w:val="24"/>
           <w:szCs w:val="24"/>
         </w:rPr>
-        <w:t>contact centers</w:t>
+        <w:t>contact</w:t>
+      </w:r>
+      <w:proofErr w:type="spellEnd"/>
+      <w:r>
+        <w:rPr>
+          <w:i/>
+          <w:iCs/>
+          <w:sz w:val="24"/>
+          <w:szCs w:val="24"/>
+        </w:rPr>
+        <w:t xml:space="preserve"> centers</w:t>
       </w:r>
       <w:r>
         <w:rPr>
@@ -3013,6 +3026,7 @@
         </w:rPr>
         <w:t xml:space="preserve"> com </w:t>
       </w:r>
+      <w:proofErr w:type="spellStart"/>
       <w:r>
         <w:rPr>
           <w:i/>
@@ -3022,6 +3036,7 @@
         </w:rPr>
         <w:t>fintechs</w:t>
       </w:r>
+      <w:proofErr w:type="spellEnd"/>
       <w:r>
         <w:rPr>
           <w:sz w:val="24"/>
@@ -3139,6 +3154,7 @@
         </w:rPr>
         <w:t xml:space="preserve"> </w:t>
       </w:r>
+      <w:proofErr w:type="spellStart"/>
       <w:r>
         <w:rPr>
           <w:i/>
@@ -3148,6 +3164,7 @@
         </w:rPr>
         <w:t>onboarding</w:t>
       </w:r>
+      <w:proofErr w:type="spellEnd"/>
       <w:r>
         <w:rPr>
           <w:sz w:val="24"/>
@@ -6136,7 +6153,21 @@
               <w:rPr>
                 <w:rFonts w:eastAsia="Arial"/>
               </w:rPr>
-              <w:t>Elaborar wireframe da POC</w:t>
+              <w:t xml:space="preserve">Elaborar </w:t>
+            </w:r>
+            <w:proofErr w:type="spellStart"/>
+            <w:r>
+              <w:rPr>
+                <w:rFonts w:eastAsia="Arial"/>
+              </w:rPr>
+              <w:t>wireframe</w:t>
+            </w:r>
+            <w:proofErr w:type="spellEnd"/>
+            <w:r>
+              <w:rPr>
+                <w:rFonts w:eastAsia="Arial"/>
+              </w:rPr>
+              <w:t xml:space="preserve"> da POC</w:t>
             </w:r>
           </w:p>
           <w:p>
@@ -7822,7 +7853,23 @@
           <w:sz w:val="24"/>
           <w:szCs w:val="24"/>
         </w:rPr>
-        <w:t>m visualizar a macroarquitetura da solução</w:t>
+        <w:t xml:space="preserve">m visualizar a </w:t>
+      </w:r>
+      <w:proofErr w:type="spellStart"/>
+      <w:r>
+        <w:rPr>
+          <w:sz w:val="24"/>
+          <w:szCs w:val="24"/>
+        </w:rPr>
+        <w:t>macroarquitetura</w:t>
+      </w:r>
+      <w:proofErr w:type="spellEnd"/>
+      <w:r>
+        <w:rPr>
+          <w:sz w:val="24"/>
+          <w:szCs w:val="24"/>
+        </w:rPr>
+        <w:t xml:space="preserve"> da solução</w:t>
       </w:r>
       <w:r>
         <w:rPr>
@@ -7960,8 +8007,13 @@
             <w:r>
               <w:t xml:space="preserve">O </w:t>
             </w:r>
-            <w:r>
-              <w:t xml:space="preserve">back-end deve ser desenvolvido </w:t>
+            <w:proofErr w:type="spellStart"/>
+            <w:r>
+              <w:t>back-end</w:t>
+            </w:r>
+            <w:proofErr w:type="spellEnd"/>
+            <w:r>
+              <w:t xml:space="preserve"> deve ser desenvolvido </w:t>
             </w:r>
             <w:r>
               <w:t>com</w:t>
@@ -7999,14 +8051,24 @@
               <w:spacing w:line="360" w:lineRule="auto"/>
             </w:pPr>
             <w:r>
-              <w:t xml:space="preserve">O front-end deve ser desenvolvido </w:t>
-            </w:r>
+              <w:t>O front-</w:t>
+            </w:r>
+            <w:proofErr w:type="spellStart"/>
+            <w:r>
+              <w:t>end</w:t>
+            </w:r>
+            <w:proofErr w:type="spellEnd"/>
+            <w:r>
+              <w:t xml:space="preserve"> deve ser desenvolvido </w:t>
+            </w:r>
+            <w:proofErr w:type="gramStart"/>
             <w:r>
               <w:t>com</w:t>
             </w:r>
             <w:r>
               <w:t xml:space="preserve"> Angular</w:t>
             </w:r>
+            <w:proofErr w:type="gramEnd"/>
           </w:p>
         </w:tc>
       </w:tr>
@@ -8040,7 +8102,15 @@
               <w:spacing w:line="360" w:lineRule="auto"/>
             </w:pPr>
             <w:r>
-              <w:t>Pacotes Nuget ou NPM a serem utilizados no projeto devem ser obtidos exclusivamente do repositório interno, a inclusão de novos pacotes no repositório deve ser avaliada pela equipe de segurança</w:t>
+              <w:t xml:space="preserve">Pacotes </w:t>
+            </w:r>
+            <w:proofErr w:type="spellStart"/>
+            <w:r>
+              <w:t>Nuget</w:t>
+            </w:r>
+            <w:proofErr w:type="spellEnd"/>
+            <w:r>
+              <w:t xml:space="preserve"> ou NPM a serem utilizados no projeto devem ser obtidos exclusivamente do repositório interno, a inclusão de novos pacotes no repositório deve ser avaliada pela equipe de segurança</w:t>
             </w:r>
           </w:p>
         </w:tc>
@@ -8075,7 +8145,23 @@
               <w:spacing w:line="360" w:lineRule="auto"/>
             </w:pPr>
             <w:r>
-              <w:t>Implementar RabbitMQ como event broker onde n</w:t>
+              <w:t xml:space="preserve">Implementar </w:t>
+            </w:r>
+            <w:proofErr w:type="spellStart"/>
+            <w:r>
+              <w:t>RabbitMQ</w:t>
+            </w:r>
+            <w:proofErr w:type="spellEnd"/>
+            <w:r>
+              <w:t xml:space="preserve"> como </w:t>
+            </w:r>
+            <w:proofErr w:type="spellStart"/>
+            <w:r>
+              <w:t>event</w:t>
+            </w:r>
+            <w:proofErr w:type="spellEnd"/>
+            <w:r>
+              <w:t xml:space="preserve"> broker onde n</w:t>
             </w:r>
             <w:r>
               <w:t>ecessário a comunicação orientada a eventos</w:t>
@@ -8145,7 +8231,15 @@
               <w:spacing w:line="360" w:lineRule="auto"/>
             </w:pPr>
             <w:r>
-              <w:t>O registro de log’s deve ser feito utilizando a slack ELK</w:t>
+              <w:t xml:space="preserve">O registro de </w:t>
+            </w:r>
+            <w:proofErr w:type="spellStart"/>
+            <w:r>
+              <w:t>log’s</w:t>
+            </w:r>
+            <w:proofErr w:type="spellEnd"/>
+            <w:r>
+              <w:t xml:space="preserve"> deve ser feito utilizando a slack ELK</w:t>
             </w:r>
           </w:p>
         </w:tc>
@@ -8265,8 +8359,16 @@
               <w:rPr>
                 <w:b/>
               </w:rPr>
-              <w:t>Dificuldade (B/M/A)*</w:t>
-            </w:r>
+              <w:t>Dificuldade (B/M/</w:t>
+            </w:r>
+            <w:proofErr w:type="gramStart"/>
+            <w:r>
+              <w:rPr>
+                <w:b/>
+              </w:rPr>
+              <w:t>A)*</w:t>
+            </w:r>
+            <w:proofErr w:type="gramEnd"/>
           </w:p>
         </w:tc>
         <w:tc>
@@ -8303,8 +8405,16 @@
               <w:rPr>
                 <w:b/>
               </w:rPr>
-              <w:t>(B/M/A)*</w:t>
-            </w:r>
+              <w:t>(B/M/</w:t>
+            </w:r>
+            <w:proofErr w:type="gramStart"/>
+            <w:r>
+              <w:rPr>
+                <w:b/>
+              </w:rPr>
+              <w:t>A)*</w:t>
+            </w:r>
+            <w:proofErr w:type="gramEnd"/>
           </w:p>
         </w:tc>
       </w:tr>
@@ -8639,8 +8749,13 @@
               <w:spacing w:line="360" w:lineRule="auto"/>
             </w:pPr>
             <w:r>
-              <w:t>Para clientes menores de idade a inclusão de ao menos um representante é obrigatória</w:t>
-            </w:r>
+              <w:t xml:space="preserve">Para clientes menores de idade a inclusão de ao menos um representante é </w:t>
+            </w:r>
+            <w:proofErr w:type="gramStart"/>
+            <w:r>
+              <w:t>obrigatória</w:t>
+            </w:r>
+            <w:proofErr w:type="gramEnd"/>
           </w:p>
         </w:tc>
         <w:tc>
@@ -9662,7 +9777,15 @@
               <w:t>n</w:t>
             </w:r>
             <w:r>
-              <w:t>o onboarding simplificado</w:t>
+              <w:t xml:space="preserve">o </w:t>
+            </w:r>
+            <w:proofErr w:type="spellStart"/>
+            <w:r>
+              <w:t>onboarding</w:t>
+            </w:r>
+            <w:proofErr w:type="spellEnd"/>
+            <w:r>
+              <w:t xml:space="preserve"> simplificado</w:t>
             </w:r>
             <w:r>
               <w:t xml:space="preserve"> deve </w:t>
@@ -9674,8 +9797,13 @@
               <w:t xml:space="preserve"> automaticamente</w:t>
             </w:r>
             <w:r>
-              <w:t xml:space="preserve"> através de consultas em bureaus</w:t>
-            </w:r>
+              <w:t xml:space="preserve"> através de consultas em </w:t>
+            </w:r>
+            <w:proofErr w:type="spellStart"/>
+            <w:r>
+              <w:t>bureaus</w:t>
+            </w:r>
+            <w:proofErr w:type="spellEnd"/>
           </w:p>
         </w:tc>
         <w:tc>
@@ -10011,7 +10139,15 @@
               <w:t>A</w:t>
             </w:r>
             <w:r>
-              <w:t xml:space="preserve">s API’s devem </w:t>
+              <w:t xml:space="preserve">s </w:t>
+            </w:r>
+            <w:proofErr w:type="spellStart"/>
+            <w:r>
+              <w:t>API’s</w:t>
+            </w:r>
+            <w:proofErr w:type="spellEnd"/>
+            <w:r>
+              <w:t xml:space="preserve"> devem </w:t>
             </w:r>
             <w:r>
               <w:t>possuir</w:t>
@@ -10019,9 +10155,11 @@
             <w:r>
               <w:t xml:space="preserve"> um </w:t>
             </w:r>
+            <w:proofErr w:type="spellStart"/>
             <w:r>
               <w:t>throughput</w:t>
             </w:r>
+            <w:proofErr w:type="spellEnd"/>
             <w:r>
               <w:t xml:space="preserve"> </w:t>
             </w:r>
@@ -10029,8 +10167,13 @@
               <w:t xml:space="preserve">de no mínimo </w:t>
             </w:r>
             <w:r>
-              <w:t>340 tps</w:t>
-            </w:r>
+              <w:t xml:space="preserve">340 </w:t>
+            </w:r>
+            <w:proofErr w:type="spellStart"/>
+            <w:r>
+              <w:t>tps</w:t>
+            </w:r>
+            <w:proofErr w:type="spellEnd"/>
           </w:p>
         </w:tc>
         <w:tc>
@@ -10136,8 +10279,13 @@
             <w:r>
               <w:t>-</w:t>
             </w:r>
-            <w:r>
-              <w:t xml:space="preserve">end deve ser compatível com </w:t>
+            <w:proofErr w:type="spellStart"/>
+            <w:r>
+              <w:t>end</w:t>
+            </w:r>
+            <w:proofErr w:type="spellEnd"/>
+            <w:r>
+              <w:t xml:space="preserve"> deve ser compatível com </w:t>
             </w:r>
             <w:r>
               <w:t xml:space="preserve">os </w:t>
@@ -10202,9 +10350,19 @@
             <w:r>
               <w:t>-</w:t>
             </w:r>
-            <w:r>
-              <w:t>end deve apresentar características de design que facilitem o uso por PCD’s</w:t>
-            </w:r>
+            <w:proofErr w:type="spellStart"/>
+            <w:r>
+              <w:t>end</w:t>
+            </w:r>
+            <w:proofErr w:type="spellEnd"/>
+            <w:r>
+              <w:t xml:space="preserve"> deve apresentar características de design que facilitem o uso por </w:t>
+            </w:r>
+            <w:proofErr w:type="spellStart"/>
+            <w:r>
+              <w:t>PCD’s</w:t>
+            </w:r>
+            <w:proofErr w:type="spellEnd"/>
           </w:p>
         </w:tc>
         <w:tc>
@@ -10506,9 +10664,11 @@
               <w:suppressAutoHyphens/>
               <w:spacing w:line="360" w:lineRule="auto"/>
             </w:pPr>
+            <w:proofErr w:type="spellStart"/>
             <w:r>
               <w:t>Dapper</w:t>
             </w:r>
+            <w:proofErr w:type="spellEnd"/>
           </w:p>
         </w:tc>
       </w:tr>
@@ -10556,9 +10716,11 @@
               <w:suppressAutoHyphens/>
               <w:spacing w:line="360" w:lineRule="auto"/>
             </w:pPr>
+            <w:proofErr w:type="spellStart"/>
             <w:r>
               <w:t>Mysql</w:t>
             </w:r>
+            <w:proofErr w:type="spellEnd"/>
           </w:p>
         </w:tc>
       </w:tr>
@@ -10582,9 +10744,11 @@
             <w:r>
               <w:t>-</w:t>
             </w:r>
+            <w:proofErr w:type="spellStart"/>
             <w:r>
               <w:t>end</w:t>
             </w:r>
+            <w:proofErr w:type="spellEnd"/>
           </w:p>
         </w:tc>
         <w:tc>
@@ -10601,8 +10765,16 @@
               <w:rPr>
                 <w:color w:val="24292E"/>
               </w:rPr>
-              <w:t>Single Page Application</w:t>
-            </w:r>
+              <w:t xml:space="preserve">Single Page </w:t>
+            </w:r>
+            <w:proofErr w:type="spellStart"/>
+            <w:r>
+              <w:rPr>
+                <w:color w:val="24292E"/>
+              </w:rPr>
+              <w:t>Application</w:t>
+            </w:r>
+            <w:proofErr w:type="spellEnd"/>
           </w:p>
         </w:tc>
         <w:tc>
@@ -10636,8 +10808,13 @@
               <w:spacing w:line="360" w:lineRule="auto"/>
             </w:pPr>
             <w:r>
-              <w:t>Back-end</w:t>
-            </w:r>
+              <w:t>Back-</w:t>
+            </w:r>
+            <w:proofErr w:type="spellStart"/>
+            <w:r>
+              <w:t>end</w:t>
+            </w:r>
+            <w:proofErr w:type="spellEnd"/>
           </w:p>
         </w:tc>
         <w:tc>
@@ -10821,9 +10998,11 @@
               <w:suppressAutoHyphens/>
               <w:spacing w:line="360" w:lineRule="auto"/>
             </w:pPr>
+            <w:proofErr w:type="spellStart"/>
             <w:r>
               <w:t>xUnit</w:t>
             </w:r>
+            <w:proofErr w:type="spellEnd"/>
           </w:p>
         </w:tc>
       </w:tr>
@@ -10869,9 +11048,11 @@
               <w:suppressAutoHyphens/>
               <w:spacing w:line="360" w:lineRule="auto"/>
             </w:pPr>
+            <w:proofErr w:type="spellStart"/>
             <w:r>
               <w:t>JMeter</w:t>
             </w:r>
+            <w:proofErr w:type="spellEnd"/>
           </w:p>
         </w:tc>
       </w:tr>
@@ -10970,7 +11151,15 @@
               <w:spacing w:line="360" w:lineRule="auto"/>
             </w:pPr>
             <w:r>
-              <w:t>AWS Code Pipelines</w:t>
+              <w:t xml:space="preserve">AWS </w:t>
+            </w:r>
+            <w:proofErr w:type="spellStart"/>
+            <w:r>
+              <w:t>Code</w:t>
+            </w:r>
+            <w:proofErr w:type="spellEnd"/>
+            <w:r>
+              <w:t xml:space="preserve"> Pipelines</w:t>
             </w:r>
           </w:p>
         </w:tc>
@@ -11019,9 +11208,11 @@
               <w:suppressAutoHyphens/>
               <w:spacing w:line="360" w:lineRule="auto"/>
             </w:pPr>
+            <w:proofErr w:type="spellStart"/>
             <w:r>
               <w:t>RabbitMQ</w:t>
             </w:r>
+            <w:proofErr w:type="spellEnd"/>
           </w:p>
         </w:tc>
       </w:tr>
@@ -11143,7 +11334,29 @@
           <w:sz w:val="24"/>
           <w:szCs w:val="24"/>
         </w:rPr>
-        <w:t xml:space="preserve">do sistema My-Customers na </w:t>
+        <w:t xml:space="preserve">do sistema </w:t>
+      </w:r>
+      <w:proofErr w:type="spellStart"/>
+      <w:r>
+        <w:rPr>
+          <w:rFonts w:ascii="Times New Roman" w:eastAsia="Times New Roman" w:hAnsi="Times New Roman"/>
+          <w:i w:val="0"/>
+          <w:color w:val="auto"/>
+          <w:sz w:val="24"/>
+          <w:szCs w:val="24"/>
+        </w:rPr>
+        <w:t>My-Customers</w:t>
+      </w:r>
+      <w:proofErr w:type="spellEnd"/>
+      <w:r>
+        <w:rPr>
+          <w:rFonts w:ascii="Times New Roman" w:eastAsia="Times New Roman" w:hAnsi="Times New Roman"/>
+          <w:i w:val="0"/>
+          <w:color w:val="auto"/>
+          <w:sz w:val="24"/>
+          <w:szCs w:val="24"/>
+        </w:rPr>
+        <w:t xml:space="preserve"> na </w:t>
       </w:r>
       <w:r>
         <w:rPr>
@@ -11565,7 +11778,15 @@
           <w:sz w:val="24"/>
           <w:szCs w:val="24"/>
         </w:rPr>
-        <w:t>em que a aplicação My</w:t>
+        <w:t xml:space="preserve">em que a aplicação </w:t>
+      </w:r>
+      <w:proofErr w:type="spellStart"/>
+      <w:r>
+        <w:rPr>
+          <w:sz w:val="24"/>
+          <w:szCs w:val="24"/>
+        </w:rPr>
+        <w:t>My</w:t>
       </w:r>
       <w:r>
         <w:rPr>
@@ -11574,6 +11795,7 @@
         </w:rPr>
         <w:t>-Customers</w:t>
       </w:r>
+      <w:proofErr w:type="spellEnd"/>
       <w:r>
         <w:rPr>
           <w:sz w:val="24"/>
@@ -11785,7 +12007,23 @@
           <w:sz w:val="24"/>
           <w:szCs w:val="24"/>
         </w:rPr>
-        <w:t xml:space="preserve">, o database </w:t>
+        <w:t xml:space="preserve">, o </w:t>
+      </w:r>
+      <w:proofErr w:type="spellStart"/>
+      <w:r>
+        <w:rPr>
+          <w:sz w:val="24"/>
+          <w:szCs w:val="24"/>
+        </w:rPr>
+        <w:t>database</w:t>
+      </w:r>
+      <w:proofErr w:type="spellEnd"/>
+      <w:r>
+        <w:rPr>
+          <w:sz w:val="24"/>
+          <w:szCs w:val="24"/>
+        </w:rPr>
+        <w:t xml:space="preserve"> </w:t>
       </w:r>
       <w:r>
         <w:rPr>
@@ -11921,8 +12159,33 @@
           <w:sz w:val="24"/>
           <w:szCs w:val="24"/>
         </w:rPr>
-        <w:t xml:space="preserve"> pela Web-Api do My-Customers</w:t>
-      </w:r>
+        <w:t xml:space="preserve"> pela Web-</w:t>
+      </w:r>
+      <w:proofErr w:type="spellStart"/>
+      <w:r>
+        <w:rPr>
+          <w:sz w:val="24"/>
+          <w:szCs w:val="24"/>
+        </w:rPr>
+        <w:t>Api</w:t>
+      </w:r>
+      <w:proofErr w:type="spellEnd"/>
+      <w:r>
+        <w:rPr>
+          <w:sz w:val="24"/>
+          <w:szCs w:val="24"/>
+        </w:rPr>
+        <w:t xml:space="preserve"> do </w:t>
+      </w:r>
+      <w:proofErr w:type="spellStart"/>
+      <w:r>
+        <w:rPr>
+          <w:sz w:val="24"/>
+          <w:szCs w:val="24"/>
+        </w:rPr>
+        <w:t>My-Customers</w:t>
+      </w:r>
+      <w:proofErr w:type="spellEnd"/>
       <w:r>
         <w:rPr>
           <w:sz w:val="24"/>
@@ -12313,6 +12576,7 @@
           <w:szCs w:val="24"/>
         </w:rPr>
       </w:pPr>
+      <w:proofErr w:type="spellStart"/>
       <w:r>
         <w:rPr>
           <w:sz w:val="24"/>
@@ -12320,6 +12584,7 @@
         </w:rPr>
         <w:t>MyCustomers.Web</w:t>
       </w:r>
+      <w:proofErr w:type="spellEnd"/>
       <w:r>
         <w:rPr>
           <w:sz w:val="24"/>
@@ -12413,7 +12678,23 @@
           <w:sz w:val="24"/>
           <w:szCs w:val="24"/>
         </w:rPr>
-        <w:t>Ferramenta responsável por orquestrar chamadas de API’s.</w:t>
+        <w:t xml:space="preserve">Ferramenta responsável por orquestrar chamadas de </w:t>
+      </w:r>
+      <w:proofErr w:type="spellStart"/>
+      <w:r>
+        <w:rPr>
+          <w:sz w:val="24"/>
+          <w:szCs w:val="24"/>
+        </w:rPr>
+        <w:t>API’s</w:t>
+      </w:r>
+      <w:proofErr w:type="spellEnd"/>
+      <w:r>
+        <w:rPr>
+          <w:sz w:val="24"/>
+          <w:szCs w:val="24"/>
+        </w:rPr>
+        <w:t>.</w:t>
       </w:r>
     </w:p>
     <w:p>
@@ -12451,7 +12732,55 @@
           <w:sz w:val="24"/>
           <w:szCs w:val="24"/>
         </w:rPr>
-        <w:t xml:space="preserve"> Framework utilizado no desenvolvimento do back-end da solução My-Customers e do robô My-Robot.</w:t>
+        <w:t xml:space="preserve"> Framework utilizado no desenvolvimento do </w:t>
+      </w:r>
+      <w:proofErr w:type="spellStart"/>
+      <w:r>
+        <w:rPr>
+          <w:sz w:val="24"/>
+          <w:szCs w:val="24"/>
+        </w:rPr>
+        <w:t>back-end</w:t>
+      </w:r>
+      <w:proofErr w:type="spellEnd"/>
+      <w:r>
+        <w:rPr>
+          <w:sz w:val="24"/>
+          <w:szCs w:val="24"/>
+        </w:rPr>
+        <w:t xml:space="preserve"> da solução </w:t>
+      </w:r>
+      <w:proofErr w:type="spellStart"/>
+      <w:r>
+        <w:rPr>
+          <w:sz w:val="24"/>
+          <w:szCs w:val="24"/>
+        </w:rPr>
+        <w:t>My-Customers</w:t>
+      </w:r>
+      <w:proofErr w:type="spellEnd"/>
+      <w:r>
+        <w:rPr>
+          <w:sz w:val="24"/>
+          <w:szCs w:val="24"/>
+        </w:rPr>
+        <w:t xml:space="preserve"> e do robô </w:t>
+      </w:r>
+      <w:proofErr w:type="spellStart"/>
+      <w:r>
+        <w:rPr>
+          <w:sz w:val="24"/>
+          <w:szCs w:val="24"/>
+        </w:rPr>
+        <w:t>My-Robot</w:t>
+      </w:r>
+      <w:proofErr w:type="spellEnd"/>
+      <w:r>
+        <w:rPr>
+          <w:sz w:val="24"/>
+          <w:szCs w:val="24"/>
+        </w:rPr>
+        <w:t>.</w:t>
       </w:r>
     </w:p>
     <w:p>
@@ -12469,12 +12798,21 @@
           <w:szCs w:val="24"/>
         </w:rPr>
       </w:pPr>
-      <w:r>
-        <w:rPr>
-          <w:sz w:val="24"/>
-          <w:szCs w:val="24"/>
-        </w:rPr>
-        <w:t xml:space="preserve">MyCustomers.Api </w:t>
+      <w:proofErr w:type="spellStart"/>
+      <w:r>
+        <w:rPr>
+          <w:sz w:val="24"/>
+          <w:szCs w:val="24"/>
+        </w:rPr>
+        <w:t>MyCustomers.Api</w:t>
+      </w:r>
+      <w:proofErr w:type="spellEnd"/>
+      <w:r>
+        <w:rPr>
+          <w:sz w:val="24"/>
+          <w:szCs w:val="24"/>
+        </w:rPr>
+        <w:t xml:space="preserve"> </w:t>
       </w:r>
       <w:r>
         <w:rPr>
@@ -12541,12 +12879,21 @@
           <w:szCs w:val="24"/>
         </w:rPr>
       </w:pPr>
-      <w:r>
-        <w:rPr>
-          <w:sz w:val="24"/>
-          <w:szCs w:val="24"/>
-        </w:rPr>
-        <w:t xml:space="preserve">MyCustomers.Core </w:t>
+      <w:proofErr w:type="spellStart"/>
+      <w:r>
+        <w:rPr>
+          <w:sz w:val="24"/>
+          <w:szCs w:val="24"/>
+        </w:rPr>
+        <w:t>MyCustomers.Core</w:t>
+      </w:r>
+      <w:proofErr w:type="spellEnd"/>
+      <w:r>
+        <w:rPr>
+          <w:sz w:val="24"/>
+          <w:szCs w:val="24"/>
+        </w:rPr>
+        <w:t xml:space="preserve"> </w:t>
       </w:r>
       <w:r>
         <w:rPr>
@@ -12599,12 +12946,21 @@
           <w:szCs w:val="24"/>
         </w:rPr>
       </w:pPr>
-      <w:r>
-        <w:rPr>
-          <w:sz w:val="24"/>
-          <w:szCs w:val="24"/>
-        </w:rPr>
-        <w:t xml:space="preserve">MuCustomers.InfraStructure </w:t>
+      <w:proofErr w:type="spellStart"/>
+      <w:r>
+        <w:rPr>
+          <w:sz w:val="24"/>
+          <w:szCs w:val="24"/>
+        </w:rPr>
+        <w:t>MuCustomers.InfraStructure</w:t>
+      </w:r>
+      <w:proofErr w:type="spellEnd"/>
+      <w:r>
+        <w:rPr>
+          <w:sz w:val="24"/>
+          <w:szCs w:val="24"/>
+        </w:rPr>
+        <w:t xml:space="preserve"> </w:t>
       </w:r>
       <w:r>
         <w:rPr>
@@ -12636,6 +12992,7 @@
           <w:szCs w:val="24"/>
         </w:rPr>
       </w:pPr>
+      <w:proofErr w:type="spellStart"/>
       <w:r>
         <w:rPr>
           <w:sz w:val="24"/>
@@ -12655,7 +13012,15 @@
           <w:sz w:val="24"/>
           <w:szCs w:val="24"/>
         </w:rPr>
-        <w:t>Customers.Tests – Projeto com</w:t>
+        <w:t>Customers.Tests</w:t>
+      </w:r>
+      <w:proofErr w:type="spellEnd"/>
+      <w:r>
+        <w:rPr>
+          <w:sz w:val="24"/>
+          <w:szCs w:val="24"/>
+        </w:rPr>
+        <w:t xml:space="preserve"> – Projeto com</w:t>
       </w:r>
       <w:r>
         <w:rPr>
@@ -12694,12 +13059,21 @@
           <w:szCs w:val="24"/>
         </w:rPr>
       </w:pPr>
-      <w:r>
-        <w:rPr>
-          <w:sz w:val="24"/>
-          <w:szCs w:val="24"/>
-        </w:rPr>
-        <w:t xml:space="preserve">MyGenerics.Logging </w:t>
+      <w:proofErr w:type="spellStart"/>
+      <w:r>
+        <w:rPr>
+          <w:sz w:val="24"/>
+          <w:szCs w:val="24"/>
+        </w:rPr>
+        <w:t>MyGenerics.Logging</w:t>
+      </w:r>
+      <w:proofErr w:type="spellEnd"/>
+      <w:r>
+        <w:rPr>
+          <w:sz w:val="24"/>
+          <w:szCs w:val="24"/>
+        </w:rPr>
+        <w:t xml:space="preserve"> </w:t>
       </w:r>
       <w:r>
         <w:rPr>
@@ -12713,7 +13087,23 @@
           <w:sz w:val="24"/>
           <w:szCs w:val="24"/>
         </w:rPr>
-        <w:t xml:space="preserve"> Pacote responsável pela comunicação com o logstash.</w:t>
+        <w:t xml:space="preserve"> Pacote responsável pela comunicação com o </w:t>
+      </w:r>
+      <w:proofErr w:type="spellStart"/>
+      <w:r>
+        <w:rPr>
+          <w:sz w:val="24"/>
+          <w:szCs w:val="24"/>
+        </w:rPr>
+        <w:t>logstash</w:t>
+      </w:r>
+      <w:proofErr w:type="spellEnd"/>
+      <w:r>
+        <w:rPr>
+          <w:sz w:val="24"/>
+          <w:szCs w:val="24"/>
+        </w:rPr>
+        <w:t>.</w:t>
       </w:r>
     </w:p>
     <w:p>
@@ -12731,6 +13121,7 @@
           <w:szCs w:val="24"/>
         </w:rPr>
       </w:pPr>
+      <w:proofErr w:type="spellStart"/>
       <w:r>
         <w:rPr>
           <w:sz w:val="24"/>
@@ -12738,6 +13129,7 @@
         </w:rPr>
         <w:t>MyCustomers.Messaging</w:t>
       </w:r>
+      <w:proofErr w:type="spellEnd"/>
       <w:r>
         <w:rPr>
           <w:sz w:val="24"/>
@@ -12789,12 +13181,21 @@
           <w:szCs w:val="24"/>
         </w:rPr>
       </w:pPr>
-      <w:r>
-        <w:rPr>
-          <w:sz w:val="24"/>
-          <w:szCs w:val="24"/>
-        </w:rPr>
-        <w:t xml:space="preserve">Dapper </w:t>
+      <w:proofErr w:type="spellStart"/>
+      <w:r>
+        <w:rPr>
+          <w:sz w:val="24"/>
+          <w:szCs w:val="24"/>
+        </w:rPr>
+        <w:t>Dapper</w:t>
+      </w:r>
+      <w:proofErr w:type="spellEnd"/>
+      <w:r>
+        <w:rPr>
+          <w:sz w:val="24"/>
+          <w:szCs w:val="24"/>
+        </w:rPr>
+        <w:t xml:space="preserve"> </w:t>
       </w:r>
       <w:r>
         <w:rPr>
@@ -12826,12 +13227,21 @@
           <w:szCs w:val="24"/>
         </w:rPr>
       </w:pPr>
-      <w:r>
-        <w:rPr>
-          <w:sz w:val="24"/>
-          <w:szCs w:val="24"/>
-        </w:rPr>
-        <w:t xml:space="preserve">MyRobot.Schedule </w:t>
+      <w:proofErr w:type="spellStart"/>
+      <w:r>
+        <w:rPr>
+          <w:sz w:val="24"/>
+          <w:szCs w:val="24"/>
+        </w:rPr>
+        <w:t>MyRobot.Schedule</w:t>
+      </w:r>
+      <w:proofErr w:type="spellEnd"/>
+      <w:r>
+        <w:rPr>
+          <w:sz w:val="24"/>
+          <w:szCs w:val="24"/>
+        </w:rPr>
+        <w:t xml:space="preserve"> </w:t>
       </w:r>
       <w:r>
         <w:rPr>
@@ -12845,7 +13255,23 @@
           <w:sz w:val="24"/>
           <w:szCs w:val="24"/>
         </w:rPr>
-        <w:t xml:space="preserve"> Projeto responsável por organizar todos os serviços que vão executar no MyRobot.</w:t>
+        <w:t xml:space="preserve"> Projeto responsável por organizar todos os serviços que vão executar no </w:t>
+      </w:r>
+      <w:proofErr w:type="spellStart"/>
+      <w:r>
+        <w:rPr>
+          <w:sz w:val="24"/>
+          <w:szCs w:val="24"/>
+        </w:rPr>
+        <w:t>MyRobot</w:t>
+      </w:r>
+      <w:proofErr w:type="spellEnd"/>
+      <w:r>
+        <w:rPr>
+          <w:sz w:val="24"/>
+          <w:szCs w:val="24"/>
+        </w:rPr>
+        <w:t>.</w:t>
       </w:r>
     </w:p>
     <w:p>
@@ -12863,12 +13289,21 @@
           <w:szCs w:val="24"/>
         </w:rPr>
       </w:pPr>
-      <w:r>
-        <w:rPr>
-          <w:sz w:val="24"/>
-          <w:szCs w:val="24"/>
-        </w:rPr>
-        <w:t xml:space="preserve">MyRobot.Services </w:t>
+      <w:proofErr w:type="spellStart"/>
+      <w:r>
+        <w:rPr>
+          <w:sz w:val="24"/>
+          <w:szCs w:val="24"/>
+        </w:rPr>
+        <w:t>MyRobot.Services</w:t>
+      </w:r>
+      <w:proofErr w:type="spellEnd"/>
+      <w:r>
+        <w:rPr>
+          <w:sz w:val="24"/>
+          <w:szCs w:val="24"/>
+        </w:rPr>
+        <w:t xml:space="preserve"> </w:t>
       </w:r>
       <w:r>
         <w:rPr>
@@ -12882,7 +13317,23 @@
           <w:sz w:val="24"/>
           <w:szCs w:val="24"/>
         </w:rPr>
-        <w:t xml:space="preserve"> Projeto com a regra de negócio dos serviços que serão executados no MyRobot.</w:t>
+        <w:t xml:space="preserve"> Projeto com a regra de negócio dos serviços que serão executados no </w:t>
+      </w:r>
+      <w:proofErr w:type="spellStart"/>
+      <w:r>
+        <w:rPr>
+          <w:sz w:val="24"/>
+          <w:szCs w:val="24"/>
+        </w:rPr>
+        <w:t>MyRobot</w:t>
+      </w:r>
+      <w:proofErr w:type="spellEnd"/>
+      <w:r>
+        <w:rPr>
+          <w:sz w:val="24"/>
+          <w:szCs w:val="24"/>
+        </w:rPr>
+        <w:t>.</w:t>
       </w:r>
     </w:p>
     <w:p>
@@ -12900,12 +13351,21 @@
           <w:szCs w:val="24"/>
         </w:rPr>
       </w:pPr>
-      <w:r>
-        <w:rPr>
-          <w:sz w:val="24"/>
-          <w:szCs w:val="24"/>
-        </w:rPr>
-        <w:t xml:space="preserve">MuRobot.InfraStructure </w:t>
+      <w:proofErr w:type="spellStart"/>
+      <w:r>
+        <w:rPr>
+          <w:sz w:val="24"/>
+          <w:szCs w:val="24"/>
+        </w:rPr>
+        <w:t>MuRobot.InfraStructure</w:t>
+      </w:r>
+      <w:proofErr w:type="spellEnd"/>
+      <w:r>
+        <w:rPr>
+          <w:sz w:val="24"/>
+          <w:szCs w:val="24"/>
+        </w:rPr>
+        <w:t xml:space="preserve"> </w:t>
       </w:r>
       <w:r>
         <w:rPr>
@@ -12937,6 +13397,7 @@
           <w:szCs w:val="24"/>
         </w:rPr>
       </w:pPr>
+      <w:proofErr w:type="spellStart"/>
       <w:r>
         <w:rPr>
           <w:sz w:val="24"/>
@@ -12956,7 +13417,15 @@
           <w:sz w:val="24"/>
           <w:szCs w:val="24"/>
         </w:rPr>
-        <w:t>.Tests – Projeto com</w:t>
+        <w:t>.Tests</w:t>
+      </w:r>
+      <w:proofErr w:type="spellEnd"/>
+      <w:r>
+        <w:rPr>
+          <w:sz w:val="24"/>
+          <w:szCs w:val="24"/>
+        </w:rPr>
+        <w:t xml:space="preserve"> – Projeto com</w:t>
       </w:r>
       <w:r>
         <w:rPr>
@@ -12995,12 +13464,21 @@
           <w:szCs w:val="24"/>
         </w:rPr>
       </w:pPr>
-      <w:r>
-        <w:rPr>
-          <w:sz w:val="24"/>
-          <w:szCs w:val="24"/>
-        </w:rPr>
-        <w:t xml:space="preserve">MyRobot.Messaging </w:t>
+      <w:proofErr w:type="spellStart"/>
+      <w:r>
+        <w:rPr>
+          <w:sz w:val="24"/>
+          <w:szCs w:val="24"/>
+        </w:rPr>
+        <w:t>MyRobot.Messaging</w:t>
+      </w:r>
+      <w:proofErr w:type="spellEnd"/>
+      <w:r>
+        <w:rPr>
+          <w:sz w:val="24"/>
+          <w:szCs w:val="24"/>
+        </w:rPr>
+        <w:t xml:space="preserve"> </w:t>
       </w:r>
       <w:r>
         <w:rPr>
@@ -13032,6 +13510,7 @@
           <w:szCs w:val="24"/>
         </w:rPr>
       </w:pPr>
+      <w:proofErr w:type="spellStart"/>
       <w:r>
         <w:rPr>
           <w:sz w:val="24"/>
@@ -13039,6 +13518,7 @@
         </w:rPr>
         <w:t>MySql</w:t>
       </w:r>
+      <w:proofErr w:type="spellEnd"/>
       <w:r>
         <w:rPr>
           <w:sz w:val="24"/>
@@ -13090,12 +13570,21 @@
           <w:szCs w:val="24"/>
         </w:rPr>
       </w:pPr>
-      <w:r>
-        <w:rPr>
-          <w:sz w:val="24"/>
-          <w:szCs w:val="24"/>
-        </w:rPr>
-        <w:t xml:space="preserve">RabbitMQ </w:t>
+      <w:proofErr w:type="spellStart"/>
+      <w:r>
+        <w:rPr>
+          <w:sz w:val="24"/>
+          <w:szCs w:val="24"/>
+        </w:rPr>
+        <w:t>RabbitMQ</w:t>
+      </w:r>
+      <w:proofErr w:type="spellEnd"/>
+      <w:r>
+        <w:rPr>
+          <w:sz w:val="24"/>
+          <w:szCs w:val="24"/>
+        </w:rPr>
+        <w:t xml:space="preserve"> </w:t>
       </w:r>
       <w:r>
         <w:rPr>
@@ -13146,7 +13635,55 @@
           <w:sz w:val="24"/>
           <w:szCs w:val="24"/>
         </w:rPr>
-        <w:t xml:space="preserve"> Junção das ferramentas ElasticSearch, Logstash e Kibana responsáveis pelo armazenamento e consulta de logs.</w:t>
+        <w:t xml:space="preserve"> Junção das ferramentas </w:t>
+      </w:r>
+      <w:proofErr w:type="spellStart"/>
+      <w:r>
+        <w:rPr>
+          <w:sz w:val="24"/>
+          <w:szCs w:val="24"/>
+        </w:rPr>
+        <w:t>ElasticSearch</w:t>
+      </w:r>
+      <w:proofErr w:type="spellEnd"/>
+      <w:r>
+        <w:rPr>
+          <w:sz w:val="24"/>
+          <w:szCs w:val="24"/>
+        </w:rPr>
+        <w:t xml:space="preserve">, </w:t>
+      </w:r>
+      <w:proofErr w:type="spellStart"/>
+      <w:r>
+        <w:rPr>
+          <w:sz w:val="24"/>
+          <w:szCs w:val="24"/>
+        </w:rPr>
+        <w:t>Logstash</w:t>
+      </w:r>
+      <w:proofErr w:type="spellEnd"/>
+      <w:r>
+        <w:rPr>
+          <w:sz w:val="24"/>
+          <w:szCs w:val="24"/>
+        </w:rPr>
+        <w:t xml:space="preserve"> e </w:t>
+      </w:r>
+      <w:proofErr w:type="spellStart"/>
+      <w:r>
+        <w:rPr>
+          <w:sz w:val="24"/>
+          <w:szCs w:val="24"/>
+        </w:rPr>
+        <w:t>Kibana</w:t>
+      </w:r>
+      <w:proofErr w:type="spellEnd"/>
+      <w:r>
+        <w:rPr>
+          <w:sz w:val="24"/>
+          <w:szCs w:val="24"/>
+        </w:rPr>
+        <w:t xml:space="preserve"> responsáveis pelo armazenamento e consulta de logs.</w:t>
       </w:r>
     </w:p>
     <w:p>
@@ -13243,7 +13780,21 @@
           <w:rFonts w:ascii="Times New Roman" w:hAnsi="Times New Roman"/>
         </w:rPr>
         <w:lastRenderedPageBreak/>
-        <w:t>Prova de Conceito (PoC)</w:t>
+        <w:t>Prova de Conceito (</w:t>
+      </w:r>
+      <w:proofErr w:type="spellStart"/>
+      <w:r>
+        <w:rPr>
+          <w:rFonts w:ascii="Times New Roman" w:hAnsi="Times New Roman"/>
+        </w:rPr>
+        <w:t>PoC</w:t>
+      </w:r>
+      <w:proofErr w:type="spellEnd"/>
+      <w:r>
+        <w:rPr>
+          <w:rFonts w:ascii="Times New Roman" w:hAnsi="Times New Roman"/>
+        </w:rPr>
+        <w:t>)</w:t>
       </w:r>
       <w:bookmarkEnd w:id="23"/>
     </w:p>
@@ -13377,6 +13928,7 @@
         </w:rPr>
         <w:t xml:space="preserve"> o micro ORM </w:t>
       </w:r>
+      <w:proofErr w:type="spellStart"/>
       <w:r>
         <w:rPr>
           <w:sz w:val="24"/>
@@ -13389,7 +13941,15 @@
           <w:sz w:val="24"/>
           <w:szCs w:val="24"/>
         </w:rPr>
-        <w:t xml:space="preserve">apper a fim de entender sua implementação e funcionamento, </w:t>
+        <w:t>apper</w:t>
+      </w:r>
+      <w:proofErr w:type="spellEnd"/>
+      <w:r>
+        <w:rPr>
+          <w:sz w:val="24"/>
+          <w:szCs w:val="24"/>
+        </w:rPr>
+        <w:t xml:space="preserve"> a fim de entender sua implementação e funcionamento, </w:t>
       </w:r>
       <w:r>
         <w:rPr>
@@ -13454,8 +14014,17 @@
           <w:sz w:val="24"/>
           <w:szCs w:val="24"/>
         </w:rPr>
-        <w:t xml:space="preserve"> possível obter maior controle na performance de querys</w:t>
-      </w:r>
+        <w:t xml:space="preserve"> possível obter maior controle na performance de </w:t>
+      </w:r>
+      <w:proofErr w:type="spellStart"/>
+      <w:r>
+        <w:rPr>
+          <w:sz w:val="24"/>
+          <w:szCs w:val="24"/>
+        </w:rPr>
+        <w:t>querys</w:t>
+      </w:r>
+      <w:proofErr w:type="spellEnd"/>
       <w:r>
         <w:rPr>
           <w:sz w:val="24"/>
@@ -13501,8 +14070,9 @@
           <w:sz w:val="24"/>
           <w:szCs w:val="24"/>
         </w:rPr>
-        <w:t>Design pattern</w:t>
-      </w:r>
+        <w:t xml:space="preserve">Design </w:t>
+      </w:r>
+      <w:proofErr w:type="spellStart"/>
       <w:r>
         <w:rPr>
           <w:b/>
@@ -13510,8 +14080,9 @@
           <w:sz w:val="24"/>
           <w:szCs w:val="24"/>
         </w:rPr>
-        <w:t xml:space="preserve"> para API:</w:t>
-      </w:r>
+        <w:t>pattern</w:t>
+      </w:r>
+      <w:proofErr w:type="spellEnd"/>
       <w:r>
         <w:rPr>
           <w:b/>
@@ -13519,6 +14090,15 @@
           <w:sz w:val="24"/>
           <w:szCs w:val="24"/>
         </w:rPr>
+        <w:t xml:space="preserve"> para API:</w:t>
+      </w:r>
+      <w:r>
+        <w:rPr>
+          <w:b/>
+          <w:bCs/>
+          <w:sz w:val="24"/>
+          <w:szCs w:val="24"/>
+        </w:rPr>
         <w:t xml:space="preserve"> </w:t>
       </w:r>
       <w:r>
@@ -13526,7 +14106,23 @@
           <w:sz w:val="24"/>
           <w:szCs w:val="24"/>
         </w:rPr>
-        <w:t>O objetivo dessa poc foi comprovar que a</w:t>
+        <w:t xml:space="preserve">O objetivo dessa </w:t>
+      </w:r>
+      <w:proofErr w:type="spellStart"/>
+      <w:r>
+        <w:rPr>
+          <w:sz w:val="24"/>
+          <w:szCs w:val="24"/>
+        </w:rPr>
+        <w:t>poc</w:t>
+      </w:r>
+      <w:proofErr w:type="spellEnd"/>
+      <w:r>
+        <w:rPr>
+          <w:sz w:val="24"/>
+          <w:szCs w:val="24"/>
+        </w:rPr>
+        <w:t xml:space="preserve"> foi comprovar que a</w:t>
       </w:r>
       <w:r>
         <w:rPr>
@@ -13547,7 +14143,23 @@
           <w:sz w:val="24"/>
           <w:szCs w:val="24"/>
         </w:rPr>
-        <w:t xml:space="preserve"> DDD (Domain-Driven Design) </w:t>
+        <w:t xml:space="preserve"> DDD (Domain-</w:t>
+      </w:r>
+      <w:proofErr w:type="spellStart"/>
+      <w:r>
+        <w:rPr>
+          <w:sz w:val="24"/>
+          <w:szCs w:val="24"/>
+        </w:rPr>
+        <w:t>Driven</w:t>
+      </w:r>
+      <w:proofErr w:type="spellEnd"/>
+      <w:r>
+        <w:rPr>
+          <w:sz w:val="24"/>
+          <w:szCs w:val="24"/>
+        </w:rPr>
+        <w:t xml:space="preserve"> Design) </w:t>
       </w:r>
       <w:r>
         <w:rPr>
@@ -13685,8 +14297,25 @@
           <w:sz w:val="24"/>
           <w:szCs w:val="24"/>
         </w:rPr>
-        <w:t xml:space="preserve">ngular para desenvolvimento do front-end que será utilizado pelo </w:t>
-      </w:r>
+        <w:t>ngular para desenvolvimento do front-</w:t>
+      </w:r>
+      <w:proofErr w:type="spellStart"/>
+      <w:r>
+        <w:rPr>
+          <w:sz w:val="24"/>
+          <w:szCs w:val="24"/>
+        </w:rPr>
+        <w:t>end</w:t>
+      </w:r>
+      <w:proofErr w:type="spellEnd"/>
+      <w:r>
+        <w:rPr>
+          <w:sz w:val="24"/>
+          <w:szCs w:val="24"/>
+        </w:rPr>
+        <w:t xml:space="preserve"> que será utilizado pelo </w:t>
+      </w:r>
+      <w:proofErr w:type="spellStart"/>
       <w:r>
         <w:rPr>
           <w:i/>
@@ -13696,6 +14325,7 @@
         </w:rPr>
         <w:t>backoffice</w:t>
       </w:r>
+      <w:proofErr w:type="spellEnd"/>
       <w:r>
         <w:rPr>
           <w:sz w:val="24"/>
@@ -13834,14 +14464,46 @@
           <w:sz w:val="24"/>
           <w:szCs w:val="24"/>
         </w:rPr>
-        <w:t>utilizando a ferramenta Figma, o</w:t>
-      </w:r>
-      <w:r>
-        <w:rPr>
-          <w:sz w:val="24"/>
-          <w:szCs w:val="24"/>
-        </w:rPr>
-        <w:t xml:space="preserve"> wireframe e o</w:t>
+        <w:t xml:space="preserve">utilizando a ferramenta </w:t>
+      </w:r>
+      <w:proofErr w:type="spellStart"/>
+      <w:r>
+        <w:rPr>
+          <w:sz w:val="24"/>
+          <w:szCs w:val="24"/>
+        </w:rPr>
+        <w:t>Figma</w:t>
+      </w:r>
+      <w:proofErr w:type="spellEnd"/>
+      <w:r>
+        <w:rPr>
+          <w:sz w:val="24"/>
+          <w:szCs w:val="24"/>
+        </w:rPr>
+        <w:t>, o</w:t>
+      </w:r>
+      <w:r>
+        <w:rPr>
+          <w:sz w:val="24"/>
+          <w:szCs w:val="24"/>
+        </w:rPr>
+        <w:t xml:space="preserve"> </w:t>
+      </w:r>
+      <w:proofErr w:type="spellStart"/>
+      <w:r>
+        <w:rPr>
+          <w:sz w:val="24"/>
+          <w:szCs w:val="24"/>
+        </w:rPr>
+        <w:t>wireframe</w:t>
+      </w:r>
+      <w:proofErr w:type="spellEnd"/>
+      <w:r>
+        <w:rPr>
+          <w:sz w:val="24"/>
+          <w:szCs w:val="24"/>
+        </w:rPr>
+        <w:t xml:space="preserve"> e o</w:t>
       </w:r>
       <w:r>
         <w:rPr>
@@ -13986,17 +14648,26 @@
         <w:rPr>
           <w:sz w:val="24"/>
           <w:szCs w:val="24"/>
+        </w:rPr>
+      </w:pPr>
+      <w:proofErr w:type="spellStart"/>
+      <w:r>
+        <w:rPr>
+          <w:sz w:val="24"/>
+          <w:szCs w:val="24"/>
           <w:lang w:val="en-US"/>
         </w:rPr>
-      </w:pPr>
+        <w:lastRenderedPageBreak/>
+        <w:t>Protótipo</w:t>
+      </w:r>
+      <w:proofErr w:type="spellEnd"/>
       <w:r>
         <w:rPr>
           <w:sz w:val="24"/>
           <w:szCs w:val="24"/>
           <w:lang w:val="en-US"/>
         </w:rPr>
-        <w:lastRenderedPageBreak/>
-        <w:t>Protótipo:</w:t>
+        <w:t>:</w:t>
       </w:r>
     </w:p>
     <w:p>
@@ -14247,12 +14918,21 @@
         </w:rPr>
         <w:t xml:space="preserve"> - </w:t>
       </w:r>
-      <w:r>
-        <w:rPr>
-          <w:sz w:val="24"/>
-          <w:szCs w:val="24"/>
-        </w:rPr>
-        <w:t>Controllers:</w:t>
+      <w:proofErr w:type="spellStart"/>
+      <w:r>
+        <w:rPr>
+          <w:sz w:val="24"/>
+          <w:szCs w:val="24"/>
+        </w:rPr>
+        <w:t>Controllers</w:t>
+      </w:r>
+      <w:proofErr w:type="spellEnd"/>
+      <w:r>
+        <w:rPr>
+          <w:sz w:val="24"/>
+          <w:szCs w:val="24"/>
+        </w:rPr>
+        <w:t>:</w:t>
       </w:r>
       <w:r>
         <w:rPr>
@@ -14421,7 +15101,23 @@
           <w:sz w:val="24"/>
           <w:szCs w:val="24"/>
         </w:rPr>
-        <w:t>- Repositorys: Responsáveis por fazer a persistência de dados.</w:t>
+        <w:t xml:space="preserve">- </w:t>
+      </w:r>
+      <w:proofErr w:type="spellStart"/>
+      <w:r>
+        <w:rPr>
+          <w:sz w:val="24"/>
+          <w:szCs w:val="24"/>
+        </w:rPr>
+        <w:t>Repositorys</w:t>
+      </w:r>
+      <w:proofErr w:type="spellEnd"/>
+      <w:r>
+        <w:rPr>
+          <w:sz w:val="24"/>
+          <w:szCs w:val="24"/>
+        </w:rPr>
+        <w:t>: Responsáveis por fazer a persistência de dados.</w:t>
       </w:r>
     </w:p>
     <w:p>
@@ -14439,7 +15135,23 @@
           <w:sz w:val="24"/>
           <w:szCs w:val="24"/>
         </w:rPr>
-        <w:t xml:space="preserve">- AppException: Middleware implementado para controlar as </w:t>
+        <w:t xml:space="preserve">- </w:t>
+      </w:r>
+      <w:proofErr w:type="spellStart"/>
+      <w:r>
+        <w:rPr>
+          <w:sz w:val="24"/>
+          <w:szCs w:val="24"/>
+        </w:rPr>
+        <w:t>AppException</w:t>
+      </w:r>
+      <w:proofErr w:type="spellEnd"/>
+      <w:r>
+        <w:rPr>
+          <w:sz w:val="24"/>
+          <w:szCs w:val="24"/>
+        </w:rPr>
+        <w:t xml:space="preserve">: Middleware implementado para controlar as </w:t>
       </w:r>
       <w:r>
         <w:rPr>
@@ -14548,13 +15260,23 @@
           <w:lang w:val="en-US"/>
         </w:rPr>
       </w:pPr>
+      <w:proofErr w:type="spellStart"/>
       <w:r>
         <w:rPr>
           <w:sz w:val="24"/>
           <w:szCs w:val="24"/>
           <w:lang w:val="en-US"/>
         </w:rPr>
-        <w:t xml:space="preserve">Repositório: </w:t>
+        <w:t>Repositório</w:t>
+      </w:r>
+      <w:proofErr w:type="spellEnd"/>
+      <w:r>
+        <w:rPr>
+          <w:sz w:val="24"/>
+          <w:szCs w:val="24"/>
+          <w:lang w:val="en-US"/>
+        </w:rPr>
+        <w:t xml:space="preserve">: </w:t>
       </w:r>
       <w:hyperlink r:id="rId19" w:history="1">
         <w:r>
@@ -14595,7 +15317,15 @@
           <w:sz w:val="24"/>
           <w:szCs w:val="24"/>
         </w:rPr>
-        <w:t>Usuário: usu</w:t>
+        <w:t xml:space="preserve">Usuário: </w:t>
+      </w:r>
+      <w:proofErr w:type="spellStart"/>
+      <w:r>
+        <w:rPr>
+          <w:sz w:val="24"/>
+          <w:szCs w:val="24"/>
+        </w:rPr>
+        <w:t>usu</w:t>
       </w:r>
       <w:r>
         <w:rPr>
@@ -14611,6 +15341,7 @@
         </w:rPr>
         <w:t>rio</w:t>
       </w:r>
+      <w:proofErr w:type="spellEnd"/>
     </w:p>
     <w:p>
       <w:pPr>
@@ -14705,6 +15436,7 @@
         </w:rPr>
         <w:t xml:space="preserve"> utilizando o input “Procure por um usuário”, a pesquisa é ativada quando a tecla </w:t>
       </w:r>
+      <w:proofErr w:type="spellStart"/>
       <w:r>
         <w:rPr>
           <w:sz w:val="24"/>
@@ -14712,6 +15444,7 @@
         </w:rPr>
         <w:t>enter</w:t>
       </w:r>
+      <w:proofErr w:type="spellEnd"/>
       <w:r>
         <w:rPr>
           <w:sz w:val="24"/>
@@ -15117,7 +15850,21 @@
               <w:rPr>
                 <w:rFonts w:ascii="Arial" w:hAnsi="Arial" w:cs="Arial"/>
               </w:rPr>
-              <w:t>deve atender a no mínimo 340 tps.</w:t>
+              <w:t xml:space="preserve">deve atender a no mínimo 340 </w:t>
+            </w:r>
+            <w:proofErr w:type="spellStart"/>
+            <w:r>
+              <w:rPr>
+                <w:rFonts w:ascii="Arial" w:hAnsi="Arial" w:cs="Arial"/>
+              </w:rPr>
+              <w:t>tps</w:t>
+            </w:r>
+            <w:proofErr w:type="spellEnd"/>
+            <w:r>
+              <w:rPr>
+                <w:rFonts w:ascii="Arial" w:hAnsi="Arial" w:cs="Arial"/>
+              </w:rPr>
+              <w:t>.</w:t>
             </w:r>
           </w:p>
         </w:tc>
@@ -15319,19 +16066,47 @@
               <w:rPr>
                 <w:rFonts w:ascii="Arial" w:hAnsi="Arial" w:cs="Arial"/>
               </w:rPr>
-              <w:t xml:space="preserve">Cenário 4: O front-end deve ser compatível com os </w:t>
-            </w:r>
+              <w:t>Cenário 4: O front-</w:t>
+            </w:r>
+            <w:proofErr w:type="spellStart"/>
             <w:r>
               <w:rPr>
                 <w:rFonts w:ascii="Arial" w:hAnsi="Arial" w:cs="Arial"/>
               </w:rPr>
+              <w:t>end</w:t>
+            </w:r>
+            <w:proofErr w:type="spellEnd"/>
+            <w:r>
+              <w:rPr>
+                <w:rFonts w:ascii="Arial" w:hAnsi="Arial" w:cs="Arial"/>
+              </w:rPr>
+              <w:t xml:space="preserve"> deve ser compatível com os </w:t>
+            </w:r>
+            <w:r>
+              <w:rPr>
+                <w:rFonts w:ascii="Arial" w:hAnsi="Arial" w:cs="Arial"/>
+              </w:rPr>
               <w:t>navegadores</w:t>
             </w:r>
             <w:r>
               <w:rPr>
                 <w:rFonts w:ascii="Arial" w:hAnsi="Arial" w:cs="Arial"/>
               </w:rPr>
-              <w:t>: Crhome, Firefox e Edge</w:t>
+              <w:t xml:space="preserve">: </w:t>
+            </w:r>
+            <w:proofErr w:type="spellStart"/>
+            <w:r>
+              <w:rPr>
+                <w:rFonts w:ascii="Arial" w:hAnsi="Arial" w:cs="Arial"/>
+              </w:rPr>
+              <w:t>Crhome</w:t>
+            </w:r>
+            <w:proofErr w:type="spellEnd"/>
+            <w:r>
+              <w:rPr>
+                <w:rFonts w:ascii="Arial" w:hAnsi="Arial" w:cs="Arial"/>
+              </w:rPr>
+              <w:t>, Firefox e Edge</w:t>
             </w:r>
           </w:p>
         </w:tc>
@@ -15440,8 +16215,30 @@
               <w:rPr>
                 <w:rFonts w:ascii="Arial" w:hAnsi="Arial" w:cs="Arial"/>
               </w:rPr>
-              <w:t xml:space="preserve"> front-end deve apresentar características que facilitem a utilização por PCD’s</w:t>
-            </w:r>
+              <w:t xml:space="preserve"> front-</w:t>
+            </w:r>
+            <w:proofErr w:type="spellStart"/>
+            <w:r>
+              <w:rPr>
+                <w:rFonts w:ascii="Arial" w:hAnsi="Arial" w:cs="Arial"/>
+              </w:rPr>
+              <w:t>end</w:t>
+            </w:r>
+            <w:proofErr w:type="spellEnd"/>
+            <w:r>
+              <w:rPr>
+                <w:rFonts w:ascii="Arial" w:hAnsi="Arial" w:cs="Arial"/>
+              </w:rPr>
+              <w:t xml:space="preserve"> deve apresentar características que facilitem a utilização por </w:t>
+            </w:r>
+            <w:proofErr w:type="spellStart"/>
+            <w:r>
+              <w:rPr>
+                <w:rFonts w:ascii="Arial" w:hAnsi="Arial" w:cs="Arial"/>
+              </w:rPr>
+              <w:t>PCD’s</w:t>
+            </w:r>
+            <w:proofErr w:type="spellEnd"/>
             <w:r>
               <w:rPr>
                 <w:rFonts w:ascii="Arial" w:hAnsi="Arial" w:cs="Arial"/>
@@ -15926,7 +16723,15 @@
         <w:t xml:space="preserve">: </w:t>
       </w:r>
       <w:r>
-        <w:t>O front-end deve se manter funcional e preservar o design sendo executado nos navegadores</w:t>
+        <w:t>O front-</w:t>
+      </w:r>
+      <w:proofErr w:type="spellStart"/>
+      <w:r>
+        <w:t>end</w:t>
+      </w:r>
+      <w:proofErr w:type="spellEnd"/>
+      <w:r>
+        <w:t xml:space="preserve"> deve se manter funcional e preservar o design sendo executado nos navegadores</w:t>
       </w:r>
       <w:r>
         <w:t xml:space="preserve"> Chrome, Firefox e Edge.</w:t>
@@ -15949,7 +16754,15 @@
         <w:t xml:space="preserve"> Usabilidade:</w:t>
       </w:r>
       <w:r>
-        <w:t xml:space="preserve"> O front-end deve oferecer fácil navegação, com fontes e elementos de design que favoreçam a leitura, o layout deve facilitar a localização e funções e permitir que elas sejam executadas de forma rápida.</w:t>
+        <w:t xml:space="preserve"> O front-</w:t>
+      </w:r>
+      <w:proofErr w:type="spellStart"/>
+      <w:r>
+        <w:t>end</w:t>
+      </w:r>
+      <w:proofErr w:type="spellEnd"/>
+      <w:r>
+        <w:t xml:space="preserve"> deve oferecer fácil navegação, com fontes e elementos de design que favoreçam a leitura, o layout deve facilitar a localização e funções e permitir que elas sejam executadas de forma rápida.</w:t>
       </w:r>
     </w:p>
     <w:p>
@@ -15972,7 +16785,23 @@
         <w:t>Os sistemas envolvidos na solução devem possuir esteiras de deploy automático, sendo assim, havendo a necessidade de publicação de versões em produção somente será necessário gerar u</w:t>
       </w:r>
       <w:r>
-        <w:t>m novo commit no branch determinado que a versão será atualizada em produção.</w:t>
+        <w:t xml:space="preserve">m novo </w:t>
+      </w:r>
+      <w:proofErr w:type="spellStart"/>
+      <w:r>
+        <w:t>commit</w:t>
+      </w:r>
+      <w:proofErr w:type="spellEnd"/>
+      <w:r>
+        <w:t xml:space="preserve"> no </w:t>
+      </w:r>
+      <w:proofErr w:type="spellStart"/>
+      <w:r>
+        <w:t>branch</w:t>
+      </w:r>
+      <w:proofErr w:type="spellEnd"/>
+      <w:r>
+        <w:t xml:space="preserve"> determinado que a versão será atualizada em produção.</w:t>
       </w:r>
     </w:p>
     <w:p>
@@ -16432,8 +17261,33 @@
                 <w:sz w:val="24"/>
                 <w:szCs w:val="24"/>
               </w:rPr>
-              <w:t>Sistemas enviam requisições para a API rest do sistema My-Customers</w:t>
-            </w:r>
+              <w:t xml:space="preserve">Sistemas enviam requisições para a API </w:t>
+            </w:r>
+            <w:proofErr w:type="spellStart"/>
+            <w:r>
+              <w:rPr>
+                <w:sz w:val="24"/>
+                <w:szCs w:val="24"/>
+              </w:rPr>
+              <w:t>rest</w:t>
+            </w:r>
+            <w:proofErr w:type="spellEnd"/>
+            <w:r>
+              <w:rPr>
+                <w:sz w:val="24"/>
+                <w:szCs w:val="24"/>
+              </w:rPr>
+              <w:t xml:space="preserve"> do sistema </w:t>
+            </w:r>
+            <w:proofErr w:type="spellStart"/>
+            <w:r>
+              <w:rPr>
+                <w:sz w:val="24"/>
+                <w:szCs w:val="24"/>
+              </w:rPr>
+              <w:t>My-Customers</w:t>
+            </w:r>
+            <w:proofErr w:type="spellEnd"/>
           </w:p>
         </w:tc>
       </w:tr>
@@ -16739,12 +17593,21 @@
                 <w:szCs w:val="24"/>
               </w:rPr>
             </w:pPr>
-            <w:r>
-              <w:rPr>
-                <w:sz w:val="24"/>
-                <w:szCs w:val="24"/>
-              </w:rPr>
-              <w:t>Tradeoff:</w:t>
+            <w:proofErr w:type="spellStart"/>
+            <w:r>
+              <w:rPr>
+                <w:sz w:val="24"/>
+                <w:szCs w:val="24"/>
+              </w:rPr>
+              <w:t>Tradeoff</w:t>
+            </w:r>
+            <w:proofErr w:type="spellEnd"/>
+            <w:r>
+              <w:rPr>
+                <w:sz w:val="24"/>
+                <w:szCs w:val="24"/>
+              </w:rPr>
+              <w:t>:</w:t>
             </w:r>
           </w:p>
         </w:tc>
@@ -16896,8 +17759,16 @@
               <w:rPr>
                 <w:rFonts w:ascii="Arial" w:hAnsi="Arial" w:cs="Arial"/>
               </w:rPr>
-              <w:t>O sistema deve atender a no mínimo 340 tps</w:t>
-            </w:r>
+              <w:t xml:space="preserve">O sistema deve atender a no mínimo 340 </w:t>
+            </w:r>
+            <w:proofErr w:type="spellStart"/>
+            <w:r>
+              <w:rPr>
+                <w:rFonts w:ascii="Arial" w:hAnsi="Arial" w:cs="Arial"/>
+              </w:rPr>
+              <w:t>tps</w:t>
+            </w:r>
+            <w:proofErr w:type="spellEnd"/>
             <w:r>
               <w:rPr>
                 <w:rFonts w:ascii="Arial" w:hAnsi="Arial" w:cs="Arial"/>
@@ -17430,12 +18301,21 @@
                 <w:szCs w:val="24"/>
               </w:rPr>
             </w:pPr>
-            <w:r>
-              <w:rPr>
-                <w:sz w:val="24"/>
-                <w:szCs w:val="24"/>
-              </w:rPr>
-              <w:t>Tradeoff:</w:t>
+            <w:proofErr w:type="spellStart"/>
+            <w:r>
+              <w:rPr>
+                <w:sz w:val="24"/>
+                <w:szCs w:val="24"/>
+              </w:rPr>
+              <w:t>Tradeoff</w:t>
+            </w:r>
+            <w:proofErr w:type="spellEnd"/>
+            <w:r>
+              <w:rPr>
+                <w:sz w:val="24"/>
+                <w:szCs w:val="24"/>
+              </w:rPr>
+              <w:t>:</w:t>
             </w:r>
           </w:p>
         </w:tc>
@@ -18279,12 +19159,21 @@
                 <w:szCs w:val="24"/>
               </w:rPr>
             </w:pPr>
-            <w:r>
-              <w:rPr>
-                <w:sz w:val="24"/>
-                <w:szCs w:val="24"/>
-              </w:rPr>
-              <w:t>Tradeoff:</w:t>
+            <w:proofErr w:type="spellStart"/>
+            <w:r>
+              <w:rPr>
+                <w:sz w:val="24"/>
+                <w:szCs w:val="24"/>
+              </w:rPr>
+              <w:t>Tradeoff</w:t>
+            </w:r>
+            <w:proofErr w:type="spellEnd"/>
+            <w:r>
+              <w:rPr>
+                <w:sz w:val="24"/>
+                <w:szCs w:val="24"/>
+              </w:rPr>
+              <w:t>:</w:t>
             </w:r>
           </w:p>
         </w:tc>
@@ -18437,7 +19326,23 @@
                 <w:sz w:val="24"/>
                 <w:szCs w:val="24"/>
               </w:rPr>
-              <w:t>O front-end deve se</w:t>
+              <w:t>O front-</w:t>
+            </w:r>
+            <w:proofErr w:type="spellStart"/>
+            <w:r>
+              <w:rPr>
+                <w:sz w:val="24"/>
+                <w:szCs w:val="24"/>
+              </w:rPr>
+              <w:t>end</w:t>
+            </w:r>
+            <w:proofErr w:type="spellEnd"/>
+            <w:r>
+              <w:rPr>
+                <w:sz w:val="24"/>
+                <w:szCs w:val="24"/>
+              </w:rPr>
+              <w:t xml:space="preserve"> deve se</w:t>
             </w:r>
             <w:r>
               <w:rPr>
@@ -18515,7 +19420,23 @@
                 <w:sz w:val="24"/>
                 <w:szCs w:val="24"/>
               </w:rPr>
-              <w:t>O front-end deve se manter funcional e preservar o design sendo executado nos navegadores Chrome, Firefox e Edge</w:t>
+              <w:t>O front-</w:t>
+            </w:r>
+            <w:proofErr w:type="spellStart"/>
+            <w:r>
+              <w:rPr>
+                <w:sz w:val="24"/>
+                <w:szCs w:val="24"/>
+              </w:rPr>
+              <w:t>end</w:t>
+            </w:r>
+            <w:proofErr w:type="spellEnd"/>
+            <w:r>
+              <w:rPr>
+                <w:sz w:val="24"/>
+                <w:szCs w:val="24"/>
+              </w:rPr>
+              <w:t xml:space="preserve"> deve se manter funcional e preservar o design sendo executado nos navegadores Chrome, Firefox e Edge</w:t>
             </w:r>
             <w:r>
               <w:rPr>
@@ -18721,7 +19642,23 @@
                 <w:szCs w:val="24"/>
               </w:rPr>
               <w:lastRenderedPageBreak/>
-              <w:t>Usuário acessa o front-end em diferentes navegadores.</w:t>
+              <w:t>Usuário acessa o front-</w:t>
+            </w:r>
+            <w:proofErr w:type="spellStart"/>
+            <w:r>
+              <w:rPr>
+                <w:sz w:val="24"/>
+                <w:szCs w:val="24"/>
+              </w:rPr>
+              <w:t>end</w:t>
+            </w:r>
+            <w:proofErr w:type="spellEnd"/>
+            <w:r>
+              <w:rPr>
+                <w:sz w:val="24"/>
+                <w:szCs w:val="24"/>
+              </w:rPr>
+              <w:t xml:space="preserve"> em diferentes navegadores.</w:t>
             </w:r>
           </w:p>
         </w:tc>
@@ -18778,7 +19715,23 @@
                 <w:sz w:val="24"/>
                 <w:szCs w:val="24"/>
               </w:rPr>
-              <w:t>Adequar código do front-end para diferentes navegadores caso necessário.</w:t>
+              <w:t>Adequar código do front-</w:t>
+            </w:r>
+            <w:proofErr w:type="spellStart"/>
+            <w:r>
+              <w:rPr>
+                <w:sz w:val="24"/>
+                <w:szCs w:val="24"/>
+              </w:rPr>
+              <w:t>end</w:t>
+            </w:r>
+            <w:proofErr w:type="spellEnd"/>
+            <w:r>
+              <w:rPr>
+                <w:sz w:val="24"/>
+                <w:szCs w:val="24"/>
+              </w:rPr>
+              <w:t xml:space="preserve"> para diferentes navegadores caso necessário.</w:t>
             </w:r>
           </w:p>
         </w:tc>
@@ -19151,7 +20104,23 @@
                 <w:sz w:val="24"/>
                 <w:szCs w:val="24"/>
               </w:rPr>
-              <w:t>O código do front-end pode ser interpretado de maneiras diferentes entre os navegadores, causando diferença entre o layout e até impedir que funcionalidades sejam executadas corretamente</w:t>
+              <w:t>O código do front-</w:t>
+            </w:r>
+            <w:proofErr w:type="spellStart"/>
+            <w:r>
+              <w:rPr>
+                <w:sz w:val="24"/>
+                <w:szCs w:val="24"/>
+              </w:rPr>
+              <w:t>end</w:t>
+            </w:r>
+            <w:proofErr w:type="spellEnd"/>
+            <w:r>
+              <w:rPr>
+                <w:sz w:val="24"/>
+                <w:szCs w:val="24"/>
+              </w:rPr>
+              <w:t xml:space="preserve"> pode ser interpretado de maneiras diferentes entre os navegadores, causando diferença entre o layout e até impedir que funcionalidades sejam executadas corretamente</w:t>
             </w:r>
             <w:r>
               <w:rPr>
@@ -19229,12 +20198,21 @@
                 <w:szCs w:val="24"/>
               </w:rPr>
             </w:pPr>
-            <w:r>
-              <w:rPr>
-                <w:sz w:val="24"/>
-                <w:szCs w:val="24"/>
-              </w:rPr>
-              <w:t>Tradeoff:</w:t>
+            <w:proofErr w:type="spellStart"/>
+            <w:r>
+              <w:rPr>
+                <w:sz w:val="24"/>
+                <w:szCs w:val="24"/>
+              </w:rPr>
+              <w:t>Tradeoff</w:t>
+            </w:r>
+            <w:proofErr w:type="spellEnd"/>
+            <w:r>
+              <w:rPr>
+                <w:sz w:val="24"/>
+                <w:szCs w:val="24"/>
+              </w:rPr>
+              <w:t>:</w:t>
             </w:r>
           </w:p>
         </w:tc>
@@ -19392,8 +20370,30 @@
               <w:rPr>
                 <w:rFonts w:ascii="Arial" w:hAnsi="Arial" w:cs="Arial"/>
               </w:rPr>
-              <w:t xml:space="preserve"> front-end deve apresentar características que facilitem a utilização por PCD’s</w:t>
-            </w:r>
+              <w:t xml:space="preserve"> front-</w:t>
+            </w:r>
+            <w:proofErr w:type="spellStart"/>
+            <w:r>
+              <w:rPr>
+                <w:rFonts w:ascii="Arial" w:hAnsi="Arial" w:cs="Arial"/>
+              </w:rPr>
+              <w:t>end</w:t>
+            </w:r>
+            <w:proofErr w:type="spellEnd"/>
+            <w:r>
+              <w:rPr>
+                <w:rFonts w:ascii="Arial" w:hAnsi="Arial" w:cs="Arial"/>
+              </w:rPr>
+              <w:t xml:space="preserve"> deve apresentar características que facilitem a utilização por </w:t>
+            </w:r>
+            <w:proofErr w:type="spellStart"/>
+            <w:r>
+              <w:rPr>
+                <w:rFonts w:ascii="Arial" w:hAnsi="Arial" w:cs="Arial"/>
+              </w:rPr>
+              <w:t>PCD’s</w:t>
+            </w:r>
+            <w:proofErr w:type="spellEnd"/>
             <w:r>
               <w:rPr>
                 <w:rFonts w:ascii="Arial" w:hAnsi="Arial" w:cs="Arial"/>
@@ -19462,8 +20462,17 @@
                 <w:sz w:val="24"/>
                 <w:szCs w:val="24"/>
               </w:rPr>
-              <w:t>front-end</w:t>
-            </w:r>
+              <w:t>front-</w:t>
+            </w:r>
+            <w:proofErr w:type="spellStart"/>
+            <w:r>
+              <w:rPr>
+                <w:sz w:val="24"/>
+                <w:szCs w:val="24"/>
+              </w:rPr>
+              <w:t>end</w:t>
+            </w:r>
+            <w:proofErr w:type="spellEnd"/>
             <w:r>
               <w:rPr>
                 <w:sz w:val="24"/>
@@ -20101,12 +21110,21 @@
                 <w:szCs w:val="24"/>
               </w:rPr>
             </w:pPr>
-            <w:r>
-              <w:rPr>
-                <w:sz w:val="24"/>
-                <w:szCs w:val="24"/>
-              </w:rPr>
-              <w:t>Tradeoff:</w:t>
+            <w:proofErr w:type="spellStart"/>
+            <w:r>
+              <w:rPr>
+                <w:sz w:val="24"/>
+                <w:szCs w:val="24"/>
+              </w:rPr>
+              <w:t>Tradeoff</w:t>
+            </w:r>
+            <w:proofErr w:type="spellEnd"/>
+            <w:r>
+              <w:rPr>
+                <w:sz w:val="24"/>
+                <w:szCs w:val="24"/>
+              </w:rPr>
+              <w:t>:</w:t>
             </w:r>
           </w:p>
         </w:tc>
@@ -20623,8 +21641,33 @@
                 <w:sz w:val="24"/>
                 <w:szCs w:val="24"/>
               </w:rPr>
-              <w:t>o Elastic Beanstalk</w:t>
-            </w:r>
+              <w:t xml:space="preserve">o </w:t>
+            </w:r>
+            <w:proofErr w:type="spellStart"/>
+            <w:r>
+              <w:rPr>
+                <w:sz w:val="24"/>
+                <w:szCs w:val="24"/>
+              </w:rPr>
+              <w:t>Elastic</w:t>
+            </w:r>
+            <w:proofErr w:type="spellEnd"/>
+            <w:r>
+              <w:rPr>
+                <w:sz w:val="24"/>
+                <w:szCs w:val="24"/>
+              </w:rPr>
+              <w:t xml:space="preserve"> </w:t>
+            </w:r>
+            <w:proofErr w:type="spellStart"/>
+            <w:r>
+              <w:rPr>
+                <w:sz w:val="24"/>
+                <w:szCs w:val="24"/>
+              </w:rPr>
+              <w:t>Beanstalk</w:t>
+            </w:r>
+            <w:proofErr w:type="spellEnd"/>
             <w:r>
               <w:rPr>
                 <w:sz w:val="24"/>
@@ -20681,7 +21724,7 @@
                 <v:shape id="_x0000_i1025" type="#_x0000_t75" style="width:298.5pt;height:303.75pt" o:ole="">
                   <v:imagedata r:id="rId26" o:title=""/>
                 </v:shape>
-                <o:OLEObject Type="Embed" ProgID="PBrush" ShapeID="_x0000_i1025" DrawAspect="Content" ObjectID="_1719215983" r:id="rId27"/>
+                <o:OLEObject Type="Embed" ProgID="PBrush" ShapeID="_x0000_i1025" DrawAspect="Content" ObjectID="_1719224812" r:id="rId27"/>
               </w:object>
             </w:r>
           </w:p>
@@ -20961,12 +22004,21 @@
                 <w:szCs w:val="24"/>
               </w:rPr>
             </w:pPr>
-            <w:r>
-              <w:rPr>
-                <w:sz w:val="24"/>
-                <w:szCs w:val="24"/>
-              </w:rPr>
-              <w:t>Tradeoff:</w:t>
+            <w:proofErr w:type="spellStart"/>
+            <w:r>
+              <w:rPr>
+                <w:sz w:val="24"/>
+                <w:szCs w:val="24"/>
+              </w:rPr>
+              <w:t>Tradeoff</w:t>
+            </w:r>
+            <w:proofErr w:type="spellEnd"/>
+            <w:r>
+              <w:rPr>
+                <w:sz w:val="24"/>
+                <w:szCs w:val="24"/>
+              </w:rPr>
+              <w:t>:</w:t>
             </w:r>
           </w:p>
         </w:tc>
@@ -21694,12 +22746,21 @@
                 <w:szCs w:val="24"/>
               </w:rPr>
             </w:pPr>
-            <w:r>
-              <w:rPr>
-                <w:sz w:val="24"/>
-                <w:szCs w:val="24"/>
-              </w:rPr>
-              <w:t>Tradeoff:</w:t>
+            <w:proofErr w:type="spellStart"/>
+            <w:r>
+              <w:rPr>
+                <w:sz w:val="24"/>
+                <w:szCs w:val="24"/>
+              </w:rPr>
+              <w:t>Tradeoff</w:t>
+            </w:r>
+            <w:proofErr w:type="spellEnd"/>
+            <w:r>
+              <w:rPr>
+                <w:sz w:val="24"/>
+                <w:szCs w:val="24"/>
+              </w:rPr>
+              <w:t>:</w:t>
             </w:r>
           </w:p>
         </w:tc>
@@ -21936,6 +22997,7 @@
                 <w:szCs w:val="24"/>
               </w:rPr>
             </w:pPr>
+            <w:proofErr w:type="gramStart"/>
             <w:r>
               <w:rPr>
                 <w:sz w:val="24"/>
@@ -21943,6 +23005,7 @@
               </w:rPr>
               <w:t>N.A</w:t>
             </w:r>
+            <w:proofErr w:type="gramEnd"/>
           </w:p>
         </w:tc>
         <w:tc>
@@ -21960,6 +23023,7 @@
                 <w:lang w:val="x-none"/>
               </w:rPr>
             </w:pPr>
+            <w:proofErr w:type="gramStart"/>
             <w:r>
               <w:rPr>
                 <w:sz w:val="24"/>
@@ -21967,6 +23031,7 @@
               </w:rPr>
               <w:t>N.A</w:t>
             </w:r>
+            <w:proofErr w:type="gramEnd"/>
           </w:p>
         </w:tc>
       </w:tr>
@@ -22011,8 +23076,25 @@
                 <w:sz w:val="24"/>
                 <w:szCs w:val="24"/>
               </w:rPr>
-              <w:t xml:space="preserve">As API’s devem possuir um </w:t>
-            </w:r>
+              <w:t xml:space="preserve">As </w:t>
+            </w:r>
+            <w:proofErr w:type="spellStart"/>
+            <w:r>
+              <w:rPr>
+                <w:sz w:val="24"/>
+                <w:szCs w:val="24"/>
+              </w:rPr>
+              <w:t>API’s</w:t>
+            </w:r>
+            <w:proofErr w:type="spellEnd"/>
+            <w:r>
+              <w:rPr>
+                <w:sz w:val="24"/>
+                <w:szCs w:val="24"/>
+              </w:rPr>
+              <w:t xml:space="preserve"> devem possuir um </w:t>
+            </w:r>
+            <w:proofErr w:type="spellStart"/>
             <w:r>
               <w:rPr>
                 <w:i/>
@@ -22022,13 +23104,23 @@
               </w:rPr>
               <w:t>throughput</w:t>
             </w:r>
-            <w:r>
-              <w:rPr>
-                <w:sz w:val="24"/>
-                <w:szCs w:val="24"/>
-              </w:rPr>
-              <w:t xml:space="preserve"> de no mínimo 340 tps</w:t>
-            </w:r>
+            <w:proofErr w:type="spellEnd"/>
+            <w:r>
+              <w:rPr>
+                <w:sz w:val="24"/>
+                <w:szCs w:val="24"/>
+              </w:rPr>
+              <w:t xml:space="preserve"> de no mínimo 340 </w:t>
+            </w:r>
+            <w:proofErr w:type="spellStart"/>
+            <w:r>
+              <w:rPr>
+                <w:sz w:val="24"/>
+                <w:szCs w:val="24"/>
+              </w:rPr>
+              <w:t>tps</w:t>
+            </w:r>
+            <w:proofErr w:type="spellEnd"/>
           </w:p>
         </w:tc>
         <w:tc>
@@ -22046,6 +23138,7 @@
                 <w:lang w:val="x-none"/>
               </w:rPr>
             </w:pPr>
+            <w:proofErr w:type="gramStart"/>
             <w:r>
               <w:rPr>
                 <w:sz w:val="24"/>
@@ -22053,6 +23146,7 @@
               </w:rPr>
               <w:t>N.A</w:t>
             </w:r>
+            <w:proofErr w:type="gramEnd"/>
           </w:p>
         </w:tc>
         <w:tc>
@@ -22221,7 +23315,23 @@
                 <w:sz w:val="24"/>
                 <w:szCs w:val="24"/>
               </w:rPr>
-              <w:t>O front-end deve ser compatível com os navegadores: Chrome, Firefox e Edge</w:t>
+              <w:t>O front-</w:t>
+            </w:r>
+            <w:proofErr w:type="spellStart"/>
+            <w:r>
+              <w:rPr>
+                <w:sz w:val="24"/>
+                <w:szCs w:val="24"/>
+              </w:rPr>
+              <w:t>end</w:t>
+            </w:r>
+            <w:proofErr w:type="spellEnd"/>
+            <w:r>
+              <w:rPr>
+                <w:sz w:val="24"/>
+                <w:szCs w:val="24"/>
+              </w:rPr>
+              <w:t xml:space="preserve"> deve ser compatível com os navegadores: Chrome, Firefox e Edge</w:t>
             </w:r>
           </w:p>
         </w:tc>
@@ -22319,8 +23429,33 @@
                 <w:sz w:val="24"/>
                 <w:szCs w:val="24"/>
               </w:rPr>
-              <w:t>O front-end deve apresentar características de design que facilitem o uso por PCD’s</w:t>
-            </w:r>
+              <w:t>O front-</w:t>
+            </w:r>
+            <w:proofErr w:type="spellStart"/>
+            <w:r>
+              <w:rPr>
+                <w:sz w:val="24"/>
+                <w:szCs w:val="24"/>
+              </w:rPr>
+              <w:t>end</w:t>
+            </w:r>
+            <w:proofErr w:type="spellEnd"/>
+            <w:r>
+              <w:rPr>
+                <w:sz w:val="24"/>
+                <w:szCs w:val="24"/>
+              </w:rPr>
+              <w:t xml:space="preserve"> deve apresentar características de design que facilitem o uso por </w:t>
+            </w:r>
+            <w:proofErr w:type="spellStart"/>
+            <w:r>
+              <w:rPr>
+                <w:sz w:val="24"/>
+                <w:szCs w:val="24"/>
+              </w:rPr>
+              <w:t>PCD’s</w:t>
+            </w:r>
+            <w:proofErr w:type="spellEnd"/>
           </w:p>
         </w:tc>
         <w:tc>
@@ -22533,6 +23668,7 @@
                 <w:szCs w:val="24"/>
               </w:rPr>
             </w:pPr>
+            <w:proofErr w:type="gramStart"/>
             <w:r>
               <w:rPr>
                 <w:sz w:val="24"/>
@@ -22540,6 +23676,7 @@
               </w:rPr>
               <w:t>N.A</w:t>
             </w:r>
+            <w:proofErr w:type="gramEnd"/>
           </w:p>
         </w:tc>
         <w:tc>
@@ -22556,6 +23693,7 @@
                 <w:szCs w:val="24"/>
               </w:rPr>
             </w:pPr>
+            <w:proofErr w:type="gramStart"/>
             <w:r>
               <w:rPr>
                 <w:sz w:val="24"/>
@@ -22563,6 +23701,7 @@
               </w:rPr>
               <w:t>N.A</w:t>
             </w:r>
+            <w:proofErr w:type="gramEnd"/>
           </w:p>
         </w:tc>
       </w:tr>
@@ -22690,6 +23829,7 @@
         </w:rPr>
         <w:t xml:space="preserve">, além disso, com a utilização da </w:t>
       </w:r>
+      <w:proofErr w:type="spellStart"/>
       <w:r>
         <w:rPr>
           <w:i/>
@@ -22699,6 +23839,7 @@
         </w:rPr>
         <w:t>stack</w:t>
       </w:r>
+      <w:proofErr w:type="spellEnd"/>
       <w:r>
         <w:rPr>
           <w:sz w:val="24"/>
@@ -22758,7 +23899,71 @@
           <w:sz w:val="24"/>
           <w:szCs w:val="24"/>
         </w:rPr>
-        <w:t xml:space="preserve">, desde a utilização de Angular como linguagem para o front end, passando pela utilização do Dapper como ORM até chegar no design pattern da API, </w:t>
+        <w:t xml:space="preserve">, desde a utilização </w:t>
+      </w:r>
+      <w:proofErr w:type="gramStart"/>
+      <w:r>
+        <w:rPr>
+          <w:sz w:val="24"/>
+          <w:szCs w:val="24"/>
+        </w:rPr>
+        <w:t>de Angular</w:t>
+      </w:r>
+      <w:proofErr w:type="gramEnd"/>
+      <w:r>
+        <w:rPr>
+          <w:sz w:val="24"/>
+          <w:szCs w:val="24"/>
+        </w:rPr>
+        <w:t xml:space="preserve"> como linguagem para o front </w:t>
+      </w:r>
+      <w:proofErr w:type="spellStart"/>
+      <w:r>
+        <w:rPr>
+          <w:sz w:val="24"/>
+          <w:szCs w:val="24"/>
+        </w:rPr>
+        <w:t>end</w:t>
+      </w:r>
+      <w:proofErr w:type="spellEnd"/>
+      <w:r>
+        <w:rPr>
+          <w:sz w:val="24"/>
+          <w:szCs w:val="24"/>
+        </w:rPr>
+        <w:t xml:space="preserve">, passando pela utilização do </w:t>
+      </w:r>
+      <w:proofErr w:type="spellStart"/>
+      <w:r>
+        <w:rPr>
+          <w:sz w:val="24"/>
+          <w:szCs w:val="24"/>
+        </w:rPr>
+        <w:t>Dapper</w:t>
+      </w:r>
+      <w:proofErr w:type="spellEnd"/>
+      <w:r>
+        <w:rPr>
+          <w:sz w:val="24"/>
+          <w:szCs w:val="24"/>
+        </w:rPr>
+        <w:t xml:space="preserve"> como ORM até chegar no design </w:t>
+      </w:r>
+      <w:proofErr w:type="spellStart"/>
+      <w:r>
+        <w:rPr>
+          <w:sz w:val="24"/>
+          <w:szCs w:val="24"/>
+        </w:rPr>
+        <w:t>pattern</w:t>
+      </w:r>
+      <w:proofErr w:type="spellEnd"/>
+      <w:r>
+        <w:rPr>
+          <w:sz w:val="24"/>
+          <w:szCs w:val="24"/>
+        </w:rPr>
+        <w:t xml:space="preserve"> da API, </w:t>
       </w:r>
       <w:r>
         <w:rPr>
@@ -22826,7 +24031,23 @@
           <w:sz w:val="24"/>
           <w:szCs w:val="24"/>
         </w:rPr>
-        <w:t>Com a utilização de um API Gateway toda a estrutura de integrações com o My-Customers é mapeada, essa solução também impede que novas integrações sejam feitas de forma desconhecida, assim obtemos um ambiente conhecidos por todos o que facilita a manutenibilidade e identificação de problemas.</w:t>
+        <w:t xml:space="preserve">Com a utilização de um API Gateway toda a estrutura de integrações com o </w:t>
+      </w:r>
+      <w:proofErr w:type="spellStart"/>
+      <w:r>
+        <w:rPr>
+          <w:sz w:val="24"/>
+          <w:szCs w:val="24"/>
+        </w:rPr>
+        <w:t>My-Customers</w:t>
+      </w:r>
+      <w:proofErr w:type="spellEnd"/>
+      <w:r>
+        <w:rPr>
+          <w:sz w:val="24"/>
+          <w:szCs w:val="24"/>
+        </w:rPr>
+        <w:t xml:space="preserve"> é mapeada, essa solução também impede que novas integrações sejam feitas de forma desconhecida, assim obtemos um ambiente conhecidos por todos o que facilita a manutenibilidade e identificação de problemas.</w:t>
       </w:r>
     </w:p>
     <w:p>
@@ -23088,7 +24309,23 @@
           <w:sz w:val="24"/>
           <w:szCs w:val="24"/>
         </w:rPr>
-        <w:t>através das POC’s foi crucial para identificar a aderências das tecnologias escolhidas, ampliar o conhecimento técnico e obter visibilidade para evoluções no projeto.</w:t>
+        <w:t xml:space="preserve">através das </w:t>
+      </w:r>
+      <w:proofErr w:type="spellStart"/>
+      <w:r>
+        <w:rPr>
+          <w:sz w:val="24"/>
+          <w:szCs w:val="24"/>
+        </w:rPr>
+        <w:t>POC’s</w:t>
+      </w:r>
+      <w:proofErr w:type="spellEnd"/>
+      <w:r>
+        <w:rPr>
+          <w:sz w:val="24"/>
+          <w:szCs w:val="24"/>
+        </w:rPr>
+        <w:t xml:space="preserve"> foi crucial para identificar a aderências das tecnologias escolhidas, ampliar o conhecimento técnico e obter visibilidade para evoluções no projeto.</w:t>
       </w:r>
       <w:r>
         <w:rPr>
@@ -23116,6 +24353,7 @@
         </w:rPr>
         <w:t xml:space="preserve">A partir dessas percepções pretende-se desenvolver melhorias no projeto, como por exemplo a implementação de </w:t>
       </w:r>
+      <w:proofErr w:type="spellStart"/>
       <w:r>
         <w:rPr>
           <w:i/>
@@ -23125,6 +24363,7 @@
         </w:rPr>
         <w:t>feature</w:t>
       </w:r>
+      <w:proofErr w:type="spellEnd"/>
       <w:r>
         <w:rPr>
           <w:sz w:val="24"/>
@@ -23132,6 +24371,7 @@
         </w:rPr>
         <w:t xml:space="preserve"> </w:t>
       </w:r>
+      <w:proofErr w:type="spellStart"/>
       <w:r>
         <w:rPr>
           <w:i/>
@@ -23141,6 +24381,7 @@
         </w:rPr>
         <w:t>toggles</w:t>
       </w:r>
+      <w:proofErr w:type="spellEnd"/>
       <w:r>
         <w:rPr>
           <w:sz w:val="24"/>
@@ -23645,6 +24886,7 @@
         <w:szCs w:val="24"/>
       </w:rPr>
     </w:pPr>
+    <w:proofErr w:type="spellStart"/>
     <w:r>
       <w:rPr>
         <w:color w:val="000000"/>
@@ -23661,6 +24903,7 @@
       </w:rPr>
       <w:t>Customers</w:t>
     </w:r>
+    <w:proofErr w:type="spellEnd"/>
     <w:r>
       <w:rPr>
         <w:color w:val="000000"/>

</xml_diff>